<commit_message>
worked on the thesis and tdd docs
</commit_message>
<xml_diff>
--- a/Documents/tdd.docx
+++ b/Documents/tdd.docx
@@ -1,6 +1,6 @@
 
 <file path=word/document.xml><?xml version="1.0" encoding="utf-8"?>
-<w:document xmlns:wpc="http://schemas.microsoft.com/office/word/2010/wordprocessingCanvas" xmlns:cx="http://schemas.microsoft.com/office/drawing/2014/chartex" xmlns:cx1="http://schemas.microsoft.com/office/drawing/2015/9/8/chartex" xmlns:cx2="http://schemas.microsoft.com/office/drawing/2015/10/21/chartex" xmlns:cx3="http://schemas.microsoft.com/office/drawing/2016/5/9/chartex" xmlns:cx4="http://schemas.microsoft.com/office/drawing/2016/5/10/chartex" xmlns:cx5="http://schemas.microsoft.com/office/drawing/2016/5/11/chartex" xmlns:cx6="http://schemas.microsoft.com/office/drawing/2016/5/12/chartex" xmlns:cx7="http://schemas.microsoft.com/office/drawing/2016/5/13/chartex" xmlns:cx8="http://schemas.microsoft.com/office/drawing/2016/5/14/chartex" xmlns:mc="http://schemas.openxmlformats.org/markup-compatibility/2006" xmlns:aink="http://schemas.microsoft.com/office/drawing/2016/ink" xmlns:am3d="http://schemas.microsoft.com/office/drawing/2017/model3d" xmlns:o="urn:schemas-microsoft-com:office:office" xmlns:oel="http://schemas.microsoft.com/office/2019/extlst" xmlns:r="http://schemas.openxmlformats.org/officeDocument/2006/relationships" xmlns:m="http://schemas.openxmlformats.org/officeDocument/2006/math" xmlns:v="urn:schemas-microsoft-com:vml" xmlns:wp14="http://schemas.microsoft.com/office/word/2010/wordprocessingDrawing" xmlns:wp="http://schemas.openxmlformats.org/drawingml/2006/wordprocessingDrawing" xmlns:w10="urn:schemas-microsoft-com:office:word" xmlns:w="http://schemas.openxmlformats.org/wordprocessingml/2006/main" xmlns:w14="http://schemas.microsoft.com/office/word/2010/wordml" xmlns:w15="http://schemas.microsoft.com/office/word/2012/wordml" xmlns:w16cex="http://schemas.microsoft.com/office/word/2018/wordml/cex" xmlns:w16cid="http://schemas.microsoft.com/office/word/2016/wordml/cid" xmlns:w16="http://schemas.microsoft.com/office/word/2018/wordml" xmlns:w16sdtdh="http://schemas.microsoft.com/office/word/2020/wordml/sdtdatahash" xmlns:w16se="http://schemas.microsoft.com/office/word/2015/wordml/symex" xmlns:wpg="http://schemas.microsoft.com/office/word/2010/wordprocessingGroup" xmlns:wpi="http://schemas.microsoft.com/office/word/2010/wordprocessingInk" xmlns:wne="http://schemas.microsoft.com/office/word/2006/wordml" xmlns:wps="http://schemas.microsoft.com/office/word/2010/wordprocessingShape" mc:Ignorable="w14 w15 w16se w16cid w16 w16cex w16sdtdh wp14">
+<w:document xmlns:wpc="http://schemas.microsoft.com/office/word/2010/wordprocessingCanvas" xmlns:cx="http://schemas.microsoft.com/office/drawing/2014/chartex" xmlns:cx1="http://schemas.microsoft.com/office/drawing/2015/9/8/chartex" xmlns:cx2="http://schemas.microsoft.com/office/drawing/2015/10/21/chartex" xmlns:cx3="http://schemas.microsoft.com/office/drawing/2016/5/9/chartex" xmlns:cx4="http://schemas.microsoft.com/office/drawing/2016/5/10/chartex" xmlns:cx5="http://schemas.microsoft.com/office/drawing/2016/5/11/chartex" xmlns:cx6="http://schemas.microsoft.com/office/drawing/2016/5/12/chartex" xmlns:cx7="http://schemas.microsoft.com/office/drawing/2016/5/13/chartex" xmlns:cx8="http://schemas.microsoft.com/office/drawing/2016/5/14/chartex" xmlns:mc="http://schemas.openxmlformats.org/markup-compatibility/2006" xmlns:aink="http://schemas.microsoft.com/office/drawing/2016/ink" xmlns:am3d="http://schemas.microsoft.com/office/drawing/2017/model3d" xmlns:o="urn:schemas-microsoft-com:office:office" xmlns:oel="http://schemas.microsoft.com/office/2019/extlst" xmlns:r="http://schemas.openxmlformats.org/officeDocument/2006/relationships" xmlns:m="http://schemas.openxmlformats.org/officeDocument/2006/math" xmlns:v="urn:schemas-microsoft-com:vml" xmlns:wp14="http://schemas.microsoft.com/office/word/2010/wordprocessingDrawing" xmlns:wp="http://schemas.openxmlformats.org/drawingml/2006/wordprocessingDrawing" xmlns:w10="urn:schemas-microsoft-com:office:word" xmlns:w="http://schemas.openxmlformats.org/wordprocessingml/2006/main" xmlns:w14="http://schemas.microsoft.com/office/word/2010/wordml" xmlns:w15="http://schemas.microsoft.com/office/word/2012/wordml" xmlns:w16cex="http://schemas.microsoft.com/office/word/2018/wordml/cex" xmlns:w16cid="http://schemas.microsoft.com/office/word/2016/wordml/cid" xmlns:w16="http://schemas.microsoft.com/office/word/2018/wordml" xmlns:w16du="http://schemas.microsoft.com/office/word/2023/wordml/word16du" xmlns:w16sdtdh="http://schemas.microsoft.com/office/word/2020/wordml/sdtdatahash" xmlns:w16se="http://schemas.microsoft.com/office/word/2015/wordml/symex" xmlns:wpg="http://schemas.microsoft.com/office/word/2010/wordprocessingGroup" xmlns:wpi="http://schemas.microsoft.com/office/word/2010/wordprocessingInk" xmlns:wne="http://schemas.microsoft.com/office/word/2006/wordml" xmlns:wps="http://schemas.microsoft.com/office/word/2010/wordprocessingShape" mc:Ignorable="w14 w15 w16se w16cid w16 w16cex w16sdtdh wp14">
   <w:body>
     <w:p>
       <w:pPr>
@@ -386,194 +386,269 @@
     <w:p>
       <w:pPr>
         <w:pStyle w:val="TOCHeading"/>
-      </w:pPr>
-      <w:r>
-        <w:lastRenderedPageBreak/>
-        <w:t>Contents</w:t>
-      </w:r>
-    </w:p>
-    <w:p>
-      <w:pPr>
-        <w:rPr>
-          <w:lang w:val="en-US"/>
-        </w:rPr>
-      </w:pPr>
-    </w:p>
-    <w:p>
-      <w:pPr>
-        <w:pStyle w:val="TOC1"/>
-        <w:tabs>
-          <w:tab w:val="right" w:leader="dot" w:pos="9016"/>
-        </w:tabs>
-        <w:rPr>
-          <w:rFonts w:ascii="Calibri" w:eastAsia="DengXian" w:hAnsi="Calibri"/>
-          <w:noProof/>
-          <w:szCs w:val="24"/>
-          <w:lang w:eastAsia="zh-CN"/>
-        </w:rPr>
-      </w:pPr>
-      <w:r>
-        <w:rPr>
-          <w:szCs w:val="24"/>
-        </w:rPr>
-        <w:fldChar w:fldCharType="begin"/>
-      </w:r>
-      <w:r>
-        <w:rPr>
-          <w:szCs w:val="24"/>
-        </w:rPr>
-        <w:instrText xml:space="preserve"> TOC \o "1-3" \h \z \u </w:instrText>
-      </w:r>
-      <w:r>
-        <w:rPr>
-          <w:szCs w:val="24"/>
-        </w:rPr>
-        <w:fldChar w:fldCharType="separate"/>
-      </w:r>
-      <w:hyperlink w:anchor="_Toc54713656" w:history="1">
-        <w:r>
-          <w:rPr>
-            <w:rStyle w:val="Hyperlink"/>
-            <w:noProof/>
-          </w:rPr>
-          <w:t>Technical Design</w:t>
-        </w:r>
-        <w:r>
-          <w:rPr>
-            <w:noProof/>
-            <w:webHidden/>
-          </w:rPr>
-          <w:tab/>
-        </w:r>
-        <w:r>
-          <w:rPr>
-            <w:noProof/>
-            <w:webHidden/>
-          </w:rPr>
-          <w:fldChar w:fldCharType="begin"/>
-        </w:r>
-        <w:r>
-          <w:rPr>
-            <w:noProof/>
-            <w:webHidden/>
-          </w:rPr>
-          <w:instrText xml:space="preserve"> PAGEREF _Toc54713656 \h </w:instrText>
-        </w:r>
-        <w:r>
-          <w:rPr>
-            <w:noProof/>
-            <w:webHidden/>
-          </w:rPr>
-        </w:r>
-        <w:r>
-          <w:rPr>
-            <w:noProof/>
-            <w:webHidden/>
-          </w:rPr>
-          <w:fldChar w:fldCharType="separate"/>
-        </w:r>
-        <w:r>
-          <w:rPr>
-            <w:noProof/>
-            <w:webHidden/>
-          </w:rPr>
-          <w:t>2</w:t>
-        </w:r>
-        <w:r>
-          <w:rPr>
-            <w:noProof/>
-            <w:webHidden/>
-          </w:rPr>
-          <w:fldChar w:fldCharType="end"/>
-        </w:r>
-      </w:hyperlink>
-    </w:p>
-    <w:p>
-      <w:pPr>
-        <w:pStyle w:val="TOC1"/>
-        <w:tabs>
-          <w:tab w:val="right" w:leader="dot" w:pos="9016"/>
-        </w:tabs>
-        <w:rPr>
-          <w:rFonts w:ascii="Calibri" w:eastAsia="DengXian" w:hAnsi="Calibri"/>
-          <w:noProof/>
-          <w:szCs w:val="24"/>
-          <w:lang w:eastAsia="zh-CN"/>
-        </w:rPr>
-      </w:pPr>
-      <w:hyperlink w:anchor="_Toc54713657" w:history="1">
-        <w:r>
-          <w:rPr>
-            <w:rStyle w:val="Hyperlink"/>
-            <w:noProof/>
-          </w:rPr>
-          <w:t>References</w:t>
-        </w:r>
-        <w:r>
-          <w:rPr>
-            <w:noProof/>
-            <w:webHidden/>
-          </w:rPr>
-          <w:tab/>
-        </w:r>
-        <w:r>
-          <w:rPr>
-            <w:noProof/>
-            <w:webHidden/>
-          </w:rPr>
-          <w:fldChar w:fldCharType="begin"/>
-        </w:r>
-        <w:r>
-          <w:rPr>
-            <w:noProof/>
-            <w:webHidden/>
-          </w:rPr>
-          <w:instrText xml:space="preserve"> PAGEREF _Toc54713657 \h </w:instrText>
-        </w:r>
-        <w:r>
-          <w:rPr>
-            <w:noProof/>
-            <w:webHidden/>
-          </w:rPr>
-        </w:r>
-        <w:r>
-          <w:rPr>
-            <w:noProof/>
-            <w:webHidden/>
-          </w:rPr>
-          <w:fldChar w:fldCharType="separate"/>
-        </w:r>
-        <w:r>
-          <w:rPr>
-            <w:noProof/>
-            <w:webHidden/>
-          </w:rPr>
-          <w:t>2</w:t>
-        </w:r>
-        <w:r>
-          <w:rPr>
-            <w:noProof/>
-            <w:webHidden/>
-          </w:rPr>
-          <w:fldChar w:fldCharType="end"/>
-        </w:r>
-      </w:hyperlink>
-    </w:p>
-    <w:p>
-      <w:pPr>
-        <w:rPr>
-          <w:szCs w:val="24"/>
-        </w:rPr>
-      </w:pPr>
-      <w:r>
         <w:rPr>
           <w:b/>
           <w:bCs/>
-          <w:noProof/>
+          <w:sz w:val="32"/>
+          <w:szCs w:val="32"/>
+          <w:u w:val="single"/>
+        </w:rPr>
+      </w:pPr>
+      <w:r>
+        <w:rPr>
+          <w:b/>
+          <w:bCs/>
+          <w:sz w:val="32"/>
+          <w:szCs w:val="32"/>
+          <w:u w:val="single"/>
+        </w:rPr>
+        <w:lastRenderedPageBreak/>
+        <w:t>Table of c</w:t>
+      </w:r>
+      <w:r>
+        <w:rPr>
+          <w:b/>
+          <w:bCs/>
+          <w:sz w:val="32"/>
+          <w:szCs w:val="32"/>
+          <w:u w:val="single"/>
+        </w:rPr>
+        <w:t>ontents</w:t>
+      </w:r>
+    </w:p>
+    <w:p>
+      <w:pPr>
+        <w:rPr>
+          <w:lang w:val="en-US"/>
+        </w:rPr>
+      </w:pPr>
+    </w:p>
+    <w:p>
+      <w:pPr>
+        <w:pStyle w:val="ListParagraph"/>
+        <w:numPr>
+          <w:ilvl w:val="0"/>
+          <w:numId w:val="14"/>
+        </w:numPr>
+        <w:rPr>
+          <w:lang w:val="en-US"/>
+        </w:rPr>
+      </w:pPr>
+      <w:r>
+        <w:rPr>
+          <w:lang w:val="en-US"/>
+        </w:rPr>
+        <w:t>Introduction …………………………………………………………………………. 2</w:t>
+      </w:r>
+    </w:p>
+    <w:p>
+      <w:pPr>
+        <w:pStyle w:val="ListParagraph"/>
+        <w:numPr>
+          <w:ilvl w:val="0"/>
+          <w:numId w:val="14"/>
+        </w:numPr>
+        <w:rPr>
+          <w:lang w:val="en-US"/>
+        </w:rPr>
+      </w:pPr>
+      <w:r>
+        <w:rPr>
+          <w:lang w:val="en-US"/>
+        </w:rPr>
+        <w:t>Technical Design…………………………………………………………………</w:t>
+      </w:r>
+      <w:r>
+        <w:rPr>
+          <w:lang w:val="en-US"/>
+        </w:rPr>
+        <w:t>….</w:t>
+      </w:r>
+      <w:r>
+        <w:rPr>
+          <w:lang w:val="en-US"/>
+        </w:rPr>
+        <w:t xml:space="preserve"> 2</w:t>
+      </w:r>
+    </w:p>
+    <w:p>
+      <w:pPr>
+        <w:pStyle w:val="ListParagraph"/>
+        <w:numPr>
+          <w:ilvl w:val="1"/>
+          <w:numId w:val="14"/>
+        </w:numPr>
+        <w:rPr>
+          <w:lang w:val="en-US"/>
+        </w:rPr>
+      </w:pPr>
+      <w:r>
+        <w:rPr>
+          <w:lang w:val="en-US"/>
+        </w:rPr>
+        <w:t>Helper Classes, Structs………………………………………………………... 2-3</w:t>
+      </w:r>
+    </w:p>
+    <w:p>
+      <w:pPr>
+        <w:pStyle w:val="ListParagraph"/>
+        <w:numPr>
+          <w:ilvl w:val="1"/>
+          <w:numId w:val="14"/>
+        </w:numPr>
+        <w:rPr>
+          <w:lang w:val="en-US"/>
+        </w:rPr>
+      </w:pPr>
+      <w:r>
+        <w:rPr>
+          <w:lang w:val="en-US"/>
+        </w:rPr>
+        <w:t>Utilized Classes ………………………………………………………………. 4-5</w:t>
+      </w:r>
+    </w:p>
+    <w:p>
+      <w:pPr>
+        <w:pStyle w:val="ListParagraph"/>
+        <w:numPr>
+          <w:ilvl w:val="1"/>
+          <w:numId w:val="14"/>
+        </w:numPr>
+        <w:rPr>
+          <w:lang w:val="en-US"/>
+        </w:rPr>
+      </w:pPr>
+      <w:r>
+        <w:rPr>
+          <w:lang w:val="en-US"/>
+        </w:rPr>
+        <w:t>Algorithm Classes ……………………………………………………………. 5-7</w:t>
+      </w:r>
+    </w:p>
+    <w:p>
+      <w:pPr>
+        <w:pStyle w:val="ListParagraph"/>
+        <w:numPr>
+          <w:ilvl w:val="1"/>
+          <w:numId w:val="14"/>
+        </w:numPr>
+        <w:rPr>
+          <w:lang w:val="en-US"/>
+        </w:rPr>
+      </w:pPr>
+      <w:r>
+        <w:rPr>
+          <w:lang w:val="en-US"/>
+        </w:rPr>
+        <w:t xml:space="preserve"> UI and Game Class …………………………………………………………... </w:t>
+      </w:r>
+      <w:proofErr w:type="gramStart"/>
+      <w:r>
+        <w:rPr>
+          <w:lang w:val="en-US"/>
+        </w:rPr>
+        <w:t>8</w:t>
+      </w:r>
+      <w:proofErr w:type="gramEnd"/>
+    </w:p>
+    <w:p>
+      <w:pPr>
+        <w:pStyle w:val="ListParagraph"/>
+        <w:numPr>
+          <w:ilvl w:val="0"/>
+          <w:numId w:val="14"/>
+        </w:numPr>
+        <w:rPr>
+          <w:lang w:val="en-US"/>
+        </w:rPr>
+      </w:pPr>
+      <w:r>
+        <w:rPr>
+          <w:lang w:val="en-US"/>
+        </w:rPr>
+        <w:t>Class Diagram ……………………………………………………………………. 9</w:t>
+      </w:r>
+    </w:p>
+    <w:p>
+      <w:pPr>
+        <w:pStyle w:val="ListParagraph"/>
+        <w:numPr>
+          <w:ilvl w:val="0"/>
+          <w:numId w:val="14"/>
+        </w:numPr>
+        <w:rPr>
+          <w:lang w:val="en-US"/>
+        </w:rPr>
+      </w:pPr>
+      <w:r>
+        <w:rPr>
+          <w:lang w:val="en-US"/>
+        </w:rPr>
+        <w:t>CRC Cards ……………………………………………………………………</w:t>
+      </w:r>
+      <w:r>
+        <w:rPr>
+          <w:lang w:val="en-US"/>
+        </w:rPr>
+        <w:t>....</w:t>
+      </w:r>
+      <w:r>
+        <w:rPr>
+          <w:lang w:val="en-US"/>
+        </w:rPr>
+        <w:t xml:space="preserve"> 9-12</w:t>
+      </w:r>
+    </w:p>
+    <w:p>
+      <w:pPr>
+        <w:pStyle w:val="ListParagraph"/>
+        <w:numPr>
+          <w:ilvl w:val="0"/>
+          <w:numId w:val="14"/>
+        </w:numPr>
+        <w:rPr>
+          <w:lang w:val="en-US"/>
+        </w:rPr>
+      </w:pPr>
+      <w:r>
+        <w:rPr>
+          <w:lang w:val="en-US"/>
+        </w:rPr>
+        <w:t>References ……………………………………………………………………</w:t>
+      </w:r>
+      <w:r>
+        <w:rPr>
+          <w:lang w:val="en-US"/>
+        </w:rPr>
+        <w:t>…</w:t>
+      </w:r>
+      <w:proofErr w:type="gramStart"/>
+      <w:r>
+        <w:rPr>
+          <w:lang w:val="en-US"/>
+        </w:rPr>
+        <w:t>.</w:t>
+      </w:r>
+      <w:r>
+        <w:rPr>
+          <w:lang w:val="en-US"/>
+        </w:rPr>
+        <w:t xml:space="preserve">  </w:t>
+      </w:r>
+      <w:proofErr w:type="gramEnd"/>
+      <w:r>
+        <w:rPr>
+          <w:lang w:val="en-US"/>
+        </w:rPr>
+        <w:t>12</w:t>
+      </w:r>
+    </w:p>
+    <w:p>
+      <w:pPr>
+        <w:rPr>
           <w:szCs w:val="24"/>
         </w:rPr>
-        <w:fldChar w:fldCharType="end"/>
-      </w:r>
+      </w:pPr>
     </w:p>
     <w:p>
       <w:pPr>
@@ -586,77 +661,2178 @@
     </w:p>
     <w:p>
       <w:pPr>
+        <w:pStyle w:val="ListParagraph"/>
+        <w:numPr>
+          <w:ilvl w:val="0"/>
+          <w:numId w:val="15"/>
+        </w:numPr>
         <w:rPr>
           <w:b/>
+          <w:sz w:val="32"/>
+          <w:szCs w:val="32"/>
         </w:rPr>
       </w:pPr>
       <w:r>
         <w:rPr>
           <w:b/>
+          <w:sz w:val="32"/>
+          <w:szCs w:val="32"/>
         </w:rPr>
         <w:lastRenderedPageBreak/>
         <w:t>Introduction</w:t>
       </w:r>
     </w:p>
     <w:p>
-      <w:r>
-        <w:t xml:space="preserve">The objective of this project is to hopefully explain the benefits to both A star and Dstar and then go on to show the differences between the two and hopefully supply the reader with enough information and test cases for them to decide which algorithm is most suitable for use inside of their, game or application. </w:t>
-      </w:r>
-    </w:p>
+      <w:pPr>
+        <w:rPr>
+          <w:bCs/>
+        </w:rPr>
+      </w:pPr>
+      <w:r>
+        <w:rPr>
+          <w:bCs/>
+        </w:rPr>
+        <w:t xml:space="preserve">The objective of this project is to compare the benefits and drawbacks of using commonly used heuristic based guided pathfinding algorithms to the incremental algorithm known as Dstar Lite. This project will discuss the direct benefits of each algorithm in depth, from </w:t>
+      </w:r>
+      <w:r>
+        <w:rPr>
+          <w:bCs/>
+        </w:rPr>
+        <w:t>Astar, Dijkstras</w:t>
+      </w:r>
+      <w:r>
+        <w:rPr>
+          <w:bCs/>
+        </w:rPr>
+        <w:t xml:space="preserve"> search algorithm, </w:t>
+      </w:r>
+      <w:r>
+        <w:rPr>
+          <w:bCs/>
+        </w:rPr>
+        <w:t>Lifelong</w:t>
+      </w:r>
+      <w:r>
+        <w:rPr>
+          <w:bCs/>
+        </w:rPr>
+        <w:t xml:space="preserve"> Planning Astar, and the non-guided algorithm known as Depth First Search when compared to D star Lite within a </w:t>
+      </w:r>
+      <w:r>
+        <w:rPr>
+          <w:bCs/>
+        </w:rPr>
+        <w:t>game’s</w:t>
+      </w:r>
+      <w:r>
+        <w:rPr>
+          <w:bCs/>
+        </w:rPr>
+        <w:t xml:space="preserve"> context. </w:t>
+      </w:r>
+    </w:p>
+    <w:p>
+      <w:pPr>
+        <w:rPr>
+          <w:b/>
+        </w:rPr>
+      </w:pPr>
+    </w:p>
+    <w:p>
+      <w:pPr>
+        <w:rPr>
+          <w:b/>
+          <w:bCs/>
+          <w:sz w:val="32"/>
+          <w:szCs w:val="32"/>
+          <w:u w:val="single"/>
+        </w:rPr>
+      </w:pPr>
+      <w:r>
+        <w:rPr>
+          <w:b/>
+          <w:bCs/>
+          <w:sz w:val="32"/>
+          <w:szCs w:val="32"/>
+          <w:u w:val="single"/>
+        </w:rPr>
+        <w:t>2. Technical</w:t>
+      </w:r>
+      <w:r>
+        <w:rPr>
+          <w:b/>
+          <w:bCs/>
+          <w:sz w:val="32"/>
+          <w:szCs w:val="32"/>
+          <w:u w:val="single"/>
+        </w:rPr>
+        <w:t xml:space="preserve"> Design</w:t>
+      </w:r>
+      <w:bookmarkEnd w:id="0"/>
+      <w:r>
+        <w:rPr>
+          <w:b/>
+          <w:bCs/>
+          <w:sz w:val="32"/>
+          <w:szCs w:val="32"/>
+          <w:u w:val="single"/>
+        </w:rPr>
+        <w:t xml:space="preserve"> </w:t>
+      </w:r>
+    </w:p>
+    <w:p>
+      <w:r>
+        <w:t xml:space="preserve">The purpose of this document is </w:t>
+      </w:r>
+      <w:r>
+        <w:t xml:space="preserve">to </w:t>
+      </w:r>
+      <w:r>
+        <w:t>effectively communicate</w:t>
+      </w:r>
+      <w:r>
+        <w:t xml:space="preserve"> the technical details and design decisions of the system/algorithm to </w:t>
+      </w:r>
+      <w:r>
+        <w:t>the</w:t>
+      </w:r>
+      <w:r>
+        <w:t xml:space="preserve"> readers.</w:t>
+      </w:r>
+    </w:p>
+    <w:p>
+      <w:r>
+        <w:t xml:space="preserve">It </w:t>
+      </w:r>
+      <w:r>
+        <w:t>could</w:t>
+      </w:r>
+      <w:r>
+        <w:t xml:space="preserve"> include software architecture, algorithm design, class specifications, </w:t>
+      </w:r>
+      <w:r>
+        <w:t xml:space="preserve">pseudo code, </w:t>
+      </w:r>
+      <w:r>
+        <w:t>etc. with tools such as UML, Class Diagram, CRC Cards.</w:t>
+      </w:r>
+    </w:p>
+    <w:p/>
+    <w:p>
+      <w:pPr>
+        <w:rPr>
+          <w:b/>
+          <w:bCs/>
+          <w:sz w:val="32"/>
+          <w:szCs w:val="32"/>
+          <w:u w:val="single"/>
+        </w:rPr>
+      </w:pPr>
+      <w:r>
+        <w:rPr>
+          <w:b/>
+          <w:bCs/>
+          <w:sz w:val="32"/>
+          <w:szCs w:val="32"/>
+          <w:u w:val="single"/>
+        </w:rPr>
+        <w:t xml:space="preserve">2 .1 </w:t>
+      </w:r>
+      <w:r>
+        <w:rPr>
+          <w:b/>
+          <w:bCs/>
+          <w:sz w:val="32"/>
+          <w:szCs w:val="32"/>
+          <w:u w:val="single"/>
+        </w:rPr>
+        <w:t xml:space="preserve">Class Snippets: Header File </w:t>
+      </w:r>
+    </w:p>
+    <w:p>
+      <w:pPr>
+        <w:rPr>
+          <w:b/>
+          <w:bCs/>
+          <w:sz w:val="32"/>
+          <w:szCs w:val="32"/>
+          <w:u w:val="single"/>
+        </w:rPr>
+      </w:pPr>
+    </w:p>
+    <w:p>
+      <w:pPr>
+        <w:rPr>
+          <w:b/>
+          <w:bCs/>
+          <w:sz w:val="32"/>
+          <w:szCs w:val="32"/>
+        </w:rPr>
+      </w:pPr>
+      <w:r>
+        <w:rPr>
+          <w:b/>
+          <w:bCs/>
+          <w:sz w:val="32"/>
+          <w:szCs w:val="32"/>
+        </w:rPr>
+        <w:tab/>
+        <w:t>Helper classes, St</w:t>
+      </w:r>
+      <w:r>
+        <w:rPr>
+          <w:b/>
+          <w:bCs/>
+          <w:sz w:val="32"/>
+          <w:szCs w:val="32"/>
+        </w:rPr>
+        <w:t>r</w:t>
+      </w:r>
+      <w:r>
+        <w:rPr>
+          <w:b/>
+          <w:bCs/>
+          <w:sz w:val="32"/>
+          <w:szCs w:val="32"/>
+        </w:rPr>
+        <w:t>ucts:</w:t>
+      </w:r>
+    </w:p>
+    <w:tbl>
+      <w:tblPr>
+        <w:tblStyle w:val="TableGrid"/>
+        <w:tblW w:w="0" w:type="auto"/>
+        <w:tblLook w:val="04A0" w:firstRow="1" w:lastRow="0" w:firstColumn="1" w:lastColumn="0" w:noHBand="0" w:noVBand="1"/>
+      </w:tblPr>
+      <w:tblGrid>
+        <w:gridCol w:w="4508"/>
+        <w:gridCol w:w="4508"/>
+      </w:tblGrid>
+      <w:tr>
+        <w:tc>
+          <w:tcPr>
+            <w:tcW w:w="4508" w:type="dxa"/>
+          </w:tcPr>
+          <w:p>
+            <w:r>
+              <w:rPr>
+                <w:noProof/>
+              </w:rPr>
+              <w:drawing>
+                <wp:inline distT="0" distB="0" distL="0" distR="0" wp14:anchorId="633A8190" wp14:editId="56896B4B">
+                  <wp:extent cx="2591162" cy="1638529"/>
+                  <wp:effectExtent l="0" t="0" r="0" b="0"/>
+                  <wp:docPr id="1030963682" name="Picture 1"/>
+                  <wp:cNvGraphicFramePr>
+                    <a:graphicFrameLocks xmlns:a="http://schemas.openxmlformats.org/drawingml/2006/main" noChangeAspect="1"/>
+                  </wp:cNvGraphicFramePr>
+                  <a:graphic xmlns:a="http://schemas.openxmlformats.org/drawingml/2006/main">
+                    <a:graphicData uri="http://schemas.openxmlformats.org/drawingml/2006/picture">
+                      <pic:pic xmlns:pic="http://schemas.openxmlformats.org/drawingml/2006/picture">
+                        <pic:nvPicPr>
+                          <pic:cNvPr id="1030963682" name=""/>
+                          <pic:cNvPicPr/>
+                        </pic:nvPicPr>
+                        <pic:blipFill>
+                          <a:blip r:embed="rId12"/>
+                          <a:stretch>
+                            <a:fillRect/>
+                          </a:stretch>
+                        </pic:blipFill>
+                        <pic:spPr>
+                          <a:xfrm>
+                            <a:off x="0" y="0"/>
+                            <a:ext cx="2591162" cy="1638529"/>
+                          </a:xfrm>
+                          <a:prstGeom prst="rect">
+                            <a:avLst/>
+                          </a:prstGeom>
+                        </pic:spPr>
+                      </pic:pic>
+                    </a:graphicData>
+                  </a:graphic>
+                </wp:inline>
+              </w:drawing>
+            </w:r>
+          </w:p>
+        </w:tc>
+        <w:tc>
+          <w:tcPr>
+            <w:tcW w:w="4508" w:type="dxa"/>
+          </w:tcPr>
+          <w:p>
+            <w:r>
+              <w:t xml:space="preserve">The </w:t>
+            </w:r>
+            <w:r>
+              <w:t>Enum</w:t>
+            </w:r>
+            <w:r>
+              <w:t xml:space="preserve"> class</w:t>
+            </w:r>
+            <w:r>
+              <w:t xml:space="preserve"> called “</w:t>
+            </w:r>
+            <w:proofErr w:type="spellStart"/>
+            <w:r>
+              <w:t>WhichAlgorithm</w:t>
+            </w:r>
+            <w:proofErr w:type="spellEnd"/>
+            <w:r>
+              <w:t>”</w:t>
+            </w:r>
+            <w:r>
+              <w:t xml:space="preserve"> which controls which algorithm is being used a certain time. This </w:t>
+            </w:r>
+            <w:r>
+              <w:t>Enum</w:t>
+            </w:r>
+            <w:r>
+              <w:t xml:space="preserve"> class contains the name for every pathfinding algorithm in the project.</w:t>
+            </w:r>
+          </w:p>
+          <w:p/>
+        </w:tc>
+      </w:tr>
+      <w:tr>
+        <w:tc>
+          <w:tcPr>
+            <w:tcW w:w="4508" w:type="dxa"/>
+          </w:tcPr>
+          <w:p>
+            <w:r>
+              <w:rPr>
+                <w:noProof/>
+              </w:rPr>
+              <w:drawing>
+                <wp:inline distT="0" distB="0" distL="0" distR="0" wp14:anchorId="1D93B2F5" wp14:editId="464513CE">
+                  <wp:extent cx="2200582" cy="1247949"/>
+                  <wp:effectExtent l="0" t="0" r="9525" b="9525"/>
+                  <wp:docPr id="1082236176" name="Picture 1"/>
+                  <wp:cNvGraphicFramePr>
+                    <a:graphicFrameLocks xmlns:a="http://schemas.openxmlformats.org/drawingml/2006/main" noChangeAspect="1"/>
+                  </wp:cNvGraphicFramePr>
+                  <a:graphic xmlns:a="http://schemas.openxmlformats.org/drawingml/2006/main">
+                    <a:graphicData uri="http://schemas.openxmlformats.org/drawingml/2006/picture">
+                      <pic:pic xmlns:pic="http://schemas.openxmlformats.org/drawingml/2006/picture">
+                        <pic:nvPicPr>
+                          <pic:cNvPr id="1082236176" name=""/>
+                          <pic:cNvPicPr/>
+                        </pic:nvPicPr>
+                        <pic:blipFill>
+                          <a:blip r:embed="rId13"/>
+                          <a:stretch>
+                            <a:fillRect/>
+                          </a:stretch>
+                        </pic:blipFill>
+                        <pic:spPr>
+                          <a:xfrm>
+                            <a:off x="0" y="0"/>
+                            <a:ext cx="2200582" cy="1247949"/>
+                          </a:xfrm>
+                          <a:prstGeom prst="rect">
+                            <a:avLst/>
+                          </a:prstGeom>
+                        </pic:spPr>
+                      </pic:pic>
+                    </a:graphicData>
+                  </a:graphic>
+                </wp:inline>
+              </w:drawing>
+            </w:r>
+          </w:p>
+        </w:tc>
+        <w:tc>
+          <w:tcPr>
+            <w:tcW w:w="4508" w:type="dxa"/>
+          </w:tcPr>
+          <w:p>
+            <w:r>
+              <w:t xml:space="preserve">The </w:t>
+            </w:r>
+            <w:r>
+              <w:t>Enum</w:t>
+            </w:r>
+            <w:r>
+              <w:t xml:space="preserve"> class called </w:t>
+            </w:r>
+            <w:r>
+              <w:t>“</w:t>
+            </w:r>
+            <w:proofErr w:type="spellStart"/>
+            <w:r>
+              <w:t>GridSize</w:t>
+            </w:r>
+            <w:proofErr w:type="spellEnd"/>
+            <w:r>
+              <w:t>”</w:t>
+            </w:r>
+            <w:r>
+              <w:t xml:space="preserve"> controls the size of the grid which is being used in the program ranging from </w:t>
+            </w:r>
+            <w:r>
+              <w:t>“</w:t>
+            </w:r>
+            <w:r>
+              <w:t>small</w:t>
+            </w:r>
+            <w:r>
+              <w:t>”</w:t>
+            </w:r>
+            <w:r>
+              <w:t xml:space="preserve"> to </w:t>
+            </w:r>
+            <w:r>
+              <w:t>“</w:t>
+            </w:r>
+            <w:r>
+              <w:t>very Large”.</w:t>
+            </w:r>
+            <w:r>
+              <w:t xml:space="preserve"> </w:t>
+            </w:r>
+          </w:p>
+          <w:p>
+            <w:r>
+              <w:t>“small” = “10x10” grid</w:t>
+            </w:r>
+          </w:p>
+          <w:p>
+            <w:r>
+              <w:t>“Large” “50x50” grid</w:t>
+            </w:r>
+          </w:p>
+          <w:p>
+            <w:r>
+              <w:t>“</w:t>
+            </w:r>
+            <w:proofErr w:type="gramStart"/>
+            <w:r>
+              <w:t>very</w:t>
+            </w:r>
+            <w:proofErr w:type="gramEnd"/>
+            <w:r>
+              <w:t xml:space="preserve"> Large</w:t>
+            </w:r>
+            <w:r>
+              <w:t>” = “100x100” grid</w:t>
+            </w:r>
+          </w:p>
+        </w:tc>
+      </w:tr>
+      <w:tr>
+        <w:tc>
+          <w:tcPr>
+            <w:tcW w:w="4508" w:type="dxa"/>
+          </w:tcPr>
+          <w:p>
+            <w:r>
+              <w:rPr>
+                <w:noProof/>
+              </w:rPr>
+              <w:lastRenderedPageBreak/>
+              <w:drawing>
+                <wp:inline distT="0" distB="0" distL="0" distR="0" wp14:anchorId="74939454" wp14:editId="5CAE5985">
+                  <wp:extent cx="1762371" cy="1295581"/>
+                  <wp:effectExtent l="0" t="0" r="9525" b="0"/>
+                  <wp:docPr id="1498411583" name="Picture 1"/>
+                  <wp:cNvGraphicFramePr>
+                    <a:graphicFrameLocks xmlns:a="http://schemas.openxmlformats.org/drawingml/2006/main" noChangeAspect="1"/>
+                  </wp:cNvGraphicFramePr>
+                  <a:graphic xmlns:a="http://schemas.openxmlformats.org/drawingml/2006/main">
+                    <a:graphicData uri="http://schemas.openxmlformats.org/drawingml/2006/picture">
+                      <pic:pic xmlns:pic="http://schemas.openxmlformats.org/drawingml/2006/picture">
+                        <pic:nvPicPr>
+                          <pic:cNvPr id="1498411583" name=""/>
+                          <pic:cNvPicPr/>
+                        </pic:nvPicPr>
+                        <pic:blipFill>
+                          <a:blip r:embed="rId14"/>
+                          <a:stretch>
+                            <a:fillRect/>
+                          </a:stretch>
+                        </pic:blipFill>
+                        <pic:spPr>
+                          <a:xfrm>
+                            <a:off x="0" y="0"/>
+                            <a:ext cx="1762371" cy="1295581"/>
+                          </a:xfrm>
+                          <a:prstGeom prst="rect">
+                            <a:avLst/>
+                          </a:prstGeom>
+                        </pic:spPr>
+                      </pic:pic>
+                    </a:graphicData>
+                  </a:graphic>
+                </wp:inline>
+              </w:drawing>
+            </w:r>
+          </w:p>
+        </w:tc>
+        <w:tc>
+          <w:tcPr>
+            <w:tcW w:w="4508" w:type="dxa"/>
+          </w:tcPr>
+          <w:p>
+            <w:r>
+              <w:t xml:space="preserve">This </w:t>
+            </w:r>
+            <w:r>
+              <w:t>Enum</w:t>
+            </w:r>
+            <w:r>
+              <w:t xml:space="preserve"> class called “Race” depicts whether you want to race the algorithms in comparison to dstar lite on a chosen path </w:t>
+            </w:r>
+          </w:p>
+        </w:tc>
+      </w:tr>
+      <w:tr>
+        <w:tc>
+          <w:tcPr>
+            <w:tcW w:w="4508" w:type="dxa"/>
+          </w:tcPr>
+          <w:p>
+            <w:r>
+              <w:rPr>
+                <w:noProof/>
+              </w:rPr>
+              <w:drawing>
+                <wp:inline distT="0" distB="0" distL="0" distR="0" wp14:anchorId="1B32D1BF" wp14:editId="07A55D63">
+                  <wp:extent cx="1829055" cy="1114581"/>
+                  <wp:effectExtent l="0" t="0" r="0" b="9525"/>
+                  <wp:docPr id="254093992" name="Picture 1"/>
+                  <wp:cNvGraphicFramePr>
+                    <a:graphicFrameLocks xmlns:a="http://schemas.openxmlformats.org/drawingml/2006/main" noChangeAspect="1"/>
+                  </wp:cNvGraphicFramePr>
+                  <a:graphic xmlns:a="http://schemas.openxmlformats.org/drawingml/2006/main">
+                    <a:graphicData uri="http://schemas.openxmlformats.org/drawingml/2006/picture">
+                      <pic:pic xmlns:pic="http://schemas.openxmlformats.org/drawingml/2006/picture">
+                        <pic:nvPicPr>
+                          <pic:cNvPr id="254093992" name=""/>
+                          <pic:cNvPicPr/>
+                        </pic:nvPicPr>
+                        <pic:blipFill>
+                          <a:blip r:embed="rId15"/>
+                          <a:stretch>
+                            <a:fillRect/>
+                          </a:stretch>
+                        </pic:blipFill>
+                        <pic:spPr>
+                          <a:xfrm>
+                            <a:off x="0" y="0"/>
+                            <a:ext cx="1829055" cy="1114581"/>
+                          </a:xfrm>
+                          <a:prstGeom prst="rect">
+                            <a:avLst/>
+                          </a:prstGeom>
+                        </pic:spPr>
+                      </pic:pic>
+                    </a:graphicData>
+                  </a:graphic>
+                </wp:inline>
+              </w:drawing>
+            </w:r>
+          </w:p>
+        </w:tc>
+        <w:tc>
+          <w:tcPr>
+            <w:tcW w:w="4508" w:type="dxa"/>
+          </w:tcPr>
+          <w:p>
+            <w:r>
+              <w:t xml:space="preserve">The </w:t>
+            </w:r>
+            <w:r>
+              <w:t>Enum</w:t>
+            </w:r>
+            <w:r>
+              <w:t xml:space="preserve"> class called “debug” toggles whether the user wants to see the variable values for Dstar Lite on the screen. This is only available with the small grid size </w:t>
+            </w:r>
+          </w:p>
+        </w:tc>
+      </w:tr>
+      <w:tr>
+        <w:tc>
+          <w:tcPr>
+            <w:tcW w:w="4508" w:type="dxa"/>
+          </w:tcPr>
+          <w:p>
+            <w:r>
+              <w:rPr>
+                <w:noProof/>
+              </w:rPr>
+              <w:drawing>
+                <wp:inline distT="0" distB="0" distL="0" distR="0" wp14:anchorId="5362C0DD" wp14:editId="0E8DD2F1">
+                  <wp:extent cx="2248214" cy="1219370"/>
+                  <wp:effectExtent l="0" t="0" r="0" b="0"/>
+                  <wp:docPr id="347454676" name="Picture 1"/>
+                  <wp:cNvGraphicFramePr>
+                    <a:graphicFrameLocks xmlns:a="http://schemas.openxmlformats.org/drawingml/2006/main" noChangeAspect="1"/>
+                  </wp:cNvGraphicFramePr>
+                  <a:graphic xmlns:a="http://schemas.openxmlformats.org/drawingml/2006/main">
+                    <a:graphicData uri="http://schemas.openxmlformats.org/drawingml/2006/picture">
+                      <pic:pic xmlns:pic="http://schemas.openxmlformats.org/drawingml/2006/picture">
+                        <pic:nvPicPr>
+                          <pic:cNvPr id="347454676" name=""/>
+                          <pic:cNvPicPr/>
+                        </pic:nvPicPr>
+                        <pic:blipFill>
+                          <a:blip r:embed="rId16"/>
+                          <a:stretch>
+                            <a:fillRect/>
+                          </a:stretch>
+                        </pic:blipFill>
+                        <pic:spPr>
+                          <a:xfrm>
+                            <a:off x="0" y="0"/>
+                            <a:ext cx="2248214" cy="1219370"/>
+                          </a:xfrm>
+                          <a:prstGeom prst="rect">
+                            <a:avLst/>
+                          </a:prstGeom>
+                        </pic:spPr>
+                      </pic:pic>
+                    </a:graphicData>
+                  </a:graphic>
+                </wp:inline>
+              </w:drawing>
+            </w:r>
+          </w:p>
+        </w:tc>
+        <w:tc>
+          <w:tcPr>
+            <w:tcW w:w="4508" w:type="dxa"/>
+          </w:tcPr>
+          <w:p>
+            <w:r>
+              <w:t xml:space="preserve">The struct </w:t>
+            </w:r>
+            <w:r>
+              <w:t>called “</w:t>
+            </w:r>
+            <w:r>
+              <w:t>Screen Size</w:t>
+            </w:r>
+            <w:r>
+              <w:t>”</w:t>
+            </w:r>
+            <w:r>
+              <w:t xml:space="preserve"> struct which controls the size of each window</w:t>
+            </w:r>
+          </w:p>
+        </w:tc>
+      </w:tr>
+      <w:tr>
+        <w:tc>
+          <w:tcPr>
+            <w:tcW w:w="4508" w:type="dxa"/>
+          </w:tcPr>
+          <w:p>
+            <w:r>
+              <w:rPr>
+                <w:noProof/>
+              </w:rPr>
+              <w:drawing>
+                <wp:inline distT="0" distB="0" distL="0" distR="0" wp14:anchorId="0528999E" wp14:editId="0199F102">
+                  <wp:extent cx="1933845" cy="876422"/>
+                  <wp:effectExtent l="0" t="0" r="9525" b="0"/>
+                  <wp:docPr id="934786453" name="Picture 1"/>
+                  <wp:cNvGraphicFramePr>
+                    <a:graphicFrameLocks xmlns:a="http://schemas.openxmlformats.org/drawingml/2006/main" noChangeAspect="1"/>
+                  </wp:cNvGraphicFramePr>
+                  <a:graphic xmlns:a="http://schemas.openxmlformats.org/drawingml/2006/main">
+                    <a:graphicData uri="http://schemas.openxmlformats.org/drawingml/2006/picture">
+                      <pic:pic xmlns:pic="http://schemas.openxmlformats.org/drawingml/2006/picture">
+                        <pic:nvPicPr>
+                          <pic:cNvPr id="934786453" name=""/>
+                          <pic:cNvPicPr/>
+                        </pic:nvPicPr>
+                        <pic:blipFill>
+                          <a:blip r:embed="rId17"/>
+                          <a:stretch>
+                            <a:fillRect/>
+                          </a:stretch>
+                        </pic:blipFill>
+                        <pic:spPr>
+                          <a:xfrm>
+                            <a:off x="0" y="0"/>
+                            <a:ext cx="1933845" cy="876422"/>
+                          </a:xfrm>
+                          <a:prstGeom prst="rect">
+                            <a:avLst/>
+                          </a:prstGeom>
+                        </pic:spPr>
+                      </pic:pic>
+                    </a:graphicData>
+                  </a:graphic>
+                </wp:inline>
+              </w:drawing>
+            </w:r>
+          </w:p>
+        </w:tc>
+        <w:tc>
+          <w:tcPr>
+            <w:tcW w:w="4508" w:type="dxa"/>
+          </w:tcPr>
+          <w:p>
+            <w:r>
+              <w:t xml:space="preserve">The </w:t>
+            </w:r>
+            <w:r>
+              <w:t>Enum</w:t>
+            </w:r>
+            <w:r>
+              <w:t xml:space="preserve"> class called “Mode” which controls which mode the application is in. behaving differently depending on which one it is in </w:t>
+            </w:r>
+          </w:p>
+        </w:tc>
+      </w:tr>
+    </w:tbl>
+    <w:p/>
+    <w:p/>
+    <w:p/>
+    <w:p/>
+    <w:p/>
+    <w:p/>
+    <w:p/>
+    <w:p/>
+    <w:p/>
+    <w:p/>
+    <w:p/>
+    <w:p/>
+    <w:p/>
+    <w:p>
+      <w:pPr>
+        <w:rPr>
+          <w:b/>
+          <w:bCs/>
+          <w:sz w:val="32"/>
+          <w:szCs w:val="32"/>
+          <w:u w:val="single"/>
+        </w:rPr>
+      </w:pPr>
+      <w:r>
+        <w:rPr>
+          <w:b/>
+          <w:bCs/>
+          <w:sz w:val="32"/>
+          <w:szCs w:val="32"/>
+          <w:u w:val="single"/>
+        </w:rPr>
+        <w:lastRenderedPageBreak/>
+        <w:t xml:space="preserve">2.2 </w:t>
+      </w:r>
+      <w:r>
+        <w:rPr>
+          <w:b/>
+          <w:bCs/>
+          <w:sz w:val="32"/>
+          <w:szCs w:val="32"/>
+          <w:u w:val="single"/>
+        </w:rPr>
+        <w:t>Utilised Class Snippets:</w:t>
+      </w:r>
+      <w:r>
+        <w:rPr>
+          <w:b/>
+          <w:bCs/>
+          <w:sz w:val="32"/>
+          <w:szCs w:val="32"/>
+          <w:u w:val="single"/>
+        </w:rPr>
+        <w:t xml:space="preserve"> </w:t>
+      </w:r>
+    </w:p>
+    <w:tbl>
+      <w:tblPr>
+        <w:tblStyle w:val="TableGrid"/>
+        <w:tblW w:w="0" w:type="auto"/>
+        <w:tblLook w:val="04A0" w:firstRow="1" w:lastRow="0" w:firstColumn="1" w:lastColumn="0" w:noHBand="0" w:noVBand="1"/>
+      </w:tblPr>
+      <w:tblGrid>
+        <w:gridCol w:w="4508"/>
+        <w:gridCol w:w="4508"/>
+      </w:tblGrid>
+      <w:tr>
+        <w:tc>
+          <w:tcPr>
+            <w:tcW w:w="4508" w:type="dxa"/>
+          </w:tcPr>
+          <w:p>
+            <w:r>
+              <w:rPr>
+                <w:noProof/>
+              </w:rPr>
+              <w:drawing>
+                <wp:inline distT="0" distB="0" distL="0" distR="0" wp14:anchorId="1B732BB6" wp14:editId="2C60AB8D">
+                  <wp:extent cx="2038635" cy="4667901"/>
+                  <wp:effectExtent l="0" t="0" r="0" b="0"/>
+                  <wp:docPr id="1602295757" name="Picture 1"/>
+                  <wp:cNvGraphicFramePr>
+                    <a:graphicFrameLocks xmlns:a="http://schemas.openxmlformats.org/drawingml/2006/main" noChangeAspect="1"/>
+                  </wp:cNvGraphicFramePr>
+                  <a:graphic xmlns:a="http://schemas.openxmlformats.org/drawingml/2006/main">
+                    <a:graphicData uri="http://schemas.openxmlformats.org/drawingml/2006/picture">
+                      <pic:pic xmlns:pic="http://schemas.openxmlformats.org/drawingml/2006/picture">
+                        <pic:nvPicPr>
+                          <pic:cNvPr id="1602295757" name=""/>
+                          <pic:cNvPicPr/>
+                        </pic:nvPicPr>
+                        <pic:blipFill>
+                          <a:blip r:embed="rId18"/>
+                          <a:stretch>
+                            <a:fillRect/>
+                          </a:stretch>
+                        </pic:blipFill>
+                        <pic:spPr>
+                          <a:xfrm>
+                            <a:off x="0" y="0"/>
+                            <a:ext cx="2038635" cy="4667901"/>
+                          </a:xfrm>
+                          <a:prstGeom prst="rect">
+                            <a:avLst/>
+                          </a:prstGeom>
+                        </pic:spPr>
+                      </pic:pic>
+                    </a:graphicData>
+                  </a:graphic>
+                </wp:inline>
+              </w:drawing>
+            </w:r>
+          </w:p>
+          <w:p>
+            <w:r>
+              <w:rPr>
+                <w:noProof/>
+              </w:rPr>
+              <w:drawing>
+                <wp:inline distT="0" distB="0" distL="0" distR="0" wp14:anchorId="7BE346BC" wp14:editId="591D9986">
+                  <wp:extent cx="1952898" cy="1638529"/>
+                  <wp:effectExtent l="0" t="0" r="9525" b="0"/>
+                  <wp:docPr id="1091100549" name="Picture 1"/>
+                  <wp:cNvGraphicFramePr>
+                    <a:graphicFrameLocks xmlns:a="http://schemas.openxmlformats.org/drawingml/2006/main" noChangeAspect="1"/>
+                  </wp:cNvGraphicFramePr>
+                  <a:graphic xmlns:a="http://schemas.openxmlformats.org/drawingml/2006/main">
+                    <a:graphicData uri="http://schemas.openxmlformats.org/drawingml/2006/picture">
+                      <pic:pic xmlns:pic="http://schemas.openxmlformats.org/drawingml/2006/picture">
+                        <pic:nvPicPr>
+                          <pic:cNvPr id="1091100549" name=""/>
+                          <pic:cNvPicPr/>
+                        </pic:nvPicPr>
+                        <pic:blipFill>
+                          <a:blip r:embed="rId19"/>
+                          <a:stretch>
+                            <a:fillRect/>
+                          </a:stretch>
+                        </pic:blipFill>
+                        <pic:spPr>
+                          <a:xfrm>
+                            <a:off x="0" y="0"/>
+                            <a:ext cx="1952898" cy="1638529"/>
+                          </a:xfrm>
+                          <a:prstGeom prst="rect">
+                            <a:avLst/>
+                          </a:prstGeom>
+                        </pic:spPr>
+                      </pic:pic>
+                    </a:graphicData>
+                  </a:graphic>
+                </wp:inline>
+              </w:drawing>
+            </w:r>
+          </w:p>
+        </w:tc>
+        <w:tc>
+          <w:tcPr>
+            <w:tcW w:w="4508" w:type="dxa"/>
+          </w:tcPr>
+          <w:p>
+            <w:r>
+              <w:t>Public variables of Cell Class</w:t>
+            </w:r>
+          </w:p>
+          <w:p/>
+          <w:p>
+            <w:r>
+              <w:t xml:space="preserve">the header file for the Cell(node) which has all the current functions in </w:t>
+            </w:r>
+            <w:r>
+              <w:t>use.</w:t>
+            </w:r>
+          </w:p>
+          <w:p/>
+          <w:p/>
+          <w:p/>
+          <w:p/>
+          <w:p/>
+          <w:p/>
+          <w:p/>
+          <w:p/>
+          <w:p/>
+          <w:p/>
+          <w:p/>
+          <w:p/>
+          <w:p/>
+          <w:p>
+            <w:r>
+              <w:t>Private variables to Cell Class</w:t>
+            </w:r>
+          </w:p>
+          <w:p/>
+          <w:p/>
+          <w:p/>
+        </w:tc>
+      </w:tr>
+    </w:tbl>
+    <w:p>
+      <w:r>
+        <w:t xml:space="preserve"> </w:t>
+      </w:r>
+    </w:p>
+    <w:p/>
+    <w:p>
+      <w:r>
+        <w:t xml:space="preserve"> </w:t>
+      </w:r>
+    </w:p>
+    <w:tbl>
+      <w:tblPr>
+        <w:tblStyle w:val="TableGrid"/>
+        <w:tblW w:w="0" w:type="auto"/>
+        <w:tblLook w:val="04A0" w:firstRow="1" w:lastRow="0" w:firstColumn="1" w:lastColumn="0" w:noHBand="0" w:noVBand="1"/>
+      </w:tblPr>
+      <w:tblGrid>
+        <w:gridCol w:w="4508"/>
+        <w:gridCol w:w="4508"/>
+      </w:tblGrid>
+      <w:tr>
+        <w:tc>
+          <w:tcPr>
+            <w:tcW w:w="4508" w:type="dxa"/>
+          </w:tcPr>
+          <w:p>
+            <w:r>
+              <w:rPr>
+                <w:noProof/>
+              </w:rPr>
+              <w:lastRenderedPageBreak/>
+              <w:drawing>
+                <wp:inline distT="0" distB="0" distL="0" distR="0" wp14:anchorId="1461BDEB" wp14:editId="04BF901B">
+                  <wp:extent cx="1867161" cy="1324160"/>
+                  <wp:effectExtent l="0" t="0" r="0" b="9525"/>
+                  <wp:docPr id="1955044562" name="Picture 1"/>
+                  <wp:cNvGraphicFramePr>
+                    <a:graphicFrameLocks xmlns:a="http://schemas.openxmlformats.org/drawingml/2006/main" noChangeAspect="1"/>
+                  </wp:cNvGraphicFramePr>
+                  <a:graphic xmlns:a="http://schemas.openxmlformats.org/drawingml/2006/main">
+                    <a:graphicData uri="http://schemas.openxmlformats.org/drawingml/2006/picture">
+                      <pic:pic xmlns:pic="http://schemas.openxmlformats.org/drawingml/2006/picture">
+                        <pic:nvPicPr>
+                          <pic:cNvPr id="1955044562" name=""/>
+                          <pic:cNvPicPr/>
+                        </pic:nvPicPr>
+                        <pic:blipFill>
+                          <a:blip r:embed="rId20"/>
+                          <a:stretch>
+                            <a:fillRect/>
+                          </a:stretch>
+                        </pic:blipFill>
+                        <pic:spPr>
+                          <a:xfrm>
+                            <a:off x="0" y="0"/>
+                            <a:ext cx="1867161" cy="1324160"/>
+                          </a:xfrm>
+                          <a:prstGeom prst="rect">
+                            <a:avLst/>
+                          </a:prstGeom>
+                        </pic:spPr>
+                      </pic:pic>
+                    </a:graphicData>
+                  </a:graphic>
+                </wp:inline>
+              </w:drawing>
+            </w:r>
+          </w:p>
+          <w:p>
+            <w:r>
+              <w:rPr>
+                <w:noProof/>
+              </w:rPr>
+              <w:drawing>
+                <wp:inline distT="0" distB="0" distL="0" distR="0" wp14:anchorId="29F0712A" wp14:editId="6967203C">
+                  <wp:extent cx="2206586" cy="2286000"/>
+                  <wp:effectExtent l="0" t="0" r="3810" b="0"/>
+                  <wp:docPr id="261699979" name="Picture 1"/>
+                  <wp:cNvGraphicFramePr>
+                    <a:graphicFrameLocks xmlns:a="http://schemas.openxmlformats.org/drawingml/2006/main" noChangeAspect="1"/>
+                  </wp:cNvGraphicFramePr>
+                  <a:graphic xmlns:a="http://schemas.openxmlformats.org/drawingml/2006/main">
+                    <a:graphicData uri="http://schemas.openxmlformats.org/drawingml/2006/picture">
+                      <pic:pic xmlns:pic="http://schemas.openxmlformats.org/drawingml/2006/picture">
+                        <pic:nvPicPr>
+                          <pic:cNvPr id="261699979" name=""/>
+                          <pic:cNvPicPr/>
+                        </pic:nvPicPr>
+                        <pic:blipFill>
+                          <a:blip r:embed="rId21"/>
+                          <a:stretch>
+                            <a:fillRect/>
+                          </a:stretch>
+                        </pic:blipFill>
+                        <pic:spPr>
+                          <a:xfrm>
+                            <a:off x="0" y="0"/>
+                            <a:ext cx="2214015" cy="2293696"/>
+                          </a:xfrm>
+                          <a:prstGeom prst="rect">
+                            <a:avLst/>
+                          </a:prstGeom>
+                        </pic:spPr>
+                      </pic:pic>
+                    </a:graphicData>
+                  </a:graphic>
+                </wp:inline>
+              </w:drawing>
+            </w:r>
+          </w:p>
+        </w:tc>
+        <w:tc>
+          <w:tcPr>
+            <w:tcW w:w="4508" w:type="dxa"/>
+          </w:tcPr>
+          <w:p>
+            <w:r>
+              <w:t>private member variables of the grid class</w:t>
+            </w:r>
+          </w:p>
+          <w:p/>
+          <w:p/>
+          <w:p/>
+          <w:p/>
+          <w:p>
+            <w:r>
+              <w:t>public members of the Grid class</w:t>
+            </w:r>
+          </w:p>
+        </w:tc>
+      </w:tr>
+    </w:tbl>
+    <w:p/>
+    <w:p>
+      <w:r>
+        <w:t xml:space="preserve"> </w:t>
+      </w:r>
+    </w:p>
+    <w:p>
+      <w:pPr>
+        <w:rPr>
+          <w:b/>
+          <w:bCs/>
+          <w:sz w:val="32"/>
+          <w:szCs w:val="32"/>
+          <w:u w:val="single"/>
+        </w:rPr>
+      </w:pPr>
+      <w:r>
+        <w:rPr>
+          <w:b/>
+          <w:bCs/>
+          <w:sz w:val="32"/>
+          <w:szCs w:val="32"/>
+          <w:u w:val="single"/>
+        </w:rPr>
+        <w:t>2.3,</w:t>
+      </w:r>
+      <w:r>
+        <w:rPr>
+          <w:b/>
+          <w:bCs/>
+          <w:sz w:val="32"/>
+          <w:szCs w:val="32"/>
+          <w:u w:val="single"/>
+        </w:rPr>
+        <w:t xml:space="preserve"> 2.4</w:t>
+      </w:r>
+      <w:r>
+        <w:rPr>
+          <w:b/>
+          <w:bCs/>
+          <w:sz w:val="32"/>
+          <w:szCs w:val="32"/>
+          <w:u w:val="single"/>
+        </w:rPr>
+        <w:t xml:space="preserve"> </w:t>
+      </w:r>
+      <w:r>
+        <w:rPr>
+          <w:b/>
+          <w:bCs/>
+          <w:sz w:val="32"/>
+          <w:szCs w:val="32"/>
+          <w:u w:val="single"/>
+        </w:rPr>
+        <w:t>Algorithm’s Classes:</w:t>
+      </w:r>
+      <w:r>
+        <w:rPr>
+          <w:b/>
+          <w:bCs/>
+          <w:sz w:val="32"/>
+          <w:szCs w:val="32"/>
+          <w:u w:val="single"/>
+        </w:rPr>
+        <w:t xml:space="preserve"> + UI and Game Class</w:t>
+      </w:r>
+    </w:p>
+    <w:tbl>
+      <w:tblPr>
+        <w:tblStyle w:val="TableGrid"/>
+        <w:tblW w:w="0" w:type="auto"/>
+        <w:tblLayout w:type="fixed"/>
+        <w:tblLook w:val="04A0" w:firstRow="1" w:lastRow="0" w:firstColumn="1" w:lastColumn="0" w:noHBand="0" w:noVBand="1"/>
+      </w:tblPr>
+      <w:tblGrid>
+        <w:gridCol w:w="6091"/>
+        <w:gridCol w:w="2925"/>
+      </w:tblGrid>
+      <w:tr>
+        <w:tc>
+          <w:tcPr>
+            <w:tcW w:w="6091" w:type="dxa"/>
+          </w:tcPr>
+          <w:p>
+            <w:r>
+              <w:rPr>
+                <w:noProof/>
+              </w:rPr>
+              <w:drawing>
+                <wp:inline distT="0" distB="0" distL="0" distR="0" wp14:anchorId="3A4F8B79" wp14:editId="64B6E45C">
+                  <wp:extent cx="3415895" cy="1501253"/>
+                  <wp:effectExtent l="0" t="0" r="0" b="3810"/>
+                  <wp:docPr id="666985019" name="Picture 1"/>
+                  <wp:cNvGraphicFramePr>
+                    <a:graphicFrameLocks xmlns:a="http://schemas.openxmlformats.org/drawingml/2006/main" noChangeAspect="1"/>
+                  </wp:cNvGraphicFramePr>
+                  <a:graphic xmlns:a="http://schemas.openxmlformats.org/drawingml/2006/main">
+                    <a:graphicData uri="http://schemas.openxmlformats.org/drawingml/2006/picture">
+                      <pic:pic xmlns:pic="http://schemas.openxmlformats.org/drawingml/2006/picture">
+                        <pic:nvPicPr>
+                          <pic:cNvPr id="666985019" name=""/>
+                          <pic:cNvPicPr/>
+                        </pic:nvPicPr>
+                        <pic:blipFill>
+                          <a:blip r:embed="rId22"/>
+                          <a:stretch>
+                            <a:fillRect/>
+                          </a:stretch>
+                        </pic:blipFill>
+                        <pic:spPr>
+                          <a:xfrm>
+                            <a:off x="0" y="0"/>
+                            <a:ext cx="3427505" cy="1506355"/>
+                          </a:xfrm>
+                          <a:prstGeom prst="rect">
+                            <a:avLst/>
+                          </a:prstGeom>
+                        </pic:spPr>
+                      </pic:pic>
+                    </a:graphicData>
+                  </a:graphic>
+                </wp:inline>
+              </w:drawing>
+            </w:r>
+          </w:p>
+          <w:p>
+            <w:r>
+              <w:rPr>
+                <w:noProof/>
+              </w:rPr>
+              <w:drawing>
+                <wp:inline distT="0" distB="0" distL="0" distR="0" wp14:anchorId="6EC90415" wp14:editId="05459BE5">
+                  <wp:extent cx="3548896" cy="914400"/>
+                  <wp:effectExtent l="0" t="0" r="0" b="0"/>
+                  <wp:docPr id="692413225" name="Picture 1"/>
+                  <wp:cNvGraphicFramePr>
+                    <a:graphicFrameLocks xmlns:a="http://schemas.openxmlformats.org/drawingml/2006/main" noChangeAspect="1"/>
+                  </wp:cNvGraphicFramePr>
+                  <a:graphic xmlns:a="http://schemas.openxmlformats.org/drawingml/2006/main">
+                    <a:graphicData uri="http://schemas.openxmlformats.org/drawingml/2006/picture">
+                      <pic:pic xmlns:pic="http://schemas.openxmlformats.org/drawingml/2006/picture">
+                        <pic:nvPicPr>
+                          <pic:cNvPr id="692413225" name=""/>
+                          <pic:cNvPicPr/>
+                        </pic:nvPicPr>
+                        <pic:blipFill>
+                          <a:blip r:embed="rId23"/>
+                          <a:stretch>
+                            <a:fillRect/>
+                          </a:stretch>
+                        </pic:blipFill>
+                        <pic:spPr>
+                          <a:xfrm>
+                            <a:off x="0" y="0"/>
+                            <a:ext cx="3568969" cy="919572"/>
+                          </a:xfrm>
+                          <a:prstGeom prst="rect">
+                            <a:avLst/>
+                          </a:prstGeom>
+                        </pic:spPr>
+                      </pic:pic>
+                    </a:graphicData>
+                  </a:graphic>
+                </wp:inline>
+              </w:drawing>
+            </w:r>
+          </w:p>
+          <w:p>
+            <w:r>
+              <w:rPr>
+                <w:noProof/>
+              </w:rPr>
+              <w:lastRenderedPageBreak/>
+              <w:drawing>
+                <wp:inline distT="0" distB="0" distL="0" distR="0" wp14:anchorId="6E36FF32" wp14:editId="4EE91C32">
+                  <wp:extent cx="3730625" cy="1945640"/>
+                  <wp:effectExtent l="0" t="0" r="3175" b="0"/>
+                  <wp:docPr id="217114527" name="Picture 1"/>
+                  <wp:cNvGraphicFramePr>
+                    <a:graphicFrameLocks xmlns:a="http://schemas.openxmlformats.org/drawingml/2006/main" noChangeAspect="1"/>
+                  </wp:cNvGraphicFramePr>
+                  <a:graphic xmlns:a="http://schemas.openxmlformats.org/drawingml/2006/main">
+                    <a:graphicData uri="http://schemas.openxmlformats.org/drawingml/2006/picture">
+                      <pic:pic xmlns:pic="http://schemas.openxmlformats.org/drawingml/2006/picture">
+                        <pic:nvPicPr>
+                          <pic:cNvPr id="217114527" name=""/>
+                          <pic:cNvPicPr/>
+                        </pic:nvPicPr>
+                        <pic:blipFill>
+                          <a:blip r:embed="rId24"/>
+                          <a:stretch>
+                            <a:fillRect/>
+                          </a:stretch>
+                        </pic:blipFill>
+                        <pic:spPr>
+                          <a:xfrm>
+                            <a:off x="0" y="0"/>
+                            <a:ext cx="3730625" cy="1945640"/>
+                          </a:xfrm>
+                          <a:prstGeom prst="rect">
+                            <a:avLst/>
+                          </a:prstGeom>
+                        </pic:spPr>
+                      </pic:pic>
+                    </a:graphicData>
+                  </a:graphic>
+                </wp:inline>
+              </w:drawing>
+            </w:r>
+          </w:p>
+        </w:tc>
+        <w:tc>
+          <w:tcPr>
+            <w:tcW w:w="2925" w:type="dxa"/>
+          </w:tcPr>
+          <w:p>
+            <w:r>
+              <w:lastRenderedPageBreak/>
+              <w:t xml:space="preserve">Functor used in Dstar Lite </w:t>
+            </w:r>
+          </w:p>
+          <w:p/>
+          <w:p/>
+          <w:p/>
+          <w:p/>
+          <w:p/>
+          <w:p/>
+          <w:p>
+            <w:r>
+              <w:t>Private members of the Dstar Lite Class</w:t>
+            </w:r>
+          </w:p>
+          <w:p/>
+          <w:p/>
+          <w:p/>
+          <w:p/>
+          <w:p>
+            <w:r>
+              <w:lastRenderedPageBreak/>
+              <w:t>Public members of the Dstar Lite Class</w:t>
+            </w:r>
+          </w:p>
+        </w:tc>
+      </w:tr>
+    </w:tbl>
+    <w:p/>
+    <w:tbl>
+      <w:tblPr>
+        <w:tblStyle w:val="TableGrid"/>
+        <w:tblW w:w="0" w:type="auto"/>
+        <w:tblLook w:val="04A0" w:firstRow="1" w:lastRow="0" w:firstColumn="1" w:lastColumn="0" w:noHBand="0" w:noVBand="1"/>
+      </w:tblPr>
+      <w:tblGrid>
+        <w:gridCol w:w="6426"/>
+        <w:gridCol w:w="2590"/>
+      </w:tblGrid>
+      <w:tr>
+        <w:tc>
+          <w:tcPr>
+            <w:tcW w:w="6426" w:type="dxa"/>
+          </w:tcPr>
+          <w:p>
+            <w:pPr>
+              <w:rPr>
+                <w:b/>
+                <w:bCs/>
+              </w:rPr>
+            </w:pPr>
+            <w:r>
+              <w:rPr>
+                <w:b/>
+                <w:bCs/>
+                <w:noProof/>
+              </w:rPr>
+              <w:drawing>
+                <wp:inline distT="0" distB="0" distL="0" distR="0" wp14:anchorId="7A2324CB" wp14:editId="5825EAB5">
+                  <wp:extent cx="3266950" cy="1207826"/>
+                  <wp:effectExtent l="0" t="0" r="0" b="0"/>
+                  <wp:docPr id="1658347170" name="Picture 1"/>
+                  <wp:cNvGraphicFramePr>
+                    <a:graphicFrameLocks xmlns:a="http://schemas.openxmlformats.org/drawingml/2006/main" noChangeAspect="1"/>
+                  </wp:cNvGraphicFramePr>
+                  <a:graphic xmlns:a="http://schemas.openxmlformats.org/drawingml/2006/main">
+                    <a:graphicData uri="http://schemas.openxmlformats.org/drawingml/2006/picture">
+                      <pic:pic xmlns:pic="http://schemas.openxmlformats.org/drawingml/2006/picture">
+                        <pic:nvPicPr>
+                          <pic:cNvPr id="1658347170" name=""/>
+                          <pic:cNvPicPr/>
+                        </pic:nvPicPr>
+                        <pic:blipFill>
+                          <a:blip r:embed="rId25"/>
+                          <a:stretch>
+                            <a:fillRect/>
+                          </a:stretch>
+                        </pic:blipFill>
+                        <pic:spPr>
+                          <a:xfrm>
+                            <a:off x="0" y="0"/>
+                            <a:ext cx="3278957" cy="1212265"/>
+                          </a:xfrm>
+                          <a:prstGeom prst="rect">
+                            <a:avLst/>
+                          </a:prstGeom>
+                        </pic:spPr>
+                      </pic:pic>
+                    </a:graphicData>
+                  </a:graphic>
+                </wp:inline>
+              </w:drawing>
+            </w:r>
+          </w:p>
+          <w:p>
+            <w:pPr>
+              <w:rPr>
+                <w:b/>
+                <w:bCs/>
+              </w:rPr>
+            </w:pPr>
+            <w:r>
+              <w:rPr>
+                <w:b/>
+                <w:bCs/>
+                <w:noProof/>
+              </w:rPr>
+              <w:drawing>
+                <wp:inline distT="0" distB="0" distL="0" distR="0" wp14:anchorId="325CEA94" wp14:editId="33A7AB71">
+                  <wp:extent cx="3284121" cy="1897039"/>
+                  <wp:effectExtent l="0" t="0" r="0" b="8255"/>
+                  <wp:docPr id="1946578474" name="Picture 1"/>
+                  <wp:cNvGraphicFramePr>
+                    <a:graphicFrameLocks xmlns:a="http://schemas.openxmlformats.org/drawingml/2006/main" noChangeAspect="1"/>
+                  </wp:cNvGraphicFramePr>
+                  <a:graphic xmlns:a="http://schemas.openxmlformats.org/drawingml/2006/main">
+                    <a:graphicData uri="http://schemas.openxmlformats.org/drawingml/2006/picture">
+                      <pic:pic xmlns:pic="http://schemas.openxmlformats.org/drawingml/2006/picture">
+                        <pic:nvPicPr>
+                          <pic:cNvPr id="1946578474" name=""/>
+                          <pic:cNvPicPr/>
+                        </pic:nvPicPr>
+                        <pic:blipFill>
+                          <a:blip r:embed="rId26"/>
+                          <a:stretch>
+                            <a:fillRect/>
+                          </a:stretch>
+                        </pic:blipFill>
+                        <pic:spPr>
+                          <a:xfrm>
+                            <a:off x="0" y="0"/>
+                            <a:ext cx="3295276" cy="1903482"/>
+                          </a:xfrm>
+                          <a:prstGeom prst="rect">
+                            <a:avLst/>
+                          </a:prstGeom>
+                        </pic:spPr>
+                      </pic:pic>
+                    </a:graphicData>
+                  </a:graphic>
+                </wp:inline>
+              </w:drawing>
+            </w:r>
+          </w:p>
+        </w:tc>
+        <w:tc>
+          <w:tcPr>
+            <w:tcW w:w="2590" w:type="dxa"/>
+          </w:tcPr>
+          <w:p>
+            <w:r>
+              <w:t xml:space="preserve">Functor used in </w:t>
+            </w:r>
+            <w:r>
+              <w:t>“</w:t>
+            </w:r>
+            <w:r>
+              <w:t>Astar”.</w:t>
+            </w:r>
+          </w:p>
+          <w:p/>
+          <w:p/>
+          <w:p/>
+          <w:p>
+            <w:r>
+              <w:t>“</w:t>
+            </w:r>
+            <w:r>
+              <w:t>Astar</w:t>
+            </w:r>
+            <w:r>
+              <w:t>”</w:t>
+            </w:r>
+            <w:r>
+              <w:t xml:space="preserve"> class as declared in the header file</w:t>
+            </w:r>
+          </w:p>
+        </w:tc>
+      </w:tr>
+      <w:tr>
+        <w:tc>
+          <w:tcPr>
+            <w:tcW w:w="6426" w:type="dxa"/>
+          </w:tcPr>
+          <w:p>
+            <w:pPr>
+              <w:rPr>
+                <w:noProof/>
+              </w:rPr>
+            </w:pPr>
+            <w:r>
+              <w:rPr>
+                <w:noProof/>
+              </w:rPr>
+              <w:drawing>
+                <wp:inline distT="0" distB="0" distL="0" distR="0" wp14:anchorId="26B74FA8" wp14:editId="09FE9FA7">
+                  <wp:extent cx="3939026" cy="1719618"/>
+                  <wp:effectExtent l="0" t="0" r="4445" b="0"/>
+                  <wp:docPr id="640193074" name="Picture 1"/>
+                  <wp:cNvGraphicFramePr>
+                    <a:graphicFrameLocks xmlns:a="http://schemas.openxmlformats.org/drawingml/2006/main" noChangeAspect="1"/>
+                  </wp:cNvGraphicFramePr>
+                  <a:graphic xmlns:a="http://schemas.openxmlformats.org/drawingml/2006/main">
+                    <a:graphicData uri="http://schemas.openxmlformats.org/drawingml/2006/picture">
+                      <pic:pic xmlns:pic="http://schemas.openxmlformats.org/drawingml/2006/picture">
+                        <pic:nvPicPr>
+                          <pic:cNvPr id="640193074" name=""/>
+                          <pic:cNvPicPr/>
+                        </pic:nvPicPr>
+                        <pic:blipFill>
+                          <a:blip r:embed="rId27"/>
+                          <a:stretch>
+                            <a:fillRect/>
+                          </a:stretch>
+                        </pic:blipFill>
+                        <pic:spPr>
+                          <a:xfrm>
+                            <a:off x="0" y="0"/>
+                            <a:ext cx="3961928" cy="1729616"/>
+                          </a:xfrm>
+                          <a:prstGeom prst="rect">
+                            <a:avLst/>
+                          </a:prstGeom>
+                        </pic:spPr>
+                      </pic:pic>
+                    </a:graphicData>
+                  </a:graphic>
+                </wp:inline>
+              </w:drawing>
+            </w:r>
+          </w:p>
+          <w:p>
+            <w:r>
+              <w:rPr>
+                <w:noProof/>
+              </w:rPr>
+              <w:lastRenderedPageBreak/>
+              <w:drawing>
+                <wp:inline distT="0" distB="0" distL="0" distR="0" wp14:anchorId="7F4A50C4" wp14:editId="2DD5930E">
+                  <wp:extent cx="2892206" cy="2538483"/>
+                  <wp:effectExtent l="0" t="0" r="3810" b="0"/>
+                  <wp:docPr id="673055467" name="Picture 1"/>
+                  <wp:cNvGraphicFramePr>
+                    <a:graphicFrameLocks xmlns:a="http://schemas.openxmlformats.org/drawingml/2006/main" noChangeAspect="1"/>
+                  </wp:cNvGraphicFramePr>
+                  <a:graphic xmlns:a="http://schemas.openxmlformats.org/drawingml/2006/main">
+                    <a:graphicData uri="http://schemas.openxmlformats.org/drawingml/2006/picture">
+                      <pic:pic xmlns:pic="http://schemas.openxmlformats.org/drawingml/2006/picture">
+                        <pic:nvPicPr>
+                          <pic:cNvPr id="673055467" name=""/>
+                          <pic:cNvPicPr/>
+                        </pic:nvPicPr>
+                        <pic:blipFill>
+                          <a:blip r:embed="rId28"/>
+                          <a:stretch>
+                            <a:fillRect/>
+                          </a:stretch>
+                        </pic:blipFill>
+                        <pic:spPr>
+                          <a:xfrm>
+                            <a:off x="0" y="0"/>
+                            <a:ext cx="2900377" cy="2545655"/>
+                          </a:xfrm>
+                          <a:prstGeom prst="rect">
+                            <a:avLst/>
+                          </a:prstGeom>
+                        </pic:spPr>
+                      </pic:pic>
+                    </a:graphicData>
+                  </a:graphic>
+                </wp:inline>
+              </w:drawing>
+            </w:r>
+          </w:p>
+        </w:tc>
+        <w:tc>
+          <w:tcPr>
+            <w:tcW w:w="2590" w:type="dxa"/>
+          </w:tcPr>
+          <w:p>
+            <w:r>
+              <w:lastRenderedPageBreak/>
+              <w:t xml:space="preserve">Functor used in </w:t>
+            </w:r>
+            <w:r>
+              <w:t>“</w:t>
+            </w:r>
+            <w:r>
+              <w:t>LpaStar</w:t>
+            </w:r>
+            <w:r>
+              <w:t>”</w:t>
+            </w:r>
+          </w:p>
+          <w:p/>
+          <w:p/>
+          <w:p/>
+          <w:p/>
+          <w:p/>
+          <w:p/>
+          <w:p/>
+          <w:p/>
+          <w:p>
+            <w:r>
+              <w:lastRenderedPageBreak/>
+              <w:t>“</w:t>
+            </w:r>
+            <w:r>
+              <w:t>LpaStar</w:t>
+            </w:r>
+            <w:r>
+              <w:t>”</w:t>
+            </w:r>
+            <w:r>
+              <w:t xml:space="preserve"> class as declared in the header file</w:t>
+            </w:r>
+          </w:p>
+        </w:tc>
+      </w:tr>
+      <w:tr>
+        <w:tc>
+          <w:tcPr>
+            <w:tcW w:w="6426" w:type="dxa"/>
+          </w:tcPr>
+          <w:p>
+            <w:r>
+              <w:rPr>
+                <w:noProof/>
+              </w:rPr>
+              <w:lastRenderedPageBreak/>
+              <w:drawing>
+                <wp:inline distT="0" distB="0" distL="0" distR="0" wp14:anchorId="0BA20F31" wp14:editId="5EB359BB">
+                  <wp:extent cx="2900149" cy="1051061"/>
+                  <wp:effectExtent l="0" t="0" r="0" b="0"/>
+                  <wp:docPr id="552322859" name="Picture 1"/>
+                  <wp:cNvGraphicFramePr>
+                    <a:graphicFrameLocks xmlns:a="http://schemas.openxmlformats.org/drawingml/2006/main" noChangeAspect="1"/>
+                  </wp:cNvGraphicFramePr>
+                  <a:graphic xmlns:a="http://schemas.openxmlformats.org/drawingml/2006/main">
+                    <a:graphicData uri="http://schemas.openxmlformats.org/drawingml/2006/picture">
+                      <pic:pic xmlns:pic="http://schemas.openxmlformats.org/drawingml/2006/picture">
+                        <pic:nvPicPr>
+                          <pic:cNvPr id="552322859" name=""/>
+                          <pic:cNvPicPr/>
+                        </pic:nvPicPr>
+                        <pic:blipFill>
+                          <a:blip r:embed="rId29"/>
+                          <a:stretch>
+                            <a:fillRect/>
+                          </a:stretch>
+                        </pic:blipFill>
+                        <pic:spPr>
+                          <a:xfrm>
+                            <a:off x="0" y="0"/>
+                            <a:ext cx="2913105" cy="1055757"/>
+                          </a:xfrm>
+                          <a:prstGeom prst="rect">
+                            <a:avLst/>
+                          </a:prstGeom>
+                        </pic:spPr>
+                      </pic:pic>
+                    </a:graphicData>
+                  </a:graphic>
+                </wp:inline>
+              </w:drawing>
+            </w:r>
+          </w:p>
+          <w:p>
+            <w:r>
+              <w:rPr>
+                <w:noProof/>
+              </w:rPr>
+              <w:drawing>
+                <wp:inline distT="0" distB="0" distL="0" distR="0" wp14:anchorId="2C03AA99" wp14:editId="2C9BF305">
+                  <wp:extent cx="2873138" cy="1603612"/>
+                  <wp:effectExtent l="0" t="0" r="3810" b="0"/>
+                  <wp:docPr id="2140164750" name="Picture 1"/>
+                  <wp:cNvGraphicFramePr>
+                    <a:graphicFrameLocks xmlns:a="http://schemas.openxmlformats.org/drawingml/2006/main" noChangeAspect="1"/>
+                  </wp:cNvGraphicFramePr>
+                  <a:graphic xmlns:a="http://schemas.openxmlformats.org/drawingml/2006/main">
+                    <a:graphicData uri="http://schemas.openxmlformats.org/drawingml/2006/picture">
+                      <pic:pic xmlns:pic="http://schemas.openxmlformats.org/drawingml/2006/picture">
+                        <pic:nvPicPr>
+                          <pic:cNvPr id="2140164750" name=""/>
+                          <pic:cNvPicPr/>
+                        </pic:nvPicPr>
+                        <pic:blipFill>
+                          <a:blip r:embed="rId30"/>
+                          <a:stretch>
+                            <a:fillRect/>
+                          </a:stretch>
+                        </pic:blipFill>
+                        <pic:spPr>
+                          <a:xfrm>
+                            <a:off x="0" y="0"/>
+                            <a:ext cx="2891149" cy="1613664"/>
+                          </a:xfrm>
+                          <a:prstGeom prst="rect">
+                            <a:avLst/>
+                          </a:prstGeom>
+                        </pic:spPr>
+                      </pic:pic>
+                    </a:graphicData>
+                  </a:graphic>
+                </wp:inline>
+              </w:drawing>
+            </w:r>
+          </w:p>
+        </w:tc>
+        <w:tc>
+          <w:tcPr>
+            <w:tcW w:w="2590" w:type="dxa"/>
+          </w:tcPr>
+          <w:p>
+            <w:r>
+              <w:t xml:space="preserve">Functor used in </w:t>
+            </w:r>
+            <w:r>
+              <w:t>“</w:t>
+            </w:r>
+            <w:r>
+              <w:t>Dijkstra’s</w:t>
+            </w:r>
+            <w:r>
+              <w:t>”</w:t>
+            </w:r>
+            <w:r>
+              <w:t xml:space="preserve"> search </w:t>
+            </w:r>
+            <w:r>
+              <w:t>algorithm.</w:t>
+            </w:r>
+          </w:p>
+          <w:p/>
+          <w:p/>
+          <w:p>
+            <w:r>
+              <w:t>“</w:t>
+            </w:r>
+            <w:r>
+              <w:t>Dijkstra’s</w:t>
+            </w:r>
+            <w:r>
+              <w:t>”</w:t>
+            </w:r>
+            <w:r>
+              <w:t xml:space="preserve"> Class as declared in the header file</w:t>
+            </w:r>
+          </w:p>
+        </w:tc>
+      </w:tr>
+      <w:tr>
+        <w:tc>
+          <w:tcPr>
+            <w:tcW w:w="6426" w:type="dxa"/>
+          </w:tcPr>
+          <w:p>
+            <w:r>
+              <w:rPr>
+                <w:noProof/>
+              </w:rPr>
+              <w:drawing>
+                <wp:inline distT="0" distB="0" distL="0" distR="0" wp14:anchorId="02E7841C" wp14:editId="714C846E">
+                  <wp:extent cx="2989811" cy="2142698"/>
+                  <wp:effectExtent l="0" t="0" r="1270" b="0"/>
+                  <wp:docPr id="1392144807" name="Picture 1"/>
+                  <wp:cNvGraphicFramePr>
+                    <a:graphicFrameLocks xmlns:a="http://schemas.openxmlformats.org/drawingml/2006/main" noChangeAspect="1"/>
+                  </wp:cNvGraphicFramePr>
+                  <a:graphic xmlns:a="http://schemas.openxmlformats.org/drawingml/2006/main">
+                    <a:graphicData uri="http://schemas.openxmlformats.org/drawingml/2006/picture">
+                      <pic:pic xmlns:pic="http://schemas.openxmlformats.org/drawingml/2006/picture">
+                        <pic:nvPicPr>
+                          <pic:cNvPr id="1392144807" name=""/>
+                          <pic:cNvPicPr/>
+                        </pic:nvPicPr>
+                        <pic:blipFill>
+                          <a:blip r:embed="rId31"/>
+                          <a:stretch>
+                            <a:fillRect/>
+                          </a:stretch>
+                        </pic:blipFill>
+                        <pic:spPr>
+                          <a:xfrm>
+                            <a:off x="0" y="0"/>
+                            <a:ext cx="2995941" cy="2147091"/>
+                          </a:xfrm>
+                          <a:prstGeom prst="rect">
+                            <a:avLst/>
+                          </a:prstGeom>
+                        </pic:spPr>
+                      </pic:pic>
+                    </a:graphicData>
+                  </a:graphic>
+                </wp:inline>
+              </w:drawing>
+            </w:r>
+          </w:p>
+        </w:tc>
+        <w:tc>
+          <w:tcPr>
+            <w:tcW w:w="2590" w:type="dxa"/>
+          </w:tcPr>
+          <w:p>
+            <w:r>
+              <w:t>“</w:t>
+            </w:r>
+            <w:r>
+              <w:t>Depth First Search</w:t>
+            </w:r>
+            <w:r>
+              <w:t>”</w:t>
+            </w:r>
+            <w:r>
+              <w:t xml:space="preserve"> Class as declared in the header file</w:t>
+            </w:r>
+            <w:r>
+              <w:t>.</w:t>
+            </w:r>
+          </w:p>
+          <w:p/>
+          <w:p/>
+          <w:p/>
+          <w:p/>
+          <w:p/>
+        </w:tc>
+      </w:tr>
+      <w:tr>
+        <w:tc>
+          <w:tcPr>
+            <w:tcW w:w="6426" w:type="dxa"/>
+          </w:tcPr>
+          <w:p>
+            <w:r>
+              <w:rPr>
+                <w:noProof/>
+              </w:rPr>
+              <w:lastRenderedPageBreak/>
+              <w:drawing>
+                <wp:inline distT="0" distB="0" distL="0" distR="0" wp14:anchorId="46F3C8D7" wp14:editId="78CFFF99">
+                  <wp:extent cx="3725242" cy="2686133"/>
+                  <wp:effectExtent l="0" t="0" r="8890" b="0"/>
+                  <wp:docPr id="339377394" name="Picture 1"/>
+                  <wp:cNvGraphicFramePr>
+                    <a:graphicFrameLocks xmlns:a="http://schemas.openxmlformats.org/drawingml/2006/main" noChangeAspect="1"/>
+                  </wp:cNvGraphicFramePr>
+                  <a:graphic xmlns:a="http://schemas.openxmlformats.org/drawingml/2006/main">
+                    <a:graphicData uri="http://schemas.openxmlformats.org/drawingml/2006/picture">
+                      <pic:pic xmlns:pic="http://schemas.openxmlformats.org/drawingml/2006/picture">
+                        <pic:nvPicPr>
+                          <pic:cNvPr id="339377394" name=""/>
+                          <pic:cNvPicPr/>
+                        </pic:nvPicPr>
+                        <pic:blipFill>
+                          <a:blip r:embed="rId32"/>
+                          <a:stretch>
+                            <a:fillRect/>
+                          </a:stretch>
+                        </pic:blipFill>
+                        <pic:spPr>
+                          <a:xfrm>
+                            <a:off x="0" y="0"/>
+                            <a:ext cx="3742518" cy="2698590"/>
+                          </a:xfrm>
+                          <a:prstGeom prst="rect">
+                            <a:avLst/>
+                          </a:prstGeom>
+                        </pic:spPr>
+                      </pic:pic>
+                    </a:graphicData>
+                  </a:graphic>
+                </wp:inline>
+              </w:drawing>
+            </w:r>
+          </w:p>
+        </w:tc>
+        <w:tc>
+          <w:tcPr>
+            <w:tcW w:w="2590" w:type="dxa"/>
+          </w:tcPr>
+          <w:p>
+            <w:r>
+              <w:t xml:space="preserve"> </w:t>
+            </w:r>
+            <w:r>
+              <w:t>“</w:t>
+            </w:r>
+            <w:r>
+              <w:t>Menu</w:t>
+            </w:r>
+            <w:r>
+              <w:t>”</w:t>
+            </w:r>
+            <w:r>
+              <w:t xml:space="preserve"> class as declared in the header file</w:t>
+            </w:r>
+            <w:r>
+              <w:t>.</w:t>
+            </w:r>
+            <w:r>
+              <w:t xml:space="preserve"> </w:t>
+            </w:r>
+          </w:p>
+        </w:tc>
+      </w:tr>
+      <w:tr>
+        <w:tc>
+          <w:tcPr>
+            <w:tcW w:w="6426" w:type="dxa"/>
+          </w:tcPr>
+          <w:p>
+            <w:r>
+              <w:rPr>
+                <w:noProof/>
+              </w:rPr>
+              <w:drawing>
+                <wp:inline distT="0" distB="0" distL="0" distR="0" wp14:anchorId="3AB6CCEA" wp14:editId="0A79E1B8">
+                  <wp:extent cx="2101755" cy="1986765"/>
+                  <wp:effectExtent l="0" t="0" r="0" b="0"/>
+                  <wp:docPr id="776640193" name="Picture 1"/>
+                  <wp:cNvGraphicFramePr>
+                    <a:graphicFrameLocks xmlns:a="http://schemas.openxmlformats.org/drawingml/2006/main" noChangeAspect="1"/>
+                  </wp:cNvGraphicFramePr>
+                  <a:graphic xmlns:a="http://schemas.openxmlformats.org/drawingml/2006/main">
+                    <a:graphicData uri="http://schemas.openxmlformats.org/drawingml/2006/picture">
+                      <pic:pic xmlns:pic="http://schemas.openxmlformats.org/drawingml/2006/picture">
+                        <pic:nvPicPr>
+                          <pic:cNvPr id="776640193" name=""/>
+                          <pic:cNvPicPr/>
+                        </pic:nvPicPr>
+                        <pic:blipFill>
+                          <a:blip r:embed="rId33"/>
+                          <a:stretch>
+                            <a:fillRect/>
+                          </a:stretch>
+                        </pic:blipFill>
+                        <pic:spPr>
+                          <a:xfrm>
+                            <a:off x="0" y="0"/>
+                            <a:ext cx="2107334" cy="1992039"/>
+                          </a:xfrm>
+                          <a:prstGeom prst="rect">
+                            <a:avLst/>
+                          </a:prstGeom>
+                        </pic:spPr>
+                      </pic:pic>
+                    </a:graphicData>
+                  </a:graphic>
+                </wp:inline>
+              </w:drawing>
+            </w:r>
+          </w:p>
+          <w:p>
+            <w:r>
+              <w:rPr>
+                <w:noProof/>
+              </w:rPr>
+              <w:drawing>
+                <wp:inline distT="0" distB="0" distL="0" distR="0" wp14:anchorId="4882333C" wp14:editId="2174070D">
+                  <wp:extent cx="2189798" cy="2872854"/>
+                  <wp:effectExtent l="0" t="0" r="1270" b="3810"/>
+                  <wp:docPr id="1675311437" name="Picture 1"/>
+                  <wp:cNvGraphicFramePr>
+                    <a:graphicFrameLocks xmlns:a="http://schemas.openxmlformats.org/drawingml/2006/main" noChangeAspect="1"/>
+                  </wp:cNvGraphicFramePr>
+                  <a:graphic xmlns:a="http://schemas.openxmlformats.org/drawingml/2006/main">
+                    <a:graphicData uri="http://schemas.openxmlformats.org/drawingml/2006/picture">
+                      <pic:pic xmlns:pic="http://schemas.openxmlformats.org/drawingml/2006/picture">
+                        <pic:nvPicPr>
+                          <pic:cNvPr id="1675311437" name=""/>
+                          <pic:cNvPicPr/>
+                        </pic:nvPicPr>
+                        <pic:blipFill>
+                          <a:blip r:embed="rId34"/>
+                          <a:stretch>
+                            <a:fillRect/>
+                          </a:stretch>
+                        </pic:blipFill>
+                        <pic:spPr>
+                          <a:xfrm>
+                            <a:off x="0" y="0"/>
+                            <a:ext cx="2195147" cy="2879871"/>
+                          </a:xfrm>
+                          <a:prstGeom prst="rect">
+                            <a:avLst/>
+                          </a:prstGeom>
+                        </pic:spPr>
+                      </pic:pic>
+                    </a:graphicData>
+                  </a:graphic>
+                </wp:inline>
+              </w:drawing>
+            </w:r>
+          </w:p>
+        </w:tc>
+        <w:tc>
+          <w:tcPr>
+            <w:tcW w:w="2590" w:type="dxa"/>
+          </w:tcPr>
+          <w:p>
+            <w:r>
+              <w:t>Public members to class “Game</w:t>
+            </w:r>
+            <w:r>
+              <w:t>”,</w:t>
+            </w:r>
+            <w:r>
+              <w:t xml:space="preserve"> as declared in the header </w:t>
+            </w:r>
+            <w:r>
+              <w:t>file.</w:t>
+            </w:r>
+            <w:r>
+              <w:t xml:space="preserve"> </w:t>
+            </w:r>
+          </w:p>
+          <w:p/>
+          <w:p/>
+          <w:p/>
+          <w:p/>
+          <w:p/>
+          <w:p>
+            <w:r>
+              <w:t xml:space="preserve">Private </w:t>
+            </w:r>
+            <w:r>
+              <w:t>members to class “Game”</w:t>
+            </w:r>
+            <w:r>
+              <w:t>,</w:t>
+            </w:r>
+            <w:r>
+              <w:t xml:space="preserve"> as declared in the header file</w:t>
+            </w:r>
+            <w:r>
+              <w:t>.</w:t>
+            </w:r>
+          </w:p>
+        </w:tc>
+      </w:tr>
+    </w:tbl>
+    <w:p/>
+    <w:p/>
+    <w:p/>
+    <w:p/>
+    <w:p>
+      <w:pPr>
+        <w:pStyle w:val="ListParagraph"/>
+        <w:numPr>
+          <w:ilvl w:val="0"/>
+          <w:numId w:val="16"/>
+        </w:numPr>
+        <w:rPr>
+          <w:b/>
+          <w:bCs/>
+          <w:sz w:val="32"/>
+          <w:szCs w:val="32"/>
+          <w:u w:val="single"/>
+        </w:rPr>
+      </w:pPr>
+      <w:r>
+        <w:rPr>
+          <w:b/>
+          <w:bCs/>
+          <w:sz w:val="32"/>
+          <w:szCs w:val="32"/>
+          <w:u w:val="single"/>
+        </w:rPr>
+        <w:t xml:space="preserve">Class </w:t>
+      </w:r>
+      <w:r>
+        <w:rPr>
+          <w:b/>
+          <w:bCs/>
+          <w:sz w:val="32"/>
+          <w:szCs w:val="32"/>
+          <w:u w:val="single"/>
+        </w:rPr>
+        <w:t>Diagram:</w:t>
+      </w:r>
+    </w:p>
+    <w:tbl>
+      <w:tblPr>
+        <w:tblStyle w:val="TableGrid"/>
+        <w:tblW w:w="0" w:type="auto"/>
+        <w:tblLook w:val="04A0" w:firstRow="1" w:lastRow="0" w:firstColumn="1" w:lastColumn="0" w:noHBand="0" w:noVBand="1"/>
+      </w:tblPr>
+      <w:tblGrid>
+        <w:gridCol w:w="9016"/>
+      </w:tblGrid>
+      <w:tr>
+        <w:tc>
+          <w:tcPr>
+            <w:tcW w:w="9016" w:type="dxa"/>
+          </w:tcPr>
+          <w:p>
+            <w:r>
+              <w:rPr>
+                <w:noProof/>
+              </w:rPr>
+              <w:drawing>
+                <wp:inline distT="0" distB="0" distL="0" distR="0" wp14:anchorId="32343F02" wp14:editId="1072AFC9">
+                  <wp:extent cx="5075068" cy="2954740"/>
+                  <wp:effectExtent l="0" t="0" r="0" b="0"/>
+                  <wp:docPr id="1479723125" name="Picture 1" descr="Diagram&#10;&#10;Description automatically generated"/>
+                  <wp:cNvGraphicFramePr>
+                    <a:graphicFrameLocks xmlns:a="http://schemas.openxmlformats.org/drawingml/2006/main" noChangeAspect="1"/>
+                  </wp:cNvGraphicFramePr>
+                  <a:graphic xmlns:a="http://schemas.openxmlformats.org/drawingml/2006/main">
+                    <a:graphicData uri="http://schemas.openxmlformats.org/drawingml/2006/picture">
+                      <pic:pic xmlns:pic="http://schemas.openxmlformats.org/drawingml/2006/picture">
+                        <pic:nvPicPr>
+                          <pic:cNvPr id="1479723125" name="Picture 1" descr="Diagram&#10;&#10;Description automatically generated"/>
+                          <pic:cNvPicPr>
+                            <a:picLocks noChangeAspect="1" noChangeArrowheads="1"/>
+                          </pic:cNvPicPr>
+                        </pic:nvPicPr>
+                        <pic:blipFill>
+                          <a:blip r:embed="rId35" cstate="print">
+                            <a:extLst>
+                              <a:ext uri="{28A0092B-C50C-407E-A947-70E740481C1C}">
+                                <a14:useLocalDpi xmlns:a14="http://schemas.microsoft.com/office/drawing/2010/main" val="0"/>
+                              </a:ext>
+                            </a:extLst>
+                          </a:blip>
+                          <a:srcRect/>
+                          <a:stretch>
+                            <a:fillRect/>
+                          </a:stretch>
+                        </pic:blipFill>
+                        <pic:spPr bwMode="auto">
+                          <a:xfrm>
+                            <a:off x="0" y="0"/>
+                            <a:ext cx="5096236" cy="2967064"/>
+                          </a:xfrm>
+                          <a:prstGeom prst="rect">
+                            <a:avLst/>
+                          </a:prstGeom>
+                          <a:noFill/>
+                          <a:ln>
+                            <a:noFill/>
+                          </a:ln>
+                        </pic:spPr>
+                      </pic:pic>
+                    </a:graphicData>
+                  </a:graphic>
+                </wp:inline>
+              </w:drawing>
+            </w:r>
+          </w:p>
+        </w:tc>
+      </w:tr>
+    </w:tbl>
+    <w:p/>
     <w:p>
       <w:pPr>
         <w:pStyle w:val="Heading1"/>
-      </w:pPr>
-      <w:r>
-        <w:t>Technical Design</w:t>
-      </w:r>
-      <w:bookmarkEnd w:id="0"/>
+        <w:numPr>
+          <w:ilvl w:val="0"/>
+          <w:numId w:val="16"/>
+        </w:numPr>
+        <w:rPr>
+          <w:sz w:val="32"/>
+          <w:szCs w:val="32"/>
+          <w:u w:val="single"/>
+        </w:rPr>
+      </w:pPr>
+      <w:bookmarkStart w:id="1" w:name="_Toc54713657"/>
+      <w:r>
+        <w:rPr>
+          <w:sz w:val="32"/>
+          <w:szCs w:val="32"/>
+          <w:u w:val="single"/>
+        </w:rPr>
+        <w:t>CRC Cards</w:t>
+      </w:r>
+      <w:r>
+        <w:rPr>
+          <w:sz w:val="32"/>
+          <w:szCs w:val="32"/>
+          <w:u w:val="single"/>
+        </w:rPr>
+        <w:t>:</w:t>
+      </w:r>
+    </w:p>
+    <w:p>
       <w:r>
         <w:t xml:space="preserve"> </w:t>
       </w:r>
     </w:p>
     <w:p>
       <w:r>
-        <w:t xml:space="preserve">The purpose of this document is </w:t>
-      </w:r>
-      <w:r>
-        <w:t xml:space="preserve">to communicate effectively the technical details and design decisions of the system/algorithm to </w:t>
-      </w:r>
-      <w:r>
-        <w:t>the</w:t>
-      </w:r>
-      <w:r>
-        <w:t xml:space="preserve"> readers.</w:t>
-      </w:r>
-    </w:p>
-    <w:p>
-      <w:r>
-        <w:t xml:space="preserve">It </w:t>
-      </w:r>
-      <w:r>
-        <w:t>could</w:t>
-      </w:r>
-      <w:r>
-        <w:t xml:space="preserve"> include software architecture, algorithm design, class specifications, </w:t>
-      </w:r>
-      <w:r>
-        <w:t xml:space="preserve">pseudo code, </w:t>
-      </w:r>
-      <w:r>
-        <w:t>etc. with tools such as UML, Class Diagram, CRC Cards.</w:t>
-      </w:r>
-    </w:p>
-    <w:p/>
-    <w:p>
-      <w:r>
-        <w:rPr>
-          <w:noProof/>
-        </w:rPr>
         <w:drawing>
-          <wp:inline distT="0" distB="0" distL="0" distR="0" wp14:anchorId="2F523225" wp14:editId="7F5A7653">
-            <wp:extent cx="1799772" cy="957943"/>
-            <wp:effectExtent l="0" t="0" r="0" b="0"/>
-            <wp:docPr id="2" name="Picture 2"/>
+          <wp:inline distT="0" distB="0" distL="0" distR="0" wp14:anchorId="49FD59B2" wp14:editId="1A12C503">
+            <wp:extent cx="5731510" cy="874395"/>
+            <wp:effectExtent l="0" t="0" r="2540" b="1905"/>
+            <wp:docPr id="523321585" name="Picture 1" descr="Graphical user interface, text, application, email&#10;&#10;Description automatically generated"/>
             <wp:cNvGraphicFramePr>
               <a:graphicFrameLocks xmlns:a="http://schemas.openxmlformats.org/drawingml/2006/main" noChangeAspect="1"/>
             </wp:cNvGraphicFramePr>
@@ -664,11 +2840,11 @@
               <a:graphicData uri="http://schemas.openxmlformats.org/drawingml/2006/picture">
                 <pic:pic xmlns:pic="http://schemas.openxmlformats.org/drawingml/2006/picture">
                   <pic:nvPicPr>
-                    <pic:cNvPr id="1" name=""/>
+                    <pic:cNvPr id="523321585" name="Picture 1" descr="Graphical user interface, text, application, email&#10;&#10;Description automatically generated"/>
                     <pic:cNvPicPr/>
                   </pic:nvPicPr>
                   <pic:blipFill>
-                    <a:blip r:embed="rId12"/>
+                    <a:blip r:embed="rId36"/>
                     <a:stretch>
                       <a:fillRect/>
                     </a:stretch>
@@ -676,7 +2852,7 @@
                   <pic:spPr>
                     <a:xfrm>
                       <a:off x="0" y="0"/>
-                      <a:ext cx="1842420" cy="980643"/>
+                      <a:ext cx="5731510" cy="874395"/>
                     </a:xfrm>
                     <a:prstGeom prst="rect">
                       <a:avLst/>
@@ -688,22 +2864,16 @@
           </wp:inline>
         </w:drawing>
       </w:r>
-      <w:r>
-        <w:t xml:space="preserve"> the enum class which controls the states of the game with each algorithm in use at a certain time </w:t>
-      </w:r>
     </w:p>
     <w:p/>
     <w:p>
       <w:r>
-        <w:rPr>
-          <w:noProof/>
-        </w:rPr>
         <w:lastRenderedPageBreak/>
         <w:drawing>
-          <wp:inline distT="0" distB="0" distL="0" distR="0" wp14:anchorId="4C7A59E5" wp14:editId="0CD776E5">
-            <wp:extent cx="1350433" cy="4713514"/>
+          <wp:inline distT="0" distB="0" distL="0" distR="0" wp14:anchorId="7C49C8B6" wp14:editId="3AD959AF">
+            <wp:extent cx="5731510" cy="2844800"/>
             <wp:effectExtent l="0" t="0" r="2540" b="0"/>
-            <wp:docPr id="3" name="Picture 3"/>
+            <wp:docPr id="963698018" name="Picture 1" descr="Graphical user interface, text&#10;&#10;Description automatically generated"/>
             <wp:cNvGraphicFramePr>
               <a:graphicFrameLocks xmlns:a="http://schemas.openxmlformats.org/drawingml/2006/main" noChangeAspect="1"/>
             </wp:cNvGraphicFramePr>
@@ -711,11 +2881,11 @@
               <a:graphicData uri="http://schemas.openxmlformats.org/drawingml/2006/picture">
                 <pic:pic xmlns:pic="http://schemas.openxmlformats.org/drawingml/2006/picture">
                   <pic:nvPicPr>
-                    <pic:cNvPr id="1" name=""/>
+                    <pic:cNvPr id="963698018" name="Picture 1" descr="Graphical user interface, text&#10;&#10;Description automatically generated"/>
                     <pic:cNvPicPr/>
                   </pic:nvPicPr>
                   <pic:blipFill>
-                    <a:blip r:embed="rId13"/>
+                    <a:blip r:embed="rId37"/>
                     <a:stretch>
                       <a:fillRect/>
                     </a:stretch>
@@ -723,7 +2893,7 @@
                   <pic:spPr>
                     <a:xfrm>
                       <a:off x="0" y="0"/>
-                      <a:ext cx="1366315" cy="4768948"/>
+                      <a:ext cx="5731510" cy="2844800"/>
                     </a:xfrm>
                     <a:prstGeom prst="rect">
                       <a:avLst/>
@@ -735,25 +2905,14 @@
           </wp:inline>
         </w:drawing>
       </w:r>
-      <w:r>
-        <w:t xml:space="preserve"> </w:t>
-      </w:r>
-      <w:r>
-        <w:t xml:space="preserve">the header file for the Cell(node) which has all the current functions in use </w:t>
-      </w:r>
-    </w:p>
-    <w:p/>
-    <w:p>
-      <w:r>
-        <w:rPr>
-          <w:noProof/>
-        </w:rPr>
-        <w:lastRenderedPageBreak/>
+    </w:p>
+    <w:p>
+      <w:r>
         <w:drawing>
-          <wp:inline distT="0" distB="0" distL="0" distR="0" wp14:anchorId="40F8D45B" wp14:editId="24F7847F">
-            <wp:extent cx="2116406" cy="4212771"/>
-            <wp:effectExtent l="0" t="0" r="0" b="0"/>
-            <wp:docPr id="8" name="Picture 8"/>
+          <wp:inline distT="0" distB="0" distL="0" distR="0" wp14:anchorId="30AE47B5" wp14:editId="09586119">
+            <wp:extent cx="5731510" cy="1519555"/>
+            <wp:effectExtent l="0" t="0" r="2540" b="4445"/>
+            <wp:docPr id="655129344" name="Picture 1" descr="Graphical user interface, text, application&#10;&#10;Description automatically generated"/>
             <wp:cNvGraphicFramePr>
               <a:graphicFrameLocks xmlns:a="http://schemas.openxmlformats.org/drawingml/2006/main" noChangeAspect="1"/>
             </wp:cNvGraphicFramePr>
@@ -761,11 +2920,11 @@
               <a:graphicData uri="http://schemas.openxmlformats.org/drawingml/2006/picture">
                 <pic:pic xmlns:pic="http://schemas.openxmlformats.org/drawingml/2006/picture">
                   <pic:nvPicPr>
-                    <pic:cNvPr id="1" name=""/>
+                    <pic:cNvPr id="655129344" name="Picture 1" descr="Graphical user interface, text, application&#10;&#10;Description automatically generated"/>
                     <pic:cNvPicPr/>
                   </pic:nvPicPr>
                   <pic:blipFill>
-                    <a:blip r:embed="rId14"/>
+                    <a:blip r:embed="rId38"/>
                     <a:stretch>
                       <a:fillRect/>
                     </a:stretch>
@@ -773,7 +2932,7 @@
                   <pic:spPr>
                     <a:xfrm>
                       <a:off x="0" y="0"/>
-                      <a:ext cx="2161294" cy="4302123"/>
+                      <a:ext cx="5731510" cy="1519555"/>
                     </a:xfrm>
                     <a:prstGeom prst="rect">
                       <a:avLst/>
@@ -785,20 +2944,14 @@
           </wp:inline>
         </w:drawing>
       </w:r>
-      <w:r>
-        <w:t xml:space="preserve">the implementation for each function inside of the cell class </w:t>
-      </w:r>
-    </w:p>
-    <w:p>
-      <w:r>
-        <w:rPr>
-          <w:noProof/>
-        </w:rPr>
+    </w:p>
+    <w:p>
+      <w:r>
         <w:drawing>
-          <wp:inline distT="0" distB="0" distL="0" distR="0" wp14:anchorId="46A2C305" wp14:editId="6D206A36">
-            <wp:extent cx="1251522" cy="3777343"/>
-            <wp:effectExtent l="0" t="0" r="6350" b="0"/>
-            <wp:docPr id="7" name="Picture 7"/>
+          <wp:inline distT="0" distB="0" distL="0" distR="0" wp14:anchorId="772666BC" wp14:editId="5559E587">
+            <wp:extent cx="5731510" cy="1121410"/>
+            <wp:effectExtent l="0" t="0" r="2540" b="2540"/>
+            <wp:docPr id="126098192" name="Picture 1" descr="Table&#10;&#10;Description automatically generated with medium confidence"/>
             <wp:cNvGraphicFramePr>
               <a:graphicFrameLocks xmlns:a="http://schemas.openxmlformats.org/drawingml/2006/main" noChangeAspect="1"/>
             </wp:cNvGraphicFramePr>
@@ -806,11 +2959,11 @@
               <a:graphicData uri="http://schemas.openxmlformats.org/drawingml/2006/picture">
                 <pic:pic xmlns:pic="http://schemas.openxmlformats.org/drawingml/2006/picture">
                   <pic:nvPicPr>
-                    <pic:cNvPr id="1" name=""/>
+                    <pic:cNvPr id="126098192" name="Picture 1" descr="Table&#10;&#10;Description automatically generated with medium confidence"/>
                     <pic:cNvPicPr/>
                   </pic:nvPicPr>
                   <pic:blipFill>
-                    <a:blip r:embed="rId15"/>
+                    <a:blip r:embed="rId39"/>
                     <a:stretch>
                       <a:fillRect/>
                     </a:stretch>
@@ -818,7 +2971,7 @@
                   <pic:spPr>
                     <a:xfrm>
                       <a:off x="0" y="0"/>
-                      <a:ext cx="1298946" cy="3920477"/>
+                      <a:ext cx="5731510" cy="1121410"/>
                     </a:xfrm>
                     <a:prstGeom prst="rect">
                       <a:avLst/>
@@ -830,24 +2983,14 @@
           </wp:inline>
         </w:drawing>
       </w:r>
-      <w:r>
-        <w:t xml:space="preserve"> </w:t>
-      </w:r>
-      <w:r>
-        <w:t>the implementation for each function inside of the cell</w:t>
-      </w:r>
-    </w:p>
-    <w:p>
-      <w:r>
-        <w:rPr>
-          <w:noProof/>
-        </w:rPr>
-        <w:lastRenderedPageBreak/>
+    </w:p>
+    <w:p>
+      <w:r>
         <w:drawing>
-          <wp:inline distT="0" distB="0" distL="0" distR="0" wp14:anchorId="0F9779D4" wp14:editId="4129762F">
-            <wp:extent cx="2100580" cy="4681976"/>
-            <wp:effectExtent l="0" t="0" r="0" b="4445"/>
-            <wp:docPr id="5" name="Picture 5"/>
+          <wp:inline distT="0" distB="0" distL="0" distR="0" wp14:anchorId="552E1254" wp14:editId="6A2B9637">
+            <wp:extent cx="5731510" cy="1097280"/>
+            <wp:effectExtent l="0" t="0" r="2540" b="7620"/>
+            <wp:docPr id="345417578" name="Picture 1" descr="Graphical user interface, text, application&#10;&#10;Description automatically generated with medium confidence"/>
             <wp:cNvGraphicFramePr>
               <a:graphicFrameLocks xmlns:a="http://schemas.openxmlformats.org/drawingml/2006/main" noChangeAspect="1"/>
             </wp:cNvGraphicFramePr>
@@ -855,11 +2998,11 @@
               <a:graphicData uri="http://schemas.openxmlformats.org/drawingml/2006/picture">
                 <pic:pic xmlns:pic="http://schemas.openxmlformats.org/drawingml/2006/picture">
                   <pic:nvPicPr>
-                    <pic:cNvPr id="1" name=""/>
+                    <pic:cNvPr id="345417578" name="Picture 1" descr="Graphical user interface, text, application&#10;&#10;Description automatically generated with medium confidence"/>
                     <pic:cNvPicPr/>
                   </pic:nvPicPr>
                   <pic:blipFill>
-                    <a:blip r:embed="rId16"/>
+                    <a:blip r:embed="rId40"/>
                     <a:stretch>
                       <a:fillRect/>
                     </a:stretch>
@@ -867,7 +3010,7 @@
                   <pic:spPr>
                     <a:xfrm>
                       <a:off x="0" y="0"/>
-                      <a:ext cx="2115683" cy="4715639"/>
+                      <a:ext cx="5731510" cy="1097280"/>
                     </a:xfrm>
                     <a:prstGeom prst="rect">
                       <a:avLst/>
@@ -879,22 +3022,14 @@
           </wp:inline>
         </w:drawing>
       </w:r>
-      <w:r>
-        <w:t xml:space="preserve"> the header file for the grid which has all the current functions in use </w:t>
-      </w:r>
-    </w:p>
-    <w:p/>
-    <w:p>
-      <w:r>
-        <w:rPr>
-          <w:noProof/>
-        </w:rPr>
-        <w:lastRenderedPageBreak/>
+    </w:p>
+    <w:p>
+      <w:r>
         <w:drawing>
-          <wp:inline distT="0" distB="0" distL="0" distR="0" wp14:anchorId="6EA7BD71" wp14:editId="341B861F">
-            <wp:extent cx="2599055" cy="4701822"/>
-            <wp:effectExtent l="0" t="0" r="0" b="3810"/>
-            <wp:docPr id="9" name="Picture 9"/>
+          <wp:inline distT="0" distB="0" distL="0" distR="0" wp14:anchorId="00DBB2EA" wp14:editId="6C546992">
+            <wp:extent cx="5731510" cy="1125220"/>
+            <wp:effectExtent l="0" t="0" r="2540" b="0"/>
+            <wp:docPr id="1039461984" name="Picture 1" descr="Graphical user interface, text, application&#10;&#10;Description automatically generated"/>
             <wp:cNvGraphicFramePr>
               <a:graphicFrameLocks xmlns:a="http://schemas.openxmlformats.org/drawingml/2006/main" noChangeAspect="1"/>
             </wp:cNvGraphicFramePr>
@@ -902,11 +3037,11 @@
               <a:graphicData uri="http://schemas.openxmlformats.org/drawingml/2006/picture">
                 <pic:pic xmlns:pic="http://schemas.openxmlformats.org/drawingml/2006/picture">
                   <pic:nvPicPr>
-                    <pic:cNvPr id="1" name=""/>
+                    <pic:cNvPr id="1039461984" name="Picture 1" descr="Graphical user interface, text, application&#10;&#10;Description automatically generated"/>
                     <pic:cNvPicPr/>
                   </pic:nvPicPr>
                   <pic:blipFill>
-                    <a:blip r:embed="rId17"/>
+                    <a:blip r:embed="rId41"/>
                     <a:stretch>
                       <a:fillRect/>
                     </a:stretch>
@@ -914,7 +3049,7 @@
                   <pic:spPr>
                     <a:xfrm>
                       <a:off x="0" y="0"/>
-                      <a:ext cx="2623439" cy="4745935"/>
+                      <a:ext cx="5731510" cy="1125220"/>
                     </a:xfrm>
                     <a:prstGeom prst="rect">
                       <a:avLst/>
@@ -926,20 +3061,15 @@
           </wp:inline>
         </w:drawing>
       </w:r>
-      <w:r>
-        <w:t xml:space="preserve"> my attempts at Dstar </w:t>
-      </w:r>
-    </w:p>
-    <w:p>
-      <w:r>
-        <w:rPr>
-          <w:noProof/>
-        </w:rPr>
+    </w:p>
+    <w:p>
+      <w:r>
+        <w:lastRenderedPageBreak/>
         <w:drawing>
-          <wp:inline distT="0" distB="0" distL="0" distR="0" wp14:anchorId="1EF526A9" wp14:editId="3DD8DB3D">
-            <wp:extent cx="2487062" cy="3839573"/>
-            <wp:effectExtent l="0" t="0" r="8890" b="8890"/>
-            <wp:docPr id="10" name="Picture 10"/>
+          <wp:inline distT="0" distB="0" distL="0" distR="0" wp14:anchorId="010BC9AA" wp14:editId="18F73405">
+            <wp:extent cx="5731510" cy="1097280"/>
+            <wp:effectExtent l="0" t="0" r="2540" b="7620"/>
+            <wp:docPr id="1136035004" name="Picture 1" descr="Graphical user interface, text&#10;&#10;Description automatically generated"/>
             <wp:cNvGraphicFramePr>
               <a:graphicFrameLocks xmlns:a="http://schemas.openxmlformats.org/drawingml/2006/main" noChangeAspect="1"/>
             </wp:cNvGraphicFramePr>
@@ -947,11 +3077,11 @@
               <a:graphicData uri="http://schemas.openxmlformats.org/drawingml/2006/picture">
                 <pic:pic xmlns:pic="http://schemas.openxmlformats.org/drawingml/2006/picture">
                   <pic:nvPicPr>
-                    <pic:cNvPr id="1" name=""/>
+                    <pic:cNvPr id="1136035004" name="Picture 1" descr="Graphical user interface, text&#10;&#10;Description automatically generated"/>
                     <pic:cNvPicPr/>
                   </pic:nvPicPr>
                   <pic:blipFill>
-                    <a:blip r:embed="rId18"/>
+                    <a:blip r:embed="rId42"/>
                     <a:stretch>
                       <a:fillRect/>
                     </a:stretch>
@@ -959,7 +3089,7 @@
                   <pic:spPr>
                     <a:xfrm>
                       <a:off x="0" y="0"/>
-                      <a:ext cx="2515152" cy="3882938"/>
+                      <a:ext cx="5731510" cy="1097280"/>
                     </a:xfrm>
                     <a:prstGeom prst="rect">
                       <a:avLst/>
@@ -971,21 +3101,14 @@
           </wp:inline>
         </w:drawing>
       </w:r>
-      <w:r>
-        <w:t xml:space="preserve"> A star function </w:t>
-      </w:r>
-    </w:p>
-    <w:p>
-      <w:r>
-        <w:rPr>
-          <w:noProof/>
-        </w:rPr>
-        <w:lastRenderedPageBreak/>
+    </w:p>
+    <w:p>
+      <w:r>
         <w:drawing>
-          <wp:inline distT="0" distB="0" distL="0" distR="0" wp14:anchorId="435F95B1" wp14:editId="44FE7BAC">
-            <wp:extent cx="3091180" cy="3867498"/>
-            <wp:effectExtent l="0" t="0" r="0" b="0"/>
-            <wp:docPr id="11" name="Picture 11"/>
+          <wp:inline distT="0" distB="0" distL="0" distR="0" wp14:anchorId="2F6DDB02" wp14:editId="4B8E4C2B">
+            <wp:extent cx="5731510" cy="1106170"/>
+            <wp:effectExtent l="0" t="0" r="2540" b="0"/>
+            <wp:docPr id="889007808" name="Picture 1" descr="Table&#10;&#10;Description automatically generated with low confidence"/>
             <wp:cNvGraphicFramePr>
               <a:graphicFrameLocks xmlns:a="http://schemas.openxmlformats.org/drawingml/2006/main" noChangeAspect="1"/>
             </wp:cNvGraphicFramePr>
@@ -993,11 +3116,11 @@
               <a:graphicData uri="http://schemas.openxmlformats.org/drawingml/2006/picture">
                 <pic:pic xmlns:pic="http://schemas.openxmlformats.org/drawingml/2006/picture">
                   <pic:nvPicPr>
-                    <pic:cNvPr id="1" name=""/>
+                    <pic:cNvPr id="889007808" name="Picture 1" descr="Table&#10;&#10;Description automatically generated with low confidence"/>
                     <pic:cNvPicPr/>
                   </pic:nvPicPr>
                   <pic:blipFill>
-                    <a:blip r:embed="rId19"/>
+                    <a:blip r:embed="rId43"/>
                     <a:stretch>
                       <a:fillRect/>
                     </a:stretch>
@@ -1005,7 +3128,7 @@
                   <pic:spPr>
                     <a:xfrm>
                       <a:off x="0" y="0"/>
-                      <a:ext cx="3171656" cy="3968185"/>
+                      <a:ext cx="5731510" cy="1106170"/>
                     </a:xfrm>
                     <a:prstGeom prst="rect">
                       <a:avLst/>
@@ -1017,20 +3140,14 @@
           </wp:inline>
         </w:drawing>
       </w:r>
-      <w:r>
-        <w:t xml:space="preserve"> Function to reset Astar and Dstar</w:t>
-      </w:r>
-    </w:p>
-    <w:p>
-      <w:r>
-        <w:rPr>
-          <w:noProof/>
-        </w:rPr>
+    </w:p>
+    <w:p>
+      <w:r>
         <w:drawing>
-          <wp:inline distT="0" distB="0" distL="0" distR="0" wp14:anchorId="71DB3D30" wp14:editId="02C75420">
-            <wp:extent cx="5731510" cy="1511300"/>
+          <wp:inline distT="0" distB="0" distL="0" distR="0" wp14:anchorId="22BEE9F6" wp14:editId="1FEC5AC2">
+            <wp:extent cx="5731510" cy="1147445"/>
             <wp:effectExtent l="0" t="0" r="2540" b="0"/>
-            <wp:docPr id="12" name="Picture 12"/>
+            <wp:docPr id="1090731420" name="Picture 1" descr="Table&#10;&#10;Description automatically generated with medium confidence"/>
             <wp:cNvGraphicFramePr>
               <a:graphicFrameLocks xmlns:a="http://schemas.openxmlformats.org/drawingml/2006/main" noChangeAspect="1"/>
             </wp:cNvGraphicFramePr>
@@ -1038,11 +3155,11 @@
               <a:graphicData uri="http://schemas.openxmlformats.org/drawingml/2006/picture">
                 <pic:pic xmlns:pic="http://schemas.openxmlformats.org/drawingml/2006/picture">
                   <pic:nvPicPr>
-                    <pic:cNvPr id="1" name=""/>
+                    <pic:cNvPr id="1090731420" name="Picture 1" descr="Table&#10;&#10;Description automatically generated with medium confidence"/>
                     <pic:cNvPicPr/>
                   </pic:nvPicPr>
                   <pic:blipFill>
-                    <a:blip r:embed="rId20"/>
+                    <a:blip r:embed="rId44"/>
                     <a:stretch>
                       <a:fillRect/>
                     </a:stretch>
@@ -1050,7 +3167,7 @@
                   <pic:spPr>
                     <a:xfrm>
                       <a:off x="0" y="0"/>
-                      <a:ext cx="5731510" cy="1511300"/>
+                      <a:ext cx="5731510" cy="1147445"/>
                     </a:xfrm>
                     <a:prstGeom prst="rect">
                       <a:avLst/>
@@ -1065,19 +3182,11 @@
     </w:p>
     <w:p>
       <w:r>
-        <w:t>The functor which compares the Fcost of each node this is called in the priority queue for each node</w:t>
-      </w:r>
-    </w:p>
-    <w:p>
-      <w:r>
-        <w:rPr>
-          <w:noProof/>
-        </w:rPr>
         <w:drawing>
-          <wp:inline distT="0" distB="0" distL="0" distR="0" wp14:anchorId="33F30281" wp14:editId="0CB3CF28">
-            <wp:extent cx="5753100" cy="2533650"/>
-            <wp:effectExtent l="0" t="0" r="0" b="0"/>
-            <wp:docPr id="13" name="Picture 13"/>
+          <wp:inline distT="0" distB="0" distL="0" distR="0" wp14:anchorId="329DC5F0" wp14:editId="5F4F53F2">
+            <wp:extent cx="5731510" cy="958850"/>
+            <wp:effectExtent l="0" t="0" r="2540" b="0"/>
+            <wp:docPr id="53739402" name="Picture 1" descr="Text&#10;&#10;Description automatically generated"/>
             <wp:cNvGraphicFramePr>
               <a:graphicFrameLocks xmlns:a="http://schemas.openxmlformats.org/drawingml/2006/main" noChangeAspect="1"/>
             </wp:cNvGraphicFramePr>
@@ -1085,11 +3194,11 @@
               <a:graphicData uri="http://schemas.openxmlformats.org/drawingml/2006/picture">
                 <pic:pic xmlns:pic="http://schemas.openxmlformats.org/drawingml/2006/picture">
                   <pic:nvPicPr>
-                    <pic:cNvPr id="1" name=""/>
+                    <pic:cNvPr id="53739402" name="Picture 1" descr="Text&#10;&#10;Description automatically generated"/>
                     <pic:cNvPicPr/>
                   </pic:nvPicPr>
                   <pic:blipFill>
-                    <a:blip r:embed="rId21"/>
+                    <a:blip r:embed="rId45"/>
                     <a:stretch>
                       <a:fillRect/>
                     </a:stretch>
@@ -1097,7 +3206,7 @@
                   <pic:spPr>
                     <a:xfrm>
                       <a:off x="0" y="0"/>
-                      <a:ext cx="5757192" cy="2535452"/>
+                      <a:ext cx="5731510" cy="958850"/>
                     </a:xfrm>
                     <a:prstGeom prst="rect">
                       <a:avLst/>
@@ -1112,15 +3221,11 @@
     </w:p>
     <w:p>
       <w:r>
-        <w:rPr>
-          <w:noProof/>
-        </w:rPr>
-        <w:lastRenderedPageBreak/>
         <w:drawing>
-          <wp:inline distT="0" distB="0" distL="0" distR="0" wp14:anchorId="723B390F" wp14:editId="0E217100">
-            <wp:extent cx="5731510" cy="3336925"/>
+          <wp:inline distT="0" distB="0" distL="0" distR="0" wp14:anchorId="4A16DA5D" wp14:editId="4B3C5325">
+            <wp:extent cx="5731510" cy="899795"/>
             <wp:effectExtent l="0" t="0" r="2540" b="0"/>
-            <wp:docPr id="1479723125" name="Picture 1" descr="Diagram&#10;&#10;Description automatically generated"/>
+            <wp:docPr id="488323683" name="Picture 1" descr="Graphical user interface, text, application&#10;&#10;Description automatically generated"/>
             <wp:cNvGraphicFramePr>
               <a:graphicFrameLocks xmlns:a="http://schemas.openxmlformats.org/drawingml/2006/main" noChangeAspect="1"/>
             </wp:cNvGraphicFramePr>
@@ -1128,72 +3233,11 @@
               <a:graphicData uri="http://schemas.openxmlformats.org/drawingml/2006/picture">
                 <pic:pic xmlns:pic="http://schemas.openxmlformats.org/drawingml/2006/picture">
                   <pic:nvPicPr>
-                    <pic:cNvPr id="1479723125" name="Picture 1" descr="Diagram&#10;&#10;Description automatically generated"/>
-                    <pic:cNvPicPr>
-                      <a:picLocks noChangeAspect="1" noChangeArrowheads="1"/>
-                    </pic:cNvPicPr>
-                  </pic:nvPicPr>
-                  <pic:blipFill>
-                    <a:blip r:embed="rId22" cstate="print">
-                      <a:extLst>
-                        <a:ext uri="{28A0092B-C50C-407E-A947-70E740481C1C}">
-                          <a14:useLocalDpi xmlns:a14="http://schemas.microsoft.com/office/drawing/2010/main" val="0"/>
-                        </a:ext>
-                      </a:extLst>
-                    </a:blip>
-                    <a:srcRect/>
-                    <a:stretch>
-                      <a:fillRect/>
-                    </a:stretch>
-                  </pic:blipFill>
-                  <pic:spPr bwMode="auto">
-                    <a:xfrm>
-                      <a:off x="0" y="0"/>
-                      <a:ext cx="5731510" cy="3336925"/>
-                    </a:xfrm>
-                    <a:prstGeom prst="rect">
-                      <a:avLst/>
-                    </a:prstGeom>
-                    <a:noFill/>
-                    <a:ln>
-                      <a:noFill/>
-                    </a:ln>
-                  </pic:spPr>
-                </pic:pic>
-              </a:graphicData>
-            </a:graphic>
-          </wp:inline>
-        </w:drawing>
-      </w:r>
-    </w:p>
-    <w:p/>
-    <w:p>
-      <w:r>
-        <w:t xml:space="preserve">The switching between Astar and Dstar </w:t>
-      </w:r>
-    </w:p>
-    <w:p>
-      <w:r>
-        <w:rPr>
-          <w:noProof/>
-        </w:rPr>
-        <w:drawing>
-          <wp:inline distT="0" distB="0" distL="0" distR="0" wp14:anchorId="691EF62A" wp14:editId="63D691C8">
-            <wp:extent cx="5731510" cy="1910443"/>
-            <wp:effectExtent l="0" t="0" r="2540" b="0"/>
-            <wp:docPr id="14" name="Picture 14"/>
-            <wp:cNvGraphicFramePr>
-              <a:graphicFrameLocks xmlns:a="http://schemas.openxmlformats.org/drawingml/2006/main" noChangeAspect="1"/>
-            </wp:cNvGraphicFramePr>
-            <a:graphic xmlns:a="http://schemas.openxmlformats.org/drawingml/2006/main">
-              <a:graphicData uri="http://schemas.openxmlformats.org/drawingml/2006/picture">
-                <pic:pic xmlns:pic="http://schemas.openxmlformats.org/drawingml/2006/picture">
-                  <pic:nvPicPr>
-                    <pic:cNvPr id="1" name=""/>
+                    <pic:cNvPr id="488323683" name="Picture 1" descr="Graphical user interface, text, application&#10;&#10;Description automatically generated"/>
                     <pic:cNvPicPr/>
                   </pic:nvPicPr>
                   <pic:blipFill>
-                    <a:blip r:embed="rId23"/>
+                    <a:blip r:embed="rId46"/>
                     <a:stretch>
                       <a:fillRect/>
                     </a:stretch>
@@ -1201,7 +3245,7 @@
                   <pic:spPr>
                     <a:xfrm>
                       <a:off x="0" y="0"/>
-                      <a:ext cx="5748608" cy="1916142"/>
+                      <a:ext cx="5731510" cy="899795"/>
                     </a:xfrm>
                     <a:prstGeom prst="rect">
                       <a:avLst/>
@@ -1216,19 +3260,11 @@
     </w:p>
     <w:p>
       <w:r>
-        <w:t>My thought process for the steps involved inside of Dstar</w:t>
-      </w:r>
-    </w:p>
-    <w:p>
-      <w:r>
-        <w:rPr>
-          <w:noProof/>
-        </w:rPr>
         <w:drawing>
-          <wp:inline distT="0" distB="0" distL="0" distR="0" wp14:anchorId="39A38E68" wp14:editId="529B0312">
-            <wp:extent cx="5731510" cy="2002972"/>
+          <wp:inline distT="0" distB="0" distL="0" distR="0" wp14:anchorId="7126B33E" wp14:editId="65BA2021">
+            <wp:extent cx="5731510" cy="942340"/>
             <wp:effectExtent l="0" t="0" r="2540" b="0"/>
-            <wp:docPr id="15" name="Picture 15"/>
+            <wp:docPr id="817377260" name="Picture 1" descr="Table&#10;&#10;Description automatically generated with medium confidence"/>
             <wp:cNvGraphicFramePr>
               <a:graphicFrameLocks xmlns:a="http://schemas.openxmlformats.org/drawingml/2006/main" noChangeAspect="1"/>
             </wp:cNvGraphicFramePr>
@@ -1236,11 +3272,11 @@
               <a:graphicData uri="http://schemas.openxmlformats.org/drawingml/2006/picture">
                 <pic:pic xmlns:pic="http://schemas.openxmlformats.org/drawingml/2006/picture">
                   <pic:nvPicPr>
-                    <pic:cNvPr id="1" name=""/>
+                    <pic:cNvPr id="817377260" name="Picture 1" descr="Table&#10;&#10;Description automatically generated with medium confidence"/>
                     <pic:cNvPicPr/>
                   </pic:nvPicPr>
                   <pic:blipFill>
-                    <a:blip r:embed="rId24"/>
+                    <a:blip r:embed="rId47"/>
                     <a:stretch>
                       <a:fillRect/>
                     </a:stretch>
@@ -1248,7 +3284,7 @@
                   <pic:spPr>
                     <a:xfrm>
                       <a:off x="0" y="0"/>
-                      <a:ext cx="5747130" cy="2008430"/>
+                      <a:ext cx="5731510" cy="942340"/>
                     </a:xfrm>
                     <a:prstGeom prst="rect">
                       <a:avLst/>
@@ -1263,26 +3299,162 @@
     </w:p>
     <w:p>
       <w:r>
-        <w:t xml:space="preserve">An overview of the classes involved in the application </w:t>
-      </w:r>
-    </w:p>
-    <w:p/>
-    <w:p/>
+        <w:drawing>
+          <wp:inline distT="0" distB="0" distL="0" distR="0" wp14:anchorId="0474157B" wp14:editId="5EB12E6C">
+            <wp:extent cx="5731510" cy="949325"/>
+            <wp:effectExtent l="0" t="0" r="2540" b="3175"/>
+            <wp:docPr id="783893659" name="Picture 1" descr="Table&#10;&#10;Description automatically generated"/>
+            <wp:cNvGraphicFramePr>
+              <a:graphicFrameLocks xmlns:a="http://schemas.openxmlformats.org/drawingml/2006/main" noChangeAspect="1"/>
+            </wp:cNvGraphicFramePr>
+            <a:graphic xmlns:a="http://schemas.openxmlformats.org/drawingml/2006/main">
+              <a:graphicData uri="http://schemas.openxmlformats.org/drawingml/2006/picture">
+                <pic:pic xmlns:pic="http://schemas.openxmlformats.org/drawingml/2006/picture">
+                  <pic:nvPicPr>
+                    <pic:cNvPr id="783893659" name="Picture 1" descr="Table&#10;&#10;Description automatically generated"/>
+                    <pic:cNvPicPr/>
+                  </pic:nvPicPr>
+                  <pic:blipFill>
+                    <a:blip r:embed="rId48"/>
+                    <a:stretch>
+                      <a:fillRect/>
+                    </a:stretch>
+                  </pic:blipFill>
+                  <pic:spPr>
+                    <a:xfrm>
+                      <a:off x="0" y="0"/>
+                      <a:ext cx="5731510" cy="949325"/>
+                    </a:xfrm>
+                    <a:prstGeom prst="rect">
+                      <a:avLst/>
+                    </a:prstGeom>
+                  </pic:spPr>
+                </pic:pic>
+              </a:graphicData>
+            </a:graphic>
+          </wp:inline>
+        </w:drawing>
+      </w:r>
+    </w:p>
+    <w:p>
+      <w:r>
+        <w:lastRenderedPageBreak/>
+        <w:drawing>
+          <wp:inline distT="0" distB="0" distL="0" distR="0" wp14:anchorId="0CF7F577" wp14:editId="7C1F3E40">
+            <wp:extent cx="5731510" cy="935355"/>
+            <wp:effectExtent l="0" t="0" r="2540" b="0"/>
+            <wp:docPr id="63395148" name="Picture 1" descr="Text, table&#10;&#10;Description automatically generated with medium confidence"/>
+            <wp:cNvGraphicFramePr>
+              <a:graphicFrameLocks xmlns:a="http://schemas.openxmlformats.org/drawingml/2006/main" noChangeAspect="1"/>
+            </wp:cNvGraphicFramePr>
+            <a:graphic xmlns:a="http://schemas.openxmlformats.org/drawingml/2006/main">
+              <a:graphicData uri="http://schemas.openxmlformats.org/drawingml/2006/picture">
+                <pic:pic xmlns:pic="http://schemas.openxmlformats.org/drawingml/2006/picture">
+                  <pic:nvPicPr>
+                    <pic:cNvPr id="63395148" name="Picture 1" descr="Text, table&#10;&#10;Description automatically generated with medium confidence"/>
+                    <pic:cNvPicPr/>
+                  </pic:nvPicPr>
+                  <pic:blipFill>
+                    <a:blip r:embed="rId49"/>
+                    <a:stretch>
+                      <a:fillRect/>
+                    </a:stretch>
+                  </pic:blipFill>
+                  <pic:spPr>
+                    <a:xfrm>
+                      <a:off x="0" y="0"/>
+                      <a:ext cx="5731510" cy="935355"/>
+                    </a:xfrm>
+                    <a:prstGeom prst="rect">
+                      <a:avLst/>
+                    </a:prstGeom>
+                  </pic:spPr>
+                </pic:pic>
+              </a:graphicData>
+            </a:graphic>
+          </wp:inline>
+        </w:drawing>
+      </w:r>
+    </w:p>
+    <w:p>
+      <w:r>
+        <w:drawing>
+          <wp:inline distT="0" distB="0" distL="0" distR="0" wp14:anchorId="76FD3C49" wp14:editId="01FDA614">
+            <wp:extent cx="5731510" cy="1100455"/>
+            <wp:effectExtent l="0" t="0" r="2540" b="4445"/>
+            <wp:docPr id="296792443" name="Picture 1" descr="A picture containing graphical user interface&#10;&#10;Description automatically generated"/>
+            <wp:cNvGraphicFramePr>
+              <a:graphicFrameLocks xmlns:a="http://schemas.openxmlformats.org/drawingml/2006/main" noChangeAspect="1"/>
+            </wp:cNvGraphicFramePr>
+            <a:graphic xmlns:a="http://schemas.openxmlformats.org/drawingml/2006/main">
+              <a:graphicData uri="http://schemas.openxmlformats.org/drawingml/2006/picture">
+                <pic:pic xmlns:pic="http://schemas.openxmlformats.org/drawingml/2006/picture">
+                  <pic:nvPicPr>
+                    <pic:cNvPr id="296792443" name="Picture 1" descr="A picture containing graphical user interface&#10;&#10;Description automatically generated"/>
+                    <pic:cNvPicPr/>
+                  </pic:nvPicPr>
+                  <pic:blipFill>
+                    <a:blip r:embed="rId50"/>
+                    <a:stretch>
+                      <a:fillRect/>
+                    </a:stretch>
+                  </pic:blipFill>
+                  <pic:spPr>
+                    <a:xfrm>
+                      <a:off x="0" y="0"/>
+                      <a:ext cx="5731510" cy="1100455"/>
+                    </a:xfrm>
+                    <a:prstGeom prst="rect">
+                      <a:avLst/>
+                    </a:prstGeom>
+                  </pic:spPr>
+                </pic:pic>
+              </a:graphicData>
+            </a:graphic>
+          </wp:inline>
+        </w:drawing>
+      </w:r>
+    </w:p>
     <w:p>
       <w:pPr>
         <w:pStyle w:val="Heading1"/>
-        <w:rPr>
+      </w:pPr>
+    </w:p>
+    <w:p>
+      <w:pPr>
+        <w:pStyle w:val="Heading1"/>
+      </w:pPr>
+    </w:p>
+    <w:p>
+      <w:pPr>
+        <w:pStyle w:val="Heading1"/>
+        <w:numPr>
+          <w:ilvl w:val="0"/>
+          <w:numId w:val="16"/>
+        </w:numPr>
+        <w:rPr>
+          <w:sz w:val="32"/>
+          <w:szCs w:val="32"/>
+          <w:u w:val="single"/>
           <w:lang w:val="ga-IE"/>
         </w:rPr>
       </w:pPr>
-      <w:bookmarkStart w:id="1" w:name="_Toc54713657"/>
-      <w:r>
+      <w:r>
+        <w:rPr>
+          <w:sz w:val="32"/>
+          <w:szCs w:val="32"/>
+          <w:u w:val="single"/>
+        </w:rPr>
         <w:t>References</w:t>
       </w:r>
       <w:bookmarkEnd w:id="1"/>
     </w:p>
     <w:p>
-      <w:hyperlink r:id="rId25" w:history="1">
+      <w:pPr>
+        <w:pStyle w:val="ListParagraph"/>
+        <w:ind w:left="927"/>
+      </w:pPr>
+      <w:hyperlink r:id="rId51" w:history="1">
         <w:r>
           <w:rPr>
             <w:rStyle w:val="Hyperlink"/>
@@ -1291,11 +3463,27 @@
         </w:r>
       </w:hyperlink>
       <w:r>
-        <w:t xml:space="preserve"> -  Path Planning Algorithm using D* Heuristic Method Based on PSO in Dynamic Environment Firas A. Raheema *, Umniah I. Hameedb</w:t>
-      </w:r>
-    </w:p>
-    <w:p>
-      <w:hyperlink r:id="rId26" w:history="1">
+        <w:t xml:space="preserve"> </w:t>
+      </w:r>
+      <w:r>
+        <w:t>- Path</w:t>
+      </w:r>
+      <w:r>
+        <w:t xml:space="preserve"> Planning Algorithm using D* Heuristic Method Based on PSO in Dynamic Environment Firas A. Raheema *, Umniah I. Hameedb</w:t>
+      </w:r>
+    </w:p>
+    <w:p>
+      <w:pPr>
+        <w:pStyle w:val="ListParagraph"/>
+        <w:ind w:left="927"/>
+      </w:pPr>
+    </w:p>
+    <w:p>
+      <w:pPr>
+        <w:pStyle w:val="ListParagraph"/>
+        <w:ind w:left="927"/>
+      </w:pPr>
+      <w:hyperlink r:id="rId52" w:history="1">
         <w:r>
           <w:rPr>
             <w:rStyle w:val="Hyperlink"/>
@@ -1308,7 +3496,17 @@
       </w:r>
     </w:p>
     <w:p>
-      <w:hyperlink r:id="rId27" w:history="1">
+      <w:pPr>
+        <w:pStyle w:val="ListParagraph"/>
+        <w:ind w:left="927"/>
+      </w:pPr>
+    </w:p>
+    <w:p>
+      <w:pPr>
+        <w:pStyle w:val="ListParagraph"/>
+        <w:ind w:left="927"/>
+      </w:pPr>
+      <w:hyperlink r:id="rId53" w:history="1">
         <w:r>
           <w:rPr>
             <w:rStyle w:val="Hyperlink"/>
@@ -1327,7 +3525,17 @@
       </w:r>
     </w:p>
     <w:p>
-      <w:hyperlink r:id="rId28" w:history="1">
+      <w:pPr>
+        <w:pStyle w:val="ListParagraph"/>
+        <w:ind w:left="927"/>
+      </w:pPr>
+    </w:p>
+    <w:p>
+      <w:pPr>
+        <w:pStyle w:val="ListParagraph"/>
+        <w:ind w:left="927"/>
+      </w:pPr>
+      <w:hyperlink r:id="rId54" w:history="1">
         <w:r>
           <w:rPr>
             <w:rStyle w:val="Hyperlink"/>
@@ -1341,6 +3549,59 @@
     </w:p>
     <w:p>
       <w:pPr>
+        <w:ind w:left="927"/>
+      </w:pPr>
+      <w:r>
+        <w:t>Koenig, S. and Likhachev, M. (n.d.). </w:t>
+      </w:r>
+      <w:r>
+        <w:rPr>
+          <w:i/>
+          <w:iCs/>
+        </w:rPr>
+        <w:t>D* Lite</w:t>
+      </w:r>
+      <w:r>
+        <w:t xml:space="preserve">. [online] Available at: </w:t>
+      </w:r>
+      <w:hyperlink w:history="1">
+        <w:r>
+          <w:rPr>
+            <w:rStyle w:val="Hyperlink"/>
+          </w:rPr>
+          <w:t>http://idm-    lab.org/bib/abstracts/papers/aaai02b.pdf</w:t>
+        </w:r>
+      </w:hyperlink>
+    </w:p>
+    <w:p>
+      <w:pPr>
+        <w:pStyle w:val="ListParagraph"/>
+        <w:ind w:left="927"/>
+      </w:pPr>
+      <w:r>
+        <w:t>encyclopedia.pub. (n.d.). </w:t>
+      </w:r>
+      <w:r>
+        <w:rPr>
+          <w:i/>
+          <w:iCs/>
+        </w:rPr>
+        <w:t>Jump Point Search Algorithm</w:t>
+      </w:r>
+      <w:r>
+        <w:t xml:space="preserve">. [online] Available at: </w:t>
+      </w:r>
+      <w:hyperlink r:id="rId55" w:history="1">
+        <w:r>
+          <w:rPr>
+            <w:rStyle w:val="Hyperlink"/>
+          </w:rPr>
+          <w:t>https://encyclopedia.pub/entry/24246</w:t>
+        </w:r>
+      </w:hyperlink>
+    </w:p>
+    <w:p>
+      <w:pPr>
         <w:spacing w:before="100" w:beforeAutospacing="1" w:after="100" w:afterAutospacing="1" w:line="240" w:lineRule="auto"/>
         <w:outlineLvl w:val="4"/>
         <w:rPr>
@@ -1407,7 +3668,7 @@
       </w:pPr>
     </w:p>
     <w:sectPr>
-      <w:footerReference w:type="default" r:id="rId29"/>
+      <w:footerReference w:type="default" r:id="rId56"/>
       <w:pgSz w:w="11906" w:h="16838"/>
       <w:pgMar w:top="1440" w:right="1440" w:bottom="1440" w:left="1440" w:header="708" w:footer="708" w:gutter="0"/>
       <w:pgNumType w:start="0"/>
@@ -1420,7 +3681,7 @@
 </file>
 
 <file path=word/endnotes.xml><?xml version="1.0" encoding="utf-8"?>
-<w:endnotes xmlns:wpc="http://schemas.microsoft.com/office/word/2010/wordprocessingCanvas" xmlns:cx="http://schemas.microsoft.com/office/drawing/2014/chartex" xmlns:cx1="http://schemas.microsoft.com/office/drawing/2015/9/8/chartex" xmlns:cx2="http://schemas.microsoft.com/office/drawing/2015/10/21/chartex" xmlns:cx3="http://schemas.microsoft.com/office/drawing/2016/5/9/chartex" xmlns:cx4="http://schemas.microsoft.com/office/drawing/2016/5/10/chartex" xmlns:cx5="http://schemas.microsoft.com/office/drawing/2016/5/11/chartex" xmlns:cx6="http://schemas.microsoft.com/office/drawing/2016/5/12/chartex" xmlns:cx7="http://schemas.microsoft.com/office/drawing/2016/5/13/chartex" xmlns:cx8="http://schemas.microsoft.com/office/drawing/2016/5/14/chartex" xmlns:mc="http://schemas.openxmlformats.org/markup-compatibility/2006" xmlns:aink="http://schemas.microsoft.com/office/drawing/2016/ink" xmlns:am3d="http://schemas.microsoft.com/office/drawing/2017/model3d" xmlns:o="urn:schemas-microsoft-com:office:office" xmlns:oel="http://schemas.microsoft.com/office/2019/extlst" xmlns:r="http://schemas.openxmlformats.org/officeDocument/2006/relationships" xmlns:m="http://schemas.openxmlformats.org/officeDocument/2006/math" xmlns:v="urn:schemas-microsoft-com:vml" xmlns:wp14="http://schemas.microsoft.com/office/word/2010/wordprocessingDrawing" xmlns:wp="http://schemas.openxmlformats.org/drawingml/2006/wordprocessingDrawing" xmlns:w10="urn:schemas-microsoft-com:office:word" xmlns:w="http://schemas.openxmlformats.org/wordprocessingml/2006/main" xmlns:w14="http://schemas.microsoft.com/office/word/2010/wordml" xmlns:w15="http://schemas.microsoft.com/office/word/2012/wordml" xmlns:w16cex="http://schemas.microsoft.com/office/word/2018/wordml/cex" xmlns:w16cid="http://schemas.microsoft.com/office/word/2016/wordml/cid" xmlns:w16="http://schemas.microsoft.com/office/word/2018/wordml" xmlns:w16sdtdh="http://schemas.microsoft.com/office/word/2020/wordml/sdtdatahash" xmlns:w16se="http://schemas.microsoft.com/office/word/2015/wordml/symex" xmlns:wpg="http://schemas.microsoft.com/office/word/2010/wordprocessingGroup" xmlns:wpi="http://schemas.microsoft.com/office/word/2010/wordprocessingInk" xmlns:wne="http://schemas.microsoft.com/office/word/2006/wordml" xmlns:wps="http://schemas.microsoft.com/office/word/2010/wordprocessingShape" mc:Ignorable="w14 w15 w16se w16cid w16 w16cex w16sdtdh wp14">
+<w:endnotes xmlns:wpc="http://schemas.microsoft.com/office/word/2010/wordprocessingCanvas" xmlns:cx="http://schemas.microsoft.com/office/drawing/2014/chartex" xmlns:cx1="http://schemas.microsoft.com/office/drawing/2015/9/8/chartex" xmlns:cx2="http://schemas.microsoft.com/office/drawing/2015/10/21/chartex" xmlns:cx3="http://schemas.microsoft.com/office/drawing/2016/5/9/chartex" xmlns:cx4="http://schemas.microsoft.com/office/drawing/2016/5/10/chartex" xmlns:cx5="http://schemas.microsoft.com/office/drawing/2016/5/11/chartex" xmlns:cx6="http://schemas.microsoft.com/office/drawing/2016/5/12/chartex" xmlns:cx7="http://schemas.microsoft.com/office/drawing/2016/5/13/chartex" xmlns:cx8="http://schemas.microsoft.com/office/drawing/2016/5/14/chartex" xmlns:mc="http://schemas.openxmlformats.org/markup-compatibility/2006" xmlns:aink="http://schemas.microsoft.com/office/drawing/2016/ink" xmlns:am3d="http://schemas.microsoft.com/office/drawing/2017/model3d" xmlns:o="urn:schemas-microsoft-com:office:office" xmlns:oel="http://schemas.microsoft.com/office/2019/extlst" xmlns:r="http://schemas.openxmlformats.org/officeDocument/2006/relationships" xmlns:m="http://schemas.openxmlformats.org/officeDocument/2006/math" xmlns:v="urn:schemas-microsoft-com:vml" xmlns:wp14="http://schemas.microsoft.com/office/word/2010/wordprocessingDrawing" xmlns:wp="http://schemas.openxmlformats.org/drawingml/2006/wordprocessingDrawing" xmlns:w10="urn:schemas-microsoft-com:office:word" xmlns:w="http://schemas.openxmlformats.org/wordprocessingml/2006/main" xmlns:w14="http://schemas.microsoft.com/office/word/2010/wordml" xmlns:w15="http://schemas.microsoft.com/office/word/2012/wordml" xmlns:w16cex="http://schemas.microsoft.com/office/word/2018/wordml/cex" xmlns:w16cid="http://schemas.microsoft.com/office/word/2016/wordml/cid" xmlns:w16="http://schemas.microsoft.com/office/word/2018/wordml" xmlns:w16du="http://schemas.microsoft.com/office/word/2023/wordml/word16du" xmlns:w16sdtdh="http://schemas.microsoft.com/office/word/2020/wordml/sdtdatahash" xmlns:w16se="http://schemas.microsoft.com/office/word/2015/wordml/symex" xmlns:wpg="http://schemas.microsoft.com/office/word/2010/wordprocessingGroup" xmlns:wpi="http://schemas.microsoft.com/office/word/2010/wordprocessingInk" xmlns:wne="http://schemas.microsoft.com/office/word/2006/wordml" xmlns:wps="http://schemas.microsoft.com/office/word/2010/wordprocessingShape" mc:Ignorable="w14 w15 w16se w16cid w16 w16cex w16sdtdh wp14">
   <w:endnote w:type="separator" w:id="-1">
     <w:p>
       <w:pPr>
@@ -1445,7 +3706,7 @@
 </file>
 
 <file path=word/footer1.xml><?xml version="1.0" encoding="utf-8"?>
-<w:ftr xmlns:wpc="http://schemas.microsoft.com/office/word/2010/wordprocessingCanvas" xmlns:cx="http://schemas.microsoft.com/office/drawing/2014/chartex" xmlns:cx1="http://schemas.microsoft.com/office/drawing/2015/9/8/chartex" xmlns:cx2="http://schemas.microsoft.com/office/drawing/2015/10/21/chartex" xmlns:cx3="http://schemas.microsoft.com/office/drawing/2016/5/9/chartex" xmlns:cx4="http://schemas.microsoft.com/office/drawing/2016/5/10/chartex" xmlns:cx5="http://schemas.microsoft.com/office/drawing/2016/5/11/chartex" xmlns:cx6="http://schemas.microsoft.com/office/drawing/2016/5/12/chartex" xmlns:cx7="http://schemas.microsoft.com/office/drawing/2016/5/13/chartex" xmlns:cx8="http://schemas.microsoft.com/office/drawing/2016/5/14/chartex" xmlns:mc="http://schemas.openxmlformats.org/markup-compatibility/2006" xmlns:aink="http://schemas.microsoft.com/office/drawing/2016/ink" xmlns:am3d="http://schemas.microsoft.com/office/drawing/2017/model3d" xmlns:o="urn:schemas-microsoft-com:office:office" xmlns:oel="http://schemas.microsoft.com/office/2019/extlst" xmlns:r="http://schemas.openxmlformats.org/officeDocument/2006/relationships" xmlns:m="http://schemas.openxmlformats.org/officeDocument/2006/math" xmlns:v="urn:schemas-microsoft-com:vml" xmlns:wp14="http://schemas.microsoft.com/office/word/2010/wordprocessingDrawing" xmlns:wp="http://schemas.openxmlformats.org/drawingml/2006/wordprocessingDrawing" xmlns:w10="urn:schemas-microsoft-com:office:word" xmlns:w="http://schemas.openxmlformats.org/wordprocessingml/2006/main" xmlns:w14="http://schemas.microsoft.com/office/word/2010/wordml" xmlns:w15="http://schemas.microsoft.com/office/word/2012/wordml" xmlns:w16cex="http://schemas.microsoft.com/office/word/2018/wordml/cex" xmlns:w16cid="http://schemas.microsoft.com/office/word/2016/wordml/cid" xmlns:w16="http://schemas.microsoft.com/office/word/2018/wordml" xmlns:w16sdtdh="http://schemas.microsoft.com/office/word/2020/wordml/sdtdatahash" xmlns:w16se="http://schemas.microsoft.com/office/word/2015/wordml/symex" xmlns:wpg="http://schemas.microsoft.com/office/word/2010/wordprocessingGroup" xmlns:wpi="http://schemas.microsoft.com/office/word/2010/wordprocessingInk" xmlns:wne="http://schemas.microsoft.com/office/word/2006/wordml" xmlns:wps="http://schemas.microsoft.com/office/word/2010/wordprocessingShape" mc:Ignorable="w14 w15 w16se w16cid w16 w16cex w16sdtdh wp14">
+<w:ftr xmlns:wpc="http://schemas.microsoft.com/office/word/2010/wordprocessingCanvas" xmlns:cx="http://schemas.microsoft.com/office/drawing/2014/chartex" xmlns:cx1="http://schemas.microsoft.com/office/drawing/2015/9/8/chartex" xmlns:cx2="http://schemas.microsoft.com/office/drawing/2015/10/21/chartex" xmlns:cx3="http://schemas.microsoft.com/office/drawing/2016/5/9/chartex" xmlns:cx4="http://schemas.microsoft.com/office/drawing/2016/5/10/chartex" xmlns:cx5="http://schemas.microsoft.com/office/drawing/2016/5/11/chartex" xmlns:cx6="http://schemas.microsoft.com/office/drawing/2016/5/12/chartex" xmlns:cx7="http://schemas.microsoft.com/office/drawing/2016/5/13/chartex" xmlns:cx8="http://schemas.microsoft.com/office/drawing/2016/5/14/chartex" xmlns:mc="http://schemas.openxmlformats.org/markup-compatibility/2006" xmlns:aink="http://schemas.microsoft.com/office/drawing/2016/ink" xmlns:am3d="http://schemas.microsoft.com/office/drawing/2017/model3d" xmlns:o="urn:schemas-microsoft-com:office:office" xmlns:oel="http://schemas.microsoft.com/office/2019/extlst" xmlns:r="http://schemas.openxmlformats.org/officeDocument/2006/relationships" xmlns:m="http://schemas.openxmlformats.org/officeDocument/2006/math" xmlns:v="urn:schemas-microsoft-com:vml" xmlns:wp14="http://schemas.microsoft.com/office/word/2010/wordprocessingDrawing" xmlns:wp="http://schemas.openxmlformats.org/drawingml/2006/wordprocessingDrawing" xmlns:w10="urn:schemas-microsoft-com:office:word" xmlns:w="http://schemas.openxmlformats.org/wordprocessingml/2006/main" xmlns:w14="http://schemas.microsoft.com/office/word/2010/wordml" xmlns:w15="http://schemas.microsoft.com/office/word/2012/wordml" xmlns:w16cex="http://schemas.microsoft.com/office/word/2018/wordml/cex" xmlns:w16cid="http://schemas.microsoft.com/office/word/2016/wordml/cid" xmlns:w16="http://schemas.microsoft.com/office/word/2018/wordml" xmlns:w16du="http://schemas.microsoft.com/office/word/2023/wordml/word16du" xmlns:w16sdtdh="http://schemas.microsoft.com/office/word/2020/wordml/sdtdatahash" xmlns:w16se="http://schemas.microsoft.com/office/word/2015/wordml/symex" xmlns:wpg="http://schemas.microsoft.com/office/word/2010/wordprocessingGroup" xmlns:wpi="http://schemas.microsoft.com/office/word/2010/wordprocessingInk" xmlns:wne="http://schemas.microsoft.com/office/word/2006/wordml" xmlns:wps="http://schemas.microsoft.com/office/word/2010/wordprocessingShape" mc:Ignorable="w14 w15 w16se w16cid w16 w16cex w16sdtdh wp14">
   <w:p>
     <w:pPr>
       <w:pStyle w:val="Footer"/>
@@ -1558,7 +3819,7 @@
 </file>
 
 <file path=word/footnotes.xml><?xml version="1.0" encoding="utf-8"?>
-<w:footnotes xmlns:wpc="http://schemas.microsoft.com/office/word/2010/wordprocessingCanvas" xmlns:cx="http://schemas.microsoft.com/office/drawing/2014/chartex" xmlns:cx1="http://schemas.microsoft.com/office/drawing/2015/9/8/chartex" xmlns:cx2="http://schemas.microsoft.com/office/drawing/2015/10/21/chartex" xmlns:cx3="http://schemas.microsoft.com/office/drawing/2016/5/9/chartex" xmlns:cx4="http://schemas.microsoft.com/office/drawing/2016/5/10/chartex" xmlns:cx5="http://schemas.microsoft.com/office/drawing/2016/5/11/chartex" xmlns:cx6="http://schemas.microsoft.com/office/drawing/2016/5/12/chartex" xmlns:cx7="http://schemas.microsoft.com/office/drawing/2016/5/13/chartex" xmlns:cx8="http://schemas.microsoft.com/office/drawing/2016/5/14/chartex" xmlns:mc="http://schemas.openxmlformats.org/markup-compatibility/2006" xmlns:aink="http://schemas.microsoft.com/office/drawing/2016/ink" xmlns:am3d="http://schemas.microsoft.com/office/drawing/2017/model3d" xmlns:o="urn:schemas-microsoft-com:office:office" xmlns:oel="http://schemas.microsoft.com/office/2019/extlst" xmlns:r="http://schemas.openxmlformats.org/officeDocument/2006/relationships" xmlns:m="http://schemas.openxmlformats.org/officeDocument/2006/math" xmlns:v="urn:schemas-microsoft-com:vml" xmlns:wp14="http://schemas.microsoft.com/office/word/2010/wordprocessingDrawing" xmlns:wp="http://schemas.openxmlformats.org/drawingml/2006/wordprocessingDrawing" xmlns:w10="urn:schemas-microsoft-com:office:word" xmlns:w="http://schemas.openxmlformats.org/wordprocessingml/2006/main" xmlns:w14="http://schemas.microsoft.com/office/word/2010/wordml" xmlns:w15="http://schemas.microsoft.com/office/word/2012/wordml" xmlns:w16cex="http://schemas.microsoft.com/office/word/2018/wordml/cex" xmlns:w16cid="http://schemas.microsoft.com/office/word/2016/wordml/cid" xmlns:w16="http://schemas.microsoft.com/office/word/2018/wordml" xmlns:w16sdtdh="http://schemas.microsoft.com/office/word/2020/wordml/sdtdatahash" xmlns:w16se="http://schemas.microsoft.com/office/word/2015/wordml/symex" xmlns:wpg="http://schemas.microsoft.com/office/word/2010/wordprocessingGroup" xmlns:wpi="http://schemas.microsoft.com/office/word/2010/wordprocessingInk" xmlns:wne="http://schemas.microsoft.com/office/word/2006/wordml" xmlns:wps="http://schemas.microsoft.com/office/word/2010/wordprocessingShape" mc:Ignorable="w14 w15 w16se w16cid w16 w16cex w16sdtdh wp14">
+<w:footnotes xmlns:wpc="http://schemas.microsoft.com/office/word/2010/wordprocessingCanvas" xmlns:cx="http://schemas.microsoft.com/office/drawing/2014/chartex" xmlns:cx1="http://schemas.microsoft.com/office/drawing/2015/9/8/chartex" xmlns:cx2="http://schemas.microsoft.com/office/drawing/2015/10/21/chartex" xmlns:cx3="http://schemas.microsoft.com/office/drawing/2016/5/9/chartex" xmlns:cx4="http://schemas.microsoft.com/office/drawing/2016/5/10/chartex" xmlns:cx5="http://schemas.microsoft.com/office/drawing/2016/5/11/chartex" xmlns:cx6="http://schemas.microsoft.com/office/drawing/2016/5/12/chartex" xmlns:cx7="http://schemas.microsoft.com/office/drawing/2016/5/13/chartex" xmlns:cx8="http://schemas.microsoft.com/office/drawing/2016/5/14/chartex" xmlns:mc="http://schemas.openxmlformats.org/markup-compatibility/2006" xmlns:aink="http://schemas.microsoft.com/office/drawing/2016/ink" xmlns:am3d="http://schemas.microsoft.com/office/drawing/2017/model3d" xmlns:o="urn:schemas-microsoft-com:office:office" xmlns:oel="http://schemas.microsoft.com/office/2019/extlst" xmlns:r="http://schemas.openxmlformats.org/officeDocument/2006/relationships" xmlns:m="http://schemas.openxmlformats.org/officeDocument/2006/math" xmlns:v="urn:schemas-microsoft-com:vml" xmlns:wp14="http://schemas.microsoft.com/office/word/2010/wordprocessingDrawing" xmlns:wp="http://schemas.openxmlformats.org/drawingml/2006/wordprocessingDrawing" xmlns:w10="urn:schemas-microsoft-com:office:word" xmlns:w="http://schemas.openxmlformats.org/wordprocessingml/2006/main" xmlns:w14="http://schemas.microsoft.com/office/word/2010/wordml" xmlns:w15="http://schemas.microsoft.com/office/word/2012/wordml" xmlns:w16cex="http://schemas.microsoft.com/office/word/2018/wordml/cex" xmlns:w16cid="http://schemas.microsoft.com/office/word/2016/wordml/cid" xmlns:w16="http://schemas.microsoft.com/office/word/2018/wordml" xmlns:w16du="http://schemas.microsoft.com/office/word/2023/wordml/word16du" xmlns:w16sdtdh="http://schemas.microsoft.com/office/word/2020/wordml/sdtdatahash" xmlns:w16se="http://schemas.microsoft.com/office/word/2015/wordml/symex" xmlns:wpg="http://schemas.microsoft.com/office/word/2010/wordprocessingGroup" xmlns:wpi="http://schemas.microsoft.com/office/word/2010/wordprocessingInk" xmlns:wne="http://schemas.microsoft.com/office/word/2006/wordml" xmlns:wps="http://schemas.microsoft.com/office/word/2010/wordprocessingShape" mc:Ignorable="w14 w15 w16se w16cid w16 w16cex w16sdtdh wp14">
   <w:footnote w:type="separator" w:id="-1">
     <w:p>
       <w:pPr>
@@ -1583,8 +3844,129 @@
 </file>
 
 <file path=word/numbering.xml><?xml version="1.0" encoding="utf-8"?>
-<w:numbering xmlns:wpc="http://schemas.microsoft.com/office/word/2010/wordprocessingCanvas" xmlns:cx="http://schemas.microsoft.com/office/drawing/2014/chartex" xmlns:cx1="http://schemas.microsoft.com/office/drawing/2015/9/8/chartex" xmlns:cx2="http://schemas.microsoft.com/office/drawing/2015/10/21/chartex" xmlns:cx3="http://schemas.microsoft.com/office/drawing/2016/5/9/chartex" xmlns:cx4="http://schemas.microsoft.com/office/drawing/2016/5/10/chartex" xmlns:cx5="http://schemas.microsoft.com/office/drawing/2016/5/11/chartex" xmlns:cx6="http://schemas.microsoft.com/office/drawing/2016/5/12/chartex" xmlns:cx7="http://schemas.microsoft.com/office/drawing/2016/5/13/chartex" xmlns:cx8="http://schemas.microsoft.com/office/drawing/2016/5/14/chartex" xmlns:mc="http://schemas.openxmlformats.org/markup-compatibility/2006" xmlns:aink="http://schemas.microsoft.com/office/drawing/2016/ink" xmlns:am3d="http://schemas.microsoft.com/office/drawing/2017/model3d" xmlns:o="urn:schemas-microsoft-com:office:office" xmlns:oel="http://schemas.microsoft.com/office/2019/extlst" xmlns:r="http://schemas.openxmlformats.org/officeDocument/2006/relationships" xmlns:m="http://schemas.openxmlformats.org/officeDocument/2006/math" xmlns:v="urn:schemas-microsoft-com:vml" xmlns:wp14="http://schemas.microsoft.com/office/word/2010/wordprocessingDrawing" xmlns:wp="http://schemas.openxmlformats.org/drawingml/2006/wordprocessingDrawing" xmlns:w10="urn:schemas-microsoft-com:office:word" xmlns:w="http://schemas.openxmlformats.org/wordprocessingml/2006/main" xmlns:w14="http://schemas.microsoft.com/office/word/2010/wordml" xmlns:w15="http://schemas.microsoft.com/office/word/2012/wordml" xmlns:w16cex="http://schemas.microsoft.com/office/word/2018/wordml/cex" xmlns:w16cid="http://schemas.microsoft.com/office/word/2016/wordml/cid" xmlns:w16="http://schemas.microsoft.com/office/word/2018/wordml" xmlns:w16sdtdh="http://schemas.microsoft.com/office/word/2020/wordml/sdtdatahash" xmlns:w16se="http://schemas.microsoft.com/office/word/2015/wordml/symex" xmlns:wpg="http://schemas.microsoft.com/office/word/2010/wordprocessingGroup" xmlns:wpi="http://schemas.microsoft.com/office/word/2010/wordprocessingInk" xmlns:wne="http://schemas.microsoft.com/office/word/2006/wordml" xmlns:wps="http://schemas.microsoft.com/office/word/2010/wordprocessingShape" mc:Ignorable="w14 w15 w16se w16cid w16 w16cex w16sdtdh wp14">
+<w:numbering xmlns:wpc="http://schemas.microsoft.com/office/word/2010/wordprocessingCanvas" xmlns:cx="http://schemas.microsoft.com/office/drawing/2014/chartex" xmlns:cx1="http://schemas.microsoft.com/office/drawing/2015/9/8/chartex" xmlns:cx2="http://schemas.microsoft.com/office/drawing/2015/10/21/chartex" xmlns:cx3="http://schemas.microsoft.com/office/drawing/2016/5/9/chartex" xmlns:cx4="http://schemas.microsoft.com/office/drawing/2016/5/10/chartex" xmlns:cx5="http://schemas.microsoft.com/office/drawing/2016/5/11/chartex" xmlns:cx6="http://schemas.microsoft.com/office/drawing/2016/5/12/chartex" xmlns:cx7="http://schemas.microsoft.com/office/drawing/2016/5/13/chartex" xmlns:cx8="http://schemas.microsoft.com/office/drawing/2016/5/14/chartex" xmlns:mc="http://schemas.openxmlformats.org/markup-compatibility/2006" xmlns:aink="http://schemas.microsoft.com/office/drawing/2016/ink" xmlns:am3d="http://schemas.microsoft.com/office/drawing/2017/model3d" xmlns:o="urn:schemas-microsoft-com:office:office" xmlns:oel="http://schemas.microsoft.com/office/2019/extlst" xmlns:r="http://schemas.openxmlformats.org/officeDocument/2006/relationships" xmlns:m="http://schemas.openxmlformats.org/officeDocument/2006/math" xmlns:v="urn:schemas-microsoft-com:vml" xmlns:wp14="http://schemas.microsoft.com/office/word/2010/wordprocessingDrawing" xmlns:wp="http://schemas.openxmlformats.org/drawingml/2006/wordprocessingDrawing" xmlns:w10="urn:schemas-microsoft-com:office:word" xmlns:w="http://schemas.openxmlformats.org/wordprocessingml/2006/main" xmlns:w14="http://schemas.microsoft.com/office/word/2010/wordml" xmlns:w15="http://schemas.microsoft.com/office/word/2012/wordml" xmlns:w16cex="http://schemas.microsoft.com/office/word/2018/wordml/cex" xmlns:w16cid="http://schemas.microsoft.com/office/word/2016/wordml/cid" xmlns:w16="http://schemas.microsoft.com/office/word/2018/wordml" xmlns:w16du="http://schemas.microsoft.com/office/word/2023/wordml/word16du" xmlns:w16sdtdh="http://schemas.microsoft.com/office/word/2020/wordml/sdtdatahash" xmlns:w16se="http://schemas.microsoft.com/office/word/2015/wordml/symex" xmlns:wpg="http://schemas.microsoft.com/office/word/2010/wordprocessingGroup" xmlns:wpi="http://schemas.microsoft.com/office/word/2010/wordprocessingInk" xmlns:wne="http://schemas.microsoft.com/office/word/2006/wordml" xmlns:wps="http://schemas.microsoft.com/office/word/2010/wordprocessingShape" mc:Ignorable="w14 w15 w16se w16cid w16 w16cex w16sdtdh wp14">
   <w:abstractNum w:abstractNumId="0" w15:restartNumberingAfterBreak="0">
+    <w:nsid w:val="04BE13F6"/>
+    <w:multiLevelType w:val="multilevel"/>
+    <w:tmpl w:val="D43A6FBA"/>
+    <w:lvl w:ilvl="0">
+      <w:start w:val="1"/>
+      <w:numFmt w:val="decimal"/>
+      <w:lvlText w:val="%1."/>
+      <w:lvlJc w:val="left"/>
+      <w:pPr>
+        <w:ind w:left="720" w:hanging="360"/>
+      </w:pPr>
+      <w:rPr>
+        <w:rFonts w:hint="default"/>
+      </w:rPr>
+    </w:lvl>
+    <w:lvl w:ilvl="1">
+      <w:start w:val="1"/>
+      <w:numFmt w:val="decimal"/>
+      <w:isLgl/>
+      <w:lvlText w:val="%1.%2."/>
+      <w:lvlJc w:val="left"/>
+      <w:pPr>
+        <w:ind w:left="1080" w:hanging="360"/>
+      </w:pPr>
+      <w:rPr>
+        <w:rFonts w:hint="default"/>
+      </w:rPr>
+    </w:lvl>
+    <w:lvl w:ilvl="2">
+      <w:start w:val="1"/>
+      <w:numFmt w:val="decimal"/>
+      <w:isLgl/>
+      <w:lvlText w:val="%1.%2.%3."/>
+      <w:lvlJc w:val="left"/>
+      <w:pPr>
+        <w:ind w:left="1800" w:hanging="720"/>
+      </w:pPr>
+      <w:rPr>
+        <w:rFonts w:hint="default"/>
+      </w:rPr>
+    </w:lvl>
+    <w:lvl w:ilvl="3">
+      <w:start w:val="1"/>
+      <w:numFmt w:val="decimal"/>
+      <w:isLgl/>
+      <w:lvlText w:val="%1.%2.%3.%4."/>
+      <w:lvlJc w:val="left"/>
+      <w:pPr>
+        <w:ind w:left="2160" w:hanging="720"/>
+      </w:pPr>
+      <w:rPr>
+        <w:rFonts w:hint="default"/>
+      </w:rPr>
+    </w:lvl>
+    <w:lvl w:ilvl="4">
+      <w:start w:val="1"/>
+      <w:numFmt w:val="decimal"/>
+      <w:isLgl/>
+      <w:lvlText w:val="%1.%2.%3.%4.%5."/>
+      <w:lvlJc w:val="left"/>
+      <w:pPr>
+        <w:ind w:left="2880" w:hanging="1080"/>
+      </w:pPr>
+      <w:rPr>
+        <w:rFonts w:hint="default"/>
+      </w:rPr>
+    </w:lvl>
+    <w:lvl w:ilvl="5">
+      <w:start w:val="1"/>
+      <w:numFmt w:val="decimal"/>
+      <w:isLgl/>
+      <w:lvlText w:val="%1.%2.%3.%4.%5.%6."/>
+      <w:lvlJc w:val="left"/>
+      <w:pPr>
+        <w:ind w:left="3240" w:hanging="1080"/>
+      </w:pPr>
+      <w:rPr>
+        <w:rFonts w:hint="default"/>
+      </w:rPr>
+    </w:lvl>
+    <w:lvl w:ilvl="6">
+      <w:start w:val="1"/>
+      <w:numFmt w:val="decimal"/>
+      <w:isLgl/>
+      <w:lvlText w:val="%1.%2.%3.%4.%5.%6.%7."/>
+      <w:lvlJc w:val="left"/>
+      <w:pPr>
+        <w:ind w:left="3960" w:hanging="1440"/>
+      </w:pPr>
+      <w:rPr>
+        <w:rFonts w:hint="default"/>
+      </w:rPr>
+    </w:lvl>
+    <w:lvl w:ilvl="7">
+      <w:start w:val="1"/>
+      <w:numFmt w:val="decimal"/>
+      <w:isLgl/>
+      <w:lvlText w:val="%1.%2.%3.%4.%5.%6.%7.%8."/>
+      <w:lvlJc w:val="left"/>
+      <w:pPr>
+        <w:ind w:left="4320" w:hanging="1440"/>
+      </w:pPr>
+      <w:rPr>
+        <w:rFonts w:hint="default"/>
+      </w:rPr>
+    </w:lvl>
+    <w:lvl w:ilvl="8">
+      <w:start w:val="1"/>
+      <w:numFmt w:val="decimal"/>
+      <w:isLgl/>
+      <w:lvlText w:val="%1.%2.%3.%4.%5.%6.%7.%8.%9."/>
+      <w:lvlJc w:val="left"/>
+      <w:pPr>
+        <w:ind w:left="5040" w:hanging="1800"/>
+      </w:pPr>
+      <w:rPr>
+        <w:rFonts w:hint="default"/>
+      </w:rPr>
+    </w:lvl>
+  </w:abstractNum>
+  <w:abstractNum w:abstractNumId="1" w15:restartNumberingAfterBreak="0">
     <w:nsid w:val="188B3C0F"/>
     <w:multiLevelType w:val="multilevel"/>
     <w:tmpl w:val="8CF4008C"/>
@@ -1733,7 +4115,7 @@
       </w:rPr>
     </w:lvl>
   </w:abstractNum>
-  <w:abstractNum w:abstractNumId="1" w15:restartNumberingAfterBreak="0">
+  <w:abstractNum w:abstractNumId="2" w15:restartNumberingAfterBreak="0">
     <w:nsid w:val="1969776D"/>
     <w:multiLevelType w:val="multilevel"/>
     <w:tmpl w:val="C24A115A"/>
@@ -1882,7 +4264,7 @@
       </w:rPr>
     </w:lvl>
   </w:abstractNum>
-  <w:abstractNum w:abstractNumId="2" w15:restartNumberingAfterBreak="0">
+  <w:abstractNum w:abstractNumId="3" w15:restartNumberingAfterBreak="0">
     <w:nsid w:val="270E02DC"/>
     <w:multiLevelType w:val="multilevel"/>
     <w:tmpl w:val="E236DFDC"/>
@@ -2031,7 +4413,7 @@
       </w:rPr>
     </w:lvl>
   </w:abstractNum>
-  <w:abstractNum w:abstractNumId="3" w15:restartNumberingAfterBreak="0">
+  <w:abstractNum w:abstractNumId="4" w15:restartNumberingAfterBreak="0">
     <w:nsid w:val="2C1A1CE6"/>
     <w:multiLevelType w:val="multilevel"/>
     <w:tmpl w:val="BAC0F534"/>
@@ -2180,7 +4562,7 @@
       </w:rPr>
     </w:lvl>
   </w:abstractNum>
-  <w:abstractNum w:abstractNumId="4" w15:restartNumberingAfterBreak="0">
+  <w:abstractNum w:abstractNumId="5" w15:restartNumberingAfterBreak="0">
     <w:nsid w:val="3A726288"/>
     <w:multiLevelType w:val="multilevel"/>
     <w:tmpl w:val="A6520288"/>
@@ -2329,7 +4711,7 @@
       </w:rPr>
     </w:lvl>
   </w:abstractNum>
-  <w:abstractNum w:abstractNumId="5" w15:restartNumberingAfterBreak="0">
+  <w:abstractNum w:abstractNumId="6" w15:restartNumberingAfterBreak="0">
     <w:nsid w:val="3E481F8E"/>
     <w:multiLevelType w:val="multilevel"/>
     <w:tmpl w:val="BD9697B2"/>
@@ -2478,7 +4860,7 @@
       </w:rPr>
     </w:lvl>
   </w:abstractNum>
-  <w:abstractNum w:abstractNumId="6" w15:restartNumberingAfterBreak="0">
+  <w:abstractNum w:abstractNumId="7" w15:restartNumberingAfterBreak="0">
     <w:nsid w:val="3F3F18EB"/>
     <w:multiLevelType w:val="multilevel"/>
     <w:tmpl w:val="2D3E19D8"/>
@@ -2627,7 +5009,7 @@
       </w:rPr>
     </w:lvl>
   </w:abstractNum>
-  <w:abstractNum w:abstractNumId="7" w15:restartNumberingAfterBreak="0">
+  <w:abstractNum w:abstractNumId="8" w15:restartNumberingAfterBreak="0">
     <w:nsid w:val="41477993"/>
     <w:multiLevelType w:val="multilevel"/>
     <w:tmpl w:val="7EFE3D28"/>
@@ -2776,7 +5158,7 @@
       </w:rPr>
     </w:lvl>
   </w:abstractNum>
-  <w:abstractNum w:abstractNumId="8" w15:restartNumberingAfterBreak="0">
+  <w:abstractNum w:abstractNumId="9" w15:restartNumberingAfterBreak="0">
     <w:nsid w:val="48C1466A"/>
     <w:multiLevelType w:val="hybridMultilevel"/>
     <w:tmpl w:val="2B722B16"/>
@@ -2862,7 +5244,7 @@
       </w:pPr>
     </w:lvl>
   </w:abstractNum>
-  <w:abstractNum w:abstractNumId="9" w15:restartNumberingAfterBreak="0">
+  <w:abstractNum w:abstractNumId="10" w15:restartNumberingAfterBreak="0">
     <w:nsid w:val="5EA53BDE"/>
     <w:multiLevelType w:val="multilevel"/>
     <w:tmpl w:val="E4504F12"/>
@@ -3011,7 +5393,96 @@
       </w:rPr>
     </w:lvl>
   </w:abstractNum>
-  <w:abstractNum w:abstractNumId="10" w15:restartNumberingAfterBreak="0">
+  <w:abstractNum w:abstractNumId="11" w15:restartNumberingAfterBreak="0">
+    <w:nsid w:val="60A720E6"/>
+    <w:multiLevelType w:val="hybridMultilevel"/>
+    <w:tmpl w:val="265266B8"/>
+    <w:lvl w:ilvl="0" w:tplc="1809000F">
+      <w:start w:val="1"/>
+      <w:numFmt w:val="decimal"/>
+      <w:lvlText w:val="%1."/>
+      <w:lvlJc w:val="left"/>
+      <w:pPr>
+        <w:ind w:left="720" w:hanging="360"/>
+      </w:pPr>
+      <w:rPr>
+        <w:rFonts w:hint="default"/>
+      </w:rPr>
+    </w:lvl>
+    <w:lvl w:ilvl="1" w:tplc="18090019" w:tentative="1">
+      <w:start w:val="1"/>
+      <w:numFmt w:val="lowerLetter"/>
+      <w:lvlText w:val="%2."/>
+      <w:lvlJc w:val="left"/>
+      <w:pPr>
+        <w:ind w:left="1440" w:hanging="360"/>
+      </w:pPr>
+    </w:lvl>
+    <w:lvl w:ilvl="2" w:tplc="1809001B" w:tentative="1">
+      <w:start w:val="1"/>
+      <w:numFmt w:val="lowerRoman"/>
+      <w:lvlText w:val="%3."/>
+      <w:lvlJc w:val="right"/>
+      <w:pPr>
+        <w:ind w:left="2160" w:hanging="180"/>
+      </w:pPr>
+    </w:lvl>
+    <w:lvl w:ilvl="3" w:tplc="1809000F" w:tentative="1">
+      <w:start w:val="1"/>
+      <w:numFmt w:val="decimal"/>
+      <w:lvlText w:val="%4."/>
+      <w:lvlJc w:val="left"/>
+      <w:pPr>
+        <w:ind w:left="2880" w:hanging="360"/>
+      </w:pPr>
+    </w:lvl>
+    <w:lvl w:ilvl="4" w:tplc="18090019" w:tentative="1">
+      <w:start w:val="1"/>
+      <w:numFmt w:val="lowerLetter"/>
+      <w:lvlText w:val="%5."/>
+      <w:lvlJc w:val="left"/>
+      <w:pPr>
+        <w:ind w:left="3600" w:hanging="360"/>
+      </w:pPr>
+    </w:lvl>
+    <w:lvl w:ilvl="5" w:tplc="1809001B" w:tentative="1">
+      <w:start w:val="1"/>
+      <w:numFmt w:val="lowerRoman"/>
+      <w:lvlText w:val="%6."/>
+      <w:lvlJc w:val="right"/>
+      <w:pPr>
+        <w:ind w:left="4320" w:hanging="180"/>
+      </w:pPr>
+    </w:lvl>
+    <w:lvl w:ilvl="6" w:tplc="1809000F" w:tentative="1">
+      <w:start w:val="1"/>
+      <w:numFmt w:val="decimal"/>
+      <w:lvlText w:val="%7."/>
+      <w:lvlJc w:val="left"/>
+      <w:pPr>
+        <w:ind w:left="5040" w:hanging="360"/>
+      </w:pPr>
+    </w:lvl>
+    <w:lvl w:ilvl="7" w:tplc="18090019" w:tentative="1">
+      <w:start w:val="1"/>
+      <w:numFmt w:val="lowerLetter"/>
+      <w:lvlText w:val="%8."/>
+      <w:lvlJc w:val="left"/>
+      <w:pPr>
+        <w:ind w:left="5760" w:hanging="360"/>
+      </w:pPr>
+    </w:lvl>
+    <w:lvl w:ilvl="8" w:tplc="1809001B" w:tentative="1">
+      <w:start w:val="1"/>
+      <w:numFmt w:val="lowerRoman"/>
+      <w:lvlText w:val="%9."/>
+      <w:lvlJc w:val="right"/>
+      <w:pPr>
+        <w:ind w:left="6480" w:hanging="180"/>
+      </w:pPr>
+    </w:lvl>
+  </w:abstractNum>
+  <w:abstractNum w:abstractNumId="12" w15:restartNumberingAfterBreak="0">
     <w:nsid w:val="62E37CC6"/>
     <w:multiLevelType w:val="multilevel"/>
     <w:tmpl w:val="02583AB6"/>
@@ -3151,7 +5622,7 @@
       </w:rPr>
     </w:lvl>
   </w:abstractNum>
-  <w:abstractNum w:abstractNumId="11" w15:restartNumberingAfterBreak="0">
+  <w:abstractNum w:abstractNumId="13" w15:restartNumberingAfterBreak="0">
     <w:nsid w:val="638B1BF4"/>
     <w:multiLevelType w:val="multilevel"/>
     <w:tmpl w:val="273A3D06"/>
@@ -3300,7 +5771,7 @@
       </w:rPr>
     </w:lvl>
   </w:abstractNum>
-  <w:abstractNum w:abstractNumId="12" w15:restartNumberingAfterBreak="0">
+  <w:abstractNum w:abstractNumId="14" w15:restartNumberingAfterBreak="0">
     <w:nsid w:val="74967EE5"/>
     <w:multiLevelType w:val="multilevel"/>
     <w:tmpl w:val="C1B26516"/>
@@ -3449,44 +5920,142 @@
       </w:rPr>
     </w:lvl>
   </w:abstractNum>
+  <w:abstractNum w:abstractNumId="15" w15:restartNumberingAfterBreak="0">
+    <w:nsid w:val="7F5C3D50"/>
+    <w:multiLevelType w:val="hybridMultilevel"/>
+    <w:tmpl w:val="AF18B12E"/>
+    <w:lvl w:ilvl="0" w:tplc="1809000F">
+      <w:start w:val="3"/>
+      <w:numFmt w:val="decimal"/>
+      <w:lvlText w:val="%1."/>
+      <w:lvlJc w:val="left"/>
+      <w:pPr>
+        <w:ind w:left="927" w:hanging="360"/>
+      </w:pPr>
+      <w:rPr>
+        <w:rFonts w:hint="default"/>
+      </w:rPr>
+    </w:lvl>
+    <w:lvl w:ilvl="1" w:tplc="18090019" w:tentative="1">
+      <w:start w:val="1"/>
+      <w:numFmt w:val="lowerLetter"/>
+      <w:lvlText w:val="%2."/>
+      <w:lvlJc w:val="left"/>
+      <w:pPr>
+        <w:ind w:left="1440" w:hanging="360"/>
+      </w:pPr>
+    </w:lvl>
+    <w:lvl w:ilvl="2" w:tplc="1809001B" w:tentative="1">
+      <w:start w:val="1"/>
+      <w:numFmt w:val="lowerRoman"/>
+      <w:lvlText w:val="%3."/>
+      <w:lvlJc w:val="right"/>
+      <w:pPr>
+        <w:ind w:left="2160" w:hanging="180"/>
+      </w:pPr>
+    </w:lvl>
+    <w:lvl w:ilvl="3" w:tplc="1809000F" w:tentative="1">
+      <w:start w:val="1"/>
+      <w:numFmt w:val="decimal"/>
+      <w:lvlText w:val="%4."/>
+      <w:lvlJc w:val="left"/>
+      <w:pPr>
+        <w:ind w:left="2880" w:hanging="360"/>
+      </w:pPr>
+    </w:lvl>
+    <w:lvl w:ilvl="4" w:tplc="18090019" w:tentative="1">
+      <w:start w:val="1"/>
+      <w:numFmt w:val="lowerLetter"/>
+      <w:lvlText w:val="%5."/>
+      <w:lvlJc w:val="left"/>
+      <w:pPr>
+        <w:ind w:left="3600" w:hanging="360"/>
+      </w:pPr>
+    </w:lvl>
+    <w:lvl w:ilvl="5" w:tplc="1809001B" w:tentative="1">
+      <w:start w:val="1"/>
+      <w:numFmt w:val="lowerRoman"/>
+      <w:lvlText w:val="%6."/>
+      <w:lvlJc w:val="right"/>
+      <w:pPr>
+        <w:ind w:left="4320" w:hanging="180"/>
+      </w:pPr>
+    </w:lvl>
+    <w:lvl w:ilvl="6" w:tplc="1809000F" w:tentative="1">
+      <w:start w:val="1"/>
+      <w:numFmt w:val="decimal"/>
+      <w:lvlText w:val="%7."/>
+      <w:lvlJc w:val="left"/>
+      <w:pPr>
+        <w:ind w:left="5040" w:hanging="360"/>
+      </w:pPr>
+    </w:lvl>
+    <w:lvl w:ilvl="7" w:tplc="18090019" w:tentative="1">
+      <w:start w:val="1"/>
+      <w:numFmt w:val="lowerLetter"/>
+      <w:lvlText w:val="%8."/>
+      <w:lvlJc w:val="left"/>
+      <w:pPr>
+        <w:ind w:left="5760" w:hanging="360"/>
+      </w:pPr>
+    </w:lvl>
+    <w:lvl w:ilvl="8" w:tplc="1809001B" w:tentative="1">
+      <w:start w:val="1"/>
+      <w:numFmt w:val="lowerRoman"/>
+      <w:lvlText w:val="%9."/>
+      <w:lvlJc w:val="right"/>
+      <w:pPr>
+        <w:ind w:left="6480" w:hanging="180"/>
+      </w:pPr>
+    </w:lvl>
+  </w:abstractNum>
   <w:num w:numId="1" w16cid:durableId="1434131062">
+    <w:abstractNumId w:val="6"/>
+  </w:num>
+  <w:num w:numId="2" w16cid:durableId="1481380139">
+    <w:abstractNumId w:val="2"/>
+  </w:num>
+  <w:num w:numId="3" w16cid:durableId="1167676010">
+    <w:abstractNumId w:val="1"/>
+  </w:num>
+  <w:num w:numId="4" w16cid:durableId="1052996330">
+    <w:abstractNumId w:val="3"/>
+  </w:num>
+  <w:num w:numId="5" w16cid:durableId="26833581">
+    <w:abstractNumId w:val="10"/>
+  </w:num>
+  <w:num w:numId="6" w16cid:durableId="906573078">
+    <w:abstractNumId w:val="14"/>
+  </w:num>
+  <w:num w:numId="7" w16cid:durableId="468011126">
+    <w:abstractNumId w:val="4"/>
+  </w:num>
+  <w:num w:numId="8" w16cid:durableId="2006862906">
     <w:abstractNumId w:val="5"/>
   </w:num>
-  <w:num w:numId="2" w16cid:durableId="1481380139">
-    <w:abstractNumId w:val="1"/>
+  <w:num w:numId="9" w16cid:durableId="1594782165">
+    <w:abstractNumId w:val="7"/>
   </w:num>
-  <w:num w:numId="3" w16cid:durableId="1167676010">
+  <w:num w:numId="10" w16cid:durableId="668142075">
+    <w:abstractNumId w:val="13"/>
+  </w:num>
+  <w:num w:numId="11" w16cid:durableId="374694647">
+    <w:abstractNumId w:val="8"/>
+  </w:num>
+  <w:num w:numId="12" w16cid:durableId="140078259">
+    <w:abstractNumId w:val="12"/>
+  </w:num>
+  <w:num w:numId="13" w16cid:durableId="50079757">
+    <w:abstractNumId w:val="9"/>
+  </w:num>
+  <w:num w:numId="14" w16cid:durableId="1178889773">
     <w:abstractNumId w:val="0"/>
   </w:num>
-  <w:num w:numId="4" w16cid:durableId="1052996330">
-    <w:abstractNumId w:val="2"/>
-  </w:num>
-  <w:num w:numId="5" w16cid:durableId="26833581">
-    <w:abstractNumId w:val="9"/>
-  </w:num>
-  <w:num w:numId="6" w16cid:durableId="906573078">
-    <w:abstractNumId w:val="12"/>
-  </w:num>
-  <w:num w:numId="7" w16cid:durableId="468011126">
-    <w:abstractNumId w:val="3"/>
-  </w:num>
-  <w:num w:numId="8" w16cid:durableId="2006862906">
-    <w:abstractNumId w:val="4"/>
-  </w:num>
-  <w:num w:numId="9" w16cid:durableId="1594782165">
-    <w:abstractNumId w:val="6"/>
-  </w:num>
-  <w:num w:numId="10" w16cid:durableId="668142075">
+  <w:num w:numId="15" w16cid:durableId="28072699">
     <w:abstractNumId w:val="11"/>
   </w:num>
-  <w:num w:numId="11" w16cid:durableId="374694647">
-    <w:abstractNumId w:val="7"/>
-  </w:num>
-  <w:num w:numId="12" w16cid:durableId="140078259">
-    <w:abstractNumId w:val="10"/>
-  </w:num>
-  <w:num w:numId="13" w16cid:durableId="50079757">
-    <w:abstractNumId w:val="8"/>
+  <w:num w:numId="16" w16cid:durableId="1657997324">
+    <w:abstractNumId w:val="15"/>
   </w:num>
 </w:numbering>
 </file>
@@ -3608,6 +6177,7 @@
     <w:lsdException w:name="HTML Sample" w:semiHidden="1" w:unhideWhenUsed="1"/>
     <w:lsdException w:name="HTML Typewriter" w:semiHidden="1" w:unhideWhenUsed="1"/>
     <w:lsdException w:name="HTML Variable" w:semiHidden="1" w:unhideWhenUsed="1"/>
+    <w:lsdException w:name="Normal Table" w:semiHidden="1" w:unhideWhenUsed="1"/>
     <w:lsdException w:name="annotation subject" w:semiHidden="1" w:unhideWhenUsed="1"/>
     <w:lsdException w:name="No List" w:semiHidden="1" w:unhideWhenUsed="1"/>
     <w:lsdException w:name="Outline List 1" w:semiHidden="1" w:unhideWhenUsed="1"/>
@@ -3654,8 +6224,10 @@
     <w:lsdException w:name="Table Subtle 2" w:semiHidden="1" w:unhideWhenUsed="1"/>
     <w:lsdException w:name="Table Web 1" w:semiHidden="1" w:unhideWhenUsed="1"/>
     <w:lsdException w:name="Table Web 2" w:semiHidden="1" w:unhideWhenUsed="1"/>
+    <w:lsdException w:name="Table Web 3" w:semiHidden="1" w:unhideWhenUsed="1"/>
     <w:lsdException w:name="Balloon Text" w:semiHidden="1" w:unhideWhenUsed="1"/>
     <w:lsdException w:name="Table Grid" w:uiPriority="39"/>
+    <w:lsdException w:name="Table Theme" w:semiHidden="1" w:unhideWhenUsed="1"/>
     <w:lsdException w:name="Placeholder Text" w:semiHidden="1"/>
     <w:lsdException w:name="No Spacing" w:uiPriority="1" w:qFormat="1"/>
     <w:lsdException w:name="Light Shading" w:uiPriority="60"/>
@@ -4275,6 +6847,29 @@
       <w:ind w:left="480"/>
     </w:pPr>
   </w:style>
+  <w:style w:type="paragraph" w:styleId="ListParagraph">
+    <w:name w:val="List Paragraph"/>
+    <w:basedOn w:val="Normal"/>
+    <w:uiPriority w:val="34"/>
+    <w:qFormat/>
+    <w:rsid w:val="00291B17"/>
+    <w:pPr>
+      <w:ind w:left="720"/>
+      <w:contextualSpacing/>
+    </w:pPr>
+  </w:style>
+  <w:style w:type="character" w:styleId="UnresolvedMention">
+    <w:name w:val="Unresolved Mention"/>
+    <w:basedOn w:val="DefaultParagraphFont"/>
+    <w:uiPriority w:val="99"/>
+    <w:semiHidden/>
+    <w:unhideWhenUsed/>
+    <w:rsid w:val="00183AFE"/>
+    <w:rPr>
+      <w:color w:val="605E5C"/>
+      <w:shd w:val="clear" w:color="auto" w:fill="E1DFDD"/>
+    </w:rPr>
+  </w:style>
 </w:styles>
 </file>
 
@@ -4580,6 +7175,19 @@
 </file>
 
 <file path=customXml/item2.xml><?xml version="1.0" encoding="utf-8"?>
+<b:Sources xmlns:b="http://schemas.openxmlformats.org/officeDocument/2006/bibliography" xmlns="http://schemas.openxmlformats.org/officeDocument/2006/bibliography" SelectedStyle="\APASixthEditionOfficeOnline.xsl" StyleName="APA" Version="6"/>
+</file>
+
+<file path=customXml/item3.xml><?xml version="1.0" encoding="utf-8"?>
+<?mso-contentType ?>
+<FormTemplates xmlns="http://schemas.microsoft.com/sharepoint/v3/contenttype/forms">
+  <Display>DocumentLibraryForm</Display>
+  <Edit>DocumentLibraryForm</Edit>
+  <New>DocumentLibraryForm</New>
+</FormTemplates>
+</file>
+
+<file path=customXml/item4.xml><?xml version="1.0" encoding="utf-8"?>
 <ct:contentTypeSchema xmlns:ct="http://schemas.microsoft.com/office/2006/metadata/contentType" xmlns:ma="http://schemas.microsoft.com/office/2006/metadata/properties/metaAttributes" ct:_="" ma:_="" ma:contentTypeName="Document" ma:contentTypeID="0x010100B4B3963D136B89489C303B1F134CDEFE" ma:contentTypeVersion="0" ma:contentTypeDescription="Create a new document." ma:contentTypeScope="" ma:versionID="026fdfc35e331994e9a8b4247b4178a8">
   <xsd:schema xmlns:xsd="http://www.w3.org/2001/XMLSchema" xmlns:xs="http://www.w3.org/2001/XMLSchema" xmlns:p="http://schemas.microsoft.com/office/2006/metadata/properties" targetNamespace="http://schemas.microsoft.com/office/2006/metadata/properties" ma:root="true" ma:fieldsID="b80b5e096eff2bc8f947cf8b52ef8442">
     <xsd:element name="properties">
@@ -4693,19 +7301,6 @@
 </ct:contentTypeSchema>
 </file>
 
-<file path=customXml/item3.xml><?xml version="1.0" encoding="utf-8"?>
-<b:Sources xmlns:b="http://schemas.openxmlformats.org/officeDocument/2006/bibliography" xmlns="http://schemas.openxmlformats.org/officeDocument/2006/bibliography" SelectedStyle="\APASixthEditionOfficeOnline.xsl" StyleName="APA" Version="6"/>
-</file>
-
-<file path=customXml/item4.xml><?xml version="1.0" encoding="utf-8"?>
-<?mso-contentType ?>
-<FormTemplates xmlns="http://schemas.microsoft.com/sharepoint/v3/contenttype/forms">
-  <Display>DocumentLibraryForm</Display>
-  <Edit>DocumentLibraryForm</Edit>
-  <New>DocumentLibraryForm</New>
-</FormTemplates>
-</file>
-
 <file path=customXml/itemProps1.xml><?xml version="1.0" encoding="utf-8"?>
 <ds:datastoreItem xmlns:ds="http://schemas.openxmlformats.org/officeDocument/2006/customXml" ds:itemID="{50B215B7-DC8C-407A-A062-4B1D685F3E22}">
   <ds:schemaRefs>
@@ -4716,6 +7311,22 @@
 </file>
 
 <file path=customXml/itemProps2.xml><?xml version="1.0" encoding="utf-8"?>
+<ds:datastoreItem xmlns:ds="http://schemas.openxmlformats.org/officeDocument/2006/customXml" ds:itemID="{4DFB4317-F4DB-4A21-8CFD-23359618563E}">
+  <ds:schemaRefs>
+    <ds:schemaRef ds:uri="http://schemas.openxmlformats.org/officeDocument/2006/bibliography"/>
+  </ds:schemaRefs>
+</ds:datastoreItem>
+</file>
+
+<file path=customXml/itemProps3.xml><?xml version="1.0" encoding="utf-8"?>
+<ds:datastoreItem xmlns:ds="http://schemas.openxmlformats.org/officeDocument/2006/customXml" ds:itemID="{53CEE206-AAC0-4B67-96AF-4DDD537A33D8}">
+  <ds:schemaRefs>
+    <ds:schemaRef ds:uri="http://schemas.microsoft.com/sharepoint/v3/contenttype/forms"/>
+  </ds:schemaRefs>
+</ds:datastoreItem>
+</file>
+
+<file path=customXml/itemProps4.xml><?xml version="1.0" encoding="utf-8"?>
 <ds:datastoreItem xmlns:ds="http://schemas.openxmlformats.org/officeDocument/2006/customXml" ds:itemID="{307509E4-CEFD-4EA4-B4E2-DD85C972A378}">
   <ds:schemaRefs>
     <ds:schemaRef ds:uri="http://schemas.microsoft.com/office/2006/metadata/contentType"/>
@@ -4729,20 +7340,4 @@
     <ds:schemaRef ds:uri="http://schemas.microsoft.com/office/infopath/2007/PartnerControls"/>
   </ds:schemaRefs>
 </ds:datastoreItem>
-</file>
-
-<file path=customXml/itemProps3.xml><?xml version="1.0" encoding="utf-8"?>
-<ds:datastoreItem xmlns:ds="http://schemas.openxmlformats.org/officeDocument/2006/customXml" ds:itemID="{4DFB4317-F4DB-4A21-8CFD-23359618563E}">
-  <ds:schemaRefs>
-    <ds:schemaRef ds:uri="http://schemas.openxmlformats.org/officeDocument/2006/bibliography"/>
-  </ds:schemaRefs>
-</ds:datastoreItem>
-</file>
-
-<file path=customXml/itemProps4.xml><?xml version="1.0" encoding="utf-8"?>
-<ds:datastoreItem xmlns:ds="http://schemas.openxmlformats.org/officeDocument/2006/customXml" ds:itemID="{53CEE206-AAC0-4B67-96AF-4DDD537A33D8}">
-  <ds:schemaRefs>
-    <ds:schemaRef ds:uri="http://schemas.microsoft.com/sharepoint/v3/contenttype/forms"/>
-  </ds:schemaRefs>
-</ds:datastoreItem>
 </file>
</xml_diff>

<commit_message>
added to docs and more comments
</commit_message>
<xml_diff>
--- a/Documents/tdd.docx
+++ b/Documents/tdd.docx
@@ -513,7 +513,7 @@
           <w:rFonts w:asciiTheme="minorHAnsi" w:eastAsiaTheme="minorEastAsia" w:hAnsiTheme="minorHAnsi" w:cstheme="minorBidi"/>
           <w:noProof/>
           <w:sz w:val="22"/>
-          <w:lang w:val="en-GB" w:eastAsia="en-GB"/>
+          <w:lang w:eastAsia="en-IE"/>
         </w:rPr>
       </w:pPr>
       <w:r>
@@ -534,7 +534,7 @@
         </w:rPr>
         <w:fldChar w:fldCharType="separate"/>
       </w:r>
-      <w:hyperlink w:anchor="_Toc133255733" w:history="1">
+      <w:hyperlink w:anchor="_Toc133263839" w:history="1">
         <w:r>
           <w:rPr>
             <w:rStyle w:val="Hyperlink"/>
@@ -547,7 +547,7 @@
             <w:rFonts w:asciiTheme="minorHAnsi" w:eastAsiaTheme="minorEastAsia" w:hAnsiTheme="minorHAnsi" w:cstheme="minorBidi"/>
             <w:noProof/>
             <w:sz w:val="22"/>
-            <w:lang w:val="en-GB" w:eastAsia="en-GB"/>
+            <w:lang w:eastAsia="en-IE"/>
           </w:rPr>
           <w:tab/>
         </w:r>
@@ -577,7 +577,7 @@
             <w:noProof/>
             <w:webHidden/>
           </w:rPr>
-          <w:instrText xml:space="preserve"> PAGEREF _Toc133255733 \h </w:instrText>
+          <w:instrText xml:space="preserve"> PAGEREF _Toc133263839 \h </w:instrText>
         </w:r>
         <w:r>
           <w:rPr>
@@ -619,10 +619,10 @@
           <w:rFonts w:asciiTheme="minorHAnsi" w:eastAsiaTheme="minorEastAsia" w:hAnsiTheme="minorHAnsi" w:cstheme="minorBidi"/>
           <w:noProof/>
           <w:sz w:val="22"/>
-          <w:lang w:val="en-GB" w:eastAsia="en-GB"/>
-        </w:rPr>
-      </w:pPr>
-      <w:hyperlink w:anchor="_Toc133255734" w:history="1">
+          <w:lang w:eastAsia="en-IE"/>
+        </w:rPr>
+      </w:pPr>
+      <w:hyperlink w:anchor="_Toc133263840" w:history="1">
         <w:r>
           <w:rPr>
             <w:rStyle w:val="Hyperlink"/>
@@ -635,7 +635,7 @@
             <w:rFonts w:asciiTheme="minorHAnsi" w:eastAsiaTheme="minorEastAsia" w:hAnsiTheme="minorHAnsi" w:cstheme="minorBidi"/>
             <w:noProof/>
             <w:sz w:val="22"/>
-            <w:lang w:val="en-GB" w:eastAsia="en-GB"/>
+            <w:lang w:eastAsia="en-IE"/>
           </w:rPr>
           <w:tab/>
         </w:r>
@@ -665,7 +665,7 @@
             <w:noProof/>
             <w:webHidden/>
           </w:rPr>
-          <w:instrText xml:space="preserve"> PAGEREF _Toc133255734 \h </w:instrText>
+          <w:instrText xml:space="preserve"> PAGEREF _Toc133263840 \h </w:instrText>
         </w:r>
         <w:r>
           <w:rPr>
@@ -706,10 +706,10 @@
           <w:rFonts w:asciiTheme="minorHAnsi" w:eastAsiaTheme="minorEastAsia" w:hAnsiTheme="minorHAnsi" w:cstheme="minorBidi"/>
           <w:noProof/>
           <w:sz w:val="22"/>
-          <w:lang w:val="en-GB" w:eastAsia="en-GB"/>
-        </w:rPr>
-      </w:pPr>
-      <w:hyperlink w:anchor="_Toc133255735" w:history="1">
+          <w:lang w:eastAsia="en-IE"/>
+        </w:rPr>
+      </w:pPr>
+      <w:hyperlink w:anchor="_Toc133263841" w:history="1">
         <w:r>
           <w:rPr>
             <w:rStyle w:val="Hyperlink"/>
@@ -722,7 +722,7 @@
             <w:rFonts w:asciiTheme="minorHAnsi" w:eastAsiaTheme="minorEastAsia" w:hAnsiTheme="minorHAnsi" w:cstheme="minorBidi"/>
             <w:noProof/>
             <w:sz w:val="22"/>
-            <w:lang w:val="en-GB" w:eastAsia="en-GB"/>
+            <w:lang w:eastAsia="en-IE"/>
           </w:rPr>
           <w:tab/>
         </w:r>
@@ -752,7 +752,7 @@
             <w:noProof/>
             <w:webHidden/>
           </w:rPr>
-          <w:instrText xml:space="preserve"> PAGEREF _Toc133255735 \h </w:instrText>
+          <w:instrText xml:space="preserve"> PAGEREF _Toc133263841 \h </w:instrText>
         </w:r>
         <w:r>
           <w:rPr>
@@ -794,10 +794,10 @@
           <w:rFonts w:asciiTheme="minorHAnsi" w:eastAsiaTheme="minorEastAsia" w:hAnsiTheme="minorHAnsi" w:cstheme="minorBidi"/>
           <w:noProof/>
           <w:sz w:val="22"/>
-          <w:lang w:val="en-GB" w:eastAsia="en-GB"/>
-        </w:rPr>
-      </w:pPr>
-      <w:hyperlink w:anchor="_Toc133255736" w:history="1">
+          <w:lang w:eastAsia="en-IE"/>
+        </w:rPr>
+      </w:pPr>
+      <w:hyperlink w:anchor="_Toc133263842" w:history="1">
         <w:r>
           <w:rPr>
             <w:rStyle w:val="Hyperlink"/>
@@ -810,7 +810,7 @@
             <w:rFonts w:asciiTheme="minorHAnsi" w:eastAsiaTheme="minorEastAsia" w:hAnsiTheme="minorHAnsi" w:cstheme="minorBidi"/>
             <w:noProof/>
             <w:sz w:val="22"/>
-            <w:lang w:val="en-GB" w:eastAsia="en-GB"/>
+            <w:lang w:eastAsia="en-IE"/>
           </w:rPr>
           <w:tab/>
         </w:r>
@@ -840,7 +840,7 @@
             <w:noProof/>
             <w:webHidden/>
           </w:rPr>
-          <w:instrText xml:space="preserve"> PAGEREF _Toc133255736 \h </w:instrText>
+          <w:instrText xml:space="preserve"> PAGEREF _Toc133263842 \h </w:instrText>
         </w:r>
         <w:r>
           <w:rPr>
@@ -860,7 +860,7 @@
             <w:noProof/>
             <w:webHidden/>
           </w:rPr>
-          <w:t>8</w:t>
+          <w:t>13</w:t>
         </w:r>
         <w:r>
           <w:rPr>
@@ -882,10 +882,10 @@
           <w:rFonts w:asciiTheme="minorHAnsi" w:eastAsiaTheme="minorEastAsia" w:hAnsiTheme="minorHAnsi" w:cstheme="minorBidi"/>
           <w:noProof/>
           <w:sz w:val="22"/>
-          <w:lang w:val="en-GB" w:eastAsia="en-GB"/>
-        </w:rPr>
-      </w:pPr>
-      <w:hyperlink w:anchor="_Toc133255737" w:history="1">
+          <w:lang w:eastAsia="en-IE"/>
+        </w:rPr>
+      </w:pPr>
+      <w:hyperlink w:anchor="_Toc133263843" w:history="1">
         <w:r>
           <w:rPr>
             <w:rStyle w:val="Hyperlink"/>
@@ -898,7 +898,7 @@
             <w:rFonts w:asciiTheme="minorHAnsi" w:eastAsiaTheme="minorEastAsia" w:hAnsiTheme="minorHAnsi" w:cstheme="minorBidi"/>
             <w:noProof/>
             <w:sz w:val="22"/>
-            <w:lang w:val="en-GB" w:eastAsia="en-GB"/>
+            <w:lang w:eastAsia="en-IE"/>
           </w:rPr>
           <w:tab/>
         </w:r>
@@ -928,7 +928,7 @@
             <w:noProof/>
             <w:webHidden/>
           </w:rPr>
-          <w:instrText xml:space="preserve"> PAGEREF _Toc133255737 \h </w:instrText>
+          <w:instrText xml:space="preserve"> PAGEREF _Toc133263843 \h </w:instrText>
         </w:r>
         <w:r>
           <w:rPr>
@@ -948,7 +948,7 @@
             <w:noProof/>
             <w:webHidden/>
           </w:rPr>
-          <w:t>8</w:t>
+          <w:t>14</w:t>
         </w:r>
         <w:r>
           <w:rPr>
@@ -970,10 +970,10 @@
           <w:rFonts w:asciiTheme="minorHAnsi" w:eastAsiaTheme="minorEastAsia" w:hAnsiTheme="minorHAnsi" w:cstheme="minorBidi"/>
           <w:noProof/>
           <w:sz w:val="22"/>
-          <w:lang w:val="en-GB" w:eastAsia="en-GB"/>
-        </w:rPr>
-      </w:pPr>
-      <w:hyperlink w:anchor="_Toc133255738" w:history="1">
+          <w:lang w:eastAsia="en-IE"/>
+        </w:rPr>
+      </w:pPr>
+      <w:hyperlink w:anchor="_Toc133263844" w:history="1">
         <w:r>
           <w:rPr>
             <w:rStyle w:val="Hyperlink"/>
@@ -986,7 +986,7 @@
             <w:rFonts w:asciiTheme="minorHAnsi" w:eastAsiaTheme="minorEastAsia" w:hAnsiTheme="minorHAnsi" w:cstheme="minorBidi"/>
             <w:noProof/>
             <w:sz w:val="22"/>
-            <w:lang w:val="en-GB" w:eastAsia="en-GB"/>
+            <w:lang w:eastAsia="en-IE"/>
           </w:rPr>
           <w:tab/>
         </w:r>
@@ -1016,7 +1016,7 @@
             <w:noProof/>
             <w:webHidden/>
           </w:rPr>
-          <w:instrText xml:space="preserve"> PAGEREF _Toc133255738 \h </w:instrText>
+          <w:instrText xml:space="preserve"> PAGEREF _Toc133263844 \h </w:instrText>
         </w:r>
         <w:r>
           <w:rPr>
@@ -1036,7 +1036,7 @@
             <w:noProof/>
             <w:webHidden/>
           </w:rPr>
-          <w:t>12</w:t>
+          <w:t>17</w:t>
         </w:r>
         <w:r>
           <w:rPr>
@@ -1058,10 +1058,10 @@
           <w:rFonts w:asciiTheme="minorHAnsi" w:eastAsiaTheme="minorEastAsia" w:hAnsiTheme="minorHAnsi" w:cstheme="minorBidi"/>
           <w:noProof/>
           <w:sz w:val="22"/>
-          <w:lang w:val="en-GB" w:eastAsia="en-GB"/>
-        </w:rPr>
-      </w:pPr>
-      <w:hyperlink w:anchor="_Toc133255739" w:history="1">
+          <w:lang w:eastAsia="en-IE"/>
+        </w:rPr>
+      </w:pPr>
+      <w:hyperlink w:anchor="_Toc133263845" w:history="1">
         <w:r>
           <w:rPr>
             <w:rStyle w:val="Hyperlink"/>
@@ -1074,7 +1074,7 @@
             <w:rFonts w:asciiTheme="minorHAnsi" w:eastAsiaTheme="minorEastAsia" w:hAnsiTheme="minorHAnsi" w:cstheme="minorBidi"/>
             <w:noProof/>
             <w:sz w:val="22"/>
-            <w:lang w:val="en-GB" w:eastAsia="en-GB"/>
+            <w:lang w:eastAsia="en-IE"/>
           </w:rPr>
           <w:tab/>
         </w:r>
@@ -1104,7 +1104,7 @@
             <w:noProof/>
             <w:webHidden/>
           </w:rPr>
-          <w:instrText xml:space="preserve"> PAGEREF _Toc133255739 \h </w:instrText>
+          <w:instrText xml:space="preserve"> PAGEREF _Toc133263845 \h </w:instrText>
         </w:r>
         <w:r>
           <w:rPr>
@@ -1124,7 +1124,7 @@
             <w:noProof/>
             <w:webHidden/>
           </w:rPr>
-          <w:t>13</w:t>
+          <w:t>18</w:t>
         </w:r>
         <w:r>
           <w:rPr>
@@ -1177,7 +1177,7 @@
           <w:rFonts w:asciiTheme="minorHAnsi" w:eastAsiaTheme="minorEastAsia" w:hAnsiTheme="minorHAnsi" w:cstheme="minorBidi"/>
           <w:noProof/>
           <w:sz w:val="22"/>
-          <w:lang w:val="en-GB" w:eastAsia="en-GB"/>
+          <w:lang w:eastAsia="en-IE"/>
         </w:rPr>
       </w:pPr>
       <w:r>
@@ -1189,7 +1189,7 @@
       <w:r>
         <w:fldChar w:fldCharType="separate"/>
       </w:r>
-      <w:hyperlink w:anchor="_Toc133255707" w:history="1">
+      <w:hyperlink w:anchor="_Toc133263822" w:history="1">
         <w:r>
           <w:rPr>
             <w:rStyle w:val="Hyperlink"/>
@@ -1224,7 +1224,7 @@
             <w:noProof/>
             <w:webHidden/>
           </w:rPr>
-          <w:instrText xml:space="preserve"> PAGEREF _Toc133255707 \h </w:instrText>
+          <w:instrText xml:space="preserve"> PAGEREF _Toc133263822 \h </w:instrText>
         </w:r>
         <w:r>
           <w:rPr>
@@ -1244,7 +1244,7 @@
             <w:noProof/>
             <w:webHidden/>
           </w:rPr>
-          <w:t>8</w:t>
+          <w:t>13</w:t>
         </w:r>
         <w:r>
           <w:rPr>
@@ -1265,10 +1265,10 @@
           <w:rFonts w:asciiTheme="minorHAnsi" w:eastAsiaTheme="minorEastAsia" w:hAnsiTheme="minorHAnsi" w:cstheme="minorBidi"/>
           <w:noProof/>
           <w:sz w:val="22"/>
-          <w:lang w:val="en-GB" w:eastAsia="en-GB"/>
-        </w:rPr>
-      </w:pPr>
-      <w:hyperlink w:anchor="_Toc133255708" w:history="1">
+          <w:lang w:eastAsia="en-IE"/>
+        </w:rPr>
+      </w:pPr>
+      <w:hyperlink w:anchor="_Toc133263823" w:history="1">
         <w:r>
           <w:rPr>
             <w:rStyle w:val="Hyperlink"/>
@@ -1303,7 +1303,7 @@
             <w:noProof/>
             <w:webHidden/>
           </w:rPr>
-          <w:instrText xml:space="preserve"> PAGEREF _Toc133255708 \h </w:instrText>
+          <w:instrText xml:space="preserve"> PAGEREF _Toc133263823 \h </w:instrText>
         </w:r>
         <w:r>
           <w:rPr>
@@ -1323,7 +1323,7 @@
             <w:noProof/>
             <w:webHidden/>
           </w:rPr>
-          <w:t>8</w:t>
+          <w:t>14</w:t>
         </w:r>
         <w:r>
           <w:rPr>
@@ -1344,10 +1344,10 @@
           <w:rFonts w:asciiTheme="minorHAnsi" w:eastAsiaTheme="minorEastAsia" w:hAnsiTheme="minorHAnsi" w:cstheme="minorBidi"/>
           <w:noProof/>
           <w:sz w:val="22"/>
-          <w:lang w:val="en-GB" w:eastAsia="en-GB"/>
-        </w:rPr>
-      </w:pPr>
-      <w:hyperlink w:anchor="_Toc133255709" w:history="1">
+          <w:lang w:eastAsia="en-IE"/>
+        </w:rPr>
+      </w:pPr>
+      <w:hyperlink w:anchor="_Toc133263824" w:history="1">
         <w:r>
           <w:rPr>
             <w:rStyle w:val="Hyperlink"/>
@@ -1382,7 +1382,7 @@
             <w:noProof/>
             <w:webHidden/>
           </w:rPr>
-          <w:instrText xml:space="preserve"> PAGEREF _Toc133255709 \h </w:instrText>
+          <w:instrText xml:space="preserve"> PAGEREF _Toc133263824 \h </w:instrText>
         </w:r>
         <w:r>
           <w:rPr>
@@ -1402,7 +1402,7 @@
             <w:noProof/>
             <w:webHidden/>
           </w:rPr>
-          <w:t>8</w:t>
+          <w:t>14</w:t>
         </w:r>
         <w:r>
           <w:rPr>
@@ -1423,10 +1423,10 @@
           <w:rFonts w:asciiTheme="minorHAnsi" w:eastAsiaTheme="minorEastAsia" w:hAnsiTheme="minorHAnsi" w:cstheme="minorBidi"/>
           <w:noProof/>
           <w:sz w:val="22"/>
-          <w:lang w:val="en-GB" w:eastAsia="en-GB"/>
-        </w:rPr>
-      </w:pPr>
-      <w:hyperlink w:anchor="_Toc133255710" w:history="1">
+          <w:lang w:eastAsia="en-IE"/>
+        </w:rPr>
+      </w:pPr>
+      <w:hyperlink w:anchor="_Toc133263825" w:history="1">
         <w:r>
           <w:rPr>
             <w:rStyle w:val="Hyperlink"/>
@@ -1461,7 +1461,7 @@
             <w:noProof/>
             <w:webHidden/>
           </w:rPr>
-          <w:instrText xml:space="preserve"> PAGEREF _Toc133255710 \h </w:instrText>
+          <w:instrText xml:space="preserve"> PAGEREF _Toc133263825 \h </w:instrText>
         </w:r>
         <w:r>
           <w:rPr>
@@ -1481,7 +1481,7 @@
             <w:noProof/>
             <w:webHidden/>
           </w:rPr>
-          <w:t>9</w:t>
+          <w:t>14</w:t>
         </w:r>
         <w:r>
           <w:rPr>
@@ -1502,10 +1502,10 @@
           <w:rFonts w:asciiTheme="minorHAnsi" w:eastAsiaTheme="minorEastAsia" w:hAnsiTheme="minorHAnsi" w:cstheme="minorBidi"/>
           <w:noProof/>
           <w:sz w:val="22"/>
-          <w:lang w:val="en-GB" w:eastAsia="en-GB"/>
-        </w:rPr>
-      </w:pPr>
-      <w:hyperlink w:anchor="_Toc133255711" w:history="1">
+          <w:lang w:eastAsia="en-IE"/>
+        </w:rPr>
+      </w:pPr>
+      <w:hyperlink w:anchor="_Toc133263826" w:history="1">
         <w:r>
           <w:rPr>
             <w:rStyle w:val="Hyperlink"/>
@@ -1540,7 +1540,7 @@
             <w:noProof/>
             <w:webHidden/>
           </w:rPr>
-          <w:instrText xml:space="preserve"> PAGEREF _Toc133255711 \h </w:instrText>
+          <w:instrText xml:space="preserve"> PAGEREF _Toc133263826 \h </w:instrText>
         </w:r>
         <w:r>
           <w:rPr>
@@ -1560,7 +1560,7 @@
             <w:noProof/>
             <w:webHidden/>
           </w:rPr>
-          <w:t>9</w:t>
+          <w:t>14</w:t>
         </w:r>
         <w:r>
           <w:rPr>
@@ -1581,10 +1581,10 @@
           <w:rFonts w:asciiTheme="minorHAnsi" w:eastAsiaTheme="minorEastAsia" w:hAnsiTheme="minorHAnsi" w:cstheme="minorBidi"/>
           <w:noProof/>
           <w:sz w:val="22"/>
-          <w:lang w:val="en-GB" w:eastAsia="en-GB"/>
-        </w:rPr>
-      </w:pPr>
-      <w:hyperlink w:anchor="_Toc133255712" w:history="1">
+          <w:lang w:eastAsia="en-IE"/>
+        </w:rPr>
+      </w:pPr>
+      <w:hyperlink w:anchor="_Toc133263827" w:history="1">
         <w:r>
           <w:rPr>
             <w:rStyle w:val="Hyperlink"/>
@@ -1619,7 +1619,7 @@
             <w:noProof/>
             <w:webHidden/>
           </w:rPr>
-          <w:instrText xml:space="preserve"> PAGEREF _Toc133255712 \h </w:instrText>
+          <w:instrText xml:space="preserve"> PAGEREF _Toc133263827 \h </w:instrText>
         </w:r>
         <w:r>
           <w:rPr>
@@ -1639,7 +1639,7 @@
             <w:noProof/>
             <w:webHidden/>
           </w:rPr>
-          <w:t>9</w:t>
+          <w:t>15</w:t>
         </w:r>
         <w:r>
           <w:rPr>
@@ -1660,10 +1660,10 @@
           <w:rFonts w:asciiTheme="minorHAnsi" w:eastAsiaTheme="minorEastAsia" w:hAnsiTheme="minorHAnsi" w:cstheme="minorBidi"/>
           <w:noProof/>
           <w:sz w:val="22"/>
-          <w:lang w:val="en-GB" w:eastAsia="en-GB"/>
-        </w:rPr>
-      </w:pPr>
-      <w:hyperlink w:anchor="_Toc133255713" w:history="1">
+          <w:lang w:eastAsia="en-IE"/>
+        </w:rPr>
+      </w:pPr>
+      <w:hyperlink w:anchor="_Toc133263828" w:history="1">
         <w:r>
           <w:rPr>
             <w:rStyle w:val="Hyperlink"/>
@@ -1698,7 +1698,7 @@
             <w:noProof/>
             <w:webHidden/>
           </w:rPr>
-          <w:instrText xml:space="preserve"> PAGEREF _Toc133255713 \h </w:instrText>
+          <w:instrText xml:space="preserve"> PAGEREF _Toc133263828 \h </w:instrText>
         </w:r>
         <w:r>
           <w:rPr>
@@ -1718,7 +1718,7 @@
             <w:noProof/>
             <w:webHidden/>
           </w:rPr>
-          <w:t>9</w:t>
+          <w:t>15</w:t>
         </w:r>
         <w:r>
           <w:rPr>
@@ -1739,10 +1739,10 @@
           <w:rFonts w:asciiTheme="minorHAnsi" w:eastAsiaTheme="minorEastAsia" w:hAnsiTheme="minorHAnsi" w:cstheme="minorBidi"/>
           <w:noProof/>
           <w:sz w:val="22"/>
-          <w:lang w:val="en-GB" w:eastAsia="en-GB"/>
-        </w:rPr>
-      </w:pPr>
-      <w:hyperlink w:anchor="_Toc133255714" w:history="1">
+          <w:lang w:eastAsia="en-IE"/>
+        </w:rPr>
+      </w:pPr>
+      <w:hyperlink w:anchor="_Toc133263829" w:history="1">
         <w:r>
           <w:rPr>
             <w:rStyle w:val="Hyperlink"/>
@@ -1777,7 +1777,7 @@
             <w:noProof/>
             <w:webHidden/>
           </w:rPr>
-          <w:instrText xml:space="preserve"> PAGEREF _Toc133255714 \h </w:instrText>
+          <w:instrText xml:space="preserve"> PAGEREF _Toc133263829 \h </w:instrText>
         </w:r>
         <w:r>
           <w:rPr>
@@ -1797,7 +1797,7 @@
             <w:noProof/>
             <w:webHidden/>
           </w:rPr>
-          <w:t>9</w:t>
+          <w:t>15</w:t>
         </w:r>
         <w:r>
           <w:rPr>
@@ -1818,10 +1818,10 @@
           <w:rFonts w:asciiTheme="minorHAnsi" w:eastAsiaTheme="minorEastAsia" w:hAnsiTheme="minorHAnsi" w:cstheme="minorBidi"/>
           <w:noProof/>
           <w:sz w:val="22"/>
-          <w:lang w:val="en-GB" w:eastAsia="en-GB"/>
-        </w:rPr>
-      </w:pPr>
-      <w:hyperlink w:anchor="_Toc133255715" w:history="1">
+          <w:lang w:eastAsia="en-IE"/>
+        </w:rPr>
+      </w:pPr>
+      <w:hyperlink w:anchor="_Toc133263830" w:history="1">
         <w:r>
           <w:rPr>
             <w:rStyle w:val="Hyperlink"/>
@@ -1856,7 +1856,7 @@
             <w:noProof/>
             <w:webHidden/>
           </w:rPr>
-          <w:instrText xml:space="preserve"> PAGEREF _Toc133255715 \h </w:instrText>
+          <w:instrText xml:space="preserve"> PAGEREF _Toc133263830 \h </w:instrText>
         </w:r>
         <w:r>
           <w:rPr>
@@ -1876,7 +1876,7 @@
             <w:noProof/>
             <w:webHidden/>
           </w:rPr>
-          <w:t>10</w:t>
+          <w:t>15</w:t>
         </w:r>
         <w:r>
           <w:rPr>
@@ -1897,10 +1897,10 @@
           <w:rFonts w:asciiTheme="minorHAnsi" w:eastAsiaTheme="minorEastAsia" w:hAnsiTheme="minorHAnsi" w:cstheme="minorBidi"/>
           <w:noProof/>
           <w:sz w:val="22"/>
-          <w:lang w:val="en-GB" w:eastAsia="en-GB"/>
-        </w:rPr>
-      </w:pPr>
-      <w:hyperlink w:anchor="_Toc133255716" w:history="1">
+          <w:lang w:eastAsia="en-IE"/>
+        </w:rPr>
+      </w:pPr>
+      <w:hyperlink w:anchor="_Toc133263831" w:history="1">
         <w:r>
           <w:rPr>
             <w:rStyle w:val="Hyperlink"/>
@@ -1935,7 +1935,7 @@
             <w:noProof/>
             <w:webHidden/>
           </w:rPr>
-          <w:instrText xml:space="preserve"> PAGEREF _Toc133255716 \h </w:instrText>
+          <w:instrText xml:space="preserve"> PAGEREF _Toc133263831 \h </w:instrText>
         </w:r>
         <w:r>
           <w:rPr>
@@ -1955,7 +1955,7 @@
             <w:noProof/>
             <w:webHidden/>
           </w:rPr>
-          <w:t>10</w:t>
+          <w:t>15</w:t>
         </w:r>
         <w:r>
           <w:rPr>
@@ -1976,10 +1976,10 @@
           <w:rFonts w:asciiTheme="minorHAnsi" w:eastAsiaTheme="minorEastAsia" w:hAnsiTheme="minorHAnsi" w:cstheme="minorBidi"/>
           <w:noProof/>
           <w:sz w:val="22"/>
-          <w:lang w:val="en-GB" w:eastAsia="en-GB"/>
-        </w:rPr>
-      </w:pPr>
-      <w:hyperlink w:anchor="_Toc133255717" w:history="1">
+          <w:lang w:eastAsia="en-IE"/>
+        </w:rPr>
+      </w:pPr>
+      <w:hyperlink w:anchor="_Toc133263832" w:history="1">
         <w:r>
           <w:rPr>
             <w:rStyle w:val="Hyperlink"/>
@@ -2014,7 +2014,7 @@
             <w:noProof/>
             <w:webHidden/>
           </w:rPr>
-          <w:instrText xml:space="preserve"> PAGEREF _Toc133255717 \h </w:instrText>
+          <w:instrText xml:space="preserve"> PAGEREF _Toc133263832 \h </w:instrText>
         </w:r>
         <w:r>
           <w:rPr>
@@ -2034,7 +2034,7 @@
             <w:noProof/>
             <w:webHidden/>
           </w:rPr>
-          <w:t>10</w:t>
+          <w:t>16</w:t>
         </w:r>
         <w:r>
           <w:rPr>
@@ -2055,10 +2055,10 @@
           <w:rFonts w:asciiTheme="minorHAnsi" w:eastAsiaTheme="minorEastAsia" w:hAnsiTheme="minorHAnsi" w:cstheme="minorBidi"/>
           <w:noProof/>
           <w:sz w:val="22"/>
-          <w:lang w:val="en-GB" w:eastAsia="en-GB"/>
-        </w:rPr>
-      </w:pPr>
-      <w:hyperlink w:anchor="_Toc133255718" w:history="1">
+          <w:lang w:eastAsia="en-IE"/>
+        </w:rPr>
+      </w:pPr>
+      <w:hyperlink w:anchor="_Toc133263833" w:history="1">
         <w:r>
           <w:rPr>
             <w:rStyle w:val="Hyperlink"/>
@@ -2093,7 +2093,7 @@
             <w:noProof/>
             <w:webHidden/>
           </w:rPr>
-          <w:instrText xml:space="preserve"> PAGEREF _Toc133255718 \h </w:instrText>
+          <w:instrText xml:space="preserve"> PAGEREF _Toc133263833 \h </w:instrText>
         </w:r>
         <w:r>
           <w:rPr>
@@ -2113,7 +2113,7 @@
             <w:noProof/>
             <w:webHidden/>
           </w:rPr>
-          <w:t>10</w:t>
+          <w:t>16</w:t>
         </w:r>
         <w:r>
           <w:rPr>
@@ -2134,10 +2134,10 @@
           <w:rFonts w:asciiTheme="minorHAnsi" w:eastAsiaTheme="minorEastAsia" w:hAnsiTheme="minorHAnsi" w:cstheme="minorBidi"/>
           <w:noProof/>
           <w:sz w:val="22"/>
-          <w:lang w:val="en-GB" w:eastAsia="en-GB"/>
-        </w:rPr>
-      </w:pPr>
-      <w:hyperlink w:anchor="_Toc133255719" w:history="1">
+          <w:lang w:eastAsia="en-IE"/>
+        </w:rPr>
+      </w:pPr>
+      <w:hyperlink w:anchor="_Toc133263834" w:history="1">
         <w:r>
           <w:rPr>
             <w:rStyle w:val="Hyperlink"/>
@@ -2172,7 +2172,7 @@
             <w:noProof/>
             <w:webHidden/>
           </w:rPr>
-          <w:instrText xml:space="preserve"> PAGEREF _Toc133255719 \h </w:instrText>
+          <w:instrText xml:space="preserve"> PAGEREF _Toc133263834 \h </w:instrText>
         </w:r>
         <w:r>
           <w:rPr>
@@ -2192,7 +2192,7 @@
             <w:noProof/>
             <w:webHidden/>
           </w:rPr>
-          <w:t>10</w:t>
+          <w:t>16</w:t>
         </w:r>
         <w:r>
           <w:rPr>
@@ -2213,10 +2213,10 @@
           <w:rFonts w:asciiTheme="minorHAnsi" w:eastAsiaTheme="minorEastAsia" w:hAnsiTheme="minorHAnsi" w:cstheme="minorBidi"/>
           <w:noProof/>
           <w:sz w:val="22"/>
-          <w:lang w:val="en-GB" w:eastAsia="en-GB"/>
-        </w:rPr>
-      </w:pPr>
-      <w:hyperlink w:anchor="_Toc133255720" w:history="1">
+          <w:lang w:eastAsia="en-IE"/>
+        </w:rPr>
+      </w:pPr>
+      <w:hyperlink w:anchor="_Toc133263835" w:history="1">
         <w:r>
           <w:rPr>
             <w:rStyle w:val="Hyperlink"/>
@@ -2251,7 +2251,7 @@
             <w:noProof/>
             <w:webHidden/>
           </w:rPr>
-          <w:instrText xml:space="preserve"> PAGEREF _Toc133255720 \h </w:instrText>
+          <w:instrText xml:space="preserve"> PAGEREF _Toc133263835 \h </w:instrText>
         </w:r>
         <w:r>
           <w:rPr>
@@ -2271,7 +2271,7 @@
             <w:noProof/>
             <w:webHidden/>
           </w:rPr>
-          <w:t>10</w:t>
+          <w:t>16</w:t>
         </w:r>
         <w:r>
           <w:rPr>
@@ -2292,10 +2292,10 @@
           <w:rFonts w:asciiTheme="minorHAnsi" w:eastAsiaTheme="minorEastAsia" w:hAnsiTheme="minorHAnsi" w:cstheme="minorBidi"/>
           <w:noProof/>
           <w:sz w:val="22"/>
-          <w:lang w:val="en-GB" w:eastAsia="en-GB"/>
-        </w:rPr>
-      </w:pPr>
-      <w:hyperlink w:anchor="_Toc133255721" w:history="1">
+          <w:lang w:eastAsia="en-IE"/>
+        </w:rPr>
+      </w:pPr>
+      <w:hyperlink w:anchor="_Toc133263836" w:history="1">
         <w:r>
           <w:rPr>
             <w:rStyle w:val="Hyperlink"/>
@@ -2330,7 +2330,7 @@
             <w:noProof/>
             <w:webHidden/>
           </w:rPr>
-          <w:instrText xml:space="preserve"> PAGEREF _Toc133255721 \h </w:instrText>
+          <w:instrText xml:space="preserve"> PAGEREF _Toc133263836 \h </w:instrText>
         </w:r>
         <w:r>
           <w:rPr>
@@ -2350,7 +2350,7 @@
             <w:noProof/>
             <w:webHidden/>
           </w:rPr>
-          <w:t>11</w:t>
+          <w:t>16</w:t>
         </w:r>
         <w:r>
           <w:rPr>
@@ -2371,10 +2371,10 @@
           <w:rFonts w:asciiTheme="minorHAnsi" w:eastAsiaTheme="minorEastAsia" w:hAnsiTheme="minorHAnsi" w:cstheme="minorBidi"/>
           <w:noProof/>
           <w:sz w:val="22"/>
-          <w:lang w:val="en-GB" w:eastAsia="en-GB"/>
-        </w:rPr>
-      </w:pPr>
-      <w:hyperlink w:anchor="_Toc133255722" w:history="1">
+          <w:lang w:eastAsia="en-IE"/>
+        </w:rPr>
+      </w:pPr>
+      <w:hyperlink w:anchor="_Toc133263837" w:history="1">
         <w:r>
           <w:rPr>
             <w:rStyle w:val="Hyperlink"/>
@@ -2409,7 +2409,7 @@
             <w:noProof/>
             <w:webHidden/>
           </w:rPr>
-          <w:instrText xml:space="preserve"> PAGEREF _Toc133255722 \h </w:instrText>
+          <w:instrText xml:space="preserve"> PAGEREF _Toc133263837 \h </w:instrText>
         </w:r>
         <w:r>
           <w:rPr>
@@ -2429,7 +2429,7 @@
             <w:noProof/>
             <w:webHidden/>
           </w:rPr>
-          <w:t>11</w:t>
+          <w:t>16</w:t>
         </w:r>
         <w:r>
           <w:rPr>
@@ -2450,10 +2450,10 @@
           <w:rFonts w:asciiTheme="minorHAnsi" w:eastAsiaTheme="minorEastAsia" w:hAnsiTheme="minorHAnsi" w:cstheme="minorBidi"/>
           <w:noProof/>
           <w:sz w:val="22"/>
-          <w:lang w:val="en-GB" w:eastAsia="en-GB"/>
-        </w:rPr>
-      </w:pPr>
-      <w:hyperlink w:anchor="_Toc133255723" w:history="1">
+          <w:lang w:eastAsia="en-IE"/>
+        </w:rPr>
+      </w:pPr>
+      <w:hyperlink w:anchor="_Toc133263838" w:history="1">
         <w:r>
           <w:rPr>
             <w:rStyle w:val="Hyperlink"/>
@@ -2488,7 +2488,7 @@
             <w:noProof/>
             <w:webHidden/>
           </w:rPr>
-          <w:instrText xml:space="preserve"> PAGEREF _Toc133255723 \h </w:instrText>
+          <w:instrText xml:space="preserve"> PAGEREF _Toc133263838 \h </w:instrText>
         </w:r>
         <w:r>
           <w:rPr>
@@ -2508,7 +2508,7 @@
             <w:noProof/>
             <w:webHidden/>
           </w:rPr>
-          <w:t>12</w:t>
+          <w:t>17</w:t>
         </w:r>
         <w:r>
           <w:rPr>
@@ -2552,7 +2552,7 @@
           <w:rFonts w:asciiTheme="minorHAnsi" w:eastAsiaTheme="minorEastAsia" w:hAnsiTheme="minorHAnsi" w:cstheme="minorBidi"/>
           <w:noProof/>
           <w:sz w:val="22"/>
-          <w:lang w:val="en-GB" w:eastAsia="en-GB"/>
+          <w:lang w:eastAsia="en-IE"/>
         </w:rPr>
       </w:pPr>
       <w:r>
@@ -2582,7 +2582,7 @@
         </w:rPr>
         <w:fldChar w:fldCharType="separate"/>
       </w:r>
-      <w:hyperlink w:anchor="_Toc133255701" w:history="1">
+      <w:hyperlink w:anchor="_Toc133263816" w:history="1">
         <w:r>
           <w:rPr>
             <w:rStyle w:val="Hyperlink"/>
@@ -2617,7 +2617,7 @@
             <w:noProof/>
             <w:webHidden/>
           </w:rPr>
-          <w:instrText xml:space="preserve"> PAGEREF _Toc133255701 \h </w:instrText>
+          <w:instrText xml:space="preserve"> PAGEREF _Toc133263816 \h </w:instrText>
         </w:r>
         <w:r>
           <w:rPr>
@@ -2658,10 +2658,10 @@
           <w:rFonts w:asciiTheme="minorHAnsi" w:eastAsiaTheme="minorEastAsia" w:hAnsiTheme="minorHAnsi" w:cstheme="minorBidi"/>
           <w:noProof/>
           <w:sz w:val="22"/>
-          <w:lang w:val="en-GB" w:eastAsia="en-GB"/>
-        </w:rPr>
-      </w:pPr>
-      <w:hyperlink w:anchor="_Toc133255702" w:history="1">
+          <w:lang w:eastAsia="en-IE"/>
+        </w:rPr>
+      </w:pPr>
+      <w:hyperlink w:anchor="_Toc133263817" w:history="1">
         <w:r>
           <w:rPr>
             <w:rStyle w:val="Hyperlink"/>
@@ -2696,7 +2696,7 @@
             <w:noProof/>
             <w:webHidden/>
           </w:rPr>
-          <w:instrText xml:space="preserve"> PAGEREF _Toc133255702 \h </w:instrText>
+          <w:instrText xml:space="preserve"> PAGEREF _Toc133263817 \h </w:instrText>
         </w:r>
         <w:r>
           <w:rPr>
@@ -2716,7 +2716,7 @@
             <w:noProof/>
             <w:webHidden/>
           </w:rPr>
-          <w:t>4</w:t>
+          <w:t>6</w:t>
         </w:r>
         <w:r>
           <w:rPr>
@@ -2737,10 +2737,10 @@
           <w:rFonts w:asciiTheme="minorHAnsi" w:eastAsiaTheme="minorEastAsia" w:hAnsiTheme="minorHAnsi" w:cstheme="minorBidi"/>
           <w:noProof/>
           <w:sz w:val="22"/>
-          <w:lang w:val="en-GB" w:eastAsia="en-GB"/>
-        </w:rPr>
-      </w:pPr>
-      <w:hyperlink w:anchor="_Toc133255703" w:history="1">
+          <w:lang w:eastAsia="en-IE"/>
+        </w:rPr>
+      </w:pPr>
+      <w:hyperlink w:anchor="_Toc133263818" w:history="1">
         <w:r>
           <w:rPr>
             <w:rStyle w:val="Hyperlink"/>
@@ -2775,7 +2775,7 @@
             <w:noProof/>
             <w:webHidden/>
           </w:rPr>
-          <w:instrText xml:space="preserve"> PAGEREF _Toc133255703 \h </w:instrText>
+          <w:instrText xml:space="preserve"> PAGEREF _Toc133263818 \h </w:instrText>
         </w:r>
         <w:r>
           <w:rPr>
@@ -2795,7 +2795,7 @@
             <w:noProof/>
             <w:webHidden/>
           </w:rPr>
-          <w:t>7</w:t>
+          <w:t>12</w:t>
         </w:r>
         <w:r>
           <w:rPr>
@@ -2836,7 +2836,7 @@
       <w:pPr>
         <w:pStyle w:val="Heading1"/>
       </w:pPr>
-      <w:bookmarkStart w:id="0" w:name="_Toc133255733"/>
+      <w:bookmarkStart w:id="0" w:name="_Toc133263839"/>
       <w:r>
         <w:lastRenderedPageBreak/>
         <w:t>Introduction</w:t>
@@ -2869,7 +2869,7 @@
       <w:pPr>
         <w:pStyle w:val="Heading1"/>
       </w:pPr>
-      <w:bookmarkStart w:id="1" w:name="_Toc133255734"/>
+      <w:bookmarkStart w:id="1" w:name="_Toc133263840"/>
       <w:r>
         <w:lastRenderedPageBreak/>
         <w:t>Technical Design</w:t>
@@ -2890,7 +2890,7 @@
       <w:pPr>
         <w:pStyle w:val="Heading2"/>
       </w:pPr>
-      <w:bookmarkStart w:id="2" w:name="_Toc133255735"/>
+      <w:bookmarkStart w:id="2" w:name="_Toc133263841"/>
       <w:r>
         <w:t>Header File</w:t>
       </w:r>
@@ -3424,7 +3424,7 @@
           <w:iCs w:val="0"/>
         </w:rPr>
       </w:pPr>
-      <w:bookmarkStart w:id="3" w:name="_Toc133255701"/>
+      <w:bookmarkStart w:id="3" w:name="_Toc133263816"/>
       <w:r>
         <w:rPr>
           <w:i w:val="0"/>
@@ -3549,8 +3549,8 @@
         <w:tblLook w:val="04A0" w:firstRow="1" w:lastRow="0" w:firstColumn="1" w:lastColumn="0" w:noHBand="0" w:noVBand="1"/>
       </w:tblPr>
       <w:tblGrid>
-        <w:gridCol w:w="4508"/>
-        <w:gridCol w:w="4508"/>
+        <w:gridCol w:w="4536"/>
+        <w:gridCol w:w="4490"/>
       </w:tblGrid>
       <w:tr>
         <w:trPr>
@@ -3559,7 +3559,7 @@
         <w:tc>
           <w:tcPr>
             <w:cnfStyle w:val="001000000000" w:firstRow="0" w:lastRow="0" w:firstColumn="1" w:lastColumn="0" w:oddVBand="0" w:evenVBand="0" w:oddHBand="0" w:evenHBand="0" w:firstRowFirstColumn="0" w:firstRowLastColumn="0" w:lastRowFirstColumn="0" w:lastRowLastColumn="0"/>
-            <w:tcW w:w="4508" w:type="dxa"/>
+            <w:tcW w:w="4536" w:type="dxa"/>
             <w:vAlign w:val="center"/>
           </w:tcPr>
           <w:p>
@@ -3585,7 +3585,7 @@
         </w:tc>
         <w:tc>
           <w:tcPr>
-            <w:tcW w:w="4508" w:type="dxa"/>
+            <w:tcW w:w="4490" w:type="dxa"/>
             <w:vAlign w:val="center"/>
           </w:tcPr>
           <w:p>
@@ -3606,23 +3606,24 @@
         <w:tc>
           <w:tcPr>
             <w:cnfStyle w:val="001000000000" w:firstRow="0" w:lastRow="0" w:firstColumn="1" w:lastColumn="0" w:oddVBand="0" w:evenVBand="0" w:oddHBand="0" w:evenHBand="0" w:firstRowFirstColumn="0" w:firstRowLastColumn="0" w:lastRowFirstColumn="0" w:lastRowLastColumn="0"/>
-            <w:tcW w:w="4508" w:type="dxa"/>
+            <w:tcW w:w="4536" w:type="dxa"/>
             <w:vAlign w:val="center"/>
             <w:hideMark/>
           </w:tcPr>
           <w:p>
             <w:pPr>
               <w:jc w:val="center"/>
+              <w:rPr>
+                <w:b w:val="0"/>
+                <w:bCs w:val="0"/>
+              </w:rPr>
             </w:pPr>
             <w:r>
-              <w:rPr>
-                <w:noProof/>
-              </w:rPr>
               <w:drawing>
-                <wp:inline distT="0" distB="0" distL="0" distR="0" wp14:anchorId="1E6D0CF3" wp14:editId="589688AA">
-                  <wp:extent cx="2038635" cy="4667901"/>
-                  <wp:effectExtent l="0" t="0" r="0" b="0"/>
-                  <wp:docPr id="1602295757" name="Picture 1"/>
+                <wp:inline distT="0" distB="0" distL="0" distR="0" wp14:anchorId="596444CD" wp14:editId="17F7415B">
+                  <wp:extent cx="2110267" cy="2771775"/>
+                  <wp:effectExtent l="0" t="0" r="4445" b="0"/>
+                  <wp:docPr id="1908636434" name="Picture 1"/>
                   <wp:cNvGraphicFramePr>
                     <a:graphicFrameLocks xmlns:a="http://schemas.openxmlformats.org/drawingml/2006/main" noChangeAspect="1"/>
                   </wp:cNvGraphicFramePr>
@@ -3630,7 +3631,7 @@
                     <a:graphicData uri="http://schemas.openxmlformats.org/drawingml/2006/picture">
                       <pic:pic xmlns:pic="http://schemas.openxmlformats.org/drawingml/2006/picture">
                         <pic:nvPicPr>
-                          <pic:cNvPr id="1602295757" name=""/>
+                          <pic:cNvPr id="1908636434" name=""/>
                           <pic:cNvPicPr/>
                         </pic:nvPicPr>
                         <pic:blipFill>
@@ -3642,7 +3643,7 @@
                         <pic:spPr>
                           <a:xfrm>
                             <a:off x="0" y="0"/>
-                            <a:ext cx="2038635" cy="4667901"/>
+                            <a:ext cx="2117498" cy="2781272"/>
                           </a:xfrm>
                           <a:prstGeom prst="rect">
                             <a:avLst/>
@@ -3655,10 +3656,19 @@
               </w:drawing>
             </w:r>
           </w:p>
+          <w:p>
+            <w:pPr>
+              <w:jc w:val="center"/>
+              <w:rPr>
+                <w:b w:val="0"/>
+                <w:bCs w:val="0"/>
+              </w:rPr>
+            </w:pPr>
+          </w:p>
         </w:tc>
         <w:tc>
           <w:tcPr>
-            <w:tcW w:w="4508" w:type="dxa"/>
+            <w:tcW w:w="4490" w:type="dxa"/>
             <w:vAlign w:val="center"/>
           </w:tcPr>
           <w:p>
@@ -3684,6 +3694,14 @@
           </w:p>
           <w:p>
             <w:pPr>
+              <w:cnfStyle w:val="000000100000" w:firstRow="0" w:lastRow="0" w:firstColumn="0" w:lastColumn="0" w:oddVBand="0" w:evenVBand="0" w:oddHBand="1" w:evenHBand="0" w:firstRowFirstColumn="0" w:firstRowLastColumn="0" w:lastRowFirstColumn="0" w:lastRowLastColumn="0"/>
+            </w:pPr>
+            <w:r>
+              <w:t>Part A</w:t>
+            </w:r>
+          </w:p>
+          <w:p>
+            <w:pPr>
               <w:jc w:val="center"/>
               <w:cnfStyle w:val="000000100000" w:firstRow="0" w:lastRow="0" w:firstColumn="0" w:lastColumn="0" w:oddVBand="0" w:evenVBand="0" w:oddHBand="1" w:evenHBand="0" w:firstRowFirstColumn="0" w:firstRowLastColumn="0" w:lastRowFirstColumn="0" w:lastRowLastColumn="0"/>
             </w:pPr>
@@ -3694,24 +3712,17 @@
         <w:tc>
           <w:tcPr>
             <w:cnfStyle w:val="001000000000" w:firstRow="0" w:lastRow="0" w:firstColumn="1" w:lastColumn="0" w:oddVBand="0" w:evenVBand="0" w:oddHBand="0" w:evenHBand="0" w:firstRowFirstColumn="0" w:firstRowLastColumn="0" w:lastRowFirstColumn="0" w:lastRowLastColumn="0"/>
-            <w:tcW w:w="4508" w:type="dxa"/>
+            <w:tcW w:w="4536" w:type="dxa"/>
             <w:vAlign w:val="center"/>
-            <w:hideMark/>
           </w:tcPr>
           <w:p>
-            <w:pPr>
-              <w:jc w:val="center"/>
-            </w:pPr>
             <w:r>
-              <w:rPr>
-                <w:noProof/>
-              </w:rPr>
               <w:lastRenderedPageBreak/>
               <w:drawing>
-                <wp:inline distT="0" distB="0" distL="0" distR="0" wp14:anchorId="688DF1BF" wp14:editId="2880212A">
-                  <wp:extent cx="1952898" cy="1638529"/>
-                  <wp:effectExtent l="0" t="0" r="9525" b="0"/>
-                  <wp:docPr id="1091100549" name="Picture 1"/>
+                <wp:inline distT="0" distB="0" distL="0" distR="0" wp14:anchorId="54F7D850" wp14:editId="2451E1EB">
+                  <wp:extent cx="2476500" cy="2705459"/>
+                  <wp:effectExtent l="0" t="0" r="0" b="0"/>
+                  <wp:docPr id="711075657" name="Picture 1"/>
                   <wp:cNvGraphicFramePr>
                     <a:graphicFrameLocks xmlns:a="http://schemas.openxmlformats.org/drawingml/2006/main" noChangeAspect="1"/>
                   </wp:cNvGraphicFramePr>
@@ -3719,7 +3730,7 @@
                     <a:graphicData uri="http://schemas.openxmlformats.org/drawingml/2006/picture">
                       <pic:pic xmlns:pic="http://schemas.openxmlformats.org/drawingml/2006/picture">
                         <pic:nvPicPr>
-                          <pic:cNvPr id="1091100549" name=""/>
+                          <pic:cNvPr id="711075657" name=""/>
                           <pic:cNvPicPr/>
                         </pic:nvPicPr>
                         <pic:blipFill>
@@ -3731,7 +3742,7 @@
                         <pic:spPr>
                           <a:xfrm>
                             <a:off x="0" y="0"/>
-                            <a:ext cx="1952898" cy="1638529"/>
+                            <a:ext cx="2501152" cy="2732391"/>
                           </a:xfrm>
                           <a:prstGeom prst="rect">
                             <a:avLst/>
@@ -3747,7 +3758,382 @@
         </w:tc>
         <w:tc>
           <w:tcPr>
-            <w:tcW w:w="4508" w:type="dxa"/>
+            <w:tcW w:w="4490" w:type="dxa"/>
+            <w:vAlign w:val="center"/>
+          </w:tcPr>
+          <w:p>
+            <w:pPr>
+              <w:cnfStyle w:val="000000000000" w:firstRow="0" w:lastRow="0" w:firstColumn="0" w:lastColumn="0" w:oddVBand="0" w:evenVBand="0" w:oddHBand="0" w:evenHBand="0" w:firstRowFirstColumn="0" w:firstRowLastColumn="0" w:lastRowFirstColumn="0" w:lastRowLastColumn="0"/>
+            </w:pPr>
+            <w:r>
+              <w:t>Public variables of Cell Class</w:t>
+            </w:r>
+          </w:p>
+          <w:p>
+            <w:pPr>
+              <w:cnfStyle w:val="000000000000" w:firstRow="0" w:lastRow="0" w:firstColumn="0" w:lastColumn="0" w:oddVBand="0" w:evenVBand="0" w:oddHBand="0" w:evenHBand="0" w:firstRowFirstColumn="0" w:firstRowLastColumn="0" w:lastRowFirstColumn="0" w:lastRowLastColumn="0"/>
+            </w:pPr>
+          </w:p>
+          <w:p>
+            <w:pPr>
+              <w:cnfStyle w:val="000000000000" w:firstRow="0" w:lastRow="0" w:firstColumn="0" w:lastColumn="0" w:oddVBand="0" w:evenVBand="0" w:oddHBand="0" w:evenHBand="0" w:firstRowFirstColumn="0" w:firstRowLastColumn="0" w:lastRowFirstColumn="0" w:lastRowLastColumn="0"/>
+            </w:pPr>
+            <w:r>
+              <w:t>the header file for the Cell(node) which has all the current functions in use.</w:t>
+            </w:r>
+          </w:p>
+          <w:p>
+            <w:pPr>
+              <w:cnfStyle w:val="000000000000" w:firstRow="0" w:lastRow="0" w:firstColumn="0" w:lastColumn="0" w:oddVBand="0" w:evenVBand="0" w:oddHBand="0" w:evenHBand="0" w:firstRowFirstColumn="0" w:firstRowLastColumn="0" w:lastRowFirstColumn="0" w:lastRowLastColumn="0"/>
+            </w:pPr>
+            <w:r>
+              <w:t xml:space="preserve">Part </w:t>
+            </w:r>
+            <w:r>
+              <w:t>B</w:t>
+            </w:r>
+          </w:p>
+          <w:p>
+            <w:pPr>
+              <w:cnfStyle w:val="000000000000" w:firstRow="0" w:lastRow="0" w:firstColumn="0" w:lastColumn="0" w:oddVBand="0" w:evenVBand="0" w:oddHBand="0" w:evenHBand="0" w:firstRowFirstColumn="0" w:firstRowLastColumn="0" w:lastRowFirstColumn="0" w:lastRowLastColumn="0"/>
+            </w:pPr>
+          </w:p>
+        </w:tc>
+      </w:tr>
+      <w:tr>
+        <w:trPr>
+          <w:cnfStyle w:val="000000100000" w:firstRow="0" w:lastRow="0" w:firstColumn="0" w:lastColumn="0" w:oddVBand="0" w:evenVBand="0" w:oddHBand="1" w:evenHBand="0" w:firstRowFirstColumn="0" w:firstRowLastColumn="0" w:lastRowFirstColumn="0" w:lastRowLastColumn="0"/>
+        </w:trPr>
+        <w:tc>
+          <w:tcPr>
+            <w:cnfStyle w:val="001000000000" w:firstRow="0" w:lastRow="0" w:firstColumn="1" w:lastColumn="0" w:oddVBand="0" w:evenVBand="0" w:oddHBand="0" w:evenHBand="0" w:firstRowFirstColumn="0" w:firstRowLastColumn="0" w:lastRowFirstColumn="0" w:lastRowLastColumn="0"/>
+            <w:tcW w:w="4536" w:type="dxa"/>
+            <w:vAlign w:val="center"/>
+          </w:tcPr>
+          <w:p>
+            <w:r>
+              <w:drawing>
+                <wp:inline distT="0" distB="0" distL="0" distR="0" wp14:anchorId="45016ADB" wp14:editId="626D35DD">
+                  <wp:extent cx="2595196" cy="2733675"/>
+                  <wp:effectExtent l="0" t="0" r="0" b="0"/>
+                  <wp:docPr id="1137735944" name="Picture 1"/>
+                  <wp:cNvGraphicFramePr>
+                    <a:graphicFrameLocks xmlns:a="http://schemas.openxmlformats.org/drawingml/2006/main" noChangeAspect="1"/>
+                  </wp:cNvGraphicFramePr>
+                  <a:graphic xmlns:a="http://schemas.openxmlformats.org/drawingml/2006/main">
+                    <a:graphicData uri="http://schemas.openxmlformats.org/drawingml/2006/picture">
+                      <pic:pic xmlns:pic="http://schemas.openxmlformats.org/drawingml/2006/picture">
+                        <pic:nvPicPr>
+                          <pic:cNvPr id="1137735944" name=""/>
+                          <pic:cNvPicPr/>
+                        </pic:nvPicPr>
+                        <pic:blipFill>
+                          <a:blip r:embed="rId23"/>
+                          <a:stretch>
+                            <a:fillRect/>
+                          </a:stretch>
+                        </pic:blipFill>
+                        <pic:spPr>
+                          <a:xfrm>
+                            <a:off x="0" y="0"/>
+                            <a:ext cx="2605171" cy="2744183"/>
+                          </a:xfrm>
+                          <a:prstGeom prst="rect">
+                            <a:avLst/>
+                          </a:prstGeom>
+                        </pic:spPr>
+                      </pic:pic>
+                    </a:graphicData>
+                  </a:graphic>
+                </wp:inline>
+              </w:drawing>
+            </w:r>
+          </w:p>
+        </w:tc>
+        <w:tc>
+          <w:tcPr>
+            <w:tcW w:w="4490" w:type="dxa"/>
+            <w:vAlign w:val="center"/>
+          </w:tcPr>
+          <w:p>
+            <w:pPr>
+              <w:cnfStyle w:val="000000100000" w:firstRow="0" w:lastRow="0" w:firstColumn="0" w:lastColumn="0" w:oddVBand="0" w:evenVBand="0" w:oddHBand="1" w:evenHBand="0" w:firstRowFirstColumn="0" w:firstRowLastColumn="0" w:lastRowFirstColumn="0" w:lastRowLastColumn="0"/>
+            </w:pPr>
+            <w:r>
+              <w:t>Public variables of Cell Class</w:t>
+            </w:r>
+          </w:p>
+          <w:p>
+            <w:pPr>
+              <w:cnfStyle w:val="000000100000" w:firstRow="0" w:lastRow="0" w:firstColumn="0" w:lastColumn="0" w:oddVBand="0" w:evenVBand="0" w:oddHBand="1" w:evenHBand="0" w:firstRowFirstColumn="0" w:firstRowLastColumn="0" w:lastRowFirstColumn="0" w:lastRowLastColumn="0"/>
+            </w:pPr>
+          </w:p>
+          <w:p>
+            <w:pPr>
+              <w:cnfStyle w:val="000000100000" w:firstRow="0" w:lastRow="0" w:firstColumn="0" w:lastColumn="0" w:oddVBand="0" w:evenVBand="0" w:oddHBand="1" w:evenHBand="0" w:firstRowFirstColumn="0" w:firstRowLastColumn="0" w:lastRowFirstColumn="0" w:lastRowLastColumn="0"/>
+            </w:pPr>
+            <w:r>
+              <w:t>the header file for the Cell(node) which has all the current functions in use.</w:t>
+            </w:r>
+          </w:p>
+          <w:p>
+            <w:pPr>
+              <w:cnfStyle w:val="000000100000" w:firstRow="0" w:lastRow="0" w:firstColumn="0" w:lastColumn="0" w:oddVBand="0" w:evenVBand="0" w:oddHBand="1" w:evenHBand="0" w:firstRowFirstColumn="0" w:firstRowLastColumn="0" w:lastRowFirstColumn="0" w:lastRowLastColumn="0"/>
+            </w:pPr>
+            <w:r>
+              <w:t xml:space="preserve">Part </w:t>
+            </w:r>
+            <w:r>
+              <w:t>C</w:t>
+            </w:r>
+          </w:p>
+          <w:p>
+            <w:pPr>
+              <w:cnfStyle w:val="000000100000" w:firstRow="0" w:lastRow="0" w:firstColumn="0" w:lastColumn="0" w:oddVBand="0" w:evenVBand="0" w:oddHBand="1" w:evenHBand="0" w:firstRowFirstColumn="0" w:firstRowLastColumn="0" w:lastRowFirstColumn="0" w:lastRowLastColumn="0"/>
+            </w:pPr>
+          </w:p>
+        </w:tc>
+      </w:tr>
+      <w:tr>
+        <w:tc>
+          <w:tcPr>
+            <w:cnfStyle w:val="001000000000" w:firstRow="0" w:lastRow="0" w:firstColumn="1" w:lastColumn="0" w:oddVBand="0" w:evenVBand="0" w:oddHBand="0" w:evenHBand="0" w:firstRowFirstColumn="0" w:firstRowLastColumn="0" w:lastRowFirstColumn="0" w:lastRowLastColumn="0"/>
+            <w:tcW w:w="4536" w:type="dxa"/>
+            <w:vAlign w:val="center"/>
+          </w:tcPr>
+          <w:p>
+            <w:r>
+              <w:drawing>
+                <wp:inline distT="0" distB="0" distL="0" distR="0" wp14:anchorId="424235A4" wp14:editId="0110BA2F">
+                  <wp:extent cx="1587938" cy="2466975"/>
+                  <wp:effectExtent l="0" t="0" r="0" b="0"/>
+                  <wp:docPr id="2067089901" name="Picture 1"/>
+                  <wp:cNvGraphicFramePr>
+                    <a:graphicFrameLocks xmlns:a="http://schemas.openxmlformats.org/drawingml/2006/main" noChangeAspect="1"/>
+                  </wp:cNvGraphicFramePr>
+                  <a:graphic xmlns:a="http://schemas.openxmlformats.org/drawingml/2006/main">
+                    <a:graphicData uri="http://schemas.openxmlformats.org/drawingml/2006/picture">
+                      <pic:pic xmlns:pic="http://schemas.openxmlformats.org/drawingml/2006/picture">
+                        <pic:nvPicPr>
+                          <pic:cNvPr id="2067089901" name=""/>
+                          <pic:cNvPicPr/>
+                        </pic:nvPicPr>
+                        <pic:blipFill>
+                          <a:blip r:embed="rId24"/>
+                          <a:stretch>
+                            <a:fillRect/>
+                          </a:stretch>
+                        </pic:blipFill>
+                        <pic:spPr>
+                          <a:xfrm>
+                            <a:off x="0" y="0"/>
+                            <a:ext cx="1593841" cy="2476145"/>
+                          </a:xfrm>
+                          <a:prstGeom prst="rect">
+                            <a:avLst/>
+                          </a:prstGeom>
+                        </pic:spPr>
+                      </pic:pic>
+                    </a:graphicData>
+                  </a:graphic>
+                </wp:inline>
+              </w:drawing>
+            </w:r>
+          </w:p>
+        </w:tc>
+        <w:tc>
+          <w:tcPr>
+            <w:tcW w:w="4490" w:type="dxa"/>
+            <w:vAlign w:val="center"/>
+          </w:tcPr>
+          <w:p>
+            <w:pPr>
+              <w:cnfStyle w:val="000000000000" w:firstRow="0" w:lastRow="0" w:firstColumn="0" w:lastColumn="0" w:oddVBand="0" w:evenVBand="0" w:oddHBand="0" w:evenHBand="0" w:firstRowFirstColumn="0" w:firstRowLastColumn="0" w:lastRowFirstColumn="0" w:lastRowLastColumn="0"/>
+            </w:pPr>
+            <w:r>
+              <w:t>Public variables of Cell Class</w:t>
+            </w:r>
+          </w:p>
+          <w:p>
+            <w:pPr>
+              <w:cnfStyle w:val="000000000000" w:firstRow="0" w:lastRow="0" w:firstColumn="0" w:lastColumn="0" w:oddVBand="0" w:evenVBand="0" w:oddHBand="0" w:evenHBand="0" w:firstRowFirstColumn="0" w:firstRowLastColumn="0" w:lastRowFirstColumn="0" w:lastRowLastColumn="0"/>
+            </w:pPr>
+          </w:p>
+          <w:p>
+            <w:pPr>
+              <w:cnfStyle w:val="000000000000" w:firstRow="0" w:lastRow="0" w:firstColumn="0" w:lastColumn="0" w:oddVBand="0" w:evenVBand="0" w:oddHBand="0" w:evenHBand="0" w:firstRowFirstColumn="0" w:firstRowLastColumn="0" w:lastRowFirstColumn="0" w:lastRowLastColumn="0"/>
+            </w:pPr>
+            <w:r>
+              <w:t>the header file for the Cell(node) which has all the current functions in use.</w:t>
+            </w:r>
+          </w:p>
+          <w:p>
+            <w:pPr>
+              <w:cnfStyle w:val="000000000000" w:firstRow="0" w:lastRow="0" w:firstColumn="0" w:lastColumn="0" w:oddVBand="0" w:evenVBand="0" w:oddHBand="0" w:evenHBand="0" w:firstRowFirstColumn="0" w:firstRowLastColumn="0" w:lastRowFirstColumn="0" w:lastRowLastColumn="0"/>
+            </w:pPr>
+            <w:r>
+              <w:t xml:space="preserve">Part </w:t>
+            </w:r>
+            <w:r>
+              <w:t>D</w:t>
+            </w:r>
+          </w:p>
+          <w:p>
+            <w:pPr>
+              <w:cnfStyle w:val="000000000000" w:firstRow="0" w:lastRow="0" w:firstColumn="0" w:lastColumn="0" w:oddVBand="0" w:evenVBand="0" w:oddHBand="0" w:evenHBand="0" w:firstRowFirstColumn="0" w:firstRowLastColumn="0" w:lastRowFirstColumn="0" w:lastRowLastColumn="0"/>
+            </w:pPr>
+          </w:p>
+        </w:tc>
+      </w:tr>
+      <w:tr>
+        <w:trPr>
+          <w:cnfStyle w:val="000000100000" w:firstRow="0" w:lastRow="0" w:firstColumn="0" w:lastColumn="0" w:oddVBand="0" w:evenVBand="0" w:oddHBand="1" w:evenHBand="0" w:firstRowFirstColumn="0" w:firstRowLastColumn="0" w:lastRowFirstColumn="0" w:lastRowLastColumn="0"/>
+        </w:trPr>
+        <w:tc>
+          <w:tcPr>
+            <w:cnfStyle w:val="001000000000" w:firstRow="0" w:lastRow="0" w:firstColumn="1" w:lastColumn="0" w:oddVBand="0" w:evenVBand="0" w:oddHBand="0" w:evenHBand="0" w:firstRowFirstColumn="0" w:firstRowLastColumn="0" w:lastRowFirstColumn="0" w:lastRowLastColumn="0"/>
+            <w:tcW w:w="4536" w:type="dxa"/>
+            <w:vAlign w:val="center"/>
+          </w:tcPr>
+          <w:p>
+            <w:r>
+              <w:lastRenderedPageBreak/>
+              <w:drawing>
+                <wp:inline distT="0" distB="0" distL="0" distR="0" wp14:anchorId="09A3D5FE" wp14:editId="6D5536E1">
+                  <wp:extent cx="2458316" cy="2914650"/>
+                  <wp:effectExtent l="0" t="0" r="0" b="0"/>
+                  <wp:docPr id="1706703204" name="Picture 1"/>
+                  <wp:cNvGraphicFramePr>
+                    <a:graphicFrameLocks xmlns:a="http://schemas.openxmlformats.org/drawingml/2006/main" noChangeAspect="1"/>
+                  </wp:cNvGraphicFramePr>
+                  <a:graphic xmlns:a="http://schemas.openxmlformats.org/drawingml/2006/main">
+                    <a:graphicData uri="http://schemas.openxmlformats.org/drawingml/2006/picture">
+                      <pic:pic xmlns:pic="http://schemas.openxmlformats.org/drawingml/2006/picture">
+                        <pic:nvPicPr>
+                          <pic:cNvPr id="1706703204" name=""/>
+                          <pic:cNvPicPr/>
+                        </pic:nvPicPr>
+                        <pic:blipFill>
+                          <a:blip r:embed="rId25"/>
+                          <a:stretch>
+                            <a:fillRect/>
+                          </a:stretch>
+                        </pic:blipFill>
+                        <pic:spPr>
+                          <a:xfrm>
+                            <a:off x="0" y="0"/>
+                            <a:ext cx="2465508" cy="2923177"/>
+                          </a:xfrm>
+                          <a:prstGeom prst="rect">
+                            <a:avLst/>
+                          </a:prstGeom>
+                        </pic:spPr>
+                      </pic:pic>
+                    </a:graphicData>
+                  </a:graphic>
+                </wp:inline>
+              </w:drawing>
+            </w:r>
+          </w:p>
+        </w:tc>
+        <w:tc>
+          <w:tcPr>
+            <w:tcW w:w="4490" w:type="dxa"/>
+            <w:vAlign w:val="center"/>
+          </w:tcPr>
+          <w:p>
+            <w:pPr>
+              <w:cnfStyle w:val="000000100000" w:firstRow="0" w:lastRow="0" w:firstColumn="0" w:lastColumn="0" w:oddVBand="0" w:evenVBand="0" w:oddHBand="1" w:evenHBand="0" w:firstRowFirstColumn="0" w:firstRowLastColumn="0" w:lastRowFirstColumn="0" w:lastRowLastColumn="0"/>
+            </w:pPr>
+            <w:r>
+              <w:t>Public variables of Cell Class</w:t>
+            </w:r>
+          </w:p>
+          <w:p>
+            <w:pPr>
+              <w:cnfStyle w:val="000000100000" w:firstRow="0" w:lastRow="0" w:firstColumn="0" w:lastColumn="0" w:oddVBand="0" w:evenVBand="0" w:oddHBand="1" w:evenHBand="0" w:firstRowFirstColumn="0" w:firstRowLastColumn="0" w:lastRowFirstColumn="0" w:lastRowLastColumn="0"/>
+            </w:pPr>
+          </w:p>
+          <w:p>
+            <w:pPr>
+              <w:cnfStyle w:val="000000100000" w:firstRow="0" w:lastRow="0" w:firstColumn="0" w:lastColumn="0" w:oddVBand="0" w:evenVBand="0" w:oddHBand="1" w:evenHBand="0" w:firstRowFirstColumn="0" w:firstRowLastColumn="0" w:lastRowFirstColumn="0" w:lastRowLastColumn="0"/>
+            </w:pPr>
+            <w:r>
+              <w:t>the header file for the Cell(node) which has all the current functions in use.</w:t>
+            </w:r>
+          </w:p>
+          <w:p>
+            <w:pPr>
+              <w:cnfStyle w:val="000000100000" w:firstRow="0" w:lastRow="0" w:firstColumn="0" w:lastColumn="0" w:oddVBand="0" w:evenVBand="0" w:oddHBand="1" w:evenHBand="0" w:firstRowFirstColumn="0" w:firstRowLastColumn="0" w:lastRowFirstColumn="0" w:lastRowLastColumn="0"/>
+            </w:pPr>
+            <w:r>
+              <w:t xml:space="preserve">Part </w:t>
+            </w:r>
+            <w:r>
+              <w:t>E</w:t>
+            </w:r>
+          </w:p>
+          <w:p>
+            <w:pPr>
+              <w:cnfStyle w:val="000000100000" w:firstRow="0" w:lastRow="0" w:firstColumn="0" w:lastColumn="0" w:oddVBand="0" w:evenVBand="0" w:oddHBand="1" w:evenHBand="0" w:firstRowFirstColumn="0" w:firstRowLastColumn="0" w:lastRowFirstColumn="0" w:lastRowLastColumn="0"/>
+            </w:pPr>
+          </w:p>
+        </w:tc>
+      </w:tr>
+      <w:tr>
+        <w:tc>
+          <w:tcPr>
+            <w:cnfStyle w:val="001000000000" w:firstRow="0" w:lastRow="0" w:firstColumn="1" w:lastColumn="0" w:oddVBand="0" w:evenVBand="0" w:oddHBand="0" w:evenHBand="0" w:firstRowFirstColumn="0" w:firstRowLastColumn="0" w:lastRowFirstColumn="0" w:lastRowLastColumn="0"/>
+            <w:tcW w:w="4536" w:type="dxa"/>
+            <w:vAlign w:val="center"/>
+            <w:hideMark/>
+          </w:tcPr>
+          <w:p>
+            <w:pPr>
+              <w:jc w:val="center"/>
+            </w:pPr>
+            <w:r>
+              <w:drawing>
+                <wp:inline distT="0" distB="0" distL="0" distR="0" wp14:anchorId="09F2DD51" wp14:editId="0FF0FEF3">
+                  <wp:extent cx="2219325" cy="2961002"/>
+                  <wp:effectExtent l="0" t="0" r="0" b="0"/>
+                  <wp:docPr id="1384436274" name="Picture 1"/>
+                  <wp:cNvGraphicFramePr>
+                    <a:graphicFrameLocks xmlns:a="http://schemas.openxmlformats.org/drawingml/2006/main" noChangeAspect="1"/>
+                  </wp:cNvGraphicFramePr>
+                  <a:graphic xmlns:a="http://schemas.openxmlformats.org/drawingml/2006/main">
+                    <a:graphicData uri="http://schemas.openxmlformats.org/drawingml/2006/picture">
+                      <pic:pic xmlns:pic="http://schemas.openxmlformats.org/drawingml/2006/picture">
+                        <pic:nvPicPr>
+                          <pic:cNvPr id="1384436274" name=""/>
+                          <pic:cNvPicPr/>
+                        </pic:nvPicPr>
+                        <pic:blipFill>
+                          <a:blip r:embed="rId26"/>
+                          <a:stretch>
+                            <a:fillRect/>
+                          </a:stretch>
+                        </pic:blipFill>
+                        <pic:spPr>
+                          <a:xfrm>
+                            <a:off x="0" y="0"/>
+                            <a:ext cx="2224331" cy="2967681"/>
+                          </a:xfrm>
+                          <a:prstGeom prst="rect">
+                            <a:avLst/>
+                          </a:prstGeom>
+                        </pic:spPr>
+                      </pic:pic>
+                    </a:graphicData>
+                  </a:graphic>
+                </wp:inline>
+              </w:drawing>
+            </w:r>
+          </w:p>
+        </w:tc>
+        <w:tc>
+          <w:tcPr>
+            <w:tcW w:w="4490" w:type="dxa"/>
             <w:vAlign w:val="center"/>
             <w:hideMark/>
           </w:tcPr>
@@ -3774,7 +4160,7 @@
         <w:tc>
           <w:tcPr>
             <w:cnfStyle w:val="001000000000" w:firstRow="0" w:lastRow="0" w:firstColumn="1" w:lastColumn="0" w:oddVBand="0" w:evenVBand="0" w:oddHBand="0" w:evenHBand="0" w:firstRowFirstColumn="0" w:firstRowLastColumn="0" w:lastRowFirstColumn="0" w:lastRowLastColumn="0"/>
-            <w:tcW w:w="4508" w:type="dxa"/>
+            <w:tcW w:w="4536" w:type="dxa"/>
             <w:vAlign w:val="center"/>
             <w:hideMark/>
           </w:tcPr>
@@ -3783,14 +4169,11 @@
               <w:jc w:val="center"/>
             </w:pPr>
             <w:r>
-              <w:rPr>
-                <w:noProof/>
-              </w:rPr>
               <w:drawing>
-                <wp:inline distT="0" distB="0" distL="0" distR="0" wp14:anchorId="4BE53473" wp14:editId="331A090E">
-                  <wp:extent cx="1867161" cy="1324160"/>
-                  <wp:effectExtent l="0" t="0" r="0" b="9525"/>
-                  <wp:docPr id="1955044562" name="Picture 1"/>
+                <wp:inline distT="0" distB="0" distL="0" distR="0" wp14:anchorId="4B97233B" wp14:editId="23FAE389">
+                  <wp:extent cx="2076450" cy="1935252"/>
+                  <wp:effectExtent l="0" t="0" r="0" b="8255"/>
+                  <wp:docPr id="477601632" name="Picture 1"/>
                   <wp:cNvGraphicFramePr>
                     <a:graphicFrameLocks xmlns:a="http://schemas.openxmlformats.org/drawingml/2006/main" noChangeAspect="1"/>
                   </wp:cNvGraphicFramePr>
@@ -3798,11 +4181,11 @@
                     <a:graphicData uri="http://schemas.openxmlformats.org/drawingml/2006/picture">
                       <pic:pic xmlns:pic="http://schemas.openxmlformats.org/drawingml/2006/picture">
                         <pic:nvPicPr>
-                          <pic:cNvPr id="1955044562" name=""/>
+                          <pic:cNvPr id="477601632" name=""/>
                           <pic:cNvPicPr/>
                         </pic:nvPicPr>
                         <pic:blipFill>
-                          <a:blip r:embed="rId23"/>
+                          <a:blip r:embed="rId27"/>
                           <a:stretch>
                             <a:fillRect/>
                           </a:stretch>
@@ -3810,7 +4193,7 @@
                         <pic:spPr>
                           <a:xfrm>
                             <a:off x="0" y="0"/>
-                            <a:ext cx="1867161" cy="1324160"/>
+                            <a:ext cx="2080213" cy="1938759"/>
                           </a:xfrm>
                           <a:prstGeom prst="rect">
                             <a:avLst/>
@@ -3826,7 +4209,7 @@
         </w:tc>
         <w:tc>
           <w:tcPr>
-            <w:tcW w:w="4508" w:type="dxa"/>
+            <w:tcW w:w="4490" w:type="dxa"/>
             <w:vAlign w:val="center"/>
             <w:hideMark/>
           </w:tcPr>
@@ -3850,23 +4233,25 @@
         <w:tc>
           <w:tcPr>
             <w:cnfStyle w:val="001000000000" w:firstRow="0" w:lastRow="0" w:firstColumn="1" w:lastColumn="0" w:oddVBand="0" w:evenVBand="0" w:oddHBand="0" w:evenHBand="0" w:firstRowFirstColumn="0" w:firstRowLastColumn="0" w:lastRowFirstColumn="0" w:lastRowLastColumn="0"/>
-            <w:tcW w:w="4508" w:type="dxa"/>
+            <w:tcW w:w="4536" w:type="dxa"/>
             <w:vAlign w:val="center"/>
             <w:hideMark/>
           </w:tcPr>
           <w:p>
             <w:pPr>
               <w:jc w:val="center"/>
+              <w:rPr>
+                <w:b w:val="0"/>
+                <w:bCs w:val="0"/>
+              </w:rPr>
             </w:pPr>
             <w:r>
-              <w:rPr>
-                <w:noProof/>
-              </w:rPr>
+              <w:lastRenderedPageBreak/>
               <w:drawing>
-                <wp:inline distT="0" distB="0" distL="0" distR="0" wp14:anchorId="782F8D6D" wp14:editId="53518EF3">
-                  <wp:extent cx="2206586" cy="2286000"/>
-                  <wp:effectExtent l="0" t="0" r="3810" b="0"/>
-                  <wp:docPr id="261699979" name="Picture 1"/>
+                <wp:inline distT="0" distB="0" distL="0" distR="0" wp14:anchorId="47579591" wp14:editId="1F864D14">
+                  <wp:extent cx="2387322" cy="2571750"/>
+                  <wp:effectExtent l="0" t="0" r="0" b="0"/>
+                  <wp:docPr id="2081692919" name="Picture 1"/>
                   <wp:cNvGraphicFramePr>
                     <a:graphicFrameLocks xmlns:a="http://schemas.openxmlformats.org/drawingml/2006/main" noChangeAspect="1"/>
                   </wp:cNvGraphicFramePr>
@@ -3874,11 +4259,11 @@
                     <a:graphicData uri="http://schemas.openxmlformats.org/drawingml/2006/picture">
                       <pic:pic xmlns:pic="http://schemas.openxmlformats.org/drawingml/2006/picture">
                         <pic:nvPicPr>
-                          <pic:cNvPr id="261699979" name=""/>
+                          <pic:cNvPr id="2081692919" name=""/>
                           <pic:cNvPicPr/>
                         </pic:nvPicPr>
                         <pic:blipFill>
-                          <a:blip r:embed="rId24"/>
+                          <a:blip r:embed="rId28"/>
                           <a:stretch>
                             <a:fillRect/>
                           </a:stretch>
@@ -3886,7 +4271,7 @@
                         <pic:spPr>
                           <a:xfrm>
                             <a:off x="0" y="0"/>
-                            <a:ext cx="2214015" cy="2293696"/>
+                            <a:ext cx="2405815" cy="2591671"/>
                           </a:xfrm>
                           <a:prstGeom prst="rect">
                             <a:avLst/>
@@ -3902,19 +4287,105 @@
         </w:tc>
         <w:tc>
           <w:tcPr>
-            <w:tcW w:w="4508" w:type="dxa"/>
+            <w:tcW w:w="4490" w:type="dxa"/>
             <w:vAlign w:val="center"/>
             <w:hideMark/>
           </w:tcPr>
           <w:p>
             <w:pPr>
-              <w:jc w:val="center"/>
               <w:cnfStyle w:val="000000000000" w:firstRow="0" w:lastRow="0" w:firstColumn="0" w:lastColumn="0" w:oddVBand="0" w:evenVBand="0" w:oddHBand="0" w:evenHBand="0" w:firstRowFirstColumn="0" w:firstRowLastColumn="0" w:lastRowFirstColumn="0" w:lastRowLastColumn="0"/>
             </w:pPr>
             <w:r>
               <w:t>public members of the Grid class</w:t>
             </w:r>
           </w:p>
+          <w:p>
+            <w:pPr>
+              <w:cnfStyle w:val="000000000000" w:firstRow="0" w:lastRow="0" w:firstColumn="0" w:lastColumn="0" w:oddVBand="0" w:evenVBand="0" w:oddHBand="0" w:evenHBand="0" w:firstRowFirstColumn="0" w:firstRowLastColumn="0" w:lastRowFirstColumn="0" w:lastRowLastColumn="0"/>
+            </w:pPr>
+            <w:r>
+              <w:t>Part A</w:t>
+            </w:r>
+          </w:p>
+        </w:tc>
+      </w:tr>
+      <w:tr>
+        <w:trPr>
+          <w:cnfStyle w:val="000000100000" w:firstRow="0" w:lastRow="0" w:firstColumn="0" w:lastColumn="0" w:oddVBand="0" w:evenVBand="0" w:oddHBand="1" w:evenHBand="0" w:firstRowFirstColumn="0" w:firstRowLastColumn="0" w:lastRowFirstColumn="0" w:lastRowLastColumn="0"/>
+        </w:trPr>
+        <w:tc>
+          <w:tcPr>
+            <w:cnfStyle w:val="001000000000" w:firstRow="0" w:lastRow="0" w:firstColumn="1" w:lastColumn="0" w:oddVBand="0" w:evenVBand="0" w:oddHBand="0" w:evenHBand="0" w:firstRowFirstColumn="0" w:firstRowLastColumn="0" w:lastRowFirstColumn="0" w:lastRowLastColumn="0"/>
+            <w:tcW w:w="4536" w:type="dxa"/>
+            <w:vAlign w:val="center"/>
+          </w:tcPr>
+          <w:p>
+            <w:pPr>
+              <w:jc w:val="center"/>
+            </w:pPr>
+            <w:r>
+              <w:drawing>
+                <wp:inline distT="0" distB="0" distL="0" distR="0" wp14:anchorId="1132B185" wp14:editId="60D0EBA5">
+                  <wp:extent cx="2742160" cy="1933575"/>
+                  <wp:effectExtent l="0" t="0" r="1270" b="0"/>
+                  <wp:docPr id="1396202557" name="Picture 1"/>
+                  <wp:cNvGraphicFramePr>
+                    <a:graphicFrameLocks xmlns:a="http://schemas.openxmlformats.org/drawingml/2006/main" noChangeAspect="1"/>
+                  </wp:cNvGraphicFramePr>
+                  <a:graphic xmlns:a="http://schemas.openxmlformats.org/drawingml/2006/main">
+                    <a:graphicData uri="http://schemas.openxmlformats.org/drawingml/2006/picture">
+                      <pic:pic xmlns:pic="http://schemas.openxmlformats.org/drawingml/2006/picture">
+                        <pic:nvPicPr>
+                          <pic:cNvPr id="1396202557" name=""/>
+                          <pic:cNvPicPr/>
+                        </pic:nvPicPr>
+                        <pic:blipFill>
+                          <a:blip r:embed="rId29"/>
+                          <a:stretch>
+                            <a:fillRect/>
+                          </a:stretch>
+                        </pic:blipFill>
+                        <pic:spPr>
+                          <a:xfrm>
+                            <a:off x="0" y="0"/>
+                            <a:ext cx="2749150" cy="1938504"/>
+                          </a:xfrm>
+                          <a:prstGeom prst="rect">
+                            <a:avLst/>
+                          </a:prstGeom>
+                        </pic:spPr>
+                      </pic:pic>
+                    </a:graphicData>
+                  </a:graphic>
+                </wp:inline>
+              </w:drawing>
+            </w:r>
+          </w:p>
+        </w:tc>
+        <w:tc>
+          <w:tcPr>
+            <w:tcW w:w="4490" w:type="dxa"/>
+            <w:vAlign w:val="center"/>
+          </w:tcPr>
+          <w:p>
+            <w:pPr>
+              <w:cnfStyle w:val="000000100000" w:firstRow="0" w:lastRow="0" w:firstColumn="0" w:lastColumn="0" w:oddVBand="0" w:evenVBand="0" w:oddHBand="1" w:evenHBand="0" w:firstRowFirstColumn="0" w:firstRowLastColumn="0" w:lastRowFirstColumn="0" w:lastRowLastColumn="0"/>
+            </w:pPr>
+            <w:r>
+              <w:t>public members of the Grid class</w:t>
+            </w:r>
+          </w:p>
+          <w:p>
+            <w:pPr>
+              <w:cnfStyle w:val="000000100000" w:firstRow="0" w:lastRow="0" w:firstColumn="0" w:lastColumn="0" w:oddVBand="0" w:evenVBand="0" w:oddHBand="1" w:evenHBand="0" w:firstRowFirstColumn="0" w:firstRowLastColumn="0" w:lastRowFirstColumn="0" w:lastRowLastColumn="0"/>
+            </w:pPr>
+            <w:r>
+              <w:t xml:space="preserve">Part </w:t>
+            </w:r>
+            <w:r>
+              <w:t>B</w:t>
+            </w:r>
+          </w:p>
         </w:tc>
       </w:tr>
     </w:tbl>
@@ -3929,7 +4400,7 @@
           <w:szCs w:val="32"/>
         </w:rPr>
       </w:pPr>
-      <w:bookmarkStart w:id="4" w:name="_Toc133255702"/>
+      <w:bookmarkStart w:id="4" w:name="_Toc133263817"/>
       <w:r>
         <w:rPr>
           <w:i w:val="0"/>
@@ -4046,8 +4517,8 @@
         <w:tblLook w:val="04A0" w:firstRow="1" w:lastRow="0" w:firstColumn="1" w:lastColumn="0" w:noHBand="0" w:noVBand="1"/>
       </w:tblPr>
       <w:tblGrid>
-        <w:gridCol w:w="6996"/>
-        <w:gridCol w:w="2020"/>
+        <w:gridCol w:w="6096"/>
+        <w:gridCol w:w="2930"/>
       </w:tblGrid>
       <w:tr>
         <w:trPr>
@@ -4056,7 +4527,7 @@
         <w:tc>
           <w:tcPr>
             <w:cnfStyle w:val="001000000000" w:firstRow="0" w:lastRow="0" w:firstColumn="1" w:lastColumn="0" w:oddVBand="0" w:evenVBand="0" w:oddHBand="0" w:evenHBand="0" w:firstRowFirstColumn="0" w:firstRowLastColumn="0" w:lastRowFirstColumn="0" w:lastRowLastColumn="0"/>
-            <w:tcW w:w="6996" w:type="dxa"/>
+            <w:tcW w:w="5812" w:type="dxa"/>
             <w:vAlign w:val="center"/>
           </w:tcPr>
           <w:p>
@@ -4078,7 +4549,7 @@
         </w:tc>
         <w:tc>
           <w:tcPr>
-            <w:tcW w:w="2020" w:type="dxa"/>
+            <w:tcW w:w="3214" w:type="dxa"/>
             <w:vAlign w:val="center"/>
           </w:tcPr>
           <w:p>
@@ -4099,7 +4570,7 @@
         <w:tc>
           <w:tcPr>
             <w:cnfStyle w:val="001000000000" w:firstRow="0" w:lastRow="0" w:firstColumn="1" w:lastColumn="0" w:oddVBand="0" w:evenVBand="0" w:oddHBand="0" w:evenHBand="0" w:firstRowFirstColumn="0" w:firstRowLastColumn="0" w:lastRowFirstColumn="0" w:lastRowLastColumn="0"/>
-            <w:tcW w:w="6996" w:type="dxa"/>
+            <w:tcW w:w="5812" w:type="dxa"/>
             <w:vAlign w:val="center"/>
           </w:tcPr>
           <w:p>
@@ -4129,7 +4600,7 @@
                           <pic:cNvPicPr/>
                         </pic:nvPicPr>
                         <pic:blipFill>
-                          <a:blip r:embed="rId25"/>
+                          <a:blip r:embed="rId30"/>
                           <a:stretch>
                             <a:fillRect/>
                           </a:stretch>
@@ -4153,7 +4624,7 @@
         </w:tc>
         <w:tc>
           <w:tcPr>
-            <w:tcW w:w="2020" w:type="dxa"/>
+            <w:tcW w:w="3214" w:type="dxa"/>
             <w:vAlign w:val="center"/>
           </w:tcPr>
           <w:p>
@@ -4176,7 +4647,7 @@
         <w:tc>
           <w:tcPr>
             <w:cnfStyle w:val="001000000000" w:firstRow="0" w:lastRow="0" w:firstColumn="1" w:lastColumn="0" w:oddVBand="0" w:evenVBand="0" w:oddHBand="0" w:evenHBand="0" w:firstRowFirstColumn="0" w:firstRowLastColumn="0" w:lastRowFirstColumn="0" w:lastRowLastColumn="0"/>
-            <w:tcW w:w="6996" w:type="dxa"/>
+            <w:tcW w:w="5812" w:type="dxa"/>
             <w:vAlign w:val="center"/>
           </w:tcPr>
           <w:p>
@@ -4190,7 +4661,6 @@
               <w:rPr>
                 <w:noProof/>
               </w:rPr>
-              <w:lastRenderedPageBreak/>
               <w:drawing>
                 <wp:inline distT="0" distB="0" distL="0" distR="0" wp14:anchorId="50CC5035" wp14:editId="492DD745">
                   <wp:extent cx="3548896" cy="914400"/>
@@ -4207,7 +4677,7 @@
                           <pic:cNvPicPr/>
                         </pic:nvPicPr>
                         <pic:blipFill>
-                          <a:blip r:embed="rId26"/>
+                          <a:blip r:embed="rId31"/>
                           <a:stretch>
                             <a:fillRect/>
                           </a:stretch>
@@ -4231,7 +4701,7 @@
         </w:tc>
         <w:tc>
           <w:tcPr>
-            <w:tcW w:w="2020" w:type="dxa"/>
+            <w:tcW w:w="3214" w:type="dxa"/>
             <w:vAlign w:val="center"/>
           </w:tcPr>
           <w:p>
@@ -4257,7 +4727,7 @@
         <w:tc>
           <w:tcPr>
             <w:cnfStyle w:val="001000000000" w:firstRow="0" w:lastRow="0" w:firstColumn="1" w:lastColumn="0" w:oddVBand="0" w:evenVBand="0" w:oddHBand="0" w:evenHBand="0" w:firstRowFirstColumn="0" w:firstRowLastColumn="0" w:lastRowFirstColumn="0" w:lastRowLastColumn="0"/>
-            <w:tcW w:w="6996" w:type="dxa"/>
+            <w:tcW w:w="5812" w:type="dxa"/>
             <w:vAlign w:val="center"/>
           </w:tcPr>
           <w:p>
@@ -4268,10 +4738,11 @@
               <w:rPr>
                 <w:noProof/>
               </w:rPr>
+              <w:lastRenderedPageBreak/>
               <w:drawing>
-                <wp:inline distT="0" distB="0" distL="0" distR="0" wp14:anchorId="1F2F1AA9" wp14:editId="6D1E7CFD">
-                  <wp:extent cx="3730625" cy="1945640"/>
-                  <wp:effectExtent l="0" t="0" r="3175" b="0"/>
+                <wp:inline distT="0" distB="0" distL="0" distR="0" wp14:anchorId="1F2F1AA9" wp14:editId="76199A4E">
+                  <wp:extent cx="3257550" cy="1945640"/>
+                  <wp:effectExtent l="0" t="0" r="0" b="0"/>
                   <wp:docPr id="217114527" name="Picture 1"/>
                   <wp:cNvGraphicFramePr>
                     <a:graphicFrameLocks xmlns:a="http://schemas.openxmlformats.org/drawingml/2006/main" noChangeAspect="1"/>
@@ -4284,7 +4755,7 @@
                           <pic:cNvPicPr/>
                         </pic:nvPicPr>
                         <pic:blipFill>
-                          <a:blip r:embed="rId27"/>
+                          <a:blip r:embed="rId32"/>
                           <a:stretch>
                             <a:fillRect/>
                           </a:stretch>
@@ -4292,7 +4763,7 @@
                         <pic:spPr>
                           <a:xfrm>
                             <a:off x="0" y="0"/>
-                            <a:ext cx="3730625" cy="1945640"/>
+                            <a:ext cx="3257550" cy="1945640"/>
                           </a:xfrm>
                           <a:prstGeom prst="rect">
                             <a:avLst/>
@@ -4308,7 +4779,7 @@
         </w:tc>
         <w:tc>
           <w:tcPr>
-            <w:tcW w:w="2020" w:type="dxa"/>
+            <w:tcW w:w="3214" w:type="dxa"/>
             <w:vAlign w:val="center"/>
           </w:tcPr>
           <w:p>
@@ -4326,7 +4797,7 @@
         <w:tc>
           <w:tcPr>
             <w:cnfStyle w:val="001000000000" w:firstRow="0" w:lastRow="0" w:firstColumn="1" w:lastColumn="0" w:oddVBand="0" w:evenVBand="0" w:oddHBand="0" w:evenHBand="0" w:firstRowFirstColumn="0" w:firstRowLastColumn="0" w:lastRowFirstColumn="0" w:lastRowLastColumn="0"/>
-            <w:tcW w:w="6996" w:type="dxa"/>
+            <w:tcW w:w="5812" w:type="dxa"/>
             <w:vAlign w:val="center"/>
             <w:hideMark/>
           </w:tcPr>
@@ -4339,9 +4810,9 @@
                 <w:noProof/>
               </w:rPr>
               <w:drawing>
-                <wp:inline distT="0" distB="0" distL="0" distR="0" wp14:anchorId="58296942" wp14:editId="47B7FDF1">
-                  <wp:extent cx="3266950" cy="1207826"/>
-                  <wp:effectExtent l="0" t="0" r="0" b="0"/>
+                <wp:inline distT="0" distB="0" distL="0" distR="0" wp14:anchorId="58296942" wp14:editId="29F3DCA0">
+                  <wp:extent cx="3133725" cy="1207135"/>
+                  <wp:effectExtent l="0" t="0" r="9525" b="0"/>
                   <wp:docPr id="1658347170" name="Picture 1"/>
                   <wp:cNvGraphicFramePr>
                     <a:graphicFrameLocks xmlns:a="http://schemas.openxmlformats.org/drawingml/2006/main" noChangeAspect="1"/>
@@ -4354,7 +4825,7 @@
                           <pic:cNvPicPr/>
                         </pic:nvPicPr>
                         <pic:blipFill>
-                          <a:blip r:embed="rId28"/>
+                          <a:blip r:embed="rId33"/>
                           <a:stretch>
                             <a:fillRect/>
                           </a:stretch>
@@ -4362,7 +4833,7 @@
                         <pic:spPr>
                           <a:xfrm>
                             <a:off x="0" y="0"/>
-                            <a:ext cx="3278957" cy="1212265"/>
+                            <a:ext cx="3164099" cy="1218835"/>
                           </a:xfrm>
                           <a:prstGeom prst="rect">
                             <a:avLst/>
@@ -4378,7 +4849,7 @@
         </w:tc>
         <w:tc>
           <w:tcPr>
-            <w:tcW w:w="2020" w:type="dxa"/>
+            <w:tcW w:w="3214" w:type="dxa"/>
             <w:vAlign w:val="center"/>
           </w:tcPr>
           <w:p>
@@ -4404,7 +4875,7 @@
         <w:tc>
           <w:tcPr>
             <w:cnfStyle w:val="001000000000" w:firstRow="0" w:lastRow="0" w:firstColumn="1" w:lastColumn="0" w:oddVBand="0" w:evenVBand="0" w:oddHBand="0" w:evenHBand="0" w:firstRowFirstColumn="0" w:firstRowLastColumn="0" w:lastRowFirstColumn="0" w:lastRowLastColumn="0"/>
-            <w:tcW w:w="6996" w:type="dxa"/>
+            <w:tcW w:w="5812" w:type="dxa"/>
             <w:vAlign w:val="center"/>
           </w:tcPr>
           <w:p>
@@ -4416,13 +4887,13 @@
             </w:pPr>
             <w:r>
               <w:rPr>
-                <w:noProof/>
+                <w:lang w:val="en-GB"/>
               </w:rPr>
               <w:drawing>
-                <wp:inline distT="0" distB="0" distL="0" distR="0" wp14:anchorId="7B855A2B" wp14:editId="45E11D01">
-                  <wp:extent cx="3939026" cy="1719618"/>
-                  <wp:effectExtent l="0" t="0" r="4445" b="0"/>
-                  <wp:docPr id="2062690179" name="Picture 2062690179"/>
+                <wp:inline distT="0" distB="0" distL="0" distR="0" wp14:anchorId="5E110B35" wp14:editId="32E06B9B">
+                  <wp:extent cx="3190875" cy="2784546"/>
+                  <wp:effectExtent l="0" t="0" r="0" b="0"/>
+                  <wp:docPr id="57713203" name="Picture 1"/>
                   <wp:cNvGraphicFramePr>
                     <a:graphicFrameLocks xmlns:a="http://schemas.openxmlformats.org/drawingml/2006/main" noChangeAspect="1"/>
                   </wp:cNvGraphicFramePr>
@@ -4430,11 +4901,11 @@
                     <a:graphicData uri="http://schemas.openxmlformats.org/drawingml/2006/picture">
                       <pic:pic xmlns:pic="http://schemas.openxmlformats.org/drawingml/2006/picture">
                         <pic:nvPicPr>
-                          <pic:cNvPr id="640193074" name=""/>
+                          <pic:cNvPr id="57713203" name=""/>
                           <pic:cNvPicPr/>
                         </pic:nvPicPr>
                         <pic:blipFill>
-                          <a:blip r:embed="rId29"/>
+                          <a:blip r:embed="rId34"/>
                           <a:stretch>
                             <a:fillRect/>
                           </a:stretch>
@@ -4442,7 +4913,7 @@
                         <pic:spPr>
                           <a:xfrm>
                             <a:off x="0" y="0"/>
-                            <a:ext cx="3961928" cy="1729616"/>
+                            <a:ext cx="3207950" cy="2799446"/>
                           </a:xfrm>
                           <a:prstGeom prst="rect">
                             <a:avLst/>
@@ -4458,7 +4929,7 @@
         </w:tc>
         <w:tc>
           <w:tcPr>
-            <w:tcW w:w="2020" w:type="dxa"/>
+            <w:tcW w:w="3214" w:type="dxa"/>
             <w:vAlign w:val="center"/>
           </w:tcPr>
           <w:p>
@@ -4485,7 +4956,7 @@
         <w:tc>
           <w:tcPr>
             <w:cnfStyle w:val="001000000000" w:firstRow="0" w:lastRow="0" w:firstColumn="1" w:lastColumn="0" w:oddVBand="0" w:evenVBand="0" w:oddHBand="0" w:evenHBand="0" w:firstRowFirstColumn="0" w:firstRowLastColumn="0" w:lastRowFirstColumn="0" w:lastRowLastColumn="0"/>
-            <w:tcW w:w="6996" w:type="dxa"/>
+            <w:tcW w:w="5812" w:type="dxa"/>
             <w:vAlign w:val="center"/>
           </w:tcPr>
           <w:p>
@@ -4500,9 +4971,9 @@
                 <w:noProof/>
               </w:rPr>
               <w:drawing>
-                <wp:inline distT="0" distB="0" distL="0" distR="0" wp14:anchorId="453A531C" wp14:editId="699334BB">
-                  <wp:extent cx="3939026" cy="1719618"/>
-                  <wp:effectExtent l="0" t="0" r="4445" b="0"/>
+                <wp:inline distT="0" distB="0" distL="0" distR="0" wp14:anchorId="453A531C" wp14:editId="140DE179">
+                  <wp:extent cx="3324225" cy="1719565"/>
+                  <wp:effectExtent l="0" t="0" r="0" b="0"/>
                   <wp:docPr id="2062690180" name="Picture 2062690180"/>
                   <wp:cNvGraphicFramePr>
                     <a:graphicFrameLocks xmlns:a="http://schemas.openxmlformats.org/drawingml/2006/main" noChangeAspect="1"/>
@@ -4515,7 +4986,7 @@
                           <pic:cNvPicPr/>
                         </pic:nvPicPr>
                         <pic:blipFill>
-                          <a:blip r:embed="rId29"/>
+                          <a:blip r:embed="rId35"/>
                           <a:stretch>
                             <a:fillRect/>
                           </a:stretch>
@@ -4523,7 +4994,7 @@
                         <pic:spPr>
                           <a:xfrm>
                             <a:off x="0" y="0"/>
-                            <a:ext cx="3961928" cy="1729616"/>
+                            <a:ext cx="3363005" cy="1739625"/>
                           </a:xfrm>
                           <a:prstGeom prst="rect">
                             <a:avLst/>
@@ -4539,7 +5010,7 @@
         </w:tc>
         <w:tc>
           <w:tcPr>
-            <w:tcW w:w="2020" w:type="dxa"/>
+            <w:tcW w:w="3214" w:type="dxa"/>
             <w:vAlign w:val="center"/>
           </w:tcPr>
           <w:p>
@@ -4568,14 +5039,14 @@
         <w:tc>
           <w:tcPr>
             <w:cnfStyle w:val="001000000000" w:firstRow="0" w:lastRow="0" w:firstColumn="1" w:lastColumn="0" w:oddVBand="0" w:evenVBand="0" w:oddHBand="0" w:evenHBand="0" w:firstRowFirstColumn="0" w:firstRowLastColumn="0" w:lastRowFirstColumn="0" w:lastRowLastColumn="0"/>
-            <w:tcW w:w="6996" w:type="dxa"/>
+            <w:tcW w:w="5812" w:type="dxa"/>
             <w:vAlign w:val="center"/>
           </w:tcPr>
           <w:p>
             <w:pPr>
               <w:jc w:val="center"/>
               <w:rPr>
-                <w:lang w:val="en-GB"/>
+                <w:noProof/>
               </w:rPr>
             </w:pPr>
             <w:r>
@@ -4584,10 +5055,10 @@
               </w:rPr>
               <w:lastRenderedPageBreak/>
               <w:drawing>
-                <wp:inline distT="0" distB="0" distL="0" distR="0" wp14:anchorId="0DFAB589" wp14:editId="6612F832">
-                  <wp:extent cx="3939026" cy="1719618"/>
-                  <wp:effectExtent l="0" t="0" r="4445" b="0"/>
-                  <wp:docPr id="640193074" name="Picture 1"/>
+                <wp:inline distT="0" distB="0" distL="0" distR="0" wp14:anchorId="6FBA68F0" wp14:editId="154C6188">
+                  <wp:extent cx="3009900" cy="1417320"/>
+                  <wp:effectExtent l="0" t="0" r="0" b="0"/>
+                  <wp:docPr id="1535158739" name="Picture 1"/>
                   <wp:cNvGraphicFramePr>
                     <a:graphicFrameLocks xmlns:a="http://schemas.openxmlformats.org/drawingml/2006/main" noChangeAspect="1"/>
                   </wp:cNvGraphicFramePr>
@@ -4595,11 +5066,11 @@
                     <a:graphicData uri="http://schemas.openxmlformats.org/drawingml/2006/picture">
                       <pic:pic xmlns:pic="http://schemas.openxmlformats.org/drawingml/2006/picture">
                         <pic:nvPicPr>
-                          <pic:cNvPr id="640193074" name=""/>
+                          <pic:cNvPr id="1535158739" name=""/>
                           <pic:cNvPicPr/>
                         </pic:nvPicPr>
                         <pic:blipFill>
-                          <a:blip r:embed="rId29"/>
+                          <a:blip r:embed="rId36"/>
                           <a:stretch>
                             <a:fillRect/>
                           </a:stretch>
@@ -4607,7 +5078,7 @@
                         <pic:spPr>
                           <a:xfrm>
                             <a:off x="0" y="0"/>
-                            <a:ext cx="3961928" cy="1729616"/>
+                            <a:ext cx="3029240" cy="1426427"/>
                           </a:xfrm>
                           <a:prstGeom prst="rect">
                             <a:avLst/>
@@ -4623,7 +5094,7 @@
         </w:tc>
         <w:tc>
           <w:tcPr>
-            <w:tcW w:w="2020" w:type="dxa"/>
+            <w:tcW w:w="3214" w:type="dxa"/>
             <w:vAlign w:val="center"/>
           </w:tcPr>
           <w:p>
@@ -4631,7 +5102,193 @@
               <w:cnfStyle w:val="000000100000" w:firstRow="0" w:lastRow="0" w:firstColumn="0" w:lastColumn="0" w:oddVBand="0" w:evenVBand="0" w:oddHBand="1" w:evenHBand="0" w:firstRowFirstColumn="0" w:firstRowLastColumn="0" w:lastRowFirstColumn="0" w:lastRowLastColumn="0"/>
             </w:pPr>
             <w:r>
-              <w:t>Functor used in “Dijkstra’s” search algorithm.</w:t>
+              <w:t>Private members of the</w:t>
+            </w:r>
+            <w:r>
+              <w:t xml:space="preserve"> </w:t>
+            </w:r>
+          </w:p>
+          <w:p>
+            <w:pPr>
+              <w:cnfStyle w:val="000000100000" w:firstRow="0" w:lastRow="0" w:firstColumn="0" w:lastColumn="0" w:oddVBand="0" w:evenVBand="0" w:oddHBand="1" w:evenHBand="0" w:firstRowFirstColumn="0" w:firstRowLastColumn="0" w:lastRowFirstColumn="0" w:lastRowLastColumn="0"/>
+            </w:pPr>
+            <w:r>
+              <w:t xml:space="preserve">Lifelong Planning Astar </w:t>
+            </w:r>
+            <w:r>
+              <w:t xml:space="preserve"> Class</w:t>
+            </w:r>
+          </w:p>
+          <w:p>
+            <w:pPr>
+              <w:cnfStyle w:val="000000100000" w:firstRow="0" w:lastRow="0" w:firstColumn="0" w:lastColumn="0" w:oddVBand="0" w:evenVBand="0" w:oddHBand="1" w:evenHBand="0" w:firstRowFirstColumn="0" w:firstRowLastColumn="0" w:lastRowFirstColumn="0" w:lastRowLastColumn="0"/>
+            </w:pPr>
+          </w:p>
+        </w:tc>
+      </w:tr>
+      <w:tr>
+        <w:tc>
+          <w:tcPr>
+            <w:cnfStyle w:val="001000000000" w:firstRow="0" w:lastRow="0" w:firstColumn="1" w:lastColumn="0" w:oddVBand="0" w:evenVBand="0" w:oddHBand="0" w:evenHBand="0" w:firstRowFirstColumn="0" w:firstRowLastColumn="0" w:lastRowFirstColumn="0" w:lastRowLastColumn="0"/>
+            <w:tcW w:w="5812" w:type="dxa"/>
+            <w:vAlign w:val="center"/>
+          </w:tcPr>
+          <w:p>
+            <w:pPr>
+              <w:jc w:val="center"/>
+              <w:rPr>
+                <w:noProof/>
+              </w:rPr>
+            </w:pPr>
+            <w:r>
+              <w:rPr>
+                <w:noProof/>
+              </w:rPr>
+              <w:drawing>
+                <wp:inline distT="0" distB="0" distL="0" distR="0" wp14:anchorId="466D50A4" wp14:editId="74B2AFCC">
+                  <wp:extent cx="2924175" cy="1685982"/>
+                  <wp:effectExtent l="0" t="0" r="0" b="9525"/>
+                  <wp:docPr id="506161749" name="Picture 1"/>
+                  <wp:cNvGraphicFramePr>
+                    <a:graphicFrameLocks xmlns:a="http://schemas.openxmlformats.org/drawingml/2006/main" noChangeAspect="1"/>
+                  </wp:cNvGraphicFramePr>
+                  <a:graphic xmlns:a="http://schemas.openxmlformats.org/drawingml/2006/main">
+                    <a:graphicData uri="http://schemas.openxmlformats.org/drawingml/2006/picture">
+                      <pic:pic xmlns:pic="http://schemas.openxmlformats.org/drawingml/2006/picture">
+                        <pic:nvPicPr>
+                          <pic:cNvPr id="506161749" name=""/>
+                          <pic:cNvPicPr/>
+                        </pic:nvPicPr>
+                        <pic:blipFill>
+                          <a:blip r:embed="rId37"/>
+                          <a:stretch>
+                            <a:fillRect/>
+                          </a:stretch>
+                        </pic:blipFill>
+                        <pic:spPr>
+                          <a:xfrm>
+                            <a:off x="0" y="0"/>
+                            <a:ext cx="2959551" cy="1706379"/>
+                          </a:xfrm>
+                          <a:prstGeom prst="rect">
+                            <a:avLst/>
+                          </a:prstGeom>
+                        </pic:spPr>
+                      </pic:pic>
+                    </a:graphicData>
+                  </a:graphic>
+                </wp:inline>
+              </w:drawing>
+            </w:r>
+          </w:p>
+        </w:tc>
+        <w:tc>
+          <w:tcPr>
+            <w:tcW w:w="3214" w:type="dxa"/>
+            <w:vAlign w:val="center"/>
+          </w:tcPr>
+          <w:p>
+            <w:pPr>
+              <w:cnfStyle w:val="000000000000" w:firstRow="0" w:lastRow="0" w:firstColumn="0" w:lastColumn="0" w:oddVBand="0" w:evenVBand="0" w:oddHBand="0" w:evenHBand="0" w:firstRowFirstColumn="0" w:firstRowLastColumn="0" w:lastRowFirstColumn="0" w:lastRowLastColumn="0"/>
+            </w:pPr>
+            <w:r>
+              <w:t xml:space="preserve">Public </w:t>
+            </w:r>
+            <w:r>
+              <w:t xml:space="preserve">members of the </w:t>
+            </w:r>
+          </w:p>
+          <w:p>
+            <w:pPr>
+              <w:cnfStyle w:val="000000000000" w:firstRow="0" w:lastRow="0" w:firstColumn="0" w:lastColumn="0" w:oddVBand="0" w:evenVBand="0" w:oddHBand="0" w:evenHBand="0" w:firstRowFirstColumn="0" w:firstRowLastColumn="0" w:lastRowFirstColumn="0" w:lastRowLastColumn="0"/>
+            </w:pPr>
+            <w:r>
+              <w:t>Lifelong Planning Astar  Class</w:t>
+            </w:r>
+          </w:p>
+          <w:p>
+            <w:pPr>
+              <w:cnfStyle w:val="000000000000" w:firstRow="0" w:lastRow="0" w:firstColumn="0" w:lastColumn="0" w:oddVBand="0" w:evenVBand="0" w:oddHBand="0" w:evenHBand="0" w:firstRowFirstColumn="0" w:firstRowLastColumn="0" w:lastRowFirstColumn="0" w:lastRowLastColumn="0"/>
+            </w:pPr>
+          </w:p>
+        </w:tc>
+      </w:tr>
+      <w:tr>
+        <w:trPr>
+          <w:cnfStyle w:val="000000100000" w:firstRow="0" w:lastRow="0" w:firstColumn="0" w:lastColumn="0" w:oddVBand="0" w:evenVBand="0" w:oddHBand="1" w:evenHBand="0" w:firstRowFirstColumn="0" w:firstRowLastColumn="0" w:lastRowFirstColumn="0" w:lastRowLastColumn="0"/>
+        </w:trPr>
+        <w:tc>
+          <w:tcPr>
+            <w:cnfStyle w:val="001000000000" w:firstRow="0" w:lastRow="0" w:firstColumn="1" w:lastColumn="0" w:oddVBand="0" w:evenVBand="0" w:oddHBand="0" w:evenHBand="0" w:firstRowFirstColumn="0" w:firstRowLastColumn="0" w:lastRowFirstColumn="0" w:lastRowLastColumn="0"/>
+            <w:tcW w:w="5812" w:type="dxa"/>
+            <w:vAlign w:val="center"/>
+          </w:tcPr>
+          <w:p>
+            <w:pPr>
+              <w:jc w:val="center"/>
+              <w:rPr>
+                <w:lang w:val="en-GB"/>
+              </w:rPr>
+            </w:pPr>
+            <w:r>
+              <w:rPr>
+                <w:noProof/>
+              </w:rPr>
+              <w:drawing>
+                <wp:inline distT="0" distB="0" distL="0" distR="0" wp14:anchorId="0DFAB589" wp14:editId="752B3406">
+                  <wp:extent cx="2867025" cy="1453902"/>
+                  <wp:effectExtent l="0" t="0" r="0" b="0"/>
+                  <wp:docPr id="640193074" name="Picture 1"/>
+                  <wp:cNvGraphicFramePr>
+                    <a:graphicFrameLocks xmlns:a="http://schemas.openxmlformats.org/drawingml/2006/main" noChangeAspect="1"/>
+                  </wp:cNvGraphicFramePr>
+                  <a:graphic xmlns:a="http://schemas.openxmlformats.org/drawingml/2006/main">
+                    <a:graphicData uri="http://schemas.openxmlformats.org/drawingml/2006/picture">
+                      <pic:pic xmlns:pic="http://schemas.openxmlformats.org/drawingml/2006/picture">
+                        <pic:nvPicPr>
+                          <pic:cNvPr id="640193074" name=""/>
+                          <pic:cNvPicPr/>
+                        </pic:nvPicPr>
+                        <pic:blipFill>
+                          <a:blip r:embed="rId35"/>
+                          <a:stretch>
+                            <a:fillRect/>
+                          </a:stretch>
+                        </pic:blipFill>
+                        <pic:spPr>
+                          <a:xfrm>
+                            <a:off x="0" y="0"/>
+                            <a:ext cx="2905050" cy="1473185"/>
+                          </a:xfrm>
+                          <a:prstGeom prst="rect">
+                            <a:avLst/>
+                          </a:prstGeom>
+                        </pic:spPr>
+                      </pic:pic>
+                    </a:graphicData>
+                  </a:graphic>
+                </wp:inline>
+              </w:drawing>
+            </w:r>
+          </w:p>
+        </w:tc>
+        <w:tc>
+          <w:tcPr>
+            <w:tcW w:w="3214" w:type="dxa"/>
+            <w:vAlign w:val="center"/>
+          </w:tcPr>
+          <w:p>
+            <w:pPr>
+              <w:cnfStyle w:val="000000100000" w:firstRow="0" w:lastRow="0" w:firstColumn="0" w:lastColumn="0" w:oddVBand="0" w:evenVBand="0" w:oddHBand="1" w:evenHBand="0" w:firstRowFirstColumn="0" w:firstRowLastColumn="0" w:lastRowFirstColumn="0" w:lastRowLastColumn="0"/>
+            </w:pPr>
+            <w:r>
+              <w:t>Functor</w:t>
+            </w:r>
+            <w:r>
+              <w:t xml:space="preserve"> </w:t>
+            </w:r>
+            <w:r>
+              <w:t>used in “Dijkstra’s” search algorithm.</w:t>
             </w:r>
           </w:p>
           <w:p>
@@ -4649,7 +5306,7 @@
         <w:tc>
           <w:tcPr>
             <w:cnfStyle w:val="001000000000" w:firstRow="0" w:lastRow="0" w:firstColumn="1" w:lastColumn="0" w:oddVBand="0" w:evenVBand="0" w:oddHBand="0" w:evenHBand="0" w:firstRowFirstColumn="0" w:firstRowLastColumn="0" w:lastRowFirstColumn="0" w:lastRowLastColumn="0"/>
-            <w:tcW w:w="6996" w:type="dxa"/>
+            <w:tcW w:w="5812" w:type="dxa"/>
             <w:vAlign w:val="center"/>
           </w:tcPr>
           <w:p>
@@ -4661,13 +5318,13 @@
             </w:pPr>
             <w:r>
               <w:rPr>
-                <w:noProof/>
+                <w:lang w:val="en-GB"/>
               </w:rPr>
               <w:drawing>
-                <wp:inline distT="0" distB="0" distL="0" distR="0" wp14:anchorId="11F1DEBB" wp14:editId="06FA5692">
-                  <wp:extent cx="2873138" cy="1603612"/>
-                  <wp:effectExtent l="0" t="0" r="3810" b="0"/>
-                  <wp:docPr id="2140164750" name="Picture 1"/>
+                <wp:inline distT="0" distB="0" distL="0" distR="0" wp14:anchorId="30C9273D" wp14:editId="09FC8166">
+                  <wp:extent cx="3005115" cy="2695575"/>
+                  <wp:effectExtent l="0" t="0" r="5080" b="0"/>
+                  <wp:docPr id="1604453909" name="Picture 1"/>
                   <wp:cNvGraphicFramePr>
                     <a:graphicFrameLocks xmlns:a="http://schemas.openxmlformats.org/drawingml/2006/main" noChangeAspect="1"/>
                   </wp:cNvGraphicFramePr>
@@ -4675,11 +5332,11 @@
                     <a:graphicData uri="http://schemas.openxmlformats.org/drawingml/2006/picture">
                       <pic:pic xmlns:pic="http://schemas.openxmlformats.org/drawingml/2006/picture">
                         <pic:nvPicPr>
-                          <pic:cNvPr id="2140164750" name=""/>
+                          <pic:cNvPr id="1604453909" name=""/>
                           <pic:cNvPicPr/>
                         </pic:nvPicPr>
                         <pic:blipFill>
-                          <a:blip r:embed="rId30"/>
+                          <a:blip r:embed="rId38"/>
                           <a:stretch>
                             <a:fillRect/>
                           </a:stretch>
@@ -4687,7 +5344,7 @@
                         <pic:spPr>
                           <a:xfrm>
                             <a:off x="0" y="0"/>
-                            <a:ext cx="2891149" cy="1613664"/>
+                            <a:ext cx="3015049" cy="2704486"/>
                           </a:xfrm>
                           <a:prstGeom prst="rect">
                             <a:avLst/>
@@ -4703,7 +5360,7 @@
         </w:tc>
         <w:tc>
           <w:tcPr>
-            <w:tcW w:w="2020" w:type="dxa"/>
+            <w:tcW w:w="3214" w:type="dxa"/>
             <w:vAlign w:val="center"/>
           </w:tcPr>
           <w:p>
@@ -4727,7 +5384,7 @@
         <w:tc>
           <w:tcPr>
             <w:cnfStyle w:val="001000000000" w:firstRow="0" w:lastRow="0" w:firstColumn="1" w:lastColumn="0" w:oddVBand="0" w:evenVBand="0" w:oddHBand="0" w:evenHBand="0" w:firstRowFirstColumn="0" w:firstRowLastColumn="0" w:lastRowFirstColumn="0" w:lastRowLastColumn="0"/>
-            <w:tcW w:w="6996" w:type="dxa"/>
+            <w:tcW w:w="5812" w:type="dxa"/>
             <w:vAlign w:val="center"/>
           </w:tcPr>
           <w:p>
@@ -4739,13 +5396,14 @@
             </w:pPr>
             <w:r>
               <w:rPr>
-                <w:noProof/>
+                <w:lang w:val="en-GB"/>
               </w:rPr>
+              <w:lastRenderedPageBreak/>
               <w:drawing>
-                <wp:inline distT="0" distB="0" distL="0" distR="0" wp14:anchorId="54DE2F23" wp14:editId="6AC32628">
-                  <wp:extent cx="2989811" cy="2142698"/>
-                  <wp:effectExtent l="0" t="0" r="1270" b="0"/>
-                  <wp:docPr id="1392144807" name="Picture 1"/>
+                <wp:inline distT="0" distB="0" distL="0" distR="0" wp14:anchorId="58DD62BD" wp14:editId="055522BA">
+                  <wp:extent cx="2821847" cy="3343275"/>
+                  <wp:effectExtent l="0" t="0" r="0" b="0"/>
+                  <wp:docPr id="566522454" name="Picture 1"/>
                   <wp:cNvGraphicFramePr>
                     <a:graphicFrameLocks xmlns:a="http://schemas.openxmlformats.org/drawingml/2006/main" noChangeAspect="1"/>
                   </wp:cNvGraphicFramePr>
@@ -4753,11 +5411,11 @@
                     <a:graphicData uri="http://schemas.openxmlformats.org/drawingml/2006/picture">
                       <pic:pic xmlns:pic="http://schemas.openxmlformats.org/drawingml/2006/picture">
                         <pic:nvPicPr>
-                          <pic:cNvPr id="1392144807" name=""/>
+                          <pic:cNvPr id="566522454" name=""/>
                           <pic:cNvPicPr/>
                         </pic:nvPicPr>
                         <pic:blipFill>
-                          <a:blip r:embed="rId31"/>
+                          <a:blip r:embed="rId39"/>
                           <a:stretch>
                             <a:fillRect/>
                           </a:stretch>
@@ -4765,7 +5423,7 @@
                         <pic:spPr>
                           <a:xfrm>
                             <a:off x="0" y="0"/>
-                            <a:ext cx="2995941" cy="2147091"/>
+                            <a:ext cx="2835276" cy="3359185"/>
                           </a:xfrm>
                           <a:prstGeom prst="rect">
                             <a:avLst/>
@@ -4781,7 +5439,7 @@
         </w:tc>
         <w:tc>
           <w:tcPr>
-            <w:tcW w:w="2020" w:type="dxa"/>
+            <w:tcW w:w="3214" w:type="dxa"/>
             <w:vAlign w:val="center"/>
           </w:tcPr>
           <w:p>
@@ -4808,25 +5466,27 @@
         <w:tc>
           <w:tcPr>
             <w:cnfStyle w:val="001000000000" w:firstRow="0" w:lastRow="0" w:firstColumn="1" w:lastColumn="0" w:oddVBand="0" w:evenVBand="0" w:oddHBand="0" w:evenHBand="0" w:firstRowFirstColumn="0" w:firstRowLastColumn="0" w:lastRowFirstColumn="0" w:lastRowLastColumn="0"/>
-            <w:tcW w:w="6996" w:type="dxa"/>
+            <w:tcW w:w="5812" w:type="dxa"/>
             <w:vAlign w:val="center"/>
           </w:tcPr>
           <w:p>
             <w:pPr>
               <w:jc w:val="center"/>
               <w:rPr>
+                <w:b w:val="0"/>
+                <w:bCs w:val="0"/>
                 <w:lang w:val="en-GB"/>
               </w:rPr>
             </w:pPr>
             <w:r>
               <w:rPr>
-                <w:noProof/>
+                <w:lang w:val="en-GB"/>
               </w:rPr>
               <w:drawing>
-                <wp:inline distT="0" distB="0" distL="0" distR="0" wp14:anchorId="4C188913" wp14:editId="4415B8FA">
-                  <wp:extent cx="3505454" cy="2527652"/>
-                  <wp:effectExtent l="0" t="0" r="0" b="6350"/>
-                  <wp:docPr id="339377394" name="Picture 1"/>
+                <wp:inline distT="0" distB="0" distL="0" distR="0" wp14:anchorId="294D2D69" wp14:editId="21DE5017">
+                  <wp:extent cx="2762250" cy="2721267"/>
+                  <wp:effectExtent l="0" t="0" r="0" b="3175"/>
+                  <wp:docPr id="585570785" name="Picture 1"/>
                   <wp:cNvGraphicFramePr>
                     <a:graphicFrameLocks xmlns:a="http://schemas.openxmlformats.org/drawingml/2006/main" noChangeAspect="1"/>
                   </wp:cNvGraphicFramePr>
@@ -4834,11 +5494,11 @@
                     <a:graphicData uri="http://schemas.openxmlformats.org/drawingml/2006/picture">
                       <pic:pic xmlns:pic="http://schemas.openxmlformats.org/drawingml/2006/picture">
                         <pic:nvPicPr>
-                          <pic:cNvPr id="339377394" name=""/>
+                          <pic:cNvPr id="585570785" name=""/>
                           <pic:cNvPicPr/>
                         </pic:nvPicPr>
                         <pic:blipFill>
-                          <a:blip r:embed="rId32"/>
+                          <a:blip r:embed="rId40"/>
                           <a:stretch>
                             <a:fillRect/>
                           </a:stretch>
@@ -4846,7 +5506,7 @@
                         <pic:spPr>
                           <a:xfrm>
                             <a:off x="0" y="0"/>
-                            <a:ext cx="3530670" cy="2545835"/>
+                            <a:ext cx="2768205" cy="2727134"/>
                           </a:xfrm>
                           <a:prstGeom prst="rect">
                             <a:avLst/>
@@ -4862,9 +5522,33 @@
         </w:tc>
         <w:tc>
           <w:tcPr>
-            <w:tcW w:w="2020" w:type="dxa"/>
+            <w:tcW w:w="3214" w:type="dxa"/>
             <w:vAlign w:val="center"/>
           </w:tcPr>
+          <w:p>
+            <w:pPr>
+              <w:jc w:val="center"/>
+              <w:cnfStyle w:val="000000000000" w:firstRow="0" w:lastRow="0" w:firstColumn="0" w:lastColumn="0" w:oddVBand="0" w:evenVBand="0" w:oddHBand="0" w:evenHBand="0" w:firstRowFirstColumn="0" w:firstRowLastColumn="0" w:lastRowFirstColumn="0" w:lastRowLastColumn="0"/>
+            </w:pPr>
+            <w:r>
+              <w:t xml:space="preserve">“Menu” class as </w:t>
+            </w:r>
+            <w:r>
+              <w:t xml:space="preserve">private member variables </w:t>
+            </w:r>
+            <w:r>
+              <w:t>in the header file.</w:t>
+            </w:r>
+          </w:p>
+          <w:p>
+            <w:pPr>
+              <w:jc w:val="center"/>
+              <w:cnfStyle w:val="000000000000" w:firstRow="0" w:lastRow="0" w:firstColumn="0" w:lastColumn="0" w:oddVBand="0" w:evenVBand="0" w:oddHBand="0" w:evenHBand="0" w:firstRowFirstColumn="0" w:firstRowLastColumn="0" w:lastRowFirstColumn="0" w:lastRowLastColumn="0"/>
+            </w:pPr>
+            <w:r>
+              <w:t>Part A</w:t>
+            </w:r>
+          </w:p>
           <w:p>
             <w:pPr>
               <w:jc w:val="center"/>
@@ -4873,9 +5557,6 @@
                 <w:noProof/>
               </w:rPr>
             </w:pPr>
-            <w:r>
-              <w:t>“Menu” class as declared in the header file.</w:t>
-            </w:r>
           </w:p>
         </w:tc>
       </w:tr>
@@ -4886,7 +5567,7 @@
         <w:tc>
           <w:tcPr>
             <w:cnfStyle w:val="001000000000" w:firstRow="0" w:lastRow="0" w:firstColumn="1" w:lastColumn="0" w:oddVBand="0" w:evenVBand="0" w:oddHBand="0" w:evenHBand="0" w:firstRowFirstColumn="0" w:firstRowLastColumn="0" w:lastRowFirstColumn="0" w:lastRowLastColumn="0"/>
-            <w:tcW w:w="6996" w:type="dxa"/>
+            <w:tcW w:w="5812" w:type="dxa"/>
             <w:vAlign w:val="center"/>
           </w:tcPr>
           <w:p>
@@ -4898,14 +5579,14 @@
             </w:pPr>
             <w:r>
               <w:rPr>
-                <w:noProof/>
+                <w:lang w:val="en-GB"/>
               </w:rPr>
               <w:lastRenderedPageBreak/>
               <w:drawing>
-                <wp:inline distT="0" distB="0" distL="0" distR="0" wp14:anchorId="78CC4434" wp14:editId="4F617C8B">
-                  <wp:extent cx="2101755" cy="1986765"/>
+                <wp:inline distT="0" distB="0" distL="0" distR="0" wp14:anchorId="518C299A" wp14:editId="3A7E4091">
+                  <wp:extent cx="3299245" cy="2324100"/>
                   <wp:effectExtent l="0" t="0" r="0" b="0"/>
-                  <wp:docPr id="776640193" name="Picture 1"/>
+                  <wp:docPr id="277380926" name="Picture 1"/>
                   <wp:cNvGraphicFramePr>
                     <a:graphicFrameLocks xmlns:a="http://schemas.openxmlformats.org/drawingml/2006/main" noChangeAspect="1"/>
                   </wp:cNvGraphicFramePr>
@@ -4913,11 +5594,11 @@
                     <a:graphicData uri="http://schemas.openxmlformats.org/drawingml/2006/picture">
                       <pic:pic xmlns:pic="http://schemas.openxmlformats.org/drawingml/2006/picture">
                         <pic:nvPicPr>
-                          <pic:cNvPr id="776640193" name=""/>
+                          <pic:cNvPr id="277380926" name=""/>
                           <pic:cNvPicPr/>
                         </pic:nvPicPr>
                         <pic:blipFill>
-                          <a:blip r:embed="rId33"/>
+                          <a:blip r:embed="rId41"/>
                           <a:stretch>
                             <a:fillRect/>
                           </a:stretch>
@@ -4925,7 +5606,7 @@
                         <pic:spPr>
                           <a:xfrm>
                             <a:off x="0" y="0"/>
-                            <a:ext cx="2107334" cy="1992039"/>
+                            <a:ext cx="3311822" cy="2332959"/>
                           </a:xfrm>
                           <a:prstGeom prst="rect">
                             <a:avLst/>
@@ -4941,15 +5622,28 @@
         </w:tc>
         <w:tc>
           <w:tcPr>
-            <w:tcW w:w="2020" w:type="dxa"/>
+            <w:tcW w:w="3214" w:type="dxa"/>
             <w:vAlign w:val="center"/>
           </w:tcPr>
           <w:p>
             <w:pPr>
+              <w:jc w:val="center"/>
               <w:cnfStyle w:val="000000100000" w:firstRow="0" w:lastRow="0" w:firstColumn="0" w:lastColumn="0" w:oddVBand="0" w:evenVBand="0" w:oddHBand="1" w:evenHBand="0" w:firstRowFirstColumn="0" w:firstRowLastColumn="0" w:lastRowFirstColumn="0" w:lastRowLastColumn="0"/>
             </w:pPr>
             <w:r>
-              <w:t xml:space="preserve">Public members to class “Game”, as declared in the header file. </w:t>
+              <w:t>“Menu” class as private member variables in the header file.</w:t>
+            </w:r>
+          </w:p>
+          <w:p>
+            <w:pPr>
+              <w:jc w:val="center"/>
+              <w:cnfStyle w:val="000000100000" w:firstRow="0" w:lastRow="0" w:firstColumn="0" w:lastColumn="0" w:oddVBand="0" w:evenVBand="0" w:oddHBand="1" w:evenHBand="0" w:firstRowFirstColumn="0" w:firstRowLastColumn="0" w:lastRowFirstColumn="0" w:lastRowLastColumn="0"/>
+            </w:pPr>
+            <w:r>
+              <w:t xml:space="preserve">Part </w:t>
+            </w:r>
+            <w:r>
+              <w:t>B</w:t>
             </w:r>
           </w:p>
           <w:p>
@@ -4964,23 +5658,25 @@
         <w:tc>
           <w:tcPr>
             <w:cnfStyle w:val="001000000000" w:firstRow="0" w:lastRow="0" w:firstColumn="1" w:lastColumn="0" w:oddVBand="0" w:evenVBand="0" w:oddHBand="0" w:evenHBand="0" w:firstRowFirstColumn="0" w:firstRowLastColumn="0" w:lastRowFirstColumn="0" w:lastRowLastColumn="0"/>
-            <w:tcW w:w="6996" w:type="dxa"/>
+            <w:tcW w:w="5812" w:type="dxa"/>
             <w:vAlign w:val="center"/>
-            <w:hideMark/>
           </w:tcPr>
           <w:p>
             <w:pPr>
               <w:jc w:val="center"/>
+              <w:rPr>
+                <w:noProof/>
+              </w:rPr>
             </w:pPr>
             <w:r>
               <w:rPr>
                 <w:noProof/>
               </w:rPr>
               <w:drawing>
-                <wp:inline distT="0" distB="0" distL="0" distR="0" wp14:anchorId="59819C7A" wp14:editId="5C5CE60F">
-                  <wp:extent cx="2189798" cy="2872854"/>
-                  <wp:effectExtent l="0" t="0" r="1270" b="3810"/>
-                  <wp:docPr id="1675311437" name="Picture 1"/>
+                <wp:inline distT="0" distB="0" distL="0" distR="0" wp14:anchorId="2F55B960" wp14:editId="3AC5B655">
+                  <wp:extent cx="3304752" cy="1924050"/>
+                  <wp:effectExtent l="0" t="0" r="0" b="0"/>
+                  <wp:docPr id="651651467" name="Picture 1"/>
                   <wp:cNvGraphicFramePr>
                     <a:graphicFrameLocks xmlns:a="http://schemas.openxmlformats.org/drawingml/2006/main" noChangeAspect="1"/>
                   </wp:cNvGraphicFramePr>
@@ -4988,11 +5684,11 @@
                     <a:graphicData uri="http://schemas.openxmlformats.org/drawingml/2006/picture">
                       <pic:pic xmlns:pic="http://schemas.openxmlformats.org/drawingml/2006/picture">
                         <pic:nvPicPr>
-                          <pic:cNvPr id="1675311437" name=""/>
+                          <pic:cNvPr id="651651467" name=""/>
                           <pic:cNvPicPr/>
                         </pic:nvPicPr>
                         <pic:blipFill>
-                          <a:blip r:embed="rId34"/>
+                          <a:blip r:embed="rId42"/>
                           <a:stretch>
                             <a:fillRect/>
                           </a:stretch>
@@ -5000,7 +5696,7 @@
                         <pic:spPr>
                           <a:xfrm>
                             <a:off x="0" y="0"/>
-                            <a:ext cx="2195147" cy="2879871"/>
+                            <a:ext cx="3331524" cy="1939637"/>
                           </a:xfrm>
                           <a:prstGeom prst="rect">
                             <a:avLst/>
@@ -5016,9 +5712,342 @@
         </w:tc>
         <w:tc>
           <w:tcPr>
-            <w:tcW w:w="2020" w:type="dxa"/>
+            <w:tcW w:w="3214" w:type="dxa"/>
+            <w:vAlign w:val="center"/>
+          </w:tcPr>
+          <w:p>
+            <w:pPr>
+              <w:jc w:val="center"/>
+              <w:cnfStyle w:val="000000000000" w:firstRow="0" w:lastRow="0" w:firstColumn="0" w:lastColumn="0" w:oddVBand="0" w:evenVBand="0" w:oddHBand="0" w:evenHBand="0" w:firstRowFirstColumn="0" w:firstRowLastColumn="0" w:lastRowFirstColumn="0" w:lastRowLastColumn="0"/>
+            </w:pPr>
+            <w:r>
+              <w:t xml:space="preserve">“Menu” class as </w:t>
+            </w:r>
+            <w:r>
+              <w:t xml:space="preserve">public </w:t>
+            </w:r>
+            <w:r>
+              <w:t>member variables in the header file.</w:t>
+            </w:r>
+          </w:p>
+        </w:tc>
+      </w:tr>
+      <w:tr>
+        <w:trPr>
+          <w:cnfStyle w:val="000000100000" w:firstRow="0" w:lastRow="0" w:firstColumn="0" w:lastColumn="0" w:oddVBand="0" w:evenVBand="0" w:oddHBand="1" w:evenHBand="0" w:firstRowFirstColumn="0" w:firstRowLastColumn="0" w:lastRowFirstColumn="0" w:lastRowLastColumn="0"/>
+        </w:trPr>
+        <w:tc>
+          <w:tcPr>
+            <w:cnfStyle w:val="001000000000" w:firstRow="0" w:lastRow="0" w:firstColumn="1" w:lastColumn="0" w:oddVBand="0" w:evenVBand="0" w:oddHBand="0" w:evenHBand="0" w:firstRowFirstColumn="0" w:firstRowLastColumn="0" w:lastRowFirstColumn="0" w:lastRowLastColumn="0"/>
+            <w:tcW w:w="5812" w:type="dxa"/>
+            <w:vAlign w:val="center"/>
+          </w:tcPr>
+          <w:p>
+            <w:pPr>
+              <w:jc w:val="center"/>
+              <w:rPr>
+                <w:b w:val="0"/>
+                <w:bCs w:val="0"/>
+                <w:lang w:val="en-GB"/>
+              </w:rPr>
+            </w:pPr>
+            <w:r>
+              <w:rPr>
+                <w:lang w:val="en-GB"/>
+              </w:rPr>
+              <w:drawing>
+                <wp:inline distT="0" distB="0" distL="0" distR="0" wp14:anchorId="68977B4F" wp14:editId="21E6BF48">
+                  <wp:extent cx="2428875" cy="2611871"/>
+                  <wp:effectExtent l="0" t="0" r="0" b="0"/>
+                  <wp:docPr id="2023335058" name="Picture 1"/>
+                  <wp:cNvGraphicFramePr>
+                    <a:graphicFrameLocks xmlns:a="http://schemas.openxmlformats.org/drawingml/2006/main" noChangeAspect="1"/>
+                  </wp:cNvGraphicFramePr>
+                  <a:graphic xmlns:a="http://schemas.openxmlformats.org/drawingml/2006/main">
+                    <a:graphicData uri="http://schemas.openxmlformats.org/drawingml/2006/picture">
+                      <pic:pic xmlns:pic="http://schemas.openxmlformats.org/drawingml/2006/picture">
+                        <pic:nvPicPr>
+                          <pic:cNvPr id="2023335058" name=""/>
+                          <pic:cNvPicPr/>
+                        </pic:nvPicPr>
+                        <pic:blipFill>
+                          <a:blip r:embed="rId43"/>
+                          <a:stretch>
+                            <a:fillRect/>
+                          </a:stretch>
+                        </pic:blipFill>
+                        <pic:spPr>
+                          <a:xfrm>
+                            <a:off x="0" y="0"/>
+                            <a:ext cx="2443650" cy="2627759"/>
+                          </a:xfrm>
+                          <a:prstGeom prst="rect">
+                            <a:avLst/>
+                          </a:prstGeom>
+                        </pic:spPr>
+                      </pic:pic>
+                    </a:graphicData>
+                  </a:graphic>
+                </wp:inline>
+              </w:drawing>
+            </w:r>
+          </w:p>
+        </w:tc>
+        <w:tc>
+          <w:tcPr>
+            <w:tcW w:w="3214" w:type="dxa"/>
+            <w:vAlign w:val="center"/>
+          </w:tcPr>
+          <w:p>
+            <w:pPr>
+              <w:cnfStyle w:val="000000100000" w:firstRow="0" w:lastRow="0" w:firstColumn="0" w:lastColumn="0" w:oddVBand="0" w:evenVBand="0" w:oddHBand="1" w:evenHBand="0" w:firstRowFirstColumn="0" w:firstRowLastColumn="0" w:lastRowFirstColumn="0" w:lastRowLastColumn="0"/>
+            </w:pPr>
+            <w:r>
+              <w:t xml:space="preserve">Public members to class “Game”, as declared in the header file. </w:t>
+            </w:r>
+          </w:p>
+          <w:p>
+            <w:pPr>
+              <w:cnfStyle w:val="000000100000" w:firstRow="0" w:lastRow="0" w:firstColumn="0" w:lastColumn="0" w:oddVBand="0" w:evenVBand="0" w:oddHBand="1" w:evenHBand="0" w:firstRowFirstColumn="0" w:firstRowLastColumn="0" w:lastRowFirstColumn="0" w:lastRowLastColumn="0"/>
+            </w:pPr>
+            <w:r>
+              <w:t>Part A</w:t>
+            </w:r>
+          </w:p>
+          <w:p>
+            <w:pPr>
+              <w:cnfStyle w:val="000000100000" w:firstRow="0" w:lastRow="0" w:firstColumn="0" w:lastColumn="0" w:oddVBand="0" w:evenVBand="0" w:oddHBand="1" w:evenHBand="0" w:firstRowFirstColumn="0" w:firstRowLastColumn="0" w:lastRowFirstColumn="0" w:lastRowLastColumn="0"/>
+            </w:pPr>
+          </w:p>
+        </w:tc>
+      </w:tr>
+      <w:tr>
+        <w:tc>
+          <w:tcPr>
+            <w:cnfStyle w:val="001000000000" w:firstRow="0" w:lastRow="0" w:firstColumn="1" w:lastColumn="0" w:oddVBand="0" w:evenVBand="0" w:oddHBand="0" w:evenHBand="0" w:firstRowFirstColumn="0" w:firstRowLastColumn="0" w:lastRowFirstColumn="0" w:lastRowLastColumn="0"/>
+            <w:tcW w:w="5812" w:type="dxa"/>
+            <w:vAlign w:val="center"/>
+          </w:tcPr>
+          <w:p>
+            <w:pPr>
+              <w:jc w:val="center"/>
+              <w:rPr>
+                <w:lang w:val="en-GB"/>
+              </w:rPr>
+            </w:pPr>
+            <w:r>
+              <w:rPr>
+                <w:lang w:val="en-GB"/>
+              </w:rPr>
+              <w:lastRenderedPageBreak/>
+              <w:drawing>
+                <wp:inline distT="0" distB="0" distL="0" distR="0" wp14:anchorId="00AB1A5C" wp14:editId="52589C09">
+                  <wp:extent cx="2800350" cy="2934614"/>
+                  <wp:effectExtent l="0" t="0" r="0" b="0"/>
+                  <wp:docPr id="1530261082" name="Picture 1"/>
+                  <wp:cNvGraphicFramePr>
+                    <a:graphicFrameLocks xmlns:a="http://schemas.openxmlformats.org/drawingml/2006/main" noChangeAspect="1"/>
+                  </wp:cNvGraphicFramePr>
+                  <a:graphic xmlns:a="http://schemas.openxmlformats.org/drawingml/2006/main">
+                    <a:graphicData uri="http://schemas.openxmlformats.org/drawingml/2006/picture">
+                      <pic:pic xmlns:pic="http://schemas.openxmlformats.org/drawingml/2006/picture">
+                        <pic:nvPicPr>
+                          <pic:cNvPr id="1530261082" name=""/>
+                          <pic:cNvPicPr/>
+                        </pic:nvPicPr>
+                        <pic:blipFill>
+                          <a:blip r:embed="rId44"/>
+                          <a:stretch>
+                            <a:fillRect/>
+                          </a:stretch>
+                        </pic:blipFill>
+                        <pic:spPr>
+                          <a:xfrm>
+                            <a:off x="0" y="0"/>
+                            <a:ext cx="2815994" cy="2951008"/>
+                          </a:xfrm>
+                          <a:prstGeom prst="rect">
+                            <a:avLst/>
+                          </a:prstGeom>
+                        </pic:spPr>
+                      </pic:pic>
+                    </a:graphicData>
+                  </a:graphic>
+                </wp:inline>
+              </w:drawing>
+            </w:r>
+          </w:p>
+        </w:tc>
+        <w:tc>
+          <w:tcPr>
+            <w:tcW w:w="3214" w:type="dxa"/>
+            <w:vAlign w:val="center"/>
+          </w:tcPr>
+          <w:p>
+            <w:pPr>
+              <w:cnfStyle w:val="000000000000" w:firstRow="0" w:lastRow="0" w:firstColumn="0" w:lastColumn="0" w:oddVBand="0" w:evenVBand="0" w:oddHBand="0" w:evenHBand="0" w:firstRowFirstColumn="0" w:firstRowLastColumn="0" w:lastRowFirstColumn="0" w:lastRowLastColumn="0"/>
+            </w:pPr>
+            <w:r>
+              <w:t xml:space="preserve">Public members to class “Game”, as declared in the header file. </w:t>
+            </w:r>
+          </w:p>
+          <w:p>
+            <w:pPr>
+              <w:cnfStyle w:val="000000000000" w:firstRow="0" w:lastRow="0" w:firstColumn="0" w:lastColumn="0" w:oddVBand="0" w:evenVBand="0" w:oddHBand="0" w:evenHBand="0" w:firstRowFirstColumn="0" w:firstRowLastColumn="0" w:lastRowFirstColumn="0" w:lastRowLastColumn="0"/>
+            </w:pPr>
+            <w:r>
+              <w:t xml:space="preserve">Part </w:t>
+            </w:r>
+            <w:r>
+              <w:t>B</w:t>
+            </w:r>
+          </w:p>
+          <w:p>
+            <w:pPr>
+              <w:cnfStyle w:val="000000000000" w:firstRow="0" w:lastRow="0" w:firstColumn="0" w:lastColumn="0" w:oddVBand="0" w:evenVBand="0" w:oddHBand="0" w:evenHBand="0" w:firstRowFirstColumn="0" w:firstRowLastColumn="0" w:lastRowFirstColumn="0" w:lastRowLastColumn="0"/>
+            </w:pPr>
+          </w:p>
+        </w:tc>
+      </w:tr>
+      <w:tr>
+        <w:trPr>
+          <w:cnfStyle w:val="000000100000" w:firstRow="0" w:lastRow="0" w:firstColumn="0" w:lastColumn="0" w:oddVBand="0" w:evenVBand="0" w:oddHBand="1" w:evenHBand="0" w:firstRowFirstColumn="0" w:firstRowLastColumn="0" w:lastRowFirstColumn="0" w:lastRowLastColumn="0"/>
+        </w:trPr>
+        <w:tc>
+          <w:tcPr>
+            <w:cnfStyle w:val="001000000000" w:firstRow="0" w:lastRow="0" w:firstColumn="1" w:lastColumn="0" w:oddVBand="0" w:evenVBand="0" w:oddHBand="0" w:evenHBand="0" w:firstRowFirstColumn="0" w:firstRowLastColumn="0" w:lastRowFirstColumn="0" w:lastRowLastColumn="0"/>
+            <w:tcW w:w="5812" w:type="dxa"/>
             <w:vAlign w:val="center"/>
             <w:hideMark/>
+          </w:tcPr>
+          <w:p>
+            <w:pPr>
+              <w:jc w:val="center"/>
+              <w:rPr>
+                <w:b w:val="0"/>
+                <w:bCs w:val="0"/>
+              </w:rPr>
+            </w:pPr>
+            <w:r>
+              <w:drawing>
+                <wp:inline distT="0" distB="0" distL="0" distR="0" wp14:anchorId="570B4BFC" wp14:editId="67B0F3A5">
+                  <wp:extent cx="2930502" cy="2143125"/>
+                  <wp:effectExtent l="0" t="0" r="3810" b="0"/>
+                  <wp:docPr id="144325502" name="Picture 1"/>
+                  <wp:cNvGraphicFramePr>
+                    <a:graphicFrameLocks xmlns:a="http://schemas.openxmlformats.org/drawingml/2006/main" noChangeAspect="1"/>
+                  </wp:cNvGraphicFramePr>
+                  <a:graphic xmlns:a="http://schemas.openxmlformats.org/drawingml/2006/main">
+                    <a:graphicData uri="http://schemas.openxmlformats.org/drawingml/2006/picture">
+                      <pic:pic xmlns:pic="http://schemas.openxmlformats.org/drawingml/2006/picture">
+                        <pic:nvPicPr>
+                          <pic:cNvPr id="144325502" name=""/>
+                          <pic:cNvPicPr/>
+                        </pic:nvPicPr>
+                        <pic:blipFill>
+                          <a:blip r:embed="rId45"/>
+                          <a:stretch>
+                            <a:fillRect/>
+                          </a:stretch>
+                        </pic:blipFill>
+                        <pic:spPr>
+                          <a:xfrm>
+                            <a:off x="0" y="0"/>
+                            <a:ext cx="2950072" cy="2157437"/>
+                          </a:xfrm>
+                          <a:prstGeom prst="rect">
+                            <a:avLst/>
+                          </a:prstGeom>
+                        </pic:spPr>
+                      </pic:pic>
+                    </a:graphicData>
+                  </a:graphic>
+                </wp:inline>
+              </w:drawing>
+            </w:r>
+          </w:p>
+        </w:tc>
+        <w:tc>
+          <w:tcPr>
+            <w:tcW w:w="3214" w:type="dxa"/>
+            <w:vAlign w:val="center"/>
+            <w:hideMark/>
+          </w:tcPr>
+          <w:p>
+            <w:pPr>
+              <w:jc w:val="center"/>
+              <w:cnfStyle w:val="000000100000" w:firstRow="0" w:lastRow="0" w:firstColumn="0" w:lastColumn="0" w:oddVBand="0" w:evenVBand="0" w:oddHBand="1" w:evenHBand="0" w:firstRowFirstColumn="0" w:firstRowLastColumn="0" w:lastRowFirstColumn="0" w:lastRowLastColumn="0"/>
+            </w:pPr>
+            <w:r>
+              <w:t>Private members to class “Game”, as declared in the header file.</w:t>
+            </w:r>
+          </w:p>
+          <w:p>
+            <w:pPr>
+              <w:jc w:val="center"/>
+              <w:cnfStyle w:val="000000100000" w:firstRow="0" w:lastRow="0" w:firstColumn="0" w:lastColumn="0" w:oddVBand="0" w:evenVBand="0" w:oddHBand="1" w:evenHBand="0" w:firstRowFirstColumn="0" w:firstRowLastColumn="0" w:lastRowFirstColumn="0" w:lastRowLastColumn="0"/>
+            </w:pPr>
+            <w:r>
+              <w:t>Part A</w:t>
+            </w:r>
+          </w:p>
+        </w:tc>
+      </w:tr>
+      <w:tr>
+        <w:tc>
+          <w:tcPr>
+            <w:cnfStyle w:val="001000000000" w:firstRow="0" w:lastRow="0" w:firstColumn="1" w:lastColumn="0" w:oddVBand="0" w:evenVBand="0" w:oddHBand="0" w:evenHBand="0" w:firstRowFirstColumn="0" w:firstRowLastColumn="0" w:lastRowFirstColumn="0" w:lastRowLastColumn="0"/>
+            <w:tcW w:w="5812" w:type="dxa"/>
+            <w:vAlign w:val="center"/>
+          </w:tcPr>
+          <w:p>
+            <w:pPr>
+              <w:jc w:val="center"/>
+            </w:pPr>
+            <w:r>
+              <w:lastRenderedPageBreak/>
+              <w:drawing>
+                <wp:inline distT="0" distB="0" distL="0" distR="0" wp14:anchorId="25722D1B" wp14:editId="247A90A1">
+                  <wp:extent cx="3727818" cy="3267075"/>
+                  <wp:effectExtent l="0" t="0" r="6350" b="0"/>
+                  <wp:docPr id="1067615215" name="Picture 1"/>
+                  <wp:cNvGraphicFramePr>
+                    <a:graphicFrameLocks xmlns:a="http://schemas.openxmlformats.org/drawingml/2006/main" noChangeAspect="1"/>
+                  </wp:cNvGraphicFramePr>
+                  <a:graphic xmlns:a="http://schemas.openxmlformats.org/drawingml/2006/main">
+                    <a:graphicData uri="http://schemas.openxmlformats.org/drawingml/2006/picture">
+                      <pic:pic xmlns:pic="http://schemas.openxmlformats.org/drawingml/2006/picture">
+                        <pic:nvPicPr>
+                          <pic:cNvPr id="1067615215" name=""/>
+                          <pic:cNvPicPr/>
+                        </pic:nvPicPr>
+                        <pic:blipFill>
+                          <a:blip r:embed="rId46"/>
+                          <a:stretch>
+                            <a:fillRect/>
+                          </a:stretch>
+                        </pic:blipFill>
+                        <pic:spPr>
+                          <a:xfrm>
+                            <a:off x="0" y="0"/>
+                            <a:ext cx="3747638" cy="3284445"/>
+                          </a:xfrm>
+                          <a:prstGeom prst="rect">
+                            <a:avLst/>
+                          </a:prstGeom>
+                        </pic:spPr>
+                      </pic:pic>
+                    </a:graphicData>
+                  </a:graphic>
+                </wp:inline>
+              </w:drawing>
+            </w:r>
+          </w:p>
+        </w:tc>
+        <w:tc>
+          <w:tcPr>
+            <w:tcW w:w="3214" w:type="dxa"/>
+            <w:vAlign w:val="center"/>
           </w:tcPr>
           <w:p>
             <w:pPr>
@@ -5029,6 +6058,18 @@
               <w:t>Private members to class “Game”, as declared in the header file.</w:t>
             </w:r>
           </w:p>
+          <w:p>
+            <w:pPr>
+              <w:jc w:val="center"/>
+              <w:cnfStyle w:val="000000000000" w:firstRow="0" w:lastRow="0" w:firstColumn="0" w:lastColumn="0" w:oddVBand="0" w:evenVBand="0" w:oddHBand="0" w:evenHBand="0" w:firstRowFirstColumn="0" w:firstRowLastColumn="0" w:lastRowFirstColumn="0" w:lastRowLastColumn="0"/>
+            </w:pPr>
+            <w:r>
+              <w:t xml:space="preserve">Part </w:t>
+            </w:r>
+            <w:r>
+              <w:t>B</w:t>
+            </w:r>
+          </w:p>
         </w:tc>
       </w:tr>
     </w:tbl>
@@ -5037,7 +6078,7 @@
         <w:pStyle w:val="Caption"/>
         <w:jc w:val="center"/>
       </w:pPr>
-      <w:bookmarkStart w:id="5" w:name="_Toc133255703"/>
+      <w:bookmarkStart w:id="5" w:name="_Toc133263818"/>
       <w:r>
         <w:t xml:space="preserve">Table </w:t>
       </w:r>
@@ -5104,7 +6145,7 @@
       <w:pPr>
         <w:pStyle w:val="Heading1"/>
       </w:pPr>
-      <w:bookmarkStart w:id="6" w:name="_Toc133255736"/>
+      <w:bookmarkStart w:id="6" w:name="_Toc133263842"/>
       <w:r>
         <w:lastRenderedPageBreak/>
         <w:t>Class Diagram</w:t>
@@ -5138,7 +6179,7 @@
                     </pic:cNvPicPr>
                   </pic:nvPicPr>
                   <pic:blipFill>
-                    <a:blip r:embed="rId35" cstate="print">
+                    <a:blip r:embed="rId47" cstate="print">
                       <a:extLst>
                         <a:ext uri="{28A0092B-C50C-407E-A947-70E740481C1C}">
                           <a14:useLocalDpi xmlns:a14="http://schemas.microsoft.com/office/drawing/2010/main" val="0"/>
@@ -5179,7 +6220,7 @@
           <w:iCs w:val="0"/>
         </w:rPr>
       </w:pPr>
-      <w:bookmarkStart w:id="7" w:name="_Toc133255707"/>
+      <w:bookmarkStart w:id="7" w:name="_Toc133263822"/>
       <w:r>
         <w:rPr>
           <w:i w:val="0"/>
@@ -5277,10 +6318,20 @@
     </w:p>
     <w:p>
       <w:pPr>
+        <w:spacing w:before="0" w:after="0" w:line="240" w:lineRule="auto"/>
+        <w:jc w:val="left"/>
+      </w:pPr>
+      <w:r>
+        <w:br w:type="page"/>
+      </w:r>
+    </w:p>
+    <w:p>
+      <w:pPr>
         <w:pStyle w:val="Heading1"/>
       </w:pPr>
-      <w:bookmarkStart w:id="8" w:name="_Toc133255737"/>
-      <w:r>
+      <w:bookmarkStart w:id="8" w:name="_Toc133263843"/>
+      <w:r>
+        <w:lastRenderedPageBreak/>
         <w:t>CRC Cards</w:t>
       </w:r>
       <w:bookmarkEnd w:id="8"/>
@@ -5309,7 +6360,7 @@
                     <pic:cNvPicPr/>
                   </pic:nvPicPr>
                   <pic:blipFill>
-                    <a:blip r:embed="rId36"/>
+                    <a:blip r:embed="rId48"/>
                     <a:stretch>
                       <a:fillRect/>
                     </a:stretch>
@@ -5339,7 +6390,7 @@
           <w:iCs w:val="0"/>
         </w:rPr>
       </w:pPr>
-      <w:bookmarkStart w:id="9" w:name="_Toc133255708"/>
+      <w:bookmarkStart w:id="9" w:name="_Toc133263823"/>
       <w:r>
         <w:rPr>
           <w:i w:val="0"/>
@@ -5459,7 +6510,7 @@
                     <pic:cNvPicPr/>
                   </pic:nvPicPr>
                   <pic:blipFill>
-                    <a:blip r:embed="rId37"/>
+                    <a:blip r:embed="rId49"/>
                     <a:stretch>
                       <a:fillRect/>
                     </a:stretch>
@@ -5489,7 +6540,7 @@
           <w:iCs w:val="0"/>
         </w:rPr>
       </w:pPr>
-      <w:bookmarkStart w:id="10" w:name="_Toc133255709"/>
+      <w:bookmarkStart w:id="10" w:name="_Toc133263824"/>
       <w:r>
         <w:rPr>
           <w:i w:val="0"/>
@@ -5593,7 +6644,6 @@
         <w:rPr>
           <w:noProof/>
         </w:rPr>
-        <w:lastRenderedPageBreak/>
         <w:drawing>
           <wp:inline distT="0" distB="0" distL="0" distR="0" wp14:anchorId="48DBF585" wp14:editId="4C91B232">
             <wp:extent cx="5731510" cy="1519555"/>
@@ -5610,7 +6660,7 @@
                     <pic:cNvPicPr/>
                   </pic:nvPicPr>
                   <pic:blipFill>
-                    <a:blip r:embed="rId38"/>
+                    <a:blip r:embed="rId50"/>
                     <a:stretch>
                       <a:fillRect/>
                     </a:stretch>
@@ -5640,7 +6690,7 @@
           <w:iCs w:val="0"/>
         </w:rPr>
       </w:pPr>
-      <w:bookmarkStart w:id="11" w:name="_Toc133255710"/>
+      <w:bookmarkStart w:id="11" w:name="_Toc133263825"/>
       <w:r>
         <w:rPr>
           <w:i w:val="0"/>
@@ -5760,7 +6810,7 @@
                     <pic:cNvPicPr/>
                   </pic:nvPicPr>
                   <pic:blipFill>
-                    <a:blip r:embed="rId39"/>
+                    <a:blip r:embed="rId51"/>
                     <a:stretch>
                       <a:fillRect/>
                     </a:stretch>
@@ -5790,7 +6840,7 @@
           <w:iCs w:val="0"/>
         </w:rPr>
       </w:pPr>
-      <w:bookmarkStart w:id="12" w:name="_Toc133255711"/>
+      <w:bookmarkStart w:id="12" w:name="_Toc133263826"/>
       <w:r>
         <w:rPr>
           <w:i w:val="0"/>
@@ -5894,6 +6944,7 @@
         <w:rPr>
           <w:noProof/>
         </w:rPr>
+        <w:lastRenderedPageBreak/>
         <w:drawing>
           <wp:inline distT="0" distB="0" distL="0" distR="0" wp14:anchorId="1A41E867" wp14:editId="5AFFAC61">
             <wp:extent cx="5731510" cy="1097280"/>
@@ -5910,7 +6961,7 @@
                     <pic:cNvPicPr/>
                   </pic:nvPicPr>
                   <pic:blipFill>
-                    <a:blip r:embed="rId40"/>
+                    <a:blip r:embed="rId52"/>
                     <a:stretch>
                       <a:fillRect/>
                     </a:stretch>
@@ -5940,7 +6991,7 @@
           <w:iCs w:val="0"/>
         </w:rPr>
       </w:pPr>
-      <w:bookmarkStart w:id="13" w:name="_Toc133255712"/>
+      <w:bookmarkStart w:id="13" w:name="_Toc133263827"/>
       <w:r>
         <w:rPr>
           <w:i w:val="0"/>
@@ -6061,7 +7112,7 @@
                     <pic:cNvPicPr/>
                   </pic:nvPicPr>
                   <pic:blipFill>
-                    <a:blip r:embed="rId41"/>
+                    <a:blip r:embed="rId53"/>
                     <a:stretch>
                       <a:fillRect/>
                     </a:stretch>
@@ -6091,7 +7142,7 @@
           <w:iCs w:val="0"/>
         </w:rPr>
       </w:pPr>
-      <w:bookmarkStart w:id="14" w:name="_Toc133255713"/>
+      <w:bookmarkStart w:id="14" w:name="_Toc133263828"/>
       <w:r>
         <w:rPr>
           <w:i w:val="0"/>
@@ -6211,7 +7262,7 @@
                     <pic:cNvPicPr/>
                   </pic:nvPicPr>
                   <pic:blipFill>
-                    <a:blip r:embed="rId42"/>
+                    <a:blip r:embed="rId54"/>
                     <a:stretch>
                       <a:fillRect/>
                     </a:stretch>
@@ -6241,7 +7292,7 @@
           <w:iCs w:val="0"/>
         </w:rPr>
       </w:pPr>
-      <w:bookmarkStart w:id="15" w:name="_Toc133255714"/>
+      <w:bookmarkStart w:id="15" w:name="_Toc133263829"/>
       <w:r>
         <w:rPr>
           <w:i w:val="0"/>
@@ -6345,7 +7396,6 @@
         <w:rPr>
           <w:noProof/>
         </w:rPr>
-        <w:lastRenderedPageBreak/>
         <w:drawing>
           <wp:inline distT="0" distB="0" distL="0" distR="0" wp14:anchorId="549C221F" wp14:editId="193E2C6B">
             <wp:extent cx="5731510" cy="1106170"/>
@@ -6362,7 +7412,7 @@
                     <pic:cNvPicPr/>
                   </pic:nvPicPr>
                   <pic:blipFill>
-                    <a:blip r:embed="rId43"/>
+                    <a:blip r:embed="rId55"/>
                     <a:stretch>
                       <a:fillRect/>
                     </a:stretch>
@@ -6392,7 +7442,7 @@
           <w:iCs w:val="0"/>
         </w:rPr>
       </w:pPr>
-      <w:bookmarkStart w:id="16" w:name="_Toc133255715"/>
+      <w:bookmarkStart w:id="16" w:name="_Toc133263830"/>
       <w:r>
         <w:rPr>
           <w:i w:val="0"/>
@@ -6512,7 +7562,7 @@
                     <pic:cNvPicPr/>
                   </pic:nvPicPr>
                   <pic:blipFill>
-                    <a:blip r:embed="rId44"/>
+                    <a:blip r:embed="rId56"/>
                     <a:stretch>
                       <a:fillRect/>
                     </a:stretch>
@@ -6542,7 +7592,7 @@
           <w:iCs w:val="0"/>
         </w:rPr>
       </w:pPr>
-      <w:bookmarkStart w:id="17" w:name="_Toc133255716"/>
+      <w:bookmarkStart w:id="17" w:name="_Toc133263831"/>
       <w:r>
         <w:rPr>
           <w:i w:val="0"/>
@@ -6646,6 +7696,7 @@
         <w:rPr>
           <w:noProof/>
         </w:rPr>
+        <w:lastRenderedPageBreak/>
         <w:drawing>
           <wp:inline distT="0" distB="0" distL="0" distR="0" wp14:anchorId="2C546755" wp14:editId="3CE65858">
             <wp:extent cx="5731510" cy="958850"/>
@@ -6662,7 +7713,7 @@
                     <pic:cNvPicPr/>
                   </pic:nvPicPr>
                   <pic:blipFill>
-                    <a:blip r:embed="rId45"/>
+                    <a:blip r:embed="rId57"/>
                     <a:stretch>
                       <a:fillRect/>
                     </a:stretch>
@@ -6692,7 +7743,7 @@
           <w:iCs w:val="0"/>
         </w:rPr>
       </w:pPr>
-      <w:bookmarkStart w:id="18" w:name="_Toc133255717"/>
+      <w:bookmarkStart w:id="18" w:name="_Toc133263832"/>
       <w:r>
         <w:rPr>
           <w:i w:val="0"/>
@@ -6813,7 +7864,7 @@
                     <pic:cNvPicPr/>
                   </pic:nvPicPr>
                   <pic:blipFill>
-                    <a:blip r:embed="rId46"/>
+                    <a:blip r:embed="rId58"/>
                     <a:stretch>
                       <a:fillRect/>
                     </a:stretch>
@@ -6843,7 +7894,7 @@
           <w:iCs w:val="0"/>
         </w:rPr>
       </w:pPr>
-      <w:bookmarkStart w:id="19" w:name="_Toc133255718"/>
+      <w:bookmarkStart w:id="19" w:name="_Toc133263833"/>
       <w:r>
         <w:rPr>
           <w:i w:val="0"/>
@@ -6963,7 +8014,7 @@
                     <pic:cNvPicPr/>
                   </pic:nvPicPr>
                   <pic:blipFill>
-                    <a:blip r:embed="rId47"/>
+                    <a:blip r:embed="rId59"/>
                     <a:stretch>
                       <a:fillRect/>
                     </a:stretch>
@@ -6993,7 +8044,7 @@
           <w:iCs w:val="0"/>
         </w:rPr>
       </w:pPr>
-      <w:bookmarkStart w:id="20" w:name="_Toc133255719"/>
+      <w:bookmarkStart w:id="20" w:name="_Toc133263834"/>
       <w:r>
         <w:rPr>
           <w:i w:val="0"/>
@@ -7113,7 +8164,7 @@
                     <pic:cNvPicPr/>
                   </pic:nvPicPr>
                   <pic:blipFill>
-                    <a:blip r:embed="rId48"/>
+                    <a:blip r:embed="rId60"/>
                     <a:stretch>
                       <a:fillRect/>
                     </a:stretch>
@@ -7143,7 +8194,7 @@
           <w:iCs w:val="0"/>
         </w:rPr>
       </w:pPr>
-      <w:bookmarkStart w:id="21" w:name="_Toc133255720"/>
+      <w:bookmarkStart w:id="21" w:name="_Toc133263835"/>
       <w:r>
         <w:rPr>
           <w:i w:val="0"/>
@@ -7247,7 +8298,6 @@
         <w:rPr>
           <w:noProof/>
         </w:rPr>
-        <w:lastRenderedPageBreak/>
         <w:drawing>
           <wp:inline distT="0" distB="0" distL="0" distR="0" wp14:anchorId="3AA0C47E" wp14:editId="704349EC">
             <wp:extent cx="5731510" cy="935355"/>
@@ -7264,7 +8314,7 @@
                     <pic:cNvPicPr/>
                   </pic:nvPicPr>
                   <pic:blipFill>
-                    <a:blip r:embed="rId49"/>
+                    <a:blip r:embed="rId61"/>
                     <a:stretch>
                       <a:fillRect/>
                     </a:stretch>
@@ -7294,7 +8344,7 @@
           <w:iCs w:val="0"/>
         </w:rPr>
       </w:pPr>
-      <w:bookmarkStart w:id="22" w:name="_Toc133255721"/>
+      <w:bookmarkStart w:id="22" w:name="_Toc133263836"/>
       <w:r>
         <w:rPr>
           <w:i w:val="0"/>
@@ -7414,7 +8464,7 @@
                     <pic:cNvPicPr/>
                   </pic:nvPicPr>
                   <pic:blipFill>
-                    <a:blip r:embed="rId50"/>
+                    <a:blip r:embed="rId62"/>
                     <a:stretch>
                       <a:fillRect/>
                     </a:stretch>
@@ -7444,7 +8494,7 @@
           <w:iCs w:val="0"/>
         </w:rPr>
       </w:pPr>
-      <w:bookmarkStart w:id="23" w:name="_Toc133255722"/>
+      <w:bookmarkStart w:id="23" w:name="_Toc133263837"/>
       <w:r>
         <w:rPr>
           <w:i w:val="0"/>
@@ -7553,7 +8603,7 @@
       <w:pPr>
         <w:pStyle w:val="Heading1"/>
       </w:pPr>
-      <w:bookmarkStart w:id="24" w:name="_Toc133255738"/>
+      <w:bookmarkStart w:id="24" w:name="_Toc133263844"/>
       <w:r>
         <w:lastRenderedPageBreak/>
         <w:t>Sequence Diagram</w:t>
@@ -7585,7 +8635,7 @@
                     <pic:cNvPicPr/>
                   </pic:nvPicPr>
                   <pic:blipFill>
-                    <a:blip r:embed="rId51"/>
+                    <a:blip r:embed="rId63"/>
                     <a:stretch>
                       <a:fillRect/>
                     </a:stretch>
@@ -7615,7 +8665,7 @@
           <w:iCs w:val="0"/>
         </w:rPr>
       </w:pPr>
-      <w:bookmarkStart w:id="25" w:name="_Toc133255723"/>
+      <w:bookmarkStart w:id="25" w:name="_Toc133263838"/>
       <w:r>
         <w:rPr>
           <w:i w:val="0"/>
@@ -7725,7 +8775,7 @@
         <w:pStyle w:val="Heading1"/>
       </w:pPr>
       <w:bookmarkStart w:id="26" w:name="_Toc54713657"/>
-      <w:bookmarkStart w:id="27" w:name="_Toc133255739"/>
+      <w:bookmarkStart w:id="27" w:name="_Toc133263845"/>
       <w:r>
         <w:lastRenderedPageBreak/>
         <w:t>References</w:t>
@@ -13668,16 +14718,15 @@
 </file>
 
 <file path=customXml/item1.xml><?xml version="1.0" encoding="utf-8"?>
-<p:properties xmlns:p="http://schemas.microsoft.com/office/2006/metadata/properties" xmlns:xsi="http://www.w3.org/2001/XMLSchema-instance" xmlns:pc="http://schemas.microsoft.com/office/infopath/2007/PartnerControls">
-  <documentManagement/>
-</p:properties>
+<?mso-contentType ?>
+<FormTemplates xmlns="http://schemas.microsoft.com/sharepoint/v3/contenttype/forms">
+  <Display>DocumentLibraryForm</Display>
+  <Edit>DocumentLibraryForm</Edit>
+  <New>DocumentLibraryForm</New>
+</FormTemplates>
 </file>
 
 <file path=customXml/item2.xml><?xml version="1.0" encoding="utf-8"?>
-<b:Sources xmlns:b="http://schemas.openxmlformats.org/officeDocument/2006/bibliography" xmlns="http://schemas.openxmlformats.org/officeDocument/2006/bibliography" SelectedStyle="\APASixthEditionOfficeOnline.xsl" StyleName="APA" Version="6"/>
-</file>
-
-<file path=customXml/item3.xml><?xml version="1.0" encoding="utf-8"?>
 <ct:contentTypeSchema xmlns:ct="http://schemas.microsoft.com/office/2006/metadata/contentType" xmlns:ma="http://schemas.microsoft.com/office/2006/metadata/properties/metaAttributes" ct:_="" ma:_="" ma:contentTypeName="Document" ma:contentTypeID="0x010100B4B3963D136B89489C303B1F134CDEFE" ma:contentTypeVersion="2" ma:contentTypeDescription="Create a new document." ma:contentTypeScope="" ma:versionID="308c9ae795ee33ed826f6ffffe232275">
   <xsd:schema xmlns:xsd="http://www.w3.org/2001/XMLSchema" xmlns:xs="http://www.w3.org/2001/XMLSchema" xmlns:p="http://schemas.microsoft.com/office/2006/metadata/properties" xmlns:ns2="3d09ae41-e7b8-4678-82ce-f613907bc86b" targetNamespace="http://schemas.microsoft.com/office/2006/metadata/properties" ma:root="true" ma:fieldsID="ae9e1e531943a4b87ea1040b939bb65d" ns2:_="">
     <xsd:import namespace="3d09ae41-e7b8-4678-82ce-f613907bc86b"/>
@@ -13809,33 +14858,25 @@
 </ct:contentTypeSchema>
 </file>
 
+<file path=customXml/item3.xml><?xml version="1.0" encoding="utf-8"?>
+<p:properties xmlns:p="http://schemas.microsoft.com/office/2006/metadata/properties" xmlns:xsi="http://www.w3.org/2001/XMLSchema-instance" xmlns:pc="http://schemas.microsoft.com/office/infopath/2007/PartnerControls">
+  <documentManagement/>
+</p:properties>
+</file>
+
 <file path=customXml/item4.xml><?xml version="1.0" encoding="utf-8"?>
-<?mso-contentType ?>
-<FormTemplates xmlns="http://schemas.microsoft.com/sharepoint/v3/contenttype/forms">
-  <Display>DocumentLibraryForm</Display>
-  <Edit>DocumentLibraryForm</Edit>
-  <New>DocumentLibraryForm</New>
-</FormTemplates>
+<b:Sources xmlns:b="http://schemas.openxmlformats.org/officeDocument/2006/bibliography" xmlns="http://schemas.openxmlformats.org/officeDocument/2006/bibliography" SelectedStyle="\APASixthEditionOfficeOnline.xsl" StyleName="APA" Version="6"/>
 </file>
 
 <file path=customXml/itemProps1.xml><?xml version="1.0" encoding="utf-8"?>
-<ds:datastoreItem xmlns:ds="http://schemas.openxmlformats.org/officeDocument/2006/customXml" ds:itemID="{B81975BD-F3A5-4B76-88D3-92416F194EA7}">
+<ds:datastoreItem xmlns:ds="http://schemas.openxmlformats.org/officeDocument/2006/customXml" ds:itemID="{62938047-4573-473E-BF0E-290566D59595}">
   <ds:schemaRefs>
-    <ds:schemaRef ds:uri="http://schemas.microsoft.com/office/2006/metadata/properties"/>
-    <ds:schemaRef ds:uri="http://schemas.microsoft.com/office/infopath/2007/PartnerControls"/>
+    <ds:schemaRef ds:uri="http://schemas.microsoft.com/sharepoint/v3/contenttype/forms"/>
   </ds:schemaRefs>
 </ds:datastoreItem>
 </file>
 
 <file path=customXml/itemProps2.xml><?xml version="1.0" encoding="utf-8"?>
-<ds:datastoreItem xmlns:ds="http://schemas.openxmlformats.org/officeDocument/2006/customXml" ds:itemID="{6524EC38-AC30-4011-9356-E64C23A0631D}">
-  <ds:schemaRefs>
-    <ds:schemaRef ds:uri="http://schemas.openxmlformats.org/officeDocument/2006/bibliography"/>
-  </ds:schemaRefs>
-</ds:datastoreItem>
-</file>
-
-<file path=customXml/itemProps3.xml><?xml version="1.0" encoding="utf-8"?>
 <ds:datastoreItem xmlns:ds="http://schemas.openxmlformats.org/officeDocument/2006/customXml" ds:itemID="{2565A03E-28DF-494F-BAE7-C32272330B83}">
   <ds:schemaRefs>
     <ds:schemaRef ds:uri="http://schemas.microsoft.com/office/2006/metadata/contentType"/>
@@ -13853,10 +14894,19 @@
 </ds:datastoreItem>
 </file>
 
+<file path=customXml/itemProps3.xml><?xml version="1.0" encoding="utf-8"?>
+<ds:datastoreItem xmlns:ds="http://schemas.openxmlformats.org/officeDocument/2006/customXml" ds:itemID="{B81975BD-F3A5-4B76-88D3-92416F194EA7}">
+  <ds:schemaRefs>
+    <ds:schemaRef ds:uri="http://schemas.microsoft.com/office/2006/metadata/properties"/>
+    <ds:schemaRef ds:uri="http://schemas.microsoft.com/office/infopath/2007/PartnerControls"/>
+  </ds:schemaRefs>
+</ds:datastoreItem>
+</file>
+
 <file path=customXml/itemProps4.xml><?xml version="1.0" encoding="utf-8"?>
-<ds:datastoreItem xmlns:ds="http://schemas.openxmlformats.org/officeDocument/2006/customXml" ds:itemID="{62938047-4573-473E-BF0E-290566D59595}">
+<ds:datastoreItem xmlns:ds="http://schemas.openxmlformats.org/officeDocument/2006/customXml" ds:itemID="{6524EC38-AC30-4011-9356-E64C23A0631D}">
   <ds:schemaRefs>
-    <ds:schemaRef ds:uri="http://schemas.microsoft.com/sharepoint/v3/contenttype/forms"/>
+    <ds:schemaRef ds:uri="http://schemas.openxmlformats.org/officeDocument/2006/bibliography"/>
   </ds:schemaRefs>
 </ds:datastoreItem>
 </file>

</xml_diff>

<commit_message>
added more to the tdd
</commit_message>
<xml_diff>
--- a/Documents/tdd.docx
+++ b/Documents/tdd.docx
@@ -534,7 +534,7 @@
         </w:rPr>
         <w:fldChar w:fldCharType="separate"/>
       </w:r>
-      <w:hyperlink w:anchor="_Toc133339312" w:history="1">
+      <w:hyperlink w:anchor="_Toc133340790" w:history="1">
         <w:r>
           <w:rPr>
             <w:rStyle w:val="Hyperlink"/>
@@ -577,7 +577,7 @@
             <w:noProof/>
             <w:webHidden/>
           </w:rPr>
-          <w:instrText xml:space="preserve"> PAGEREF _Toc133339312 \h </w:instrText>
+          <w:instrText xml:space="preserve"> PAGEREF _Toc133340790 \h </w:instrText>
         </w:r>
         <w:r>
           <w:rPr>
@@ -622,7 +622,7 @@
           <w:lang w:eastAsia="en-IE"/>
         </w:rPr>
       </w:pPr>
-      <w:hyperlink w:anchor="_Toc133339313" w:history="1">
+      <w:hyperlink w:anchor="_Toc133340791" w:history="1">
         <w:r>
           <w:rPr>
             <w:rStyle w:val="Hyperlink"/>
@@ -665,7 +665,7 @@
             <w:noProof/>
             <w:webHidden/>
           </w:rPr>
-          <w:instrText xml:space="preserve"> PAGEREF _Toc133339313 \h </w:instrText>
+          <w:instrText xml:space="preserve"> PAGEREF _Toc133340791 \h </w:instrText>
         </w:r>
         <w:r>
           <w:rPr>
@@ -709,7 +709,7 @@
           <w:lang w:eastAsia="en-IE"/>
         </w:rPr>
       </w:pPr>
-      <w:hyperlink w:anchor="_Toc133339314" w:history="1">
+      <w:hyperlink w:anchor="_Toc133340792" w:history="1">
         <w:r>
           <w:rPr>
             <w:rStyle w:val="Hyperlink"/>
@@ -731,7 +731,7 @@
             <w:rStyle w:val="Hyperlink"/>
             <w:noProof/>
           </w:rPr>
-          <w:t>Header Files</w:t>
+          <w:t>Introduction</w:t>
         </w:r>
         <w:r>
           <w:rPr>
@@ -752,7 +752,7 @@
             <w:noProof/>
             <w:webHidden/>
           </w:rPr>
-          <w:instrText xml:space="preserve"> PAGEREF _Toc133339314 \h </w:instrText>
+          <w:instrText xml:space="preserve"> PAGEREF _Toc133340792 \h </w:instrText>
         </w:r>
         <w:r>
           <w:rPr>
@@ -796,7 +796,7 @@
           <w:lang w:eastAsia="en-IE"/>
         </w:rPr>
       </w:pPr>
-      <w:hyperlink w:anchor="_Toc133339315" w:history="1">
+      <w:hyperlink w:anchor="_Toc133340793" w:history="1">
         <w:r>
           <w:rPr>
             <w:rStyle w:val="Hyperlink"/>
@@ -818,6 +818,180 @@
             <w:rStyle w:val="Hyperlink"/>
             <w:noProof/>
           </w:rPr>
+          <w:t>Header Files</w:t>
+        </w:r>
+        <w:r>
+          <w:rPr>
+            <w:noProof/>
+            <w:webHidden/>
+          </w:rPr>
+          <w:tab/>
+        </w:r>
+        <w:r>
+          <w:rPr>
+            <w:noProof/>
+            <w:webHidden/>
+          </w:rPr>
+          <w:fldChar w:fldCharType="begin"/>
+        </w:r>
+        <w:r>
+          <w:rPr>
+            <w:noProof/>
+            <w:webHidden/>
+          </w:rPr>
+          <w:instrText xml:space="preserve"> PAGEREF _Toc133340793 \h </w:instrText>
+        </w:r>
+        <w:r>
+          <w:rPr>
+            <w:noProof/>
+            <w:webHidden/>
+          </w:rPr>
+        </w:r>
+        <w:r>
+          <w:rPr>
+            <w:noProof/>
+            <w:webHidden/>
+          </w:rPr>
+          <w:fldChar w:fldCharType="separate"/>
+        </w:r>
+        <w:r>
+          <w:rPr>
+            <w:noProof/>
+            <w:webHidden/>
+          </w:rPr>
+          <w:t>2</w:t>
+        </w:r>
+        <w:r>
+          <w:rPr>
+            <w:noProof/>
+            <w:webHidden/>
+          </w:rPr>
+          <w:fldChar w:fldCharType="end"/>
+        </w:r>
+      </w:hyperlink>
+    </w:p>
+    <w:p>
+      <w:pPr>
+        <w:pStyle w:val="TOC2"/>
+        <w:tabs>
+          <w:tab w:val="left" w:pos="880"/>
+        </w:tabs>
+        <w:rPr>
+          <w:rFonts w:asciiTheme="minorHAnsi" w:eastAsiaTheme="minorEastAsia" w:hAnsiTheme="minorHAnsi" w:cstheme="minorBidi"/>
+          <w:noProof/>
+          <w:sz w:val="22"/>
+          <w:lang w:eastAsia="en-IE"/>
+        </w:rPr>
+      </w:pPr>
+      <w:hyperlink w:anchor="_Toc133340794" w:history="1">
+        <w:r>
+          <w:rPr>
+            <w:rStyle w:val="Hyperlink"/>
+            <w:noProof/>
+          </w:rPr>
+          <w:t>2.3</w:t>
+        </w:r>
+        <w:r>
+          <w:rPr>
+            <w:rFonts w:asciiTheme="minorHAnsi" w:eastAsiaTheme="minorEastAsia" w:hAnsiTheme="minorHAnsi" w:cstheme="minorBidi"/>
+            <w:noProof/>
+            <w:sz w:val="22"/>
+            <w:lang w:eastAsia="en-IE"/>
+          </w:rPr>
+          <w:tab/>
+        </w:r>
+        <w:r>
+          <w:rPr>
+            <w:rStyle w:val="Hyperlink"/>
+            <w:noProof/>
+          </w:rPr>
+          <w:t>Data structures used</w:t>
+        </w:r>
+        <w:r>
+          <w:rPr>
+            <w:noProof/>
+            <w:webHidden/>
+          </w:rPr>
+          <w:tab/>
+        </w:r>
+        <w:r>
+          <w:rPr>
+            <w:noProof/>
+            <w:webHidden/>
+          </w:rPr>
+          <w:fldChar w:fldCharType="begin"/>
+        </w:r>
+        <w:r>
+          <w:rPr>
+            <w:noProof/>
+            <w:webHidden/>
+          </w:rPr>
+          <w:instrText xml:space="preserve"> PAGEREF _Toc133340794 \h </w:instrText>
+        </w:r>
+        <w:r>
+          <w:rPr>
+            <w:noProof/>
+            <w:webHidden/>
+          </w:rPr>
+        </w:r>
+        <w:r>
+          <w:rPr>
+            <w:noProof/>
+            <w:webHidden/>
+          </w:rPr>
+          <w:fldChar w:fldCharType="separate"/>
+        </w:r>
+        <w:r>
+          <w:rPr>
+            <w:noProof/>
+            <w:webHidden/>
+          </w:rPr>
+          <w:t>19</w:t>
+        </w:r>
+        <w:r>
+          <w:rPr>
+            <w:noProof/>
+            <w:webHidden/>
+          </w:rPr>
+          <w:fldChar w:fldCharType="end"/>
+        </w:r>
+      </w:hyperlink>
+    </w:p>
+    <w:p>
+      <w:pPr>
+        <w:pStyle w:val="TOC2"/>
+        <w:tabs>
+          <w:tab w:val="left" w:pos="880"/>
+        </w:tabs>
+        <w:rPr>
+          <w:rFonts w:asciiTheme="minorHAnsi" w:eastAsiaTheme="minorEastAsia" w:hAnsiTheme="minorHAnsi" w:cstheme="minorBidi"/>
+          <w:noProof/>
+          <w:sz w:val="22"/>
+          <w:lang w:eastAsia="en-IE"/>
+        </w:rPr>
+      </w:pPr>
+      <w:hyperlink w:anchor="_Toc133340795" w:history="1">
+        <w:r>
+          <w:rPr>
+            <w:rStyle w:val="Hyperlink"/>
+            <w:noProof/>
+          </w:rPr>
+          <w:t>2.4</w:t>
+        </w:r>
+        <w:r>
+          <w:rPr>
+            <w:rFonts w:asciiTheme="minorHAnsi" w:eastAsiaTheme="minorEastAsia" w:hAnsiTheme="minorHAnsi" w:cstheme="minorBidi"/>
+            <w:noProof/>
+            <w:sz w:val="22"/>
+            <w:lang w:eastAsia="en-IE"/>
+          </w:rPr>
+          <w:tab/>
+        </w:r>
+        <w:r>
+          <w:rPr>
+            <w:rStyle w:val="Hyperlink"/>
+            <w:noProof/>
+          </w:rPr>
           <w:t>Storing of Data</w:t>
         </w:r>
         <w:r>
@@ -839,7 +1013,7 @@
             <w:noProof/>
             <w:webHidden/>
           </w:rPr>
-          <w:instrText xml:space="preserve"> PAGEREF _Toc133339315 \h </w:instrText>
+          <w:instrText xml:space="preserve"> PAGEREF _Toc133340795 \h </w:instrText>
         </w:r>
         <w:r>
           <w:rPr>
@@ -859,7 +1033,7 @@
             <w:noProof/>
             <w:webHidden/>
           </w:rPr>
-          <w:t>18</w:t>
+          <w:t>20</w:t>
         </w:r>
         <w:r>
           <w:rPr>
@@ -884,13 +1058,13 @@
           <w:lang w:eastAsia="en-IE"/>
         </w:rPr>
       </w:pPr>
-      <w:hyperlink w:anchor="_Toc133339316" w:history="1">
+      <w:hyperlink w:anchor="_Toc133340796" w:history="1">
         <w:r>
           <w:rPr>
             <w:rStyle w:val="Hyperlink"/>
             <w:noProof/>
           </w:rPr>
-          <w:t>2.2.1</w:t>
+          <w:t>2.4.1</w:t>
         </w:r>
         <w:r>
           <w:rPr>
@@ -927,7 +1101,7 @@
             <w:noProof/>
             <w:webHidden/>
           </w:rPr>
-          <w:instrText xml:space="preserve"> PAGEREF _Toc133339316 \h </w:instrText>
+          <w:instrText xml:space="preserve"> PAGEREF _Toc133340796 \h </w:instrText>
         </w:r>
         <w:r>
           <w:rPr>
@@ -947,7 +1121,7 @@
             <w:noProof/>
             <w:webHidden/>
           </w:rPr>
-          <w:t>18</w:t>
+          <w:t>20</w:t>
         </w:r>
         <w:r>
           <w:rPr>
@@ -972,13 +1146,13 @@
           <w:lang w:eastAsia="en-IE"/>
         </w:rPr>
       </w:pPr>
-      <w:hyperlink w:anchor="_Toc133339317" w:history="1">
+      <w:hyperlink w:anchor="_Toc133340797" w:history="1">
         <w:r>
           <w:rPr>
             <w:rStyle w:val="Hyperlink"/>
             <w:noProof/>
           </w:rPr>
-          <w:t>2.2.2</w:t>
+          <w:t>2.4.2</w:t>
         </w:r>
         <w:r>
           <w:rPr>
@@ -1015,7 +1189,7 @@
             <w:noProof/>
             <w:webHidden/>
           </w:rPr>
-          <w:instrText xml:space="preserve"> PAGEREF _Toc133339317 \h </w:instrText>
+          <w:instrText xml:space="preserve"> PAGEREF _Toc133340797 \h </w:instrText>
         </w:r>
         <w:r>
           <w:rPr>
@@ -1035,7 +1209,7 @@
             <w:noProof/>
             <w:webHidden/>
           </w:rPr>
-          <w:t>18</w:t>
+          <w:t>20</w:t>
         </w:r>
         <w:r>
           <w:rPr>
@@ -1060,7 +1234,7 @@
           <w:lang w:eastAsia="en-IE"/>
         </w:rPr>
       </w:pPr>
-      <w:hyperlink w:anchor="_Toc133339318" w:history="1">
+      <w:hyperlink w:anchor="_Toc133340798" w:history="1">
         <w:r>
           <w:rPr>
             <w:rStyle w:val="Hyperlink"/>
@@ -1103,7 +1277,7 @@
             <w:noProof/>
             <w:webHidden/>
           </w:rPr>
-          <w:instrText xml:space="preserve"> PAGEREF _Toc133339318 \h </w:instrText>
+          <w:instrText xml:space="preserve"> PAGEREF _Toc133340798 \h </w:instrText>
         </w:r>
         <w:r>
           <w:rPr>
@@ -1123,7 +1297,7 @@
             <w:noProof/>
             <w:webHidden/>
           </w:rPr>
-          <w:t>19</w:t>
+          <w:t>21</w:t>
         </w:r>
         <w:r>
           <w:rPr>
@@ -1148,7 +1322,7 @@
           <w:lang w:eastAsia="en-IE"/>
         </w:rPr>
       </w:pPr>
-      <w:hyperlink w:anchor="_Toc133339319" w:history="1">
+      <w:hyperlink w:anchor="_Toc133340799" w:history="1">
         <w:r>
           <w:rPr>
             <w:rStyle w:val="Hyperlink"/>
@@ -1191,7 +1365,7 @@
             <w:noProof/>
             <w:webHidden/>
           </w:rPr>
-          <w:instrText xml:space="preserve"> PAGEREF _Toc133339319 \h </w:instrText>
+          <w:instrText xml:space="preserve"> PAGEREF _Toc133340799 \h </w:instrText>
         </w:r>
         <w:r>
           <w:rPr>
@@ -1211,7 +1385,7 @@
             <w:noProof/>
             <w:webHidden/>
           </w:rPr>
-          <w:t>20</w:t>
+          <w:t>22</w:t>
         </w:r>
         <w:r>
           <w:rPr>
@@ -1236,7 +1410,7 @@
           <w:lang w:eastAsia="en-IE"/>
         </w:rPr>
       </w:pPr>
-      <w:hyperlink w:anchor="_Toc133339320" w:history="1">
+      <w:hyperlink w:anchor="_Toc133340800" w:history="1">
         <w:r>
           <w:rPr>
             <w:rStyle w:val="Hyperlink"/>
@@ -1279,7 +1453,7 @@
             <w:noProof/>
             <w:webHidden/>
           </w:rPr>
-          <w:instrText xml:space="preserve"> PAGEREF _Toc133339320 \h </w:instrText>
+          <w:instrText xml:space="preserve"> PAGEREF _Toc133340800 \h </w:instrText>
         </w:r>
         <w:r>
           <w:rPr>
@@ -1299,7 +1473,7 @@
             <w:noProof/>
             <w:webHidden/>
           </w:rPr>
-          <w:t>23</w:t>
+          <w:t>25</w:t>
         </w:r>
         <w:r>
           <w:rPr>
@@ -1364,7 +1538,7 @@
       <w:r>
         <w:fldChar w:fldCharType="separate"/>
       </w:r>
-      <w:hyperlink w:anchor="_Toc133339295" w:history="1">
+      <w:hyperlink w:anchor="_Toc133340801" w:history="1">
         <w:r>
           <w:rPr>
             <w:rStyle w:val="Hyperlink"/>
@@ -1399,7 +1573,7 @@
             <w:noProof/>
             <w:webHidden/>
           </w:rPr>
-          <w:instrText xml:space="preserve"> PAGEREF _Toc133339295 \h </w:instrText>
+          <w:instrText xml:space="preserve"> PAGEREF _Toc133340801 \h </w:instrText>
         </w:r>
         <w:r>
           <w:rPr>
@@ -1419,7 +1593,7 @@
             <w:noProof/>
             <w:webHidden/>
           </w:rPr>
-          <w:t>19</w:t>
+          <w:t>21</w:t>
         </w:r>
         <w:r>
           <w:rPr>
@@ -1443,7 +1617,7 @@
           <w:lang w:eastAsia="en-IE"/>
         </w:rPr>
       </w:pPr>
-      <w:hyperlink w:anchor="_Toc133339296" w:history="1">
+      <w:hyperlink w:anchor="_Toc133340802" w:history="1">
         <w:r>
           <w:rPr>
             <w:rStyle w:val="Hyperlink"/>
@@ -1478,7 +1652,7 @@
             <w:noProof/>
             <w:webHidden/>
           </w:rPr>
-          <w:instrText xml:space="preserve"> PAGEREF _Toc133339296 \h </w:instrText>
+          <w:instrText xml:space="preserve"> PAGEREF _Toc133340802 \h </w:instrText>
         </w:r>
         <w:r>
           <w:rPr>
@@ -1498,7 +1672,7 @@
             <w:noProof/>
             <w:webHidden/>
           </w:rPr>
-          <w:t>20</w:t>
+          <w:t>22</w:t>
         </w:r>
         <w:r>
           <w:rPr>
@@ -1522,7 +1696,7 @@
           <w:lang w:eastAsia="en-IE"/>
         </w:rPr>
       </w:pPr>
-      <w:hyperlink w:anchor="_Toc133339297" w:history="1">
+      <w:hyperlink w:anchor="_Toc133340803" w:history="1">
         <w:r>
           <w:rPr>
             <w:rStyle w:val="Hyperlink"/>
@@ -1557,7 +1731,7 @@
             <w:noProof/>
             <w:webHidden/>
           </w:rPr>
-          <w:instrText xml:space="preserve"> PAGEREF _Toc133339297 \h </w:instrText>
+          <w:instrText xml:space="preserve"> PAGEREF _Toc133340803 \h </w:instrText>
         </w:r>
         <w:r>
           <w:rPr>
@@ -1577,7 +1751,7 @@
             <w:noProof/>
             <w:webHidden/>
           </w:rPr>
-          <w:t>20</w:t>
+          <w:t>22</w:t>
         </w:r>
         <w:r>
           <w:rPr>
@@ -1601,7 +1775,7 @@
           <w:lang w:eastAsia="en-IE"/>
         </w:rPr>
       </w:pPr>
-      <w:hyperlink w:anchor="_Toc133339298" w:history="1">
+      <w:hyperlink w:anchor="_Toc133340804" w:history="1">
         <w:r>
           <w:rPr>
             <w:rStyle w:val="Hyperlink"/>
@@ -1636,7 +1810,7 @@
             <w:noProof/>
             <w:webHidden/>
           </w:rPr>
-          <w:instrText xml:space="preserve"> PAGEREF _Toc133339298 \h </w:instrText>
+          <w:instrText xml:space="preserve"> PAGEREF _Toc133340804 \h </w:instrText>
         </w:r>
         <w:r>
           <w:rPr>
@@ -1656,7 +1830,7 @@
             <w:noProof/>
             <w:webHidden/>
           </w:rPr>
-          <w:t>20</w:t>
+          <w:t>22</w:t>
         </w:r>
         <w:r>
           <w:rPr>
@@ -1680,7 +1854,7 @@
           <w:lang w:eastAsia="en-IE"/>
         </w:rPr>
       </w:pPr>
-      <w:hyperlink w:anchor="_Toc133339299" w:history="1">
+      <w:hyperlink w:anchor="_Toc133340805" w:history="1">
         <w:r>
           <w:rPr>
             <w:rStyle w:val="Hyperlink"/>
@@ -1715,7 +1889,7 @@
             <w:noProof/>
             <w:webHidden/>
           </w:rPr>
-          <w:instrText xml:space="preserve"> PAGEREF _Toc133339299 \h </w:instrText>
+          <w:instrText xml:space="preserve"> PAGEREF _Toc133340805 \h </w:instrText>
         </w:r>
         <w:r>
           <w:rPr>
@@ -1735,7 +1909,7 @@
             <w:noProof/>
             <w:webHidden/>
           </w:rPr>
-          <w:t>20</w:t>
+          <w:t>22</w:t>
         </w:r>
         <w:r>
           <w:rPr>
@@ -1759,7 +1933,7 @@
           <w:lang w:eastAsia="en-IE"/>
         </w:rPr>
       </w:pPr>
-      <w:hyperlink w:anchor="_Toc133339300" w:history="1">
+      <w:hyperlink w:anchor="_Toc133340806" w:history="1">
         <w:r>
           <w:rPr>
             <w:rStyle w:val="Hyperlink"/>
@@ -1794,7 +1968,7 @@
             <w:noProof/>
             <w:webHidden/>
           </w:rPr>
-          <w:instrText xml:space="preserve"> PAGEREF _Toc133339300 \h </w:instrText>
+          <w:instrText xml:space="preserve"> PAGEREF _Toc133340806 \h </w:instrText>
         </w:r>
         <w:r>
           <w:rPr>
@@ -1814,7 +1988,7 @@
             <w:noProof/>
             <w:webHidden/>
           </w:rPr>
-          <w:t>21</w:t>
+          <w:t>23</w:t>
         </w:r>
         <w:r>
           <w:rPr>
@@ -1838,7 +2012,7 @@
           <w:lang w:eastAsia="en-IE"/>
         </w:rPr>
       </w:pPr>
-      <w:hyperlink w:anchor="_Toc133339301" w:history="1">
+      <w:hyperlink w:anchor="_Toc133340807" w:history="1">
         <w:r>
           <w:rPr>
             <w:rStyle w:val="Hyperlink"/>
@@ -1873,7 +2047,7 @@
             <w:noProof/>
             <w:webHidden/>
           </w:rPr>
-          <w:instrText xml:space="preserve"> PAGEREF _Toc133339301 \h </w:instrText>
+          <w:instrText xml:space="preserve"> PAGEREF _Toc133340807 \h </w:instrText>
         </w:r>
         <w:r>
           <w:rPr>
@@ -1893,7 +2067,7 @@
             <w:noProof/>
             <w:webHidden/>
           </w:rPr>
-          <w:t>21</w:t>
+          <w:t>23</w:t>
         </w:r>
         <w:r>
           <w:rPr>
@@ -1917,7 +2091,7 @@
           <w:lang w:eastAsia="en-IE"/>
         </w:rPr>
       </w:pPr>
-      <w:hyperlink w:anchor="_Toc133339302" w:history="1">
+      <w:hyperlink w:anchor="_Toc133340808" w:history="1">
         <w:r>
           <w:rPr>
             <w:rStyle w:val="Hyperlink"/>
@@ -1952,7 +2126,7 @@
             <w:noProof/>
             <w:webHidden/>
           </w:rPr>
-          <w:instrText xml:space="preserve"> PAGEREF _Toc133339302 \h </w:instrText>
+          <w:instrText xml:space="preserve"> PAGEREF _Toc133340808 \h </w:instrText>
         </w:r>
         <w:r>
           <w:rPr>
@@ -1972,7 +2146,7 @@
             <w:noProof/>
             <w:webHidden/>
           </w:rPr>
-          <w:t>21</w:t>
+          <w:t>23</w:t>
         </w:r>
         <w:r>
           <w:rPr>
@@ -1996,7 +2170,7 @@
           <w:lang w:eastAsia="en-IE"/>
         </w:rPr>
       </w:pPr>
-      <w:hyperlink w:anchor="_Toc133339303" w:history="1">
+      <w:hyperlink w:anchor="_Toc133340809" w:history="1">
         <w:r>
           <w:rPr>
             <w:rStyle w:val="Hyperlink"/>
@@ -2031,7 +2205,7 @@
             <w:noProof/>
             <w:webHidden/>
           </w:rPr>
-          <w:instrText xml:space="preserve"> PAGEREF _Toc133339303 \h </w:instrText>
+          <w:instrText xml:space="preserve"> PAGEREF _Toc133340809 \h </w:instrText>
         </w:r>
         <w:r>
           <w:rPr>
@@ -2051,7 +2225,7 @@
             <w:noProof/>
             <w:webHidden/>
           </w:rPr>
-          <w:t>21</w:t>
+          <w:t>23</w:t>
         </w:r>
         <w:r>
           <w:rPr>
@@ -2075,7 +2249,7 @@
           <w:lang w:eastAsia="en-IE"/>
         </w:rPr>
       </w:pPr>
-      <w:hyperlink w:anchor="_Toc133339304" w:history="1">
+      <w:hyperlink w:anchor="_Toc133340810" w:history="1">
         <w:r>
           <w:rPr>
             <w:rStyle w:val="Hyperlink"/>
@@ -2110,7 +2284,7 @@
             <w:noProof/>
             <w:webHidden/>
           </w:rPr>
-          <w:instrText xml:space="preserve"> PAGEREF _Toc133339304 \h </w:instrText>
+          <w:instrText xml:space="preserve"> PAGEREF _Toc133340810 \h </w:instrText>
         </w:r>
         <w:r>
           <w:rPr>
@@ -2130,7 +2304,7 @@
             <w:noProof/>
             <w:webHidden/>
           </w:rPr>
-          <w:t>21</w:t>
+          <w:t>23</w:t>
         </w:r>
         <w:r>
           <w:rPr>
@@ -2154,7 +2328,7 @@
           <w:lang w:eastAsia="en-IE"/>
         </w:rPr>
       </w:pPr>
-      <w:hyperlink w:anchor="_Toc133339305" w:history="1">
+      <w:hyperlink w:anchor="_Toc133340811" w:history="1">
         <w:r>
           <w:rPr>
             <w:rStyle w:val="Hyperlink"/>
@@ -2189,7 +2363,7 @@
             <w:noProof/>
             <w:webHidden/>
           </w:rPr>
-          <w:instrText xml:space="preserve"> PAGEREF _Toc133339305 \h </w:instrText>
+          <w:instrText xml:space="preserve"> PAGEREF _Toc133340811 \h </w:instrText>
         </w:r>
         <w:r>
           <w:rPr>
@@ -2209,7 +2383,7 @@
             <w:noProof/>
             <w:webHidden/>
           </w:rPr>
-          <w:t>22</w:t>
+          <w:t>24</w:t>
         </w:r>
         <w:r>
           <w:rPr>
@@ -2233,7 +2407,7 @@
           <w:lang w:eastAsia="en-IE"/>
         </w:rPr>
       </w:pPr>
-      <w:hyperlink w:anchor="_Toc133339306" w:history="1">
+      <w:hyperlink w:anchor="_Toc133340812" w:history="1">
         <w:r>
           <w:rPr>
             <w:rStyle w:val="Hyperlink"/>
@@ -2268,7 +2442,7 @@
             <w:noProof/>
             <w:webHidden/>
           </w:rPr>
-          <w:instrText xml:space="preserve"> PAGEREF _Toc133339306 \h </w:instrText>
+          <w:instrText xml:space="preserve"> PAGEREF _Toc133340812 \h </w:instrText>
         </w:r>
         <w:r>
           <w:rPr>
@@ -2288,7 +2462,7 @@
             <w:noProof/>
             <w:webHidden/>
           </w:rPr>
-          <w:t>22</w:t>
+          <w:t>24</w:t>
         </w:r>
         <w:r>
           <w:rPr>
@@ -2312,7 +2486,7 @@
           <w:lang w:eastAsia="en-IE"/>
         </w:rPr>
       </w:pPr>
-      <w:hyperlink w:anchor="_Toc133339307" w:history="1">
+      <w:hyperlink w:anchor="_Toc133340813" w:history="1">
         <w:r>
           <w:rPr>
             <w:rStyle w:val="Hyperlink"/>
@@ -2347,7 +2521,7 @@
             <w:noProof/>
             <w:webHidden/>
           </w:rPr>
-          <w:instrText xml:space="preserve"> PAGEREF _Toc133339307 \h </w:instrText>
+          <w:instrText xml:space="preserve"> PAGEREF _Toc133340813 \h </w:instrText>
         </w:r>
         <w:r>
           <w:rPr>
@@ -2367,7 +2541,7 @@
             <w:noProof/>
             <w:webHidden/>
           </w:rPr>
-          <w:t>22</w:t>
+          <w:t>24</w:t>
         </w:r>
         <w:r>
           <w:rPr>
@@ -2391,7 +2565,7 @@
           <w:lang w:eastAsia="en-IE"/>
         </w:rPr>
       </w:pPr>
-      <w:hyperlink w:anchor="_Toc133339308" w:history="1">
+      <w:hyperlink w:anchor="_Toc133340814" w:history="1">
         <w:r>
           <w:rPr>
             <w:rStyle w:val="Hyperlink"/>
@@ -2426,7 +2600,7 @@
             <w:noProof/>
             <w:webHidden/>
           </w:rPr>
-          <w:instrText xml:space="preserve"> PAGEREF _Toc133339308 \h </w:instrText>
+          <w:instrText xml:space="preserve"> PAGEREF _Toc133340814 \h </w:instrText>
         </w:r>
         <w:r>
           <w:rPr>
@@ -2446,7 +2620,7 @@
             <w:noProof/>
             <w:webHidden/>
           </w:rPr>
-          <w:t>22</w:t>
+          <w:t>24</w:t>
         </w:r>
         <w:r>
           <w:rPr>
@@ -2470,7 +2644,7 @@
           <w:lang w:eastAsia="en-IE"/>
         </w:rPr>
       </w:pPr>
-      <w:hyperlink w:anchor="_Toc133339309" w:history="1">
+      <w:hyperlink w:anchor="_Toc133340815" w:history="1">
         <w:r>
           <w:rPr>
             <w:rStyle w:val="Hyperlink"/>
@@ -2505,7 +2679,7 @@
             <w:noProof/>
             <w:webHidden/>
           </w:rPr>
-          <w:instrText xml:space="preserve"> PAGEREF _Toc133339309 \h </w:instrText>
+          <w:instrText xml:space="preserve"> PAGEREF _Toc133340815 \h </w:instrText>
         </w:r>
         <w:r>
           <w:rPr>
@@ -2525,7 +2699,7 @@
             <w:noProof/>
             <w:webHidden/>
           </w:rPr>
-          <w:t>22</w:t>
+          <w:t>24</w:t>
         </w:r>
         <w:r>
           <w:rPr>
@@ -2549,7 +2723,7 @@
           <w:lang w:eastAsia="en-IE"/>
         </w:rPr>
       </w:pPr>
-      <w:hyperlink w:anchor="_Toc133339310" w:history="1">
+      <w:hyperlink w:anchor="_Toc133340816" w:history="1">
         <w:r>
           <w:rPr>
             <w:rStyle w:val="Hyperlink"/>
@@ -2584,7 +2758,7 @@
             <w:noProof/>
             <w:webHidden/>
           </w:rPr>
-          <w:instrText xml:space="preserve"> PAGEREF _Toc133339310 \h </w:instrText>
+          <w:instrText xml:space="preserve"> PAGEREF _Toc133340816 \h </w:instrText>
         </w:r>
         <w:r>
           <w:rPr>
@@ -2604,7 +2778,7 @@
             <w:noProof/>
             <w:webHidden/>
           </w:rPr>
-          <w:t>22</w:t>
+          <w:t>24</w:t>
         </w:r>
         <w:r>
           <w:rPr>
@@ -2628,7 +2802,7 @@
           <w:lang w:eastAsia="en-IE"/>
         </w:rPr>
       </w:pPr>
-      <w:hyperlink w:anchor="_Toc133339311" w:history="1">
+      <w:hyperlink w:anchor="_Toc133340817" w:history="1">
         <w:r>
           <w:rPr>
             <w:rStyle w:val="Hyperlink"/>
@@ -2663,7 +2837,7 @@
             <w:noProof/>
             <w:webHidden/>
           </w:rPr>
-          <w:instrText xml:space="preserve"> PAGEREF _Toc133339311 \h </w:instrText>
+          <w:instrText xml:space="preserve"> PAGEREF _Toc133340817 \h </w:instrText>
         </w:r>
         <w:r>
           <w:rPr>
@@ -2683,7 +2857,7 @@
             <w:noProof/>
             <w:webHidden/>
           </w:rPr>
-          <w:t>23</w:t>
+          <w:t>25</w:t>
         </w:r>
         <w:r>
           <w:rPr>
@@ -2757,7 +2931,7 @@
         </w:rPr>
         <w:fldChar w:fldCharType="separate"/>
       </w:r>
-      <w:hyperlink w:anchor="_Toc133339290" w:history="1">
+      <w:hyperlink w:anchor="_Toc133340783" w:history="1">
         <w:r>
           <w:rPr>
             <w:rStyle w:val="Hyperlink"/>
@@ -2792,7 +2966,7 @@
             <w:noProof/>
             <w:webHidden/>
           </w:rPr>
-          <w:instrText xml:space="preserve"> PAGEREF _Toc133339290 \h </w:instrText>
+          <w:instrText xml:space="preserve"> PAGEREF _Toc133340783 \h </w:instrText>
         </w:r>
         <w:r>
           <w:rPr>
@@ -2836,7 +3010,7 @@
           <w:lang w:eastAsia="en-IE"/>
         </w:rPr>
       </w:pPr>
-      <w:hyperlink w:anchor="_Toc133339291" w:history="1">
+      <w:hyperlink w:anchor="_Toc133340784" w:history="1">
         <w:r>
           <w:rPr>
             <w:rStyle w:val="Hyperlink"/>
@@ -2871,7 +3045,7 @@
             <w:noProof/>
             <w:webHidden/>
           </w:rPr>
-          <w:instrText xml:space="preserve"> PAGEREF _Toc133339291 \h </w:instrText>
+          <w:instrText xml:space="preserve"> PAGEREF _Toc133340784 \h </w:instrText>
         </w:r>
         <w:r>
           <w:rPr>
@@ -2915,7 +3089,7 @@
           <w:lang w:eastAsia="en-IE"/>
         </w:rPr>
       </w:pPr>
-      <w:hyperlink w:anchor="_Toc133339292" w:history="1">
+      <w:hyperlink w:anchor="_Toc133340785" w:history="1">
         <w:r>
           <w:rPr>
             <w:rStyle w:val="Hyperlink"/>
@@ -2950,7 +3124,7 @@
             <w:noProof/>
             <w:webHidden/>
           </w:rPr>
-          <w:instrText xml:space="preserve"> PAGEREF _Toc133339292 \h </w:instrText>
+          <w:instrText xml:space="preserve"> PAGEREF _Toc133340785 \h </w:instrText>
         </w:r>
         <w:r>
           <w:rPr>
@@ -2970,7 +3144,7 @@
             <w:noProof/>
             <w:webHidden/>
           </w:rPr>
-          <w:t>17</w:t>
+          <w:t>19</w:t>
         </w:r>
         <w:r>
           <w:rPr>
@@ -2994,7 +3168,7 @@
           <w:lang w:eastAsia="en-IE"/>
         </w:rPr>
       </w:pPr>
-      <w:hyperlink w:anchor="_Toc133339293" w:history="1">
+      <w:hyperlink w:anchor="_Toc133340786" w:history="1">
         <w:r>
           <w:rPr>
             <w:rStyle w:val="Hyperlink"/>
@@ -3029,7 +3203,7 @@
             <w:noProof/>
             <w:webHidden/>
           </w:rPr>
-          <w:instrText xml:space="preserve"> PAGEREF _Toc133339293 \h </w:instrText>
+          <w:instrText xml:space="preserve"> PAGEREF _Toc133340786 \h </w:instrText>
         </w:r>
         <w:r>
           <w:rPr>
@@ -3049,7 +3223,7 @@
             <w:noProof/>
             <w:webHidden/>
           </w:rPr>
-          <w:t>18</w:t>
+          <w:t>20</w:t>
         </w:r>
         <w:r>
           <w:rPr>
@@ -3090,7 +3264,7 @@
       <w:pPr>
         <w:pStyle w:val="Heading1"/>
       </w:pPr>
-      <w:bookmarkStart w:id="0" w:name="_Toc133339312"/>
+      <w:bookmarkStart w:id="0" w:name="_Toc133340790"/>
       <w:r>
         <w:lastRenderedPageBreak/>
         <w:t>Introduction</w:t>
@@ -3135,7 +3309,7 @@
       <w:pPr>
         <w:pStyle w:val="Heading1"/>
       </w:pPr>
-      <w:bookmarkStart w:id="1" w:name="_Toc133339313"/>
+      <w:bookmarkStart w:id="1" w:name="_Toc133340791"/>
       <w:r>
         <w:lastRenderedPageBreak/>
         <w:t>Technical Design</w:t>
@@ -3156,14 +3330,35 @@
       <w:pPr>
         <w:pStyle w:val="Heading2"/>
       </w:pPr>
-      <w:bookmarkStart w:id="2" w:name="_Toc133339314"/>
+      <w:bookmarkStart w:id="2" w:name="_Toc133340792"/>
+      <w:r>
+        <w:t>Introduction</w:t>
+      </w:r>
+      <w:bookmarkEnd w:id="2"/>
+      <w:r>
+        <w:t xml:space="preserve"> </w:t>
+      </w:r>
+    </w:p>
+    <w:p>
+      <w:r>
+        <w:t>This section shows the technical design and over all architecture of the code including, the enums and structs that were used to control the different algorithms and grid sizes being run in the application. The header files of each algorithm and the rest of the files in the game</w:t>
+      </w:r>
+      <w:r>
+        <w:t>. It will discuss what each variable and function is and does.</w:t>
+      </w:r>
+    </w:p>
+    <w:p>
+      <w:pPr>
+        <w:pStyle w:val="Heading2"/>
+      </w:pPr>
+      <w:bookmarkStart w:id="3" w:name="_Toc133340793"/>
       <w:r>
         <w:t>Header File</w:t>
       </w:r>
       <w:r>
         <w:t>s</w:t>
       </w:r>
-      <w:bookmarkEnd w:id="2"/>
+      <w:bookmarkEnd w:id="3"/>
     </w:p>
     <w:tbl>
       <w:tblPr>
@@ -3286,7 +3481,7 @@
           </w:tcPr>
           <w:p>
             <w:pPr>
-              <w:jc w:val="center"/>
+              <w:jc w:val="left"/>
               <w:cnfStyle w:val="000000100000" w:firstRow="0" w:lastRow="0" w:firstColumn="0" w:lastColumn="0" w:oddVBand="0" w:evenVBand="0" w:oddHBand="1" w:evenHBand="0" w:firstRowFirstColumn="0" w:firstRowLastColumn="0" w:lastRowFirstColumn="0" w:lastRowLastColumn="0"/>
             </w:pPr>
             <w:r>
@@ -3295,7 +3490,7 @@
           </w:p>
           <w:p>
             <w:pPr>
-              <w:jc w:val="center"/>
+              <w:jc w:val="left"/>
               <w:cnfStyle w:val="000000100000" w:firstRow="0" w:lastRow="0" w:firstColumn="0" w:lastColumn="0" w:oddVBand="0" w:evenVBand="0" w:oddHBand="1" w:evenHBand="0" w:firstRowFirstColumn="0" w:firstRowLastColumn="0" w:lastRowFirstColumn="0" w:lastRowLastColumn="0"/>
             </w:pPr>
           </w:p>
@@ -3318,9 +3513,9 @@
                 <w:noProof/>
               </w:rPr>
               <w:drawing>
-                <wp:inline distT="0" distB="0" distL="0" distR="0" wp14:anchorId="6AC08516" wp14:editId="76BE8751">
-                  <wp:extent cx="2200582" cy="1247949"/>
-                  <wp:effectExtent l="0" t="0" r="9525" b="9525"/>
+                <wp:inline distT="0" distB="0" distL="0" distR="0" wp14:anchorId="6AC08516" wp14:editId="3D0BE701">
+                  <wp:extent cx="2609850" cy="1466850"/>
+                  <wp:effectExtent l="0" t="0" r="0" b="0"/>
                   <wp:docPr id="1082236176" name="Picture 1"/>
                   <wp:cNvGraphicFramePr>
                     <a:graphicFrameLocks xmlns:a="http://schemas.openxmlformats.org/drawingml/2006/main" noChangeAspect="1"/>
@@ -3341,7 +3536,7 @@
                         <pic:spPr>
                           <a:xfrm>
                             <a:off x="0" y="0"/>
-                            <a:ext cx="2200582" cy="1247949"/>
+                            <a:ext cx="2610215" cy="1467055"/>
                           </a:xfrm>
                           <a:prstGeom prst="rect">
                             <a:avLst/>
@@ -3362,7 +3557,7 @@
           </w:tcPr>
           <w:p>
             <w:pPr>
-              <w:jc w:val="center"/>
+              <w:jc w:val="left"/>
               <w:cnfStyle w:val="000000000000" w:firstRow="0" w:lastRow="0" w:firstColumn="0" w:lastColumn="0" w:oddVBand="0" w:evenVBand="0" w:oddHBand="0" w:evenHBand="0" w:firstRowFirstColumn="0" w:firstRowLastColumn="0" w:lastRowFirstColumn="0" w:lastRowLastColumn="0"/>
             </w:pPr>
             <w:r>
@@ -3371,7 +3566,7 @@
           </w:p>
           <w:p>
             <w:pPr>
-              <w:jc w:val="center"/>
+              <w:jc w:val="left"/>
               <w:cnfStyle w:val="000000000000" w:firstRow="0" w:lastRow="0" w:firstColumn="0" w:lastColumn="0" w:oddVBand="0" w:evenVBand="0" w:oddHBand="0" w:evenHBand="0" w:firstRowFirstColumn="0" w:firstRowLastColumn="0" w:lastRowFirstColumn="0" w:lastRowLastColumn="0"/>
             </w:pPr>
             <w:r>
@@ -3380,7 +3575,7 @@
           </w:p>
           <w:p>
             <w:pPr>
-              <w:jc w:val="center"/>
+              <w:jc w:val="left"/>
               <w:cnfStyle w:val="000000000000" w:firstRow="0" w:lastRow="0" w:firstColumn="0" w:lastColumn="0" w:oddVBand="0" w:evenVBand="0" w:oddHBand="0" w:evenHBand="0" w:firstRowFirstColumn="0" w:firstRowLastColumn="0" w:lastRowFirstColumn="0" w:lastRowLastColumn="0"/>
             </w:pPr>
             <w:r>
@@ -3389,7 +3584,7 @@
           </w:p>
           <w:p>
             <w:pPr>
-              <w:jc w:val="center"/>
+              <w:jc w:val="left"/>
               <w:cnfStyle w:val="000000000000" w:firstRow="0" w:lastRow="0" w:firstColumn="0" w:lastColumn="0" w:oddVBand="0" w:evenVBand="0" w:oddHBand="0" w:evenHBand="0" w:firstRowFirstColumn="0" w:firstRowLastColumn="0" w:lastRowFirstColumn="0" w:lastRowLastColumn="0"/>
             </w:pPr>
             <w:r>
@@ -3424,9 +3619,9 @@
                 <w:noProof/>
               </w:rPr>
               <w:drawing>
-                <wp:inline distT="0" distB="0" distL="0" distR="0" wp14:anchorId="7CF7FD30" wp14:editId="50B90D3A">
-                  <wp:extent cx="1762371" cy="1295581"/>
-                  <wp:effectExtent l="0" t="0" r="9525" b="0"/>
+                <wp:inline distT="0" distB="0" distL="0" distR="0" wp14:anchorId="7CF7FD30" wp14:editId="0C224063">
+                  <wp:extent cx="2552700" cy="1790700"/>
+                  <wp:effectExtent l="0" t="0" r="0" b="0"/>
                   <wp:docPr id="1498411583" name="Picture 1"/>
                   <wp:cNvGraphicFramePr>
                     <a:graphicFrameLocks xmlns:a="http://schemas.openxmlformats.org/drawingml/2006/main" noChangeAspect="1"/>
@@ -3447,7 +3642,7 @@
                         <pic:spPr>
                           <a:xfrm>
                             <a:off x="0" y="0"/>
-                            <a:ext cx="1762371" cy="1295581"/>
+                            <a:ext cx="2553064" cy="1790955"/>
                           </a:xfrm>
                           <a:prstGeom prst="rect">
                             <a:avLst/>
@@ -3468,7 +3663,7 @@
           </w:tcPr>
           <w:p>
             <w:pPr>
-              <w:jc w:val="center"/>
+              <w:jc w:val="left"/>
               <w:cnfStyle w:val="000000100000" w:firstRow="0" w:lastRow="0" w:firstColumn="0" w:lastColumn="0" w:oddVBand="0" w:evenVBand="0" w:oddHBand="1" w:evenHBand="0" w:firstRowFirstColumn="0" w:firstRowLastColumn="0" w:lastRowFirstColumn="0" w:lastRowLastColumn="0"/>
             </w:pPr>
             <w:r>
@@ -3493,10 +3688,11 @@
               <w:rPr>
                 <w:noProof/>
               </w:rPr>
+              <w:lastRenderedPageBreak/>
               <w:drawing>
-                <wp:inline distT="0" distB="0" distL="0" distR="0" wp14:anchorId="20C2772D" wp14:editId="5F62C0C1">
-                  <wp:extent cx="1829055" cy="1114581"/>
-                  <wp:effectExtent l="0" t="0" r="0" b="9525"/>
+                <wp:inline distT="0" distB="0" distL="0" distR="0" wp14:anchorId="20C2772D" wp14:editId="4A071AFA">
+                  <wp:extent cx="2380615" cy="1104900"/>
+                  <wp:effectExtent l="0" t="0" r="635" b="0"/>
                   <wp:docPr id="254093992" name="Picture 1"/>
                   <wp:cNvGraphicFramePr>
                     <a:graphicFrameLocks xmlns:a="http://schemas.openxmlformats.org/drawingml/2006/main" noChangeAspect="1"/>
@@ -3517,7 +3713,7 @@
                         <pic:spPr>
                           <a:xfrm>
                             <a:off x="0" y="0"/>
-                            <a:ext cx="1829055" cy="1114581"/>
+                            <a:ext cx="2395501" cy="1111809"/>
                           </a:xfrm>
                           <a:prstGeom prst="rect">
                             <a:avLst/>
@@ -3538,7 +3734,7 @@
           </w:tcPr>
           <w:p>
             <w:pPr>
-              <w:jc w:val="center"/>
+              <w:jc w:val="left"/>
               <w:cnfStyle w:val="000000000000" w:firstRow="0" w:lastRow="0" w:firstColumn="0" w:lastColumn="0" w:oddVBand="0" w:evenVBand="0" w:oddHBand="0" w:evenHBand="0" w:firstRowFirstColumn="0" w:firstRowLastColumn="0" w:lastRowFirstColumn="0" w:lastRowLastColumn="0"/>
             </w:pPr>
             <w:r>
@@ -3568,10 +3764,9 @@
               <w:rPr>
                 <w:noProof/>
               </w:rPr>
-              <w:lastRenderedPageBreak/>
               <w:drawing>
-                <wp:inline distT="0" distB="0" distL="0" distR="0" wp14:anchorId="3965EF91" wp14:editId="16A46951">
-                  <wp:extent cx="2248214" cy="1219370"/>
+                <wp:inline distT="0" distB="0" distL="0" distR="0" wp14:anchorId="3965EF91" wp14:editId="750C8864">
+                  <wp:extent cx="2514600" cy="1028700"/>
                   <wp:effectExtent l="0" t="0" r="0" b="0"/>
                   <wp:docPr id="347454676" name="Picture 1"/>
                   <wp:cNvGraphicFramePr>
@@ -3593,7 +3788,7 @@
                         <pic:spPr>
                           <a:xfrm>
                             <a:off x="0" y="0"/>
-                            <a:ext cx="2248214" cy="1219370"/>
+                            <a:ext cx="2514974" cy="1028853"/>
                           </a:xfrm>
                           <a:prstGeom prst="rect">
                             <a:avLst/>
@@ -3614,7 +3809,7 @@
           </w:tcPr>
           <w:p>
             <w:pPr>
-              <w:jc w:val="center"/>
+              <w:jc w:val="left"/>
               <w:cnfStyle w:val="000000100000" w:firstRow="0" w:lastRow="0" w:firstColumn="0" w:lastColumn="0" w:oddVBand="0" w:evenVBand="0" w:oddHBand="1" w:evenHBand="0" w:firstRowFirstColumn="0" w:firstRowLastColumn="0" w:lastRowFirstColumn="0" w:lastRowLastColumn="0"/>
             </w:pPr>
             <w:r>
@@ -3642,9 +3837,9 @@
                 <w:noProof/>
               </w:rPr>
               <w:drawing>
-                <wp:inline distT="0" distB="0" distL="0" distR="0" wp14:anchorId="160C2753" wp14:editId="6B4D4E40">
-                  <wp:extent cx="1933845" cy="876422"/>
-                  <wp:effectExtent l="0" t="0" r="9525" b="0"/>
+                <wp:inline distT="0" distB="0" distL="0" distR="0" wp14:anchorId="160C2753" wp14:editId="793159C3">
+                  <wp:extent cx="2533650" cy="1095375"/>
+                  <wp:effectExtent l="0" t="0" r="0" b="9525"/>
                   <wp:docPr id="934786453" name="Picture 1"/>
                   <wp:cNvGraphicFramePr>
                     <a:graphicFrameLocks xmlns:a="http://schemas.openxmlformats.org/drawingml/2006/main" noChangeAspect="1"/>
@@ -3665,7 +3860,7 @@
                         <pic:spPr>
                           <a:xfrm>
                             <a:off x="0" y="0"/>
-                            <a:ext cx="1933845" cy="876422"/>
+                            <a:ext cx="2534036" cy="1095542"/>
                           </a:xfrm>
                           <a:prstGeom prst="rect">
                             <a:avLst/>
@@ -3687,7 +3882,7 @@
           <w:p>
             <w:pPr>
               <w:keepNext/>
-              <w:jc w:val="center"/>
+              <w:jc w:val="left"/>
               <w:cnfStyle w:val="000000000000" w:firstRow="0" w:lastRow="0" w:firstColumn="0" w:lastColumn="0" w:oddVBand="0" w:evenVBand="0" w:oddHBand="0" w:evenHBand="0" w:firstRowFirstColumn="0" w:firstRowLastColumn="0" w:lastRowFirstColumn="0" w:lastRowLastColumn="0"/>
             </w:pPr>
             <w:r>
@@ -3706,7 +3901,7 @@
           <w:iCs w:val="0"/>
         </w:rPr>
       </w:pPr>
-      <w:bookmarkStart w:id="3" w:name="_Toc133339290"/>
+      <w:bookmarkStart w:id="4" w:name="_Toc133340783"/>
       <w:r>
         <w:rPr>
           <w:i w:val="0"/>
@@ -3821,7 +4016,7 @@
         </w:rPr>
         <w:t>code.</w:t>
       </w:r>
-      <w:bookmarkEnd w:id="3"/>
+      <w:bookmarkEnd w:id="4"/>
     </w:p>
     <w:tbl>
       <w:tblPr>
@@ -3830,8 +4025,8 @@
         <w:tblLook w:val="04A0" w:firstRow="1" w:lastRow="0" w:firstColumn="1" w:lastColumn="0" w:noHBand="0" w:noVBand="1"/>
       </w:tblPr>
       <w:tblGrid>
-        <w:gridCol w:w="4724"/>
-        <w:gridCol w:w="4302"/>
+        <w:gridCol w:w="4751"/>
+        <w:gridCol w:w="4275"/>
       </w:tblGrid>
       <w:tr>
         <w:trPr>
@@ -3904,9 +4099,9 @@
                 <w:noProof/>
               </w:rPr>
               <w:drawing>
-                <wp:inline distT="0" distB="0" distL="0" distR="0" wp14:anchorId="596444CD" wp14:editId="1250D161">
-                  <wp:extent cx="2110105" cy="3762162"/>
-                  <wp:effectExtent l="0" t="0" r="4445" b="0"/>
+                <wp:inline distT="0" distB="0" distL="0" distR="0" wp14:anchorId="596444CD" wp14:editId="6D1CAD53">
+                  <wp:extent cx="2809875" cy="4067175"/>
+                  <wp:effectExtent l="0" t="0" r="9525" b="9525"/>
                   <wp:docPr id="1908636434" name="Picture 1"/>
                   <wp:cNvGraphicFramePr>
                     <a:graphicFrameLocks xmlns:a="http://schemas.openxmlformats.org/drawingml/2006/main" noChangeAspect="1"/>
@@ -3927,7 +4122,7 @@
                         <pic:spPr>
                           <a:xfrm>
                             <a:off x="0" y="0"/>
-                            <a:ext cx="2123331" cy="3785744"/>
+                            <a:ext cx="2836730" cy="4106047"/>
                           </a:xfrm>
                           <a:prstGeom prst="rect">
                             <a:avLst/>
@@ -3940,15 +4135,6 @@
               </w:drawing>
             </w:r>
           </w:p>
-          <w:p>
-            <w:pPr>
-              <w:jc w:val="center"/>
-              <w:rPr>
-                <w:b w:val="0"/>
-                <w:bCs w:val="0"/>
-              </w:rPr>
-            </w:pPr>
-          </w:p>
         </w:tc>
         <w:tc>
           <w:tcPr>
@@ -3959,8 +4145,16 @@
             <w:pPr>
               <w:jc w:val="left"/>
               <w:cnfStyle w:val="000000100000" w:firstRow="0" w:lastRow="0" w:firstColumn="0" w:lastColumn="0" w:oddVBand="0" w:evenVBand="0" w:oddHBand="1" w:evenHBand="0" w:firstRowFirstColumn="0" w:firstRowLastColumn="0" w:lastRowFirstColumn="0" w:lastRowLastColumn="0"/>
-            </w:pPr>
-            <w:r>
+              <w:rPr>
+                <w:b/>
+                <w:bCs/>
+              </w:rPr>
+            </w:pPr>
+            <w:r>
+              <w:rPr>
+                <w:b/>
+                <w:bCs/>
+              </w:rPr>
               <w:t>Public variables of Cell Class</w:t>
             </w:r>
           </w:p>
@@ -3968,11 +4162,23 @@
             <w:pPr>
               <w:jc w:val="left"/>
               <w:cnfStyle w:val="000000100000" w:firstRow="0" w:lastRow="0" w:firstColumn="0" w:lastColumn="0" w:oddVBand="0" w:evenVBand="0" w:oddHBand="1" w:evenHBand="0" w:firstRowFirstColumn="0" w:firstRowLastColumn="0" w:lastRowFirstColumn="0" w:lastRowLastColumn="0"/>
-            </w:pPr>
-            <w:r>
+              <w:rPr>
+                <w:b/>
+                <w:bCs/>
+              </w:rPr>
+            </w:pPr>
+            <w:r>
+              <w:rPr>
+                <w:b/>
+                <w:bCs/>
+              </w:rPr>
               <w:t>T</w:t>
             </w:r>
             <w:r>
+              <w:rPr>
+                <w:b/>
+                <w:bCs/>
+              </w:rPr>
               <w:t>he header file for the Cell(node) which has all the current functions in use.</w:t>
             </w:r>
           </w:p>
@@ -3980,8 +4186,16 @@
             <w:pPr>
               <w:jc w:val="left"/>
               <w:cnfStyle w:val="000000100000" w:firstRow="0" w:lastRow="0" w:firstColumn="0" w:lastColumn="0" w:oddVBand="0" w:evenVBand="0" w:oddHBand="1" w:evenHBand="0" w:firstRowFirstColumn="0" w:firstRowLastColumn="0" w:lastRowFirstColumn="0" w:lastRowLastColumn="0"/>
-            </w:pPr>
-            <w:r>
+              <w:rPr>
+                <w:b/>
+                <w:bCs/>
+              </w:rPr>
+            </w:pPr>
+            <w:r>
+              <w:rPr>
+                <w:b/>
+                <w:bCs/>
+              </w:rPr>
               <w:t>Part A</w:t>
             </w:r>
           </w:p>
@@ -4018,13 +4232,7 @@
               <w:cnfStyle w:val="000000100000" w:firstRow="0" w:lastRow="0" w:firstColumn="0" w:lastColumn="0" w:oddVBand="0" w:evenVBand="0" w:oddHBand="1" w:evenHBand="0" w:firstRowFirstColumn="0" w:firstRowLastColumn="0" w:lastRowFirstColumn="0" w:lastRowLastColumn="0"/>
             </w:pPr>
             <w:r>
-              <w:t>set</w:t>
-            </w:r>
-            <w:r>
-              <w:t>End</w:t>
-            </w:r>
-            <w:r>
-              <w:t xml:space="preserve">Colour()=sets the </w:t>
+              <w:t xml:space="preserve">setEndColour()=sets the </w:t>
             </w:r>
             <w:r>
               <w:t>end cell</w:t>
@@ -4088,8 +4296,8 @@
               </w:rPr>
               <w:lastRenderedPageBreak/>
               <w:drawing>
-                <wp:inline distT="0" distB="0" distL="0" distR="0" wp14:anchorId="54F7D850" wp14:editId="6E44319F">
-                  <wp:extent cx="2476171" cy="3600450"/>
+                <wp:inline distT="0" distB="0" distL="0" distR="0" wp14:anchorId="54F7D850" wp14:editId="1B334B88">
+                  <wp:extent cx="2799715" cy="3867150"/>
                   <wp:effectExtent l="0" t="0" r="635" b="0"/>
                   <wp:docPr id="711075657" name="Picture 1"/>
                   <wp:cNvGraphicFramePr>
@@ -4111,7 +4319,7 @@
                         <pic:spPr>
                           <a:xfrm>
                             <a:off x="0" y="0"/>
-                            <a:ext cx="2507962" cy="3646675"/>
+                            <a:ext cx="2836011" cy="3917284"/>
                           </a:xfrm>
                           <a:prstGeom prst="rect">
                             <a:avLst/>
@@ -4134,8 +4342,16 @@
             <w:pPr>
               <w:jc w:val="left"/>
               <w:cnfStyle w:val="000000000000" w:firstRow="0" w:lastRow="0" w:firstColumn="0" w:lastColumn="0" w:oddVBand="0" w:evenVBand="0" w:oddHBand="0" w:evenHBand="0" w:firstRowFirstColumn="0" w:firstRowLastColumn="0" w:lastRowFirstColumn="0" w:lastRowLastColumn="0"/>
-            </w:pPr>
-            <w:r>
+              <w:rPr>
+                <w:b/>
+                <w:bCs/>
+              </w:rPr>
+            </w:pPr>
+            <w:r>
+              <w:rPr>
+                <w:b/>
+                <w:bCs/>
+              </w:rPr>
               <w:t>Public variables of Cell Class</w:t>
             </w:r>
           </w:p>
@@ -4143,8 +4359,16 @@
             <w:pPr>
               <w:jc w:val="left"/>
               <w:cnfStyle w:val="000000000000" w:firstRow="0" w:lastRow="0" w:firstColumn="0" w:lastColumn="0" w:oddVBand="0" w:evenVBand="0" w:oddHBand="0" w:evenHBand="0" w:firstRowFirstColumn="0" w:firstRowLastColumn="0" w:lastRowFirstColumn="0" w:lastRowLastColumn="0"/>
-            </w:pPr>
-            <w:r>
+              <w:rPr>
+                <w:b/>
+                <w:bCs/>
+              </w:rPr>
+            </w:pPr>
+            <w:r>
+              <w:rPr>
+                <w:b/>
+                <w:bCs/>
+              </w:rPr>
               <w:t>the header file for the Cell(node) which has all the current functions in use.</w:t>
             </w:r>
           </w:p>
@@ -4152,11 +4376,23 @@
             <w:pPr>
               <w:jc w:val="left"/>
               <w:cnfStyle w:val="000000000000" w:firstRow="0" w:lastRow="0" w:firstColumn="0" w:lastColumn="0" w:oddVBand="0" w:evenVBand="0" w:oddHBand="0" w:evenHBand="0" w:firstRowFirstColumn="0" w:firstRowLastColumn="0" w:lastRowFirstColumn="0" w:lastRowLastColumn="0"/>
-            </w:pPr>
-            <w:r>
+              <w:rPr>
+                <w:b/>
+                <w:bCs/>
+              </w:rPr>
+            </w:pPr>
+            <w:r>
+              <w:rPr>
+                <w:b/>
+                <w:bCs/>
+              </w:rPr>
               <w:t xml:space="preserve">Part </w:t>
             </w:r>
             <w:r>
+              <w:rPr>
+                <w:b/>
+                <w:bCs/>
+              </w:rPr>
               <w:t>B</w:t>
             </w:r>
           </w:p>
@@ -4175,13 +4411,7 @@
               <w:cnfStyle w:val="000000000000" w:firstRow="0" w:lastRow="0" w:firstColumn="0" w:lastColumn="0" w:oddVBand="0" w:evenVBand="0" w:oddHBand="0" w:evenHBand="0" w:firstRowFirstColumn="0" w:firstRowLastColumn="0" w:lastRowFirstColumn="0" w:lastRowLastColumn="0"/>
             </w:pPr>
             <w:r>
-              <w:t xml:space="preserve">Set/Get </w:t>
-            </w:r>
-            <w:r>
-              <w:t>Start</w:t>
-            </w:r>
-            <w:r>
-              <w:t>Point() = sets and gets the endpoint bool</w:t>
+              <w:t>Set/Get StartPoint() = sets and gets the endpoint bool</w:t>
             </w:r>
           </w:p>
           <w:p>
@@ -4277,9 +4507,9 @@
                 <w:noProof/>
               </w:rPr>
               <w:drawing>
-                <wp:inline distT="0" distB="0" distL="0" distR="0" wp14:anchorId="45016ADB" wp14:editId="4FECC57A">
-                  <wp:extent cx="2594610" cy="4076083"/>
-                  <wp:effectExtent l="0" t="0" r="0" b="635"/>
+                <wp:inline distT="0" distB="0" distL="0" distR="0" wp14:anchorId="45016ADB" wp14:editId="693147F0">
+                  <wp:extent cx="2879725" cy="4322677"/>
+                  <wp:effectExtent l="0" t="0" r="0" b="1905"/>
                   <wp:docPr id="1137735944" name="Picture 1"/>
                   <wp:cNvGraphicFramePr>
                     <a:graphicFrameLocks xmlns:a="http://schemas.openxmlformats.org/drawingml/2006/main" noChangeAspect="1"/>
@@ -4300,7 +4530,7 @@
                         <pic:spPr>
                           <a:xfrm>
                             <a:off x="0" y="0"/>
-                            <a:ext cx="2605575" cy="4093309"/>
+                            <a:ext cx="2905848" cy="4361889"/>
                           </a:xfrm>
                           <a:prstGeom prst="rect">
                             <a:avLst/>
@@ -4323,8 +4553,16 @@
             <w:pPr>
               <w:jc w:val="left"/>
               <w:cnfStyle w:val="000000100000" w:firstRow="0" w:lastRow="0" w:firstColumn="0" w:lastColumn="0" w:oddVBand="0" w:evenVBand="0" w:oddHBand="1" w:evenHBand="0" w:firstRowFirstColumn="0" w:firstRowLastColumn="0" w:lastRowFirstColumn="0" w:lastRowLastColumn="0"/>
-            </w:pPr>
-            <w:r>
+              <w:rPr>
+                <w:b/>
+                <w:bCs/>
+              </w:rPr>
+            </w:pPr>
+            <w:r>
+              <w:rPr>
+                <w:b/>
+                <w:bCs/>
+              </w:rPr>
               <w:t>Public variables of Cell Class</w:t>
             </w:r>
           </w:p>
@@ -4332,8 +4570,16 @@
             <w:pPr>
               <w:jc w:val="left"/>
               <w:cnfStyle w:val="000000100000" w:firstRow="0" w:lastRow="0" w:firstColumn="0" w:lastColumn="0" w:oddVBand="0" w:evenVBand="0" w:oddHBand="1" w:evenHBand="0" w:firstRowFirstColumn="0" w:firstRowLastColumn="0" w:lastRowFirstColumn="0" w:lastRowLastColumn="0"/>
-            </w:pPr>
-            <w:r>
+              <w:rPr>
+                <w:b/>
+                <w:bCs/>
+              </w:rPr>
+            </w:pPr>
+            <w:r>
+              <w:rPr>
+                <w:b/>
+                <w:bCs/>
+              </w:rPr>
               <w:t>the header file for the Cell(node) which has all the current functions in use.</w:t>
             </w:r>
           </w:p>
@@ -4341,11 +4587,23 @@
             <w:pPr>
               <w:jc w:val="left"/>
               <w:cnfStyle w:val="000000100000" w:firstRow="0" w:lastRow="0" w:firstColumn="0" w:lastColumn="0" w:oddVBand="0" w:evenVBand="0" w:oddHBand="1" w:evenHBand="0" w:firstRowFirstColumn="0" w:firstRowLastColumn="0" w:lastRowFirstColumn="0" w:lastRowLastColumn="0"/>
-            </w:pPr>
-            <w:r>
+              <w:rPr>
+                <w:b/>
+                <w:bCs/>
+              </w:rPr>
+            </w:pPr>
+            <w:r>
+              <w:rPr>
+                <w:b/>
+                <w:bCs/>
+              </w:rPr>
               <w:t xml:space="preserve">Part </w:t>
             </w:r>
             <w:r>
+              <w:rPr>
+                <w:b/>
+                <w:bCs/>
+              </w:rPr>
               <w:t>C</w:t>
             </w:r>
           </w:p>
@@ -4467,9 +4725,9 @@
               </w:rPr>
               <w:lastRenderedPageBreak/>
               <w:drawing>
-                <wp:inline distT="0" distB="0" distL="0" distR="0" wp14:anchorId="424235A4" wp14:editId="716B42A4">
-                  <wp:extent cx="2262768" cy="4218305"/>
-                  <wp:effectExtent l="0" t="0" r="4445" b="0"/>
+                <wp:inline distT="0" distB="0" distL="0" distR="0" wp14:anchorId="424235A4" wp14:editId="25BA4F1C">
+                  <wp:extent cx="2843530" cy="4217814"/>
+                  <wp:effectExtent l="0" t="0" r="0" b="0"/>
                   <wp:docPr id="2067089901" name="Picture 1"/>
                   <wp:cNvGraphicFramePr>
                     <a:graphicFrameLocks xmlns:a="http://schemas.openxmlformats.org/drawingml/2006/main" noChangeAspect="1"/>
@@ -4490,7 +4748,7 @@
                         <pic:spPr>
                           <a:xfrm>
                             <a:off x="0" y="0"/>
-                            <a:ext cx="2313214" cy="4312347"/>
+                            <a:ext cx="2909244" cy="4315287"/>
                           </a:xfrm>
                           <a:prstGeom prst="rect">
                             <a:avLst/>
@@ -4513,8 +4771,16 @@
             <w:pPr>
               <w:jc w:val="left"/>
               <w:cnfStyle w:val="000000000000" w:firstRow="0" w:lastRow="0" w:firstColumn="0" w:lastColumn="0" w:oddVBand="0" w:evenVBand="0" w:oddHBand="0" w:evenHBand="0" w:firstRowFirstColumn="0" w:firstRowLastColumn="0" w:lastRowFirstColumn="0" w:lastRowLastColumn="0"/>
-            </w:pPr>
-            <w:r>
+              <w:rPr>
+                <w:b/>
+                <w:bCs/>
+              </w:rPr>
+            </w:pPr>
+            <w:r>
+              <w:rPr>
+                <w:b/>
+                <w:bCs/>
+              </w:rPr>
               <w:t>Public variables of Cell Class</w:t>
             </w:r>
           </w:p>
@@ -4522,8 +4788,16 @@
             <w:pPr>
               <w:jc w:val="left"/>
               <w:cnfStyle w:val="000000000000" w:firstRow="0" w:lastRow="0" w:firstColumn="0" w:lastColumn="0" w:oddVBand="0" w:evenVBand="0" w:oddHBand="0" w:evenHBand="0" w:firstRowFirstColumn="0" w:firstRowLastColumn="0" w:lastRowFirstColumn="0" w:lastRowLastColumn="0"/>
-            </w:pPr>
-            <w:r>
+              <w:rPr>
+                <w:b/>
+                <w:bCs/>
+              </w:rPr>
+            </w:pPr>
+            <w:r>
+              <w:rPr>
+                <w:b/>
+                <w:bCs/>
+              </w:rPr>
               <w:t>the header file for the Cell(node) which has all the current functions in use.</w:t>
             </w:r>
           </w:p>
@@ -4531,8 +4805,16 @@
             <w:pPr>
               <w:jc w:val="left"/>
               <w:cnfStyle w:val="000000000000" w:firstRow="0" w:lastRow="0" w:firstColumn="0" w:lastColumn="0" w:oddVBand="0" w:evenVBand="0" w:oddHBand="0" w:evenHBand="0" w:firstRowFirstColumn="0" w:firstRowLastColumn="0" w:lastRowFirstColumn="0" w:lastRowLastColumn="0"/>
-            </w:pPr>
-            <w:r>
+              <w:rPr>
+                <w:b/>
+                <w:bCs/>
+              </w:rPr>
+            </w:pPr>
+            <w:r>
+              <w:rPr>
+                <w:b/>
+                <w:bCs/>
+              </w:rPr>
               <w:t>Part D</w:t>
             </w:r>
           </w:p>
@@ -4593,19 +4875,7 @@
               <w:cnfStyle w:val="000000000000" w:firstRow="0" w:lastRow="0" w:firstColumn="0" w:lastColumn="0" w:oddVBand="0" w:evenVBand="0" w:oddHBand="0" w:evenHBand="0" w:firstRowFirstColumn="0" w:firstRowLastColumn="0" w:lastRowFirstColumn="0" w:lastRowLastColumn="0"/>
             </w:pPr>
             <w:r>
-              <w:t>m_</w:t>
-            </w:r>
-            <w:r>
-              <w:t>H</w:t>
-            </w:r>
-            <w:r>
-              <w:t xml:space="preserve">cost= </w:t>
-            </w:r>
-            <w:r>
-              <w:t>h</w:t>
-            </w:r>
-            <w:r>
-              <w:t>cost value</w:t>
+              <w:t>m_Hcost= hcost value</w:t>
             </w:r>
           </w:p>
           <w:p>
@@ -4614,19 +4884,7 @@
               <w:cnfStyle w:val="000000000000" w:firstRow="0" w:lastRow="0" w:firstColumn="0" w:lastColumn="0" w:oddVBand="0" w:evenVBand="0" w:oddHBand="0" w:evenHBand="0" w:firstRowFirstColumn="0" w:firstRowLastColumn="0" w:lastRowFirstColumn="0" w:lastRowLastColumn="0"/>
             </w:pPr>
             <w:r>
-              <w:t>m_</w:t>
-            </w:r>
-            <w:r>
-              <w:t>RHS</w:t>
-            </w:r>
-            <w:r>
-              <w:t xml:space="preserve">cost= </w:t>
-            </w:r>
-            <w:r>
-              <w:t>rhs</w:t>
-            </w:r>
-            <w:r>
-              <w:t>cost value</w:t>
+              <w:t>m_RHScost= rhscost value</w:t>
             </w:r>
           </w:p>
           <w:p>
@@ -4635,19 +4893,7 @@
               <w:cnfStyle w:val="000000000000" w:firstRow="0" w:lastRow="0" w:firstColumn="0" w:lastColumn="0" w:oddVBand="0" w:evenVBand="0" w:oddHBand="0" w:evenHBand="0" w:firstRowFirstColumn="0" w:firstRowLastColumn="0" w:lastRowFirstColumn="0" w:lastRowLastColumn="0"/>
             </w:pPr>
             <w:r>
-              <w:t>m_</w:t>
-            </w:r>
-            <w:r>
-              <w:t>F</w:t>
-            </w:r>
-            <w:r>
-              <w:t xml:space="preserve">cost= </w:t>
-            </w:r>
-            <w:r>
-              <w:t>f</w:t>
-            </w:r>
-            <w:r>
-              <w:t>cost value</w:t>
+              <w:t>m_Fcost= fcost value</w:t>
             </w:r>
           </w:p>
           <w:p>
@@ -4680,8 +4926,8 @@
                 <w:noProof/>
               </w:rPr>
               <w:drawing>
-                <wp:inline distT="0" distB="0" distL="0" distR="0" wp14:anchorId="09A3D5FE" wp14:editId="46F772B5">
-                  <wp:extent cx="2458085" cy="3609701"/>
+                <wp:inline distT="0" distB="0" distL="0" distR="0" wp14:anchorId="09A3D5FE" wp14:editId="159A5429">
+                  <wp:extent cx="2847962" cy="4124325"/>
                   <wp:effectExtent l="0" t="0" r="0" b="0"/>
                   <wp:docPr id="1706703204" name="Picture 1"/>
                   <wp:cNvGraphicFramePr>
@@ -4703,7 +4949,7 @@
                         <pic:spPr>
                           <a:xfrm>
                             <a:off x="0" y="0"/>
-                            <a:ext cx="2471857" cy="3629925"/>
+                            <a:ext cx="2882226" cy="4173946"/>
                           </a:xfrm>
                           <a:prstGeom prst="rect">
                             <a:avLst/>
@@ -4726,8 +4972,16 @@
             <w:pPr>
               <w:jc w:val="left"/>
               <w:cnfStyle w:val="000000100000" w:firstRow="0" w:lastRow="0" w:firstColumn="0" w:lastColumn="0" w:oddVBand="0" w:evenVBand="0" w:oddHBand="1" w:evenHBand="0" w:firstRowFirstColumn="0" w:firstRowLastColumn="0" w:lastRowFirstColumn="0" w:lastRowLastColumn="0"/>
-            </w:pPr>
-            <w:r>
+              <w:rPr>
+                <w:b/>
+                <w:bCs/>
+              </w:rPr>
+            </w:pPr>
+            <w:r>
+              <w:rPr>
+                <w:b/>
+                <w:bCs/>
+              </w:rPr>
               <w:t>Public variables of Cell Class</w:t>
             </w:r>
           </w:p>
@@ -4735,8 +4989,16 @@
             <w:pPr>
               <w:jc w:val="left"/>
               <w:cnfStyle w:val="000000100000" w:firstRow="0" w:lastRow="0" w:firstColumn="0" w:lastColumn="0" w:oddVBand="0" w:evenVBand="0" w:oddHBand="1" w:evenHBand="0" w:firstRowFirstColumn="0" w:firstRowLastColumn="0" w:lastRowFirstColumn="0" w:lastRowLastColumn="0"/>
-            </w:pPr>
-            <w:r>
+              <w:rPr>
+                <w:b/>
+                <w:bCs/>
+              </w:rPr>
+            </w:pPr>
+            <w:r>
+              <w:rPr>
+                <w:b/>
+                <w:bCs/>
+              </w:rPr>
               <w:t>the header file for the Cell(node) which has all the current functions in use.</w:t>
             </w:r>
           </w:p>
@@ -4744,8 +5006,16 @@
             <w:pPr>
               <w:jc w:val="left"/>
               <w:cnfStyle w:val="000000100000" w:firstRow="0" w:lastRow="0" w:firstColumn="0" w:lastColumn="0" w:oddVBand="0" w:evenVBand="0" w:oddHBand="1" w:evenHBand="0" w:firstRowFirstColumn="0" w:firstRowLastColumn="0" w:lastRowFirstColumn="0" w:lastRowLastColumn="0"/>
-            </w:pPr>
-            <w:r>
+              <w:rPr>
+                <w:b/>
+                <w:bCs/>
+              </w:rPr>
+            </w:pPr>
+            <w:r>
+              <w:rPr>
+                <w:b/>
+                <w:bCs/>
+              </w:rPr>
               <w:t>Part E</w:t>
             </w:r>
           </w:p>
@@ -4809,19 +5079,7 @@
               <w:cnfStyle w:val="000000100000" w:firstRow="0" w:lastRow="0" w:firstColumn="0" w:lastColumn="0" w:oddVBand="0" w:evenVBand="0" w:oddHBand="1" w:evenHBand="0" w:firstRowFirstColumn="0" w:firstRowLastColumn="0" w:lastRowFirstColumn="0" w:lastRowLastColumn="0"/>
             </w:pPr>
             <w:r>
-              <w:t>m_</w:t>
-            </w:r>
-            <w:r>
-              <w:t>gcost</w:t>
-            </w:r>
-            <w:r>
-              <w:t xml:space="preserve">Text= is the </w:t>
-            </w:r>
-            <w:r>
-              <w:t>gCost</w:t>
-            </w:r>
-            <w:r>
-              <w:t>value in text</w:t>
+              <w:t>m_gcostText= is the gCostvalue in text</w:t>
             </w:r>
           </w:p>
           <w:p>
@@ -4830,19 +5088,7 @@
               <w:cnfStyle w:val="000000100000" w:firstRow="0" w:lastRow="0" w:firstColumn="0" w:lastColumn="0" w:oddVBand="0" w:evenVBand="0" w:oddHBand="1" w:evenHBand="0" w:firstRowFirstColumn="0" w:firstRowLastColumn="0" w:lastRowFirstColumn="0" w:lastRowLastColumn="0"/>
             </w:pPr>
             <w:r>
-              <w:t>m_</w:t>
-            </w:r>
-            <w:r>
-              <w:t>key</w:t>
-            </w:r>
-            <w:r>
-              <w:t xml:space="preserve">Text= is the </w:t>
-            </w:r>
-            <w:r>
-              <w:t>Key</w:t>
-            </w:r>
-            <w:r>
-              <w:t xml:space="preserve"> value in text</w:t>
+              <w:t>m_keyText= is the Key value in text</w:t>
             </w:r>
           </w:p>
           <w:p>
@@ -4871,9 +5117,9 @@
               </w:rPr>
               <w:lastRenderedPageBreak/>
               <w:drawing>
-                <wp:inline distT="0" distB="0" distL="0" distR="0" wp14:anchorId="09F2DD51" wp14:editId="6F8C2586">
-                  <wp:extent cx="2666198" cy="5436235"/>
-                  <wp:effectExtent l="0" t="0" r="1270" b="0"/>
+                <wp:inline distT="0" distB="0" distL="0" distR="0" wp14:anchorId="09F2DD51" wp14:editId="11A19ADB">
+                  <wp:extent cx="2874645" cy="5467350"/>
+                  <wp:effectExtent l="0" t="0" r="1905" b="0"/>
                   <wp:docPr id="1384436274" name="Picture 1"/>
                   <wp:cNvGraphicFramePr>
                     <a:graphicFrameLocks xmlns:a="http://schemas.openxmlformats.org/drawingml/2006/main" noChangeAspect="1"/>
@@ -4894,7 +5140,7 @@
                         <pic:spPr>
                           <a:xfrm>
                             <a:off x="0" y="0"/>
-                            <a:ext cx="2691964" cy="5488770"/>
+                            <a:ext cx="2910023" cy="5534636"/>
                           </a:xfrm>
                           <a:prstGeom prst="rect">
                             <a:avLst/>
@@ -4918,8 +5164,16 @@
             <w:pPr>
               <w:jc w:val="left"/>
               <w:cnfStyle w:val="000000000000" w:firstRow="0" w:lastRow="0" w:firstColumn="0" w:lastColumn="0" w:oddVBand="0" w:evenVBand="0" w:oddHBand="0" w:evenHBand="0" w:firstRowFirstColumn="0" w:firstRowLastColumn="0" w:lastRowFirstColumn="0" w:lastRowLastColumn="0"/>
-            </w:pPr>
-            <w:r>
+              <w:rPr>
+                <w:b/>
+                <w:bCs/>
+              </w:rPr>
+            </w:pPr>
+            <w:r>
+              <w:rPr>
+                <w:b/>
+                <w:bCs/>
+              </w:rPr>
               <w:t>Private variables to Cell Class</w:t>
             </w:r>
           </w:p>
@@ -5080,9 +5334,9 @@
                 <w:noProof/>
               </w:rPr>
               <w:drawing>
-                <wp:inline distT="0" distB="0" distL="0" distR="0" wp14:anchorId="4B97233B" wp14:editId="6538F764">
-                  <wp:extent cx="2076013" cy="2828925"/>
-                  <wp:effectExtent l="0" t="0" r="635" b="0"/>
+                <wp:inline distT="0" distB="0" distL="0" distR="0" wp14:anchorId="4B97233B" wp14:editId="7ABC9747">
+                  <wp:extent cx="2846705" cy="2818268"/>
+                  <wp:effectExtent l="0" t="0" r="0" b="1270"/>
                   <wp:docPr id="477601632" name="Picture 1"/>
                   <wp:cNvGraphicFramePr>
                     <a:graphicFrameLocks xmlns:a="http://schemas.openxmlformats.org/drawingml/2006/main" noChangeAspect="1"/>
@@ -5103,7 +5357,7 @@
                         <pic:spPr>
                           <a:xfrm>
                             <a:off x="0" y="0"/>
-                            <a:ext cx="2089362" cy="2847116"/>
+                            <a:ext cx="2880104" cy="2851334"/>
                           </a:xfrm>
                           <a:prstGeom prst="rect">
                             <a:avLst/>
@@ -5127,8 +5381,16 @@
             <w:pPr>
               <w:jc w:val="left"/>
               <w:cnfStyle w:val="000000100000" w:firstRow="0" w:lastRow="0" w:firstColumn="0" w:lastColumn="0" w:oddVBand="0" w:evenVBand="0" w:oddHBand="1" w:evenHBand="0" w:firstRowFirstColumn="0" w:firstRowLastColumn="0" w:lastRowFirstColumn="0" w:lastRowLastColumn="0"/>
-            </w:pPr>
-            <w:r>
+              <w:rPr>
+                <w:b/>
+                <w:bCs/>
+              </w:rPr>
+            </w:pPr>
+            <w:r>
+              <w:rPr>
+                <w:b/>
+                <w:bCs/>
+              </w:rPr>
               <w:t>private member variables of the grid class</w:t>
             </w:r>
           </w:p>
@@ -5213,7 +5475,7 @@
               </w:rPr>
               <w:lastRenderedPageBreak/>
               <w:drawing>
-                <wp:inline distT="0" distB="0" distL="0" distR="0" wp14:anchorId="47579591" wp14:editId="32C0226D">
+                <wp:inline distT="0" distB="0" distL="0" distR="0" wp14:anchorId="47579591" wp14:editId="1D9EA767">
                   <wp:extent cx="2862580" cy="4065950"/>
                   <wp:effectExtent l="0" t="0" r="0" b="0"/>
                   <wp:docPr id="2081692919" name="Picture 1"/>
@@ -5236,7 +5498,7 @@
                         <pic:spPr>
                           <a:xfrm>
                             <a:off x="0" y="0"/>
-                            <a:ext cx="2898622" cy="4117144"/>
+                            <a:ext cx="2862580" cy="4065950"/>
                           </a:xfrm>
                           <a:prstGeom prst="rect">
                             <a:avLst/>
@@ -5260,8 +5522,16 @@
             <w:pPr>
               <w:jc w:val="left"/>
               <w:cnfStyle w:val="000000000000" w:firstRow="0" w:lastRow="0" w:firstColumn="0" w:lastColumn="0" w:oddVBand="0" w:evenVBand="0" w:oddHBand="0" w:evenHBand="0" w:firstRowFirstColumn="0" w:firstRowLastColumn="0" w:lastRowFirstColumn="0" w:lastRowLastColumn="0"/>
-            </w:pPr>
-            <w:r>
+              <w:rPr>
+                <w:b/>
+                <w:bCs/>
+              </w:rPr>
+            </w:pPr>
+            <w:r>
+              <w:rPr>
+                <w:b/>
+                <w:bCs/>
+              </w:rPr>
               <w:t>public members of the Grid class</w:t>
             </w:r>
           </w:p>
@@ -5269,8 +5539,16 @@
             <w:pPr>
               <w:jc w:val="left"/>
               <w:cnfStyle w:val="000000000000" w:firstRow="0" w:lastRow="0" w:firstColumn="0" w:lastColumn="0" w:oddVBand="0" w:evenVBand="0" w:oddHBand="0" w:evenHBand="0" w:firstRowFirstColumn="0" w:firstRowLastColumn="0" w:lastRowFirstColumn="0" w:lastRowLastColumn="0"/>
-            </w:pPr>
-            <w:r>
+              <w:rPr>
+                <w:b/>
+                <w:bCs/>
+              </w:rPr>
+            </w:pPr>
+            <w:r>
+              <w:rPr>
+                <w:b/>
+                <w:bCs/>
+              </w:rPr>
               <w:t>Part A</w:t>
             </w:r>
           </w:p>
@@ -5316,19 +5594,7 @@
               <w:cnfStyle w:val="000000000000" w:firstRow="0" w:lastRow="0" w:firstColumn="0" w:lastColumn="0" w:oddVBand="0" w:evenVBand="0" w:oddHBand="0" w:evenHBand="0" w:firstRowFirstColumn="0" w:firstRowLastColumn="0" w:lastRowFirstColumn="0" w:lastRowLastColumn="0"/>
             </w:pPr>
             <w:r>
-              <w:t>set</w:t>
-            </w:r>
-            <w:r>
-              <w:t>Rows(</w:t>
-            </w:r>
-            <w:r>
-              <w:t xml:space="preserve">)= sets the number of </w:t>
-            </w:r>
-            <w:r>
-              <w:t xml:space="preserve">rows </w:t>
-            </w:r>
-            <w:r>
-              <w:t>of the grid</w:t>
+              <w:t>setRows()= sets the number of rows of the grid</w:t>
             </w:r>
           </w:p>
           <w:p>
@@ -5394,9 +5660,9 @@
                 <w:noProof/>
               </w:rPr>
               <w:drawing>
-                <wp:inline distT="0" distB="0" distL="0" distR="0" wp14:anchorId="1132B185" wp14:editId="110BFA66">
-                  <wp:extent cx="2741551" cy="3648075"/>
-                  <wp:effectExtent l="0" t="0" r="1905" b="0"/>
+                <wp:inline distT="0" distB="0" distL="0" distR="0" wp14:anchorId="1132B185" wp14:editId="0C687BF5">
+                  <wp:extent cx="2874413" cy="3876675"/>
+                  <wp:effectExtent l="0" t="0" r="2540" b="0"/>
                   <wp:docPr id="1396202557" name="Picture 1"/>
                   <wp:cNvGraphicFramePr>
                     <a:graphicFrameLocks xmlns:a="http://schemas.openxmlformats.org/drawingml/2006/main" noChangeAspect="1"/>
@@ -5417,7 +5683,7 @@
                         <pic:spPr>
                           <a:xfrm>
                             <a:off x="0" y="0"/>
-                            <a:ext cx="2772054" cy="3688664"/>
+                            <a:ext cx="2916594" cy="3933564"/>
                           </a:xfrm>
                           <a:prstGeom prst="rect">
                             <a:avLst/>
@@ -5478,10 +5744,7 @@
               <w:t>e</w:t>
             </w:r>
             <w:r>
-              <w:t>nd</w:t>
-            </w:r>
-            <w:r>
-              <w:t xml:space="preserve">PosChosen = bool to set a cell as the </w:t>
+              <w:t xml:space="preserve">ndPosChosen = bool to set a cell as the </w:t>
             </w:r>
             <w:r>
               <w:t xml:space="preserve">end </w:t>
@@ -5576,7 +5839,7 @@
           <w:szCs w:val="32"/>
         </w:rPr>
       </w:pPr>
-      <w:bookmarkStart w:id="4" w:name="_Toc133339291"/>
+      <w:bookmarkStart w:id="5" w:name="_Toc133340784"/>
       <w:r>
         <w:rPr>
           <w:i w:val="0"/>
@@ -5684,7 +5947,7 @@
         </w:rPr>
         <w:t xml:space="preserve"> The Utilised Class Images</w:t>
       </w:r>
-      <w:bookmarkEnd w:id="4"/>
+      <w:bookmarkEnd w:id="5"/>
     </w:p>
     <w:tbl>
       <w:tblPr>
@@ -5693,8 +5956,8 @@
         <w:tblLook w:val="04A0" w:firstRow="1" w:lastRow="0" w:firstColumn="1" w:lastColumn="0" w:noHBand="0" w:noVBand="1"/>
       </w:tblPr>
       <w:tblGrid>
-        <w:gridCol w:w="6110"/>
-        <w:gridCol w:w="2916"/>
+        <w:gridCol w:w="6213"/>
+        <w:gridCol w:w="2813"/>
       </w:tblGrid>
       <w:tr>
         <w:trPr>
@@ -5762,9 +6025,9 @@
                 <w:noProof/>
               </w:rPr>
               <w:drawing>
-                <wp:inline distT="0" distB="0" distL="0" distR="0" wp14:anchorId="6DD8B42A" wp14:editId="2D849576">
-                  <wp:extent cx="3415895" cy="1501253"/>
-                  <wp:effectExtent l="0" t="0" r="0" b="3810"/>
+                <wp:inline distT="0" distB="0" distL="0" distR="0" wp14:anchorId="6DD8B42A" wp14:editId="2876DDF7">
+                  <wp:extent cx="3767455" cy="2009417"/>
+                  <wp:effectExtent l="0" t="0" r="4445" b="0"/>
                   <wp:docPr id="666985019" name="Picture 1"/>
                   <wp:cNvGraphicFramePr>
                     <a:graphicFrameLocks xmlns:a="http://schemas.openxmlformats.org/drawingml/2006/main" noChangeAspect="1"/>
@@ -5785,7 +6048,7 @@
                         <pic:spPr>
                           <a:xfrm>
                             <a:off x="0" y="0"/>
-                            <a:ext cx="3427505" cy="1506355"/>
+                            <a:ext cx="3805108" cy="2029500"/>
                           </a:xfrm>
                           <a:prstGeom prst="rect">
                             <a:avLst/>
@@ -5808,8 +6071,16 @@
             <w:pPr>
               <w:jc w:val="left"/>
               <w:cnfStyle w:val="000000100000" w:firstRow="0" w:lastRow="0" w:firstColumn="0" w:lastColumn="0" w:oddVBand="0" w:evenVBand="0" w:oddHBand="1" w:evenHBand="0" w:firstRowFirstColumn="0" w:firstRowLastColumn="0" w:lastRowFirstColumn="0" w:lastRowLastColumn="0"/>
-            </w:pPr>
-            <w:r>
+              <w:rPr>
+                <w:b/>
+                <w:bCs/>
+              </w:rPr>
+            </w:pPr>
+            <w:r>
+              <w:rPr>
+                <w:b/>
+                <w:bCs/>
+              </w:rPr>
               <w:t xml:space="preserve">Functor used in Dstar Lite </w:t>
             </w:r>
           </w:p>
@@ -5824,12 +6095,6 @@
             <w:r>
               <w:t>value.</w:t>
             </w:r>
-          </w:p>
-          <w:p>
-            <w:pPr>
-              <w:jc w:val="left"/>
-              <w:cnfStyle w:val="000000100000" w:firstRow="0" w:lastRow="0" w:firstColumn="0" w:lastColumn="0" w:oddVBand="0" w:evenVBand="0" w:oddHBand="1" w:evenHBand="0" w:firstRowFirstColumn="0" w:firstRowLastColumn="0" w:lastRowFirstColumn="0" w:lastRowLastColumn="0"/>
-            </w:pPr>
           </w:p>
         </w:tc>
       </w:tr>
@@ -5852,9 +6117,9 @@
                 <w:noProof/>
               </w:rPr>
               <w:drawing>
-                <wp:inline distT="0" distB="0" distL="0" distR="0" wp14:anchorId="50CC5035" wp14:editId="19CE574B">
-                  <wp:extent cx="3547262" cy="2184400"/>
-                  <wp:effectExtent l="0" t="0" r="0" b="6350"/>
+                <wp:inline distT="0" distB="0" distL="0" distR="0" wp14:anchorId="50CC5035" wp14:editId="58FA1120">
+                  <wp:extent cx="3733800" cy="2184307"/>
+                  <wp:effectExtent l="0" t="0" r="0" b="6985"/>
                   <wp:docPr id="692413225" name="Picture 1"/>
                   <wp:cNvGraphicFramePr>
                     <a:graphicFrameLocks xmlns:a="http://schemas.openxmlformats.org/drawingml/2006/main" noChangeAspect="1"/>
@@ -5875,7 +6140,7 @@
                         <pic:spPr>
                           <a:xfrm>
                             <a:off x="0" y="0"/>
-                            <a:ext cx="3597351" cy="2215245"/>
+                            <a:ext cx="3804581" cy="2225714"/>
                           </a:xfrm>
                           <a:prstGeom prst="rect">
                             <a:avLst/>
@@ -5898,8 +6163,16 @@
             <w:pPr>
               <w:jc w:val="left"/>
               <w:cnfStyle w:val="000000000000" w:firstRow="0" w:lastRow="0" w:firstColumn="0" w:lastColumn="0" w:oddVBand="0" w:evenVBand="0" w:oddHBand="0" w:evenHBand="0" w:firstRowFirstColumn="0" w:firstRowLastColumn="0" w:lastRowFirstColumn="0" w:lastRowLastColumn="0"/>
-            </w:pPr>
-            <w:r>
+              <w:rPr>
+                <w:b/>
+                <w:bCs/>
+              </w:rPr>
+            </w:pPr>
+            <w:r>
+              <w:rPr>
+                <w:b/>
+                <w:bCs/>
+              </w:rPr>
               <w:t>Private members of the Dstar Lite Class</w:t>
             </w:r>
           </w:p>
@@ -5956,9 +6229,10 @@
               <w:rPr>
                 <w:noProof/>
               </w:rPr>
+              <w:lastRenderedPageBreak/>
               <w:drawing>
-                <wp:inline distT="0" distB="0" distL="0" distR="0" wp14:anchorId="1F2F1AA9" wp14:editId="773DB4B5">
-                  <wp:extent cx="3257550" cy="2707640"/>
+                <wp:inline distT="0" distB="0" distL="0" distR="0" wp14:anchorId="1F2F1AA9" wp14:editId="2FB86588">
+                  <wp:extent cx="3829050" cy="4669790"/>
                   <wp:effectExtent l="0" t="0" r="0" b="0"/>
                   <wp:docPr id="217114527" name="Picture 1"/>
                   <wp:cNvGraphicFramePr>
@@ -5980,7 +6254,7 @@
                         <pic:spPr>
                           <a:xfrm>
                             <a:off x="0" y="0"/>
-                            <a:ext cx="3257550" cy="2707640"/>
+                            <a:ext cx="3829050" cy="4669790"/>
                           </a:xfrm>
                           <a:prstGeom prst="rect">
                             <a:avLst/>
@@ -6003,8 +6277,16 @@
             <w:pPr>
               <w:jc w:val="left"/>
               <w:cnfStyle w:val="000000100000" w:firstRow="0" w:lastRow="0" w:firstColumn="0" w:lastColumn="0" w:oddVBand="0" w:evenVBand="0" w:oddHBand="1" w:evenHBand="0" w:firstRowFirstColumn="0" w:firstRowLastColumn="0" w:lastRowFirstColumn="0" w:lastRowLastColumn="0"/>
-            </w:pPr>
-            <w:r>
+              <w:rPr>
+                <w:b/>
+                <w:bCs/>
+              </w:rPr>
+            </w:pPr>
+            <w:r>
+              <w:rPr>
+                <w:b/>
+                <w:bCs/>
+              </w:rPr>
               <w:t>Public members of the Dstar Lite Class</w:t>
             </w:r>
           </w:p>
@@ -6068,7 +6350,6 @@
               <w:cnfStyle w:val="000000100000" w:firstRow="0" w:lastRow="0" w:firstColumn="0" w:lastColumn="0" w:oddVBand="0" w:evenVBand="0" w:oddHBand="1" w:evenHBand="0" w:firstRowFirstColumn="0" w:firstRowLastColumn="0" w:lastRowFirstColumn="0" w:lastRowLastColumn="0"/>
             </w:pPr>
             <w:r>
-              <w:lastRenderedPageBreak/>
               <w:t>initDstar() = initialises the grid for dstar lite to work</w:t>
             </w:r>
           </w:p>
@@ -6114,11 +6395,10 @@
               <w:rPr>
                 <w:noProof/>
               </w:rPr>
-              <w:lastRenderedPageBreak/>
               <w:drawing>
-                <wp:inline distT="0" distB="0" distL="0" distR="0" wp14:anchorId="58296942" wp14:editId="29F3DCA0">
-                  <wp:extent cx="3133725" cy="1207135"/>
-                  <wp:effectExtent l="0" t="0" r="9525" b="0"/>
+                <wp:inline distT="0" distB="0" distL="0" distR="0" wp14:anchorId="58296942" wp14:editId="134C5F7A">
+                  <wp:extent cx="3686175" cy="1609725"/>
+                  <wp:effectExtent l="0" t="0" r="9525" b="9525"/>
                   <wp:docPr id="1658347170" name="Picture 1"/>
                   <wp:cNvGraphicFramePr>
                     <a:graphicFrameLocks xmlns:a="http://schemas.openxmlformats.org/drawingml/2006/main" noChangeAspect="1"/>
@@ -6139,7 +6419,7 @@
                         <pic:spPr>
                           <a:xfrm>
                             <a:off x="0" y="0"/>
-                            <a:ext cx="3164099" cy="1218835"/>
+                            <a:ext cx="3721910" cy="1625330"/>
                           </a:xfrm>
                           <a:prstGeom prst="rect">
                             <a:avLst/>
@@ -6162,8 +6442,16 @@
             <w:pPr>
               <w:jc w:val="left"/>
               <w:cnfStyle w:val="000000000000" w:firstRow="0" w:lastRow="0" w:firstColumn="0" w:lastColumn="0" w:oddVBand="0" w:evenVBand="0" w:oddHBand="0" w:evenHBand="0" w:firstRowFirstColumn="0" w:firstRowLastColumn="0" w:lastRowFirstColumn="0" w:lastRowLastColumn="0"/>
-            </w:pPr>
-            <w:r>
+              <w:rPr>
+                <w:b/>
+                <w:bCs/>
+              </w:rPr>
+            </w:pPr>
+            <w:r>
+              <w:rPr>
+                <w:b/>
+                <w:bCs/>
+              </w:rPr>
               <w:t>Functor used in “Astar”.</w:t>
             </w:r>
           </w:p>
@@ -6178,12 +6466,6 @@
             <w:r>
               <w:t>two.</w:t>
             </w:r>
-          </w:p>
-          <w:p>
-            <w:pPr>
-              <w:jc w:val="center"/>
-              <w:cnfStyle w:val="000000000000" w:firstRow="0" w:lastRow="0" w:firstColumn="0" w:lastColumn="0" w:oddVBand="0" w:evenVBand="0" w:oddHBand="0" w:evenHBand="0" w:firstRowFirstColumn="0" w:firstRowLastColumn="0" w:lastRowFirstColumn="0" w:lastRowLastColumn="0"/>
-            </w:pPr>
           </w:p>
         </w:tc>
       </w:tr>
@@ -6209,10 +6491,11 @@
                 <w:noProof/>
                 <w:lang w:val="en-GB"/>
               </w:rPr>
+              <w:lastRenderedPageBreak/>
               <w:drawing>
-                <wp:inline distT="0" distB="0" distL="0" distR="0" wp14:anchorId="5E110B35" wp14:editId="0F81DB06">
-                  <wp:extent cx="3190794" cy="4298950"/>
-                  <wp:effectExtent l="0" t="0" r="0" b="6350"/>
+                <wp:inline distT="0" distB="0" distL="0" distR="0" wp14:anchorId="5E110B35" wp14:editId="0785AF9A">
+                  <wp:extent cx="3694709" cy="4688205"/>
+                  <wp:effectExtent l="0" t="0" r="1270" b="0"/>
                   <wp:docPr id="57713203" name="Picture 1"/>
                   <wp:cNvGraphicFramePr>
                     <a:graphicFrameLocks xmlns:a="http://schemas.openxmlformats.org/drawingml/2006/main" noChangeAspect="1"/>
@@ -6233,7 +6516,7 @@
                         <pic:spPr>
                           <a:xfrm>
                             <a:off x="0" y="0"/>
-                            <a:ext cx="3225824" cy="4346146"/>
+                            <a:ext cx="3753263" cy="4762505"/>
                           </a:xfrm>
                           <a:prstGeom prst="rect">
                             <a:avLst/>
@@ -6257,17 +6540,29 @@
               <w:jc w:val="left"/>
               <w:cnfStyle w:val="000000100000" w:firstRow="0" w:lastRow="0" w:firstColumn="0" w:lastColumn="0" w:oddVBand="0" w:evenVBand="0" w:oddHBand="1" w:evenHBand="0" w:firstRowFirstColumn="0" w:firstRowLastColumn="0" w:lastRowFirstColumn="0" w:lastRowLastColumn="0"/>
               <w:rPr>
+                <w:b/>
+                <w:bCs/>
                 <w:noProof/>
               </w:rPr>
             </w:pPr>
             <w:r>
+              <w:rPr>
+                <w:b/>
+                <w:bCs/>
+              </w:rPr>
               <w:t xml:space="preserve">“Astar” class as declared in the header </w:t>
             </w:r>
             <w:r>
+              <w:rPr>
+                <w:b/>
+                <w:bCs/>
+              </w:rPr>
               <w:t>file.</w:t>
             </w:r>
             <w:r>
               <w:rPr>
+                <w:b/>
+                <w:bCs/>
                 <w:noProof/>
               </w:rPr>
               <w:t xml:space="preserve"> </w:t>
@@ -6315,61 +6610,43 @@
               <w:rPr>
                 <w:noProof/>
               </w:rPr>
-              <w:t xml:space="preserve">getTimer() = returns m_ </w:t>
-            </w:r>
-            <w:r>
+              <w:t>getTimer() = returns m_ astarTimer</w:t>
+            </w:r>
+          </w:p>
+          <w:p>
+            <w:pPr>
+              <w:jc w:val="left"/>
+              <w:cnfStyle w:val="000000100000" w:firstRow="0" w:lastRow="0" w:firstColumn="0" w:lastColumn="0" w:oddVBand="0" w:evenVBand="0" w:oddHBand="1" w:evenHBand="0" w:firstRowFirstColumn="0" w:firstRowLastColumn="0" w:lastRowFirstColumn="0" w:lastRowLastColumn="0"/>
               <w:rPr>
                 <w:noProof/>
               </w:rPr>
-              <w:t>astarTimer</w:t>
+            </w:pPr>
+            <w:r>
+              <w:rPr>
+                <w:noProof/>
+              </w:rPr>
+              <w:t>getIdDone() = returns</w:t>
+            </w:r>
+            <w:r>
+              <w:rPr>
+                <w:noProof/>
+              </w:rPr>
+              <w:t xml:space="preserve"> m_ AstarDone</w:t>
             </w:r>
           </w:p>
           <w:p>
             <w:pPr>
               <w:jc w:val="left"/>
               <w:cnfStyle w:val="000000100000" w:firstRow="0" w:lastRow="0" w:firstColumn="0" w:lastColumn="0" w:oddVBand="0" w:evenVBand="0" w:oddHBand="1" w:evenHBand="0" w:firstRowFirstColumn="0" w:firstRowLastColumn="0" w:lastRowFirstColumn="0" w:lastRowLastColumn="0"/>
+            </w:pPr>
+            <w:r>
               <w:rPr>
                 <w:noProof/>
               </w:rPr>
-            </w:pPr>
-            <w:r>
-              <w:rPr>
-                <w:noProof/>
-              </w:rPr>
-              <w:t>getIdDone() = returns</w:t>
-            </w:r>
-            <w:r>
-              <w:rPr>
-                <w:noProof/>
-              </w:rPr>
-              <w:t xml:space="preserve"> m_ </w:t>
-            </w:r>
-            <w:r>
-              <w:rPr>
-                <w:noProof/>
-              </w:rPr>
-              <w:t>AstarDone</w:t>
-            </w:r>
-          </w:p>
-          <w:p>
-            <w:pPr>
-              <w:jc w:val="left"/>
-              <w:cnfStyle w:val="000000100000" w:firstRow="0" w:lastRow="0" w:firstColumn="0" w:lastColumn="0" w:oddVBand="0" w:evenVBand="0" w:oddHBand="1" w:evenHBand="0" w:firstRowFirstColumn="0" w:firstRowLastColumn="0" w:lastRowFirstColumn="0" w:lastRowLastColumn="0"/>
-            </w:pPr>
-            <w:r>
-              <w:rPr>
-                <w:noProof/>
-              </w:rPr>
               <w:t>AstarInit()=</w:t>
             </w:r>
             <w:r>
-              <w:t xml:space="preserve">initialises the grid for </w:t>
-            </w:r>
-            <w:r>
-              <w:t xml:space="preserve">astar </w:t>
-            </w:r>
-            <w:r>
-              <w:t xml:space="preserve"> to work</w:t>
+              <w:t>initialises the grid for astar  to work</w:t>
             </w:r>
           </w:p>
           <w:p>
@@ -6452,11 +6729,10 @@
               <w:rPr>
                 <w:noProof/>
               </w:rPr>
-              <w:lastRenderedPageBreak/>
               <w:drawing>
-                <wp:inline distT="0" distB="0" distL="0" distR="0" wp14:anchorId="453A531C" wp14:editId="140DE179">
-                  <wp:extent cx="3324225" cy="1719565"/>
-                  <wp:effectExtent l="0" t="0" r="0" b="0"/>
+                <wp:inline distT="0" distB="0" distL="0" distR="0" wp14:anchorId="453A531C" wp14:editId="240E3A36">
+                  <wp:extent cx="3723005" cy="1914525"/>
+                  <wp:effectExtent l="0" t="0" r="0" b="9525"/>
                   <wp:docPr id="2062690180" name="Picture 2062690180"/>
                   <wp:cNvGraphicFramePr>
                     <a:graphicFrameLocks xmlns:a="http://schemas.openxmlformats.org/drawingml/2006/main" noChangeAspect="1"/>
@@ -6477,7 +6753,7 @@
                         <pic:spPr>
                           <a:xfrm>
                             <a:off x="0" y="0"/>
-                            <a:ext cx="3363005" cy="1739625"/>
+                            <a:ext cx="3768943" cy="1938148"/>
                           </a:xfrm>
                           <a:prstGeom prst="rect">
                             <a:avLst/>
@@ -6500,11 +6776,23 @@
             <w:pPr>
               <w:jc w:val="left"/>
               <w:cnfStyle w:val="000000000000" w:firstRow="0" w:lastRow="0" w:firstColumn="0" w:lastColumn="0" w:oddVBand="0" w:evenVBand="0" w:oddHBand="0" w:evenHBand="0" w:firstRowFirstColumn="0" w:firstRowLastColumn="0" w:lastRowFirstColumn="0" w:lastRowLastColumn="0"/>
-            </w:pPr>
-            <w:r>
+              <w:rPr>
+                <w:b/>
+                <w:bCs/>
+              </w:rPr>
+            </w:pPr>
+            <w:r>
+              <w:rPr>
+                <w:b/>
+                <w:bCs/>
+              </w:rPr>
               <w:t>Functor used in “</w:t>
             </w:r>
             <w:r>
+              <w:rPr>
+                <w:b/>
+                <w:bCs/>
+              </w:rPr>
               <w:t>LpaStar”.</w:t>
             </w:r>
           </w:p>
@@ -6516,15 +6804,6 @@
             <w:r>
               <w:t>returns the cell with the lower key value or in the case of an equal key value return the cell with lowest key value.</w:t>
             </w:r>
-          </w:p>
-          <w:p>
-            <w:pPr>
-              <w:jc w:val="left"/>
-              <w:cnfStyle w:val="000000000000" w:firstRow="0" w:lastRow="0" w:firstColumn="0" w:lastColumn="0" w:oddVBand="0" w:evenVBand="0" w:oddHBand="0" w:evenHBand="0" w:firstRowFirstColumn="0" w:firstRowLastColumn="0" w:lastRowFirstColumn="0" w:lastRowLastColumn="0"/>
-              <w:rPr>
-                <w:noProof/>
-              </w:rPr>
-            </w:pPr>
           </w:p>
         </w:tc>
       </w:tr>
@@ -6549,10 +6828,11 @@
               <w:rPr>
                 <w:noProof/>
               </w:rPr>
+              <w:lastRenderedPageBreak/>
               <w:drawing>
-                <wp:inline distT="0" distB="0" distL="0" distR="0" wp14:anchorId="6FBA68F0" wp14:editId="2D5A0486">
-                  <wp:extent cx="3648075" cy="2703195"/>
-                  <wp:effectExtent l="0" t="0" r="9525" b="1905"/>
+                <wp:inline distT="0" distB="0" distL="0" distR="0" wp14:anchorId="6FBA68F0" wp14:editId="60845A7A">
+                  <wp:extent cx="3648075" cy="2828925"/>
+                  <wp:effectExtent l="0" t="0" r="9525" b="9525"/>
                   <wp:docPr id="1535158739" name="Picture 1"/>
                   <wp:cNvGraphicFramePr>
                     <a:graphicFrameLocks xmlns:a="http://schemas.openxmlformats.org/drawingml/2006/main" noChangeAspect="1"/>
@@ -6573,7 +6853,7 @@
                         <pic:spPr>
                           <a:xfrm>
                             <a:off x="0" y="0"/>
-                            <a:ext cx="3671523" cy="2720570"/>
+                            <a:ext cx="3648075" cy="2828925"/>
                           </a:xfrm>
                           <a:prstGeom prst="rect">
                             <a:avLst/>
@@ -6596,8 +6876,16 @@
             <w:pPr>
               <w:jc w:val="left"/>
               <w:cnfStyle w:val="000000100000" w:firstRow="0" w:lastRow="0" w:firstColumn="0" w:lastColumn="0" w:oddVBand="0" w:evenVBand="0" w:oddHBand="1" w:evenHBand="0" w:firstRowFirstColumn="0" w:firstRowLastColumn="0" w:lastRowFirstColumn="0" w:lastRowLastColumn="0"/>
-            </w:pPr>
-            <w:r>
+              <w:rPr>
+                <w:b/>
+                <w:bCs/>
+              </w:rPr>
+            </w:pPr>
+            <w:r>
+              <w:rPr>
+                <w:b/>
+                <w:bCs/>
+              </w:rPr>
               <w:t xml:space="preserve">Private members of the </w:t>
             </w:r>
           </w:p>
@@ -6605,8 +6893,16 @@
             <w:pPr>
               <w:jc w:val="left"/>
               <w:cnfStyle w:val="000000100000" w:firstRow="0" w:lastRow="0" w:firstColumn="0" w:lastColumn="0" w:oddVBand="0" w:evenVBand="0" w:oddHBand="1" w:evenHBand="0" w:firstRowFirstColumn="0" w:firstRowLastColumn="0" w:lastRowFirstColumn="0" w:lastRowLastColumn="0"/>
-            </w:pPr>
-            <w:r>
+              <w:rPr>
+                <w:b/>
+                <w:bCs/>
+              </w:rPr>
+            </w:pPr>
+            <w:r>
+              <w:rPr>
+                <w:b/>
+                <w:bCs/>
+              </w:rPr>
               <w:t>Lifelong Planning Astar  Class</w:t>
             </w:r>
           </w:p>
@@ -6682,9 +6978,9 @@
                 <w:noProof/>
               </w:rPr>
               <w:drawing>
-                <wp:inline distT="0" distB="0" distL="0" distR="0" wp14:anchorId="466D50A4" wp14:editId="05E2B5C2">
-                  <wp:extent cx="3742055" cy="3409104"/>
-                  <wp:effectExtent l="0" t="0" r="0" b="1270"/>
+                <wp:inline distT="0" distB="0" distL="0" distR="0" wp14:anchorId="466D50A4" wp14:editId="6787DB03">
+                  <wp:extent cx="3769612" cy="4685665"/>
+                  <wp:effectExtent l="0" t="0" r="2540" b="635"/>
                   <wp:docPr id="506161749" name="Picture 1"/>
                   <wp:cNvGraphicFramePr>
                     <a:graphicFrameLocks xmlns:a="http://schemas.openxmlformats.org/drawingml/2006/main" noChangeAspect="1"/>
@@ -6705,7 +7001,7 @@
                         <pic:spPr>
                           <a:xfrm>
                             <a:off x="0" y="0"/>
-                            <a:ext cx="3815600" cy="3476105"/>
+                            <a:ext cx="3859703" cy="4797649"/>
                           </a:xfrm>
                           <a:prstGeom prst="rect">
                             <a:avLst/>
@@ -6728,8 +7024,16 @@
             <w:pPr>
               <w:jc w:val="left"/>
               <w:cnfStyle w:val="000000000000" w:firstRow="0" w:lastRow="0" w:firstColumn="0" w:lastColumn="0" w:oddVBand="0" w:evenVBand="0" w:oddHBand="0" w:evenHBand="0" w:firstRowFirstColumn="0" w:firstRowLastColumn="0" w:lastRowFirstColumn="0" w:lastRowLastColumn="0"/>
-            </w:pPr>
-            <w:r>
+              <w:rPr>
+                <w:b/>
+                <w:bCs/>
+              </w:rPr>
+            </w:pPr>
+            <w:r>
+              <w:rPr>
+                <w:b/>
+                <w:bCs/>
+              </w:rPr>
               <w:t xml:space="preserve">Public members of the </w:t>
             </w:r>
           </w:p>
@@ -6737,8 +7041,16 @@
             <w:pPr>
               <w:jc w:val="left"/>
               <w:cnfStyle w:val="000000000000" w:firstRow="0" w:lastRow="0" w:firstColumn="0" w:lastColumn="0" w:oddVBand="0" w:evenVBand="0" w:oddHBand="0" w:evenHBand="0" w:firstRowFirstColumn="0" w:firstRowLastColumn="0" w:lastRowFirstColumn="0" w:lastRowLastColumn="0"/>
-            </w:pPr>
-            <w:r>
+              <w:rPr>
+                <w:b/>
+                <w:bCs/>
+              </w:rPr>
+            </w:pPr>
+            <w:r>
+              <w:rPr>
+                <w:b/>
+                <w:bCs/>
+              </w:rPr>
               <w:t>Lifelong Planning Astar  Class</w:t>
             </w:r>
           </w:p>
@@ -6760,10 +7072,7 @@
               <w:t>getTimer() = returns</w:t>
             </w:r>
             <w:r>
-              <w:t xml:space="preserve"> m_</w:t>
-            </w:r>
-            <w:r>
-              <w:t>LpaStarTimer</w:t>
+              <w:t xml:space="preserve"> m_LpaStarTimer</w:t>
             </w:r>
           </w:p>
           <w:p>
@@ -6805,7 +7114,6 @@
               <w:cnfStyle w:val="000000000000" w:firstRow="0" w:lastRow="0" w:firstColumn="0" w:lastColumn="0" w:oddVBand="0" w:evenVBand="0" w:oddHBand="0" w:evenHBand="0" w:firstRowFirstColumn="0" w:firstRowLastColumn="0" w:lastRowFirstColumn="0" w:lastRowLastColumn="0"/>
             </w:pPr>
             <w:r>
-              <w:lastRenderedPageBreak/>
               <w:t xml:space="preserve">CalulateKey() = calculates the key </w:t>
             </w:r>
             <w:r>
@@ -6824,13 +7132,7 @@
               <w:t>LpaStar()</w:t>
             </w:r>
             <w:r>
-              <w:t>=</w:t>
-            </w:r>
-            <w:r>
-              <w:t>default</w:t>
-            </w:r>
-            <w:r>
-              <w:t xml:space="preserve"> constructor</w:t>
+              <w:t>=default constructor</w:t>
             </w:r>
           </w:p>
           <w:p>
@@ -6863,13 +7165,14 @@
             </w:pPr>
             <w:r>
               <w:rPr>
+                <w:noProof/>
                 <w:lang w:val="en-GB"/>
               </w:rPr>
               <w:lastRenderedPageBreak/>
               <w:drawing>
-                <wp:inline distT="0" distB="0" distL="0" distR="0" wp14:anchorId="06A5E395" wp14:editId="6CD16D64">
-                  <wp:extent cx="2819400" cy="1343025"/>
-                  <wp:effectExtent l="0" t="0" r="0" b="9525"/>
+                <wp:inline distT="0" distB="0" distL="0" distR="0" wp14:anchorId="06A5E395" wp14:editId="407603FF">
+                  <wp:extent cx="3581399" cy="1504950"/>
+                  <wp:effectExtent l="0" t="0" r="635" b="0"/>
                   <wp:docPr id="1557559515" name="Picture 1"/>
                   <wp:cNvGraphicFramePr>
                     <a:graphicFrameLocks xmlns:a="http://schemas.openxmlformats.org/drawingml/2006/main" noChangeAspect="1"/>
@@ -6890,7 +7193,7 @@
                         <pic:spPr>
                           <a:xfrm>
                             <a:off x="0" y="0"/>
-                            <a:ext cx="2819795" cy="1343213"/>
+                            <a:ext cx="3586424" cy="1507062"/>
                           </a:xfrm>
                           <a:prstGeom prst="rect">
                             <a:avLst/>
@@ -6913,14 +7216,30 @@
             <w:pPr>
               <w:jc w:val="left"/>
               <w:cnfStyle w:val="000000100000" w:firstRow="0" w:lastRow="0" w:firstColumn="0" w:lastColumn="0" w:oddVBand="0" w:evenVBand="0" w:oddHBand="1" w:evenHBand="0" w:firstRowFirstColumn="0" w:firstRowLastColumn="0" w:lastRowFirstColumn="0" w:lastRowLastColumn="0"/>
-            </w:pPr>
-            <w:r>
+              <w:rPr>
+                <w:b/>
+                <w:bCs/>
+              </w:rPr>
+            </w:pPr>
+            <w:r>
+              <w:rPr>
+                <w:b/>
+                <w:bCs/>
+              </w:rPr>
               <w:t>Functor</w:t>
             </w:r>
             <w:r>
+              <w:rPr>
+                <w:b/>
+                <w:bCs/>
+              </w:rPr>
               <w:t xml:space="preserve"> </w:t>
             </w:r>
             <w:r>
+              <w:rPr>
+                <w:b/>
+                <w:bCs/>
+              </w:rPr>
               <w:t>used in “Dijkstra’s” search algorithm.</w:t>
             </w:r>
           </w:p>
@@ -6964,9 +7283,9 @@
                 <w:lang w:val="en-GB"/>
               </w:rPr>
               <w:drawing>
-                <wp:inline distT="0" distB="0" distL="0" distR="0" wp14:anchorId="30C9273D" wp14:editId="29A5C864">
-                  <wp:extent cx="3004820" cy="4219311"/>
-                  <wp:effectExtent l="0" t="0" r="5080" b="0"/>
+                <wp:inline distT="0" distB="0" distL="0" distR="0" wp14:anchorId="30C9273D" wp14:editId="67070BE5">
+                  <wp:extent cx="3613716" cy="4875530"/>
+                  <wp:effectExtent l="0" t="0" r="6350" b="1270"/>
                   <wp:docPr id="1604453909" name="Picture 1"/>
                   <wp:cNvGraphicFramePr>
                     <a:graphicFrameLocks xmlns:a="http://schemas.openxmlformats.org/drawingml/2006/main" noChangeAspect="1"/>
@@ -6987,7 +7306,7 @@
                         <pic:spPr>
                           <a:xfrm>
                             <a:off x="0" y="0"/>
-                            <a:ext cx="3022266" cy="4243808"/>
+                            <a:ext cx="3613716" cy="4875530"/>
                           </a:xfrm>
                           <a:prstGeom prst="rect">
                             <a:avLst/>
@@ -7010,11 +7329,23 @@
             <w:pPr>
               <w:jc w:val="left"/>
               <w:cnfStyle w:val="000000000000" w:firstRow="0" w:lastRow="0" w:firstColumn="0" w:lastColumn="0" w:oddVBand="0" w:evenVBand="0" w:oddHBand="0" w:evenHBand="0" w:firstRowFirstColumn="0" w:firstRowLastColumn="0" w:lastRowFirstColumn="0" w:lastRowLastColumn="0"/>
-            </w:pPr>
-            <w:r>
+              <w:rPr>
+                <w:b/>
+                <w:bCs/>
+              </w:rPr>
+            </w:pPr>
+            <w:r>
+              <w:rPr>
+                <w:b/>
+                <w:bCs/>
+              </w:rPr>
               <w:t xml:space="preserve">“Dijkstra’s” Class as declared in the header </w:t>
             </w:r>
             <w:r>
+              <w:rPr>
+                <w:b/>
+                <w:bCs/>
+              </w:rPr>
               <w:t>file.</w:t>
             </w:r>
           </w:p>
@@ -7066,10 +7397,7 @@
               <w:cnfStyle w:val="000000000000" w:firstRow="0" w:lastRow="0" w:firstColumn="0" w:lastColumn="0" w:oddVBand="0" w:evenVBand="0" w:oddHBand="0" w:evenHBand="0" w:firstRowFirstColumn="0" w:firstRowLastColumn="0" w:lastRowFirstColumn="0" w:lastRowLastColumn="0"/>
             </w:pPr>
             <w:r>
-              <w:t xml:space="preserve">getDijkstrasPathFound() returns </w:t>
-            </w:r>
-            <w:r>
-              <w:t>m_</w:t>
+              <w:t>getDijkstrasPathFound() returns m_</w:t>
             </w:r>
             <w:r>
               <w:t>dijkstrasPathFound.</w:t>
@@ -7136,9 +7464,9 @@
               </w:rPr>
               <w:lastRenderedPageBreak/>
               <w:drawing>
-                <wp:inline distT="0" distB="0" distL="0" distR="0" wp14:anchorId="58DD62BD" wp14:editId="6BF42F7D">
-                  <wp:extent cx="3573436" cy="5142230"/>
-                  <wp:effectExtent l="0" t="0" r="8255" b="1270"/>
+                <wp:inline distT="0" distB="0" distL="0" distR="0" wp14:anchorId="58DD62BD" wp14:editId="186A6479">
+                  <wp:extent cx="3724910" cy="5248275"/>
+                  <wp:effectExtent l="0" t="0" r="8890" b="0"/>
                   <wp:docPr id="566522454" name="Picture 1"/>
                   <wp:cNvGraphicFramePr>
                     <a:graphicFrameLocks xmlns:a="http://schemas.openxmlformats.org/drawingml/2006/main" noChangeAspect="1"/>
@@ -7159,7 +7487,7 @@
                         <pic:spPr>
                           <a:xfrm>
                             <a:off x="0" y="0"/>
-                            <a:ext cx="3612706" cy="5198740"/>
+                            <a:ext cx="3776417" cy="5320846"/>
                           </a:xfrm>
                           <a:prstGeom prst="rect">
                             <a:avLst/>
@@ -7182,8 +7510,16 @@
             <w:pPr>
               <w:jc w:val="left"/>
               <w:cnfStyle w:val="000000100000" w:firstRow="0" w:lastRow="0" w:firstColumn="0" w:lastColumn="0" w:oddVBand="0" w:evenVBand="0" w:oddHBand="1" w:evenHBand="0" w:firstRowFirstColumn="0" w:firstRowLastColumn="0" w:lastRowFirstColumn="0" w:lastRowLastColumn="0"/>
-            </w:pPr>
-            <w:r>
+              <w:rPr>
+                <w:b/>
+                <w:bCs/>
+              </w:rPr>
+            </w:pPr>
+            <w:r>
+              <w:rPr>
+                <w:b/>
+                <w:bCs/>
+              </w:rPr>
               <w:t>“Depth First Search” Class as declared in the header file.</w:t>
             </w:r>
           </w:p>
@@ -7291,15 +7627,6 @@
             <w:r>
               <w:t>~DepthFirstSearch() default destructor</w:t>
             </w:r>
-          </w:p>
-          <w:p>
-            <w:pPr>
-              <w:jc w:val="center"/>
-              <w:cnfStyle w:val="000000100000" w:firstRow="0" w:lastRow="0" w:firstColumn="0" w:lastColumn="0" w:oddVBand="0" w:evenVBand="0" w:oddHBand="1" w:evenHBand="0" w:firstRowFirstColumn="0" w:firstRowLastColumn="0" w:lastRowFirstColumn="0" w:lastRowLastColumn="0"/>
-              <w:rPr>
-                <w:noProof/>
-              </w:rPr>
-            </w:pPr>
           </w:p>
         </w:tc>
       </w:tr>
@@ -7324,10 +7651,11 @@
                 <w:noProof/>
                 <w:lang w:val="en-GB"/>
               </w:rPr>
+              <w:lastRenderedPageBreak/>
               <w:drawing>
-                <wp:inline distT="0" distB="0" distL="0" distR="0" wp14:anchorId="294D2D69" wp14:editId="5D2BF5F5">
-                  <wp:extent cx="3514428" cy="2720975"/>
-                  <wp:effectExtent l="0" t="0" r="0" b="3175"/>
+                <wp:inline distT="0" distB="0" distL="0" distR="0" wp14:anchorId="294D2D69" wp14:editId="27E76665">
+                  <wp:extent cx="3760528" cy="5600065"/>
+                  <wp:effectExtent l="0" t="0" r="0" b="635"/>
                   <wp:docPr id="585570785" name="Picture 1"/>
                   <wp:cNvGraphicFramePr>
                     <a:graphicFrameLocks xmlns:a="http://schemas.openxmlformats.org/drawingml/2006/main" noChangeAspect="1"/>
@@ -7348,7 +7676,7 @@
                         <pic:spPr>
                           <a:xfrm>
                             <a:off x="0" y="0"/>
-                            <a:ext cx="3529677" cy="2732782"/>
+                            <a:ext cx="3803662" cy="5664298"/>
                           </a:xfrm>
                           <a:prstGeom prst="rect">
                             <a:avLst/>
@@ -7371,14 +7699,30 @@
             <w:pPr>
               <w:jc w:val="left"/>
               <w:cnfStyle w:val="000000000000" w:firstRow="0" w:lastRow="0" w:firstColumn="0" w:lastColumn="0" w:oddVBand="0" w:evenVBand="0" w:oddHBand="0" w:evenHBand="0" w:firstRowFirstColumn="0" w:firstRowLastColumn="0" w:lastRowFirstColumn="0" w:lastRowLastColumn="0"/>
-            </w:pPr>
-            <w:r>
+              <w:rPr>
+                <w:b/>
+                <w:bCs/>
+              </w:rPr>
+            </w:pPr>
+            <w:r>
+              <w:rPr>
+                <w:b/>
+                <w:bCs/>
+              </w:rPr>
               <w:t xml:space="preserve">“Menu” class as </w:t>
             </w:r>
             <w:r>
+              <w:rPr>
+                <w:b/>
+                <w:bCs/>
+              </w:rPr>
               <w:t xml:space="preserve">private member variables </w:t>
             </w:r>
             <w:r>
+              <w:rPr>
+                <w:b/>
+                <w:bCs/>
+              </w:rPr>
               <w:t>in the header file.</w:t>
             </w:r>
           </w:p>
@@ -7386,8 +7730,16 @@
             <w:pPr>
               <w:jc w:val="left"/>
               <w:cnfStyle w:val="000000000000" w:firstRow="0" w:lastRow="0" w:firstColumn="0" w:lastColumn="0" w:oddVBand="0" w:evenVBand="0" w:oddHBand="0" w:evenHBand="0" w:firstRowFirstColumn="0" w:firstRowLastColumn="0" w:lastRowFirstColumn="0" w:lastRowLastColumn="0"/>
-            </w:pPr>
-            <w:r>
+              <w:rPr>
+                <w:b/>
+                <w:bCs/>
+              </w:rPr>
+            </w:pPr>
+            <w:r>
+              <w:rPr>
+                <w:b/>
+                <w:bCs/>
+              </w:rPr>
               <w:t>Part A</w:t>
             </w:r>
           </w:p>
@@ -7409,22 +7761,40 @@
               <w:cnfStyle w:val="000000000000" w:firstRow="0" w:lastRow="0" w:firstColumn="0" w:lastColumn="0" w:oddVBand="0" w:evenVBand="0" w:oddHBand="0" w:evenHBand="0" w:firstRowFirstColumn="0" w:firstRowLastColumn="0" w:lastRowFirstColumn="0" w:lastRowLastColumn="0"/>
             </w:pPr>
             <w:r>
+              <w:t xml:space="preserve">m_slgSwitcher = controls WhichAlgorithm </w:t>
+            </w:r>
+            <w:r>
+              <w:t>Enum</w:t>
+            </w:r>
+          </w:p>
+          <w:p>
+            <w:pPr>
+              <w:jc w:val="left"/>
+              <w:cnfStyle w:val="000000000000" w:firstRow="0" w:lastRow="0" w:firstColumn="0" w:lastColumn="0" w:oddVBand="0" w:evenVBand="0" w:oddHBand="0" w:evenHBand="0" w:firstRowFirstColumn="0" w:firstRowLastColumn="0" w:lastRowFirstColumn="0" w:lastRowLastColumn="0"/>
+            </w:pPr>
+            <w:r>
               <w:t>m</w:t>
             </w:r>
             <w:r>
               <w:t>_</w:t>
             </w:r>
             <w:r>
-              <w:t>slg</w:t>
-            </w:r>
-            <w:r>
-              <w:t xml:space="preserve">Switcher = controls </w:t>
-            </w:r>
-            <w:r>
-              <w:t xml:space="preserve">WhichAlgorithm </w:t>
-            </w:r>
-            <w:r>
-              <w:t>Enum</w:t>
+              <w:t>raceDecider</w:t>
+            </w:r>
+            <w:r>
+              <w:t xml:space="preserve"> = controls </w:t>
+            </w:r>
+            <w:r>
+              <w:t>Race</w:t>
+            </w:r>
+            <w:r>
+              <w:t xml:space="preserve"> </w:t>
+            </w:r>
+            <w:r>
+              <w:t>E</w:t>
+            </w:r>
+            <w:r>
+              <w:t>num</w:t>
             </w:r>
           </w:p>
           <w:p>
@@ -7433,28 +7803,19 @@
               <w:cnfStyle w:val="000000000000" w:firstRow="0" w:lastRow="0" w:firstColumn="0" w:lastColumn="0" w:oddVBand="0" w:evenVBand="0" w:oddHBand="0" w:evenHBand="0" w:firstRowFirstColumn="0" w:firstRowLastColumn="0" w:lastRowFirstColumn="0" w:lastRowLastColumn="0"/>
             </w:pPr>
             <w:r>
-              <w:t>m</w:t>
-            </w:r>
-            <w:r>
-              <w:t>_</w:t>
-            </w:r>
-            <w:r>
-              <w:t>raceDecider</w:t>
+              <w:t xml:space="preserve"> </w:t>
+            </w:r>
+            <w:r>
+              <w:t>m_debugDecider</w:t>
             </w:r>
             <w:r>
               <w:t xml:space="preserve"> = controls </w:t>
             </w:r>
             <w:r>
-              <w:t>Race</w:t>
-            </w:r>
-            <w:r>
-              <w:t xml:space="preserve"> </w:t>
-            </w:r>
-            <w:r>
-              <w:t>E</w:t>
-            </w:r>
-            <w:r>
-              <w:t>num</w:t>
+              <w:t>debug</w:t>
+            </w:r>
+            <w:r>
+              <w:t xml:space="preserve"> enum</w:t>
             </w:r>
           </w:p>
           <w:p>
@@ -7463,28 +7824,6 @@
               <w:cnfStyle w:val="000000000000" w:firstRow="0" w:lastRow="0" w:firstColumn="0" w:lastColumn="0" w:oddVBand="0" w:evenVBand="0" w:oddHBand="0" w:evenHBand="0" w:firstRowFirstColumn="0" w:firstRowLastColumn="0" w:lastRowFirstColumn="0" w:lastRowLastColumn="0"/>
             </w:pPr>
             <w:r>
-              <w:t xml:space="preserve"> </w:t>
-            </w:r>
-            <w:r>
-              <w:t>m_debugDecider</w:t>
-            </w:r>
-            <w:r>
-              <w:t xml:space="preserve"> = controls </w:t>
-            </w:r>
-            <w:r>
-              <w:t>debug</w:t>
-            </w:r>
-            <w:r>
-              <w:t xml:space="preserve"> enum</w:t>
-            </w:r>
-          </w:p>
-          <w:p>
-            <w:pPr>
-              <w:jc w:val="left"/>
-              <w:cnfStyle w:val="000000000000" w:firstRow="0" w:lastRow="0" w:firstColumn="0" w:lastColumn="0" w:oddVBand="0" w:evenVBand="0" w:oddHBand="0" w:evenHBand="0" w:firstRowFirstColumn="0" w:firstRowLastColumn="0" w:lastRowFirstColumn="0" w:lastRowLastColumn="0"/>
-            </w:pPr>
-            <w:r>
-              <w:lastRenderedPageBreak/>
               <w:t>m_rect = rectangleShape</w:t>
             </w:r>
           </w:p>
@@ -7580,9 +7919,9 @@
               </w:rPr>
               <w:lastRenderedPageBreak/>
               <w:drawing>
-                <wp:inline distT="0" distB="0" distL="0" distR="0" wp14:anchorId="518C299A" wp14:editId="04E52730">
-                  <wp:extent cx="3298448" cy="3152140"/>
-                  <wp:effectExtent l="0" t="0" r="0" b="0"/>
+                <wp:inline distT="0" distB="0" distL="0" distR="0" wp14:anchorId="518C299A" wp14:editId="28EBC6EE">
+                  <wp:extent cx="3726815" cy="3200400"/>
+                  <wp:effectExtent l="0" t="0" r="6985" b="0"/>
                   <wp:docPr id="277380926" name="Picture 1"/>
                   <wp:cNvGraphicFramePr>
                     <a:graphicFrameLocks xmlns:a="http://schemas.openxmlformats.org/drawingml/2006/main" noChangeAspect="1"/>
@@ -7603,7 +7942,7 @@
                         <pic:spPr>
                           <a:xfrm>
                             <a:off x="0" y="0"/>
-                            <a:ext cx="3321227" cy="3173908"/>
+                            <a:ext cx="3752858" cy="3222764"/>
                           </a:xfrm>
                           <a:prstGeom prst="rect">
                             <a:avLst/>
@@ -7626,8 +7965,16 @@
             <w:pPr>
               <w:jc w:val="left"/>
               <w:cnfStyle w:val="000000100000" w:firstRow="0" w:lastRow="0" w:firstColumn="0" w:lastColumn="0" w:oddVBand="0" w:evenVBand="0" w:oddHBand="1" w:evenHBand="0" w:firstRowFirstColumn="0" w:firstRowLastColumn="0" w:lastRowFirstColumn="0" w:lastRowLastColumn="0"/>
-            </w:pPr>
-            <w:r>
+              <w:rPr>
+                <w:b/>
+                <w:bCs/>
+              </w:rPr>
+            </w:pPr>
+            <w:r>
+              <w:rPr>
+                <w:b/>
+                <w:bCs/>
+              </w:rPr>
               <w:t>“Menu” class as private member variables in the header file.</w:t>
             </w:r>
           </w:p>
@@ -7635,8 +7982,16 @@
             <w:pPr>
               <w:jc w:val="left"/>
               <w:cnfStyle w:val="000000100000" w:firstRow="0" w:lastRow="0" w:firstColumn="0" w:lastColumn="0" w:oddVBand="0" w:evenVBand="0" w:oddHBand="1" w:evenHBand="0" w:firstRowFirstColumn="0" w:firstRowLastColumn="0" w:lastRowFirstColumn="0" w:lastRowLastColumn="0"/>
-            </w:pPr>
-            <w:r>
+              <w:rPr>
+                <w:b/>
+                <w:bCs/>
+              </w:rPr>
+            </w:pPr>
+            <w:r>
+              <w:rPr>
+                <w:b/>
+                <w:bCs/>
+              </w:rPr>
               <w:t>Part B</w:t>
             </w:r>
           </w:p>
@@ -7703,10 +8058,9 @@
               <w:rPr>
                 <w:noProof/>
               </w:rPr>
-              <w:lastRenderedPageBreak/>
               <w:drawing>
-                <wp:inline distT="0" distB="0" distL="0" distR="0" wp14:anchorId="2F55B960" wp14:editId="4D48370C">
-                  <wp:extent cx="3742690" cy="4191000"/>
+                <wp:inline distT="0" distB="0" distL="0" distR="0" wp14:anchorId="2F55B960" wp14:editId="21B21EA4">
+                  <wp:extent cx="3742690" cy="4486275"/>
                   <wp:effectExtent l="0" t="0" r="0" b="0"/>
                   <wp:docPr id="651651467" name="Picture 1"/>
                   <wp:cNvGraphicFramePr>
@@ -7728,7 +8082,7 @@
                         <pic:spPr>
                           <a:xfrm>
                             <a:off x="0" y="0"/>
-                            <a:ext cx="3773276" cy="4225250"/>
+                            <a:ext cx="3773280" cy="4522942"/>
                           </a:xfrm>
                           <a:prstGeom prst="rect">
                             <a:avLst/>
@@ -7751,106 +8105,110 @@
             <w:pPr>
               <w:jc w:val="left"/>
               <w:cnfStyle w:val="000000000000" w:firstRow="0" w:lastRow="0" w:firstColumn="0" w:lastColumn="0" w:oddVBand="0" w:evenVBand="0" w:oddHBand="0" w:evenHBand="0" w:firstRowFirstColumn="0" w:firstRowLastColumn="0" w:lastRowFirstColumn="0" w:lastRowLastColumn="0"/>
-            </w:pPr>
-            <w:r>
-              <w:t xml:space="preserve">“Menu” class as </w:t>
-            </w:r>
-            <w:r>
-              <w:t xml:space="preserve">public </w:t>
-            </w:r>
-            <w:r>
-              <w:t>member variables in the header file.</w:t>
-            </w:r>
-          </w:p>
-          <w:p>
-            <w:pPr>
-              <w:jc w:val="left"/>
-              <w:cnfStyle w:val="000000000000" w:firstRow="0" w:lastRow="0" w:firstColumn="0" w:lastColumn="0" w:oddVBand="0" w:evenVBand="0" w:oddHBand="0" w:evenHBand="0" w:firstRowFirstColumn="0" w:firstRowLastColumn="0" w:lastRowFirstColumn="0" w:lastRowLastColumn="0"/>
-            </w:pPr>
-            <w:r>
-              <w:t>Menu() = default constructor</w:t>
-            </w:r>
-          </w:p>
-          <w:p>
-            <w:pPr>
-              <w:jc w:val="left"/>
-              <w:cnfStyle w:val="000000000000" w:firstRow="0" w:lastRow="0" w:firstColumn="0" w:lastColumn="0" w:oddVBand="0" w:evenVBand="0" w:oddHBand="0" w:evenHBand="0" w:firstRowFirstColumn="0" w:firstRowLastColumn="0" w:lastRowFirstColumn="0" w:lastRowLastColumn="0"/>
-            </w:pPr>
-            <w:r>
-              <w:t>~Menu() = default destructor</w:t>
-            </w:r>
-          </w:p>
-          <w:p>
-            <w:pPr>
-              <w:jc w:val="left"/>
-              <w:cnfStyle w:val="000000000000" w:firstRow="0" w:lastRow="0" w:firstColumn="0" w:lastColumn="0" w:oddVBand="0" w:evenVBand="0" w:oddHBand="0" w:evenHBand="0" w:firstRowFirstColumn="0" w:firstRowLastColumn="0" w:lastRowFirstColumn="0" w:lastRowLastColumn="0"/>
-            </w:pPr>
-            <w:r>
-              <w:t>g</w:t>
-            </w:r>
-            <w:r>
-              <w:t>etalg() =</w:t>
-            </w:r>
-            <w:r>
-              <w:t xml:space="preserve"> </w:t>
-            </w:r>
-            <w:r>
-              <w:t>returns</w:t>
-            </w:r>
-            <w:r>
-              <w:t xml:space="preserve"> </w:t>
-            </w:r>
-            <w:r>
-              <w:t>m_slgSwitcher</w:t>
-            </w:r>
-          </w:p>
-          <w:p>
-            <w:pPr>
-              <w:jc w:val="left"/>
-              <w:cnfStyle w:val="000000000000" w:firstRow="0" w:lastRow="0" w:firstColumn="0" w:lastColumn="0" w:oddVBand="0" w:evenVBand="0" w:oddHBand="0" w:evenHBand="0" w:firstRowFirstColumn="0" w:firstRowLastColumn="0" w:lastRowFirstColumn="0" w:lastRowLastColumn="0"/>
-            </w:pPr>
-            <w:r>
-              <w:t>getRaceStatus() = returns</w:t>
-            </w:r>
-            <w:r>
-              <w:t xml:space="preserve"> </w:t>
-            </w:r>
-            <w:r>
-              <w:t>m_raceDecider</w:t>
-            </w:r>
-          </w:p>
-          <w:p>
-            <w:pPr>
-              <w:jc w:val="left"/>
-              <w:cnfStyle w:val="000000000000" w:firstRow="0" w:lastRow="0" w:firstColumn="0" w:lastColumn="0" w:oddVBand="0" w:evenVBand="0" w:oddHBand="0" w:evenHBand="0" w:firstRowFirstColumn="0" w:firstRowLastColumn="0" w:lastRowFirstColumn="0" w:lastRowLastColumn="0"/>
-            </w:pPr>
-            <w:r>
-              <w:t>getdebugStatus() = returns</w:t>
-            </w:r>
-            <w:r>
-              <w:t xml:space="preserve"> </w:t>
-            </w:r>
-            <w:r>
-              <w:t>m_debugDecider</w:t>
-            </w:r>
-          </w:p>
-          <w:p>
-            <w:pPr>
-              <w:jc w:val="left"/>
-              <w:cnfStyle w:val="000000000000" w:firstRow="0" w:lastRow="0" w:firstColumn="0" w:lastColumn="0" w:oddVBand="0" w:evenVBand="0" w:oddHBand="0" w:evenHBand="0" w:firstRowFirstColumn="0" w:firstRowLastColumn="0" w:lastRowFirstColumn="0" w:lastRowLastColumn="0"/>
               <w:rPr>
                 <w:b/>
                 <w:bCs/>
               </w:rPr>
             </w:pPr>
             <w:r>
+              <w:rPr>
+                <w:b/>
+                <w:bCs/>
+              </w:rPr>
+              <w:t xml:space="preserve">“Menu” class as </w:t>
+            </w:r>
+            <w:r>
+              <w:rPr>
+                <w:b/>
+                <w:bCs/>
+              </w:rPr>
+              <w:t xml:space="preserve">public </w:t>
+            </w:r>
+            <w:r>
+              <w:rPr>
+                <w:b/>
+                <w:bCs/>
+              </w:rPr>
+              <w:t>member variables in the header file.</w:t>
+            </w:r>
+          </w:p>
+          <w:p>
+            <w:pPr>
+              <w:jc w:val="left"/>
+              <w:cnfStyle w:val="000000000000" w:firstRow="0" w:lastRow="0" w:firstColumn="0" w:lastColumn="0" w:oddVBand="0" w:evenVBand="0" w:oddHBand="0" w:evenHBand="0" w:firstRowFirstColumn="0" w:firstRowLastColumn="0" w:lastRowFirstColumn="0" w:lastRowLastColumn="0"/>
+            </w:pPr>
+            <w:r>
+              <w:t>Menu() = default constructor</w:t>
+            </w:r>
+          </w:p>
+          <w:p>
+            <w:pPr>
+              <w:jc w:val="left"/>
+              <w:cnfStyle w:val="000000000000" w:firstRow="0" w:lastRow="0" w:firstColumn="0" w:lastColumn="0" w:oddVBand="0" w:evenVBand="0" w:oddHBand="0" w:evenHBand="0" w:firstRowFirstColumn="0" w:firstRowLastColumn="0" w:lastRowFirstColumn="0" w:lastRowLastColumn="0"/>
+            </w:pPr>
+            <w:r>
+              <w:t>~Menu() = default destructor</w:t>
+            </w:r>
+          </w:p>
+          <w:p>
+            <w:pPr>
+              <w:jc w:val="left"/>
+              <w:cnfStyle w:val="000000000000" w:firstRow="0" w:lastRow="0" w:firstColumn="0" w:lastColumn="0" w:oddVBand="0" w:evenVBand="0" w:oddHBand="0" w:evenHBand="0" w:firstRowFirstColumn="0" w:firstRowLastColumn="0" w:lastRowFirstColumn="0" w:lastRowLastColumn="0"/>
+            </w:pPr>
+            <w:r>
+              <w:t>g</w:t>
+            </w:r>
+            <w:r>
+              <w:t>etalg() =</w:t>
+            </w:r>
+            <w:r>
+              <w:t xml:space="preserve"> </w:t>
+            </w:r>
+            <w:r>
+              <w:t>returns</w:t>
+            </w:r>
+            <w:r>
+              <w:t xml:space="preserve"> m_slgSwitcher</w:t>
+            </w:r>
+          </w:p>
+          <w:p>
+            <w:pPr>
+              <w:jc w:val="left"/>
+              <w:cnfStyle w:val="000000000000" w:firstRow="0" w:lastRow="0" w:firstColumn="0" w:lastColumn="0" w:oddVBand="0" w:evenVBand="0" w:oddHBand="0" w:evenHBand="0" w:firstRowFirstColumn="0" w:firstRowLastColumn="0" w:lastRowFirstColumn="0" w:lastRowLastColumn="0"/>
+            </w:pPr>
+            <w:r>
+              <w:t>getRaceStatus() = returns</w:t>
+            </w:r>
+            <w:r>
+              <w:t xml:space="preserve"> m_raceDecider</w:t>
+            </w:r>
+          </w:p>
+          <w:p>
+            <w:pPr>
+              <w:jc w:val="left"/>
+              <w:cnfStyle w:val="000000000000" w:firstRow="0" w:lastRow="0" w:firstColumn="0" w:lastColumn="0" w:oddVBand="0" w:evenVBand="0" w:oddHBand="0" w:evenHBand="0" w:firstRowFirstColumn="0" w:firstRowLastColumn="0" w:lastRowFirstColumn="0" w:lastRowLastColumn="0"/>
+            </w:pPr>
+            <w:r>
+              <w:t>getdebugStatus() = returns</w:t>
+            </w:r>
+            <w:r>
+              <w:t xml:space="preserve"> m_debugDecider</w:t>
+            </w:r>
+          </w:p>
+          <w:p>
+            <w:pPr>
+              <w:jc w:val="left"/>
+              <w:cnfStyle w:val="000000000000" w:firstRow="0" w:lastRow="0" w:firstColumn="0" w:lastColumn="0" w:oddVBand="0" w:evenVBand="0" w:oddHBand="0" w:evenHBand="0" w:firstRowFirstColumn="0" w:firstRowLastColumn="0" w:lastRowFirstColumn="0" w:lastRowLastColumn="0"/>
+              <w:rPr>
+                <w:b/>
+                <w:bCs/>
+              </w:rPr>
+            </w:pPr>
+            <w:r>
               <w:t>getVec() = returns</w:t>
             </w:r>
             <w:r>
-              <w:t xml:space="preserve"> </w:t>
-            </w:r>
-            <w:r>
-              <w:t>m_rectVec</w:t>
+              <w:t xml:space="preserve"> m_rectVec</w:t>
             </w:r>
           </w:p>
           <w:p>
@@ -7897,10 +8255,11 @@
                 <w:noProof/>
                 <w:lang w:val="en-GB"/>
               </w:rPr>
+              <w:lastRenderedPageBreak/>
               <w:drawing>
-                <wp:inline distT="0" distB="0" distL="0" distR="0" wp14:anchorId="68977B4F" wp14:editId="55577BE3">
-                  <wp:extent cx="3505200" cy="3865609"/>
-                  <wp:effectExtent l="0" t="0" r="0" b="1905"/>
+                <wp:inline distT="0" distB="0" distL="0" distR="0" wp14:anchorId="68977B4F" wp14:editId="070603A1">
+                  <wp:extent cx="3694775" cy="5885815"/>
+                  <wp:effectExtent l="0" t="0" r="1270" b="635"/>
                   <wp:docPr id="2023335058" name="Picture 1"/>
                   <wp:cNvGraphicFramePr>
                     <a:graphicFrameLocks xmlns:a="http://schemas.openxmlformats.org/drawingml/2006/main" noChangeAspect="1"/>
@@ -7921,7 +8280,7 @@
                         <pic:spPr>
                           <a:xfrm>
                             <a:off x="0" y="0"/>
-                            <a:ext cx="3556044" cy="3921681"/>
+                            <a:ext cx="3777245" cy="6017190"/>
                           </a:xfrm>
                           <a:prstGeom prst="rect">
                             <a:avLst/>
@@ -7944,8 +8303,16 @@
             <w:pPr>
               <w:jc w:val="left"/>
               <w:cnfStyle w:val="000000100000" w:firstRow="0" w:lastRow="0" w:firstColumn="0" w:lastColumn="0" w:oddVBand="0" w:evenVBand="0" w:oddHBand="1" w:evenHBand="0" w:firstRowFirstColumn="0" w:firstRowLastColumn="0" w:lastRowFirstColumn="0" w:lastRowLastColumn="0"/>
-            </w:pPr>
-            <w:r>
+              <w:rPr>
+                <w:b/>
+                <w:bCs/>
+              </w:rPr>
+            </w:pPr>
+            <w:r>
+              <w:rPr>
+                <w:b/>
+                <w:bCs/>
+              </w:rPr>
               <w:t xml:space="preserve">Public members to class “Game”, as declared in the header file. </w:t>
             </w:r>
           </w:p>
@@ -7953,8 +8320,16 @@
             <w:pPr>
               <w:jc w:val="left"/>
               <w:cnfStyle w:val="000000100000" w:firstRow="0" w:lastRow="0" w:firstColumn="0" w:lastColumn="0" w:oddVBand="0" w:evenVBand="0" w:oddHBand="1" w:evenHBand="0" w:firstRowFirstColumn="0" w:firstRowLastColumn="0" w:lastRowFirstColumn="0" w:lastRowLastColumn="0"/>
-            </w:pPr>
-            <w:r>
+              <w:rPr>
+                <w:b/>
+                <w:bCs/>
+              </w:rPr>
+            </w:pPr>
+            <w:r>
+              <w:rPr>
+                <w:b/>
+                <w:bCs/>
+              </w:rPr>
               <w:t>Part A</w:t>
             </w:r>
           </w:p>
@@ -8018,7 +8393,6 @@
               <w:cnfStyle w:val="000000100000" w:firstRow="0" w:lastRow="0" w:firstColumn="0" w:lastColumn="0" w:oddVBand="0" w:evenVBand="0" w:oddHBand="1" w:evenHBand="0" w:firstRowFirstColumn="0" w:firstRowLastColumn="0" w:lastRowFirstColumn="0" w:lastRowLastColumn="0"/>
             </w:pPr>
             <w:r>
-              <w:lastRenderedPageBreak/>
               <w:t>m_mode = controls which mode the application is in</w:t>
             </w:r>
           </w:p>
@@ -8070,27 +8444,24 @@
               <w:t>’</w:t>
             </w:r>
             <w:r>
+              <w:t xml:space="preserve">s </w:t>
+            </w:r>
+            <w:r>
+              <w:t xml:space="preserve">object used to run </w:t>
+            </w:r>
+            <w:r>
+              <w:t>D</w:t>
+            </w:r>
+            <w:r>
+              <w:t>ijkstra</w:t>
+            </w:r>
+            <w:r>
+              <w:t>’</w:t>
+            </w:r>
+            <w:r>
               <w:t>s</w:t>
             </w:r>
             <w:r>
-              <w:t xml:space="preserve"> </w:t>
-            </w:r>
-            <w:r>
-              <w:t xml:space="preserve">object used to run </w:t>
-            </w:r>
-            <w:r>
-              <w:t>D</w:t>
-            </w:r>
-            <w:r>
-              <w:t>ijkstra</w:t>
-            </w:r>
-            <w:r>
-              <w:t>’</w:t>
-            </w:r>
-            <w:r>
-              <w:t>s</w:t>
-            </w:r>
-            <w:r>
               <w:t xml:space="preserve"> search</w:t>
             </w:r>
           </w:p>
@@ -8109,22 +8480,7 @@
               <w:t>= as</w:t>
             </w:r>
             <w:r>
-              <w:t xml:space="preserve"> </w:t>
-            </w:r>
-            <w:r>
-              <w:t>depth</w:t>
-            </w:r>
-            <w:r>
-              <w:t xml:space="preserve"> </w:t>
-            </w:r>
-            <w:r>
-              <w:t>First</w:t>
-            </w:r>
-            <w:r>
-              <w:t xml:space="preserve"> </w:t>
-            </w:r>
-            <w:r>
-              <w:t xml:space="preserve">Search </w:t>
+              <w:t xml:space="preserve"> depth First Search </w:t>
             </w:r>
             <w:r>
               <w:t xml:space="preserve">object used to run </w:t>
@@ -8156,9 +8512,9 @@
               </w:rPr>
               <w:lastRenderedPageBreak/>
               <w:drawing>
-                <wp:inline distT="0" distB="0" distL="0" distR="0" wp14:anchorId="00AB1A5C" wp14:editId="7764FDBC">
-                  <wp:extent cx="3561610" cy="4695825"/>
-                  <wp:effectExtent l="0" t="0" r="1270" b="0"/>
+                <wp:inline distT="0" distB="0" distL="0" distR="0" wp14:anchorId="00AB1A5C" wp14:editId="27857303">
+                  <wp:extent cx="3731895" cy="5181600"/>
+                  <wp:effectExtent l="0" t="0" r="1905" b="0"/>
                   <wp:docPr id="1530261082" name="Picture 1"/>
                   <wp:cNvGraphicFramePr>
                     <a:graphicFrameLocks xmlns:a="http://schemas.openxmlformats.org/drawingml/2006/main" noChangeAspect="1"/>
@@ -8179,7 +8535,7 @@
                         <pic:spPr>
                           <a:xfrm>
                             <a:off x="0" y="0"/>
-                            <a:ext cx="3606585" cy="4755122"/>
+                            <a:ext cx="3789882" cy="5262113"/>
                           </a:xfrm>
                           <a:prstGeom prst="rect">
                             <a:avLst/>
@@ -8202,8 +8558,16 @@
             <w:pPr>
               <w:jc w:val="left"/>
               <w:cnfStyle w:val="000000000000" w:firstRow="0" w:lastRow="0" w:firstColumn="0" w:lastColumn="0" w:oddVBand="0" w:evenVBand="0" w:oddHBand="0" w:evenHBand="0" w:firstRowFirstColumn="0" w:firstRowLastColumn="0" w:lastRowFirstColumn="0" w:lastRowLastColumn="0"/>
-            </w:pPr>
-            <w:r>
+              <w:rPr>
+                <w:b/>
+                <w:bCs/>
+              </w:rPr>
+            </w:pPr>
+            <w:r>
+              <w:rPr>
+                <w:b/>
+                <w:bCs/>
+              </w:rPr>
               <w:t xml:space="preserve">Public members to class “Game”, as declared in the header file. </w:t>
             </w:r>
           </w:p>
@@ -8211,8 +8575,16 @@
             <w:pPr>
               <w:jc w:val="left"/>
               <w:cnfStyle w:val="000000000000" w:firstRow="0" w:lastRow="0" w:firstColumn="0" w:lastColumn="0" w:oddVBand="0" w:evenVBand="0" w:oddHBand="0" w:evenHBand="0" w:firstRowFirstColumn="0" w:firstRowLastColumn="0" w:lastRowFirstColumn="0" w:lastRowLastColumn="0"/>
-            </w:pPr>
-            <w:r>
+              <w:rPr>
+                <w:b/>
+                <w:bCs/>
+              </w:rPr>
+            </w:pPr>
+            <w:r>
+              <w:rPr>
+                <w:b/>
+                <w:bCs/>
+              </w:rPr>
               <w:t>Part B</w:t>
             </w:r>
           </w:p>
@@ -8273,13 +8645,7 @@
               <w:cnfStyle w:val="000000000000" w:firstRow="0" w:lastRow="0" w:firstColumn="0" w:lastColumn="0" w:oddVBand="0" w:evenVBand="0" w:oddHBand="0" w:evenHBand="0" w:firstRowFirstColumn="0" w:firstRowLastColumn="0" w:lastRowFirstColumn="0" w:lastRowLastColumn="0"/>
             </w:pPr>
             <w:r>
-              <w:t>m_jps = Jump Point Search</w:t>
-            </w:r>
-            <w:r>
-              <w:t xml:space="preserve"> star object used to run </w:t>
-            </w:r>
-            <w:r>
-              <w:t>jump point search</w:t>
+              <w:t>m_jps = Jump Point Search star object used to run jump point search</w:t>
             </w:r>
           </w:p>
           <w:p>
@@ -8348,9 +8714,9 @@
               </w:rPr>
               <w:lastRenderedPageBreak/>
               <w:drawing>
-                <wp:inline distT="0" distB="0" distL="0" distR="0" wp14:anchorId="570B4BFC" wp14:editId="0504AED9">
-                  <wp:extent cx="3400425" cy="4959985"/>
-                  <wp:effectExtent l="0" t="0" r="9525" b="0"/>
+                <wp:inline distT="0" distB="0" distL="0" distR="0" wp14:anchorId="570B4BFC" wp14:editId="289FE8D0">
+                  <wp:extent cx="3790950" cy="5550535"/>
+                  <wp:effectExtent l="0" t="0" r="0" b="0"/>
                   <wp:docPr id="144325502" name="Picture 1"/>
                   <wp:cNvGraphicFramePr>
                     <a:graphicFrameLocks xmlns:a="http://schemas.openxmlformats.org/drawingml/2006/main" noChangeAspect="1"/>
@@ -8371,7 +8737,7 @@
                         <pic:spPr>
                           <a:xfrm>
                             <a:off x="0" y="0"/>
-                            <a:ext cx="3448845" cy="5030612"/>
+                            <a:ext cx="3844935" cy="5629577"/>
                           </a:xfrm>
                           <a:prstGeom prst="rect">
                             <a:avLst/>
@@ -8395,8 +8761,16 @@
             <w:pPr>
               <w:jc w:val="left"/>
               <w:cnfStyle w:val="000000100000" w:firstRow="0" w:lastRow="0" w:firstColumn="0" w:lastColumn="0" w:oddVBand="0" w:evenVBand="0" w:oddHBand="1" w:evenHBand="0" w:firstRowFirstColumn="0" w:firstRowLastColumn="0" w:lastRowFirstColumn="0" w:lastRowLastColumn="0"/>
-            </w:pPr>
-            <w:r>
+              <w:rPr>
+                <w:b/>
+                <w:bCs/>
+              </w:rPr>
+            </w:pPr>
+            <w:r>
+              <w:rPr>
+                <w:b/>
+                <w:bCs/>
+              </w:rPr>
               <w:t>Private members to class “Game”, as declared in the header file.</w:t>
             </w:r>
           </w:p>
@@ -8404,8 +8778,16 @@
             <w:pPr>
               <w:jc w:val="left"/>
               <w:cnfStyle w:val="000000100000" w:firstRow="0" w:lastRow="0" w:firstColumn="0" w:lastColumn="0" w:oddVBand="0" w:evenVBand="0" w:oddHBand="1" w:evenHBand="0" w:firstRowFirstColumn="0" w:firstRowLastColumn="0" w:lastRowFirstColumn="0" w:lastRowLastColumn="0"/>
-            </w:pPr>
-            <w:r>
+              <w:rPr>
+                <w:b/>
+                <w:bCs/>
+              </w:rPr>
+            </w:pPr>
+            <w:r>
+              <w:rPr>
+                <w:b/>
+                <w:bCs/>
+              </w:rPr>
               <w:t>Part A</w:t>
             </w:r>
           </w:p>
@@ -8521,9 +8903,9 @@
               </w:rPr>
               <w:lastRenderedPageBreak/>
               <w:drawing>
-                <wp:inline distT="0" distB="0" distL="0" distR="0" wp14:anchorId="25722D1B" wp14:editId="247A90A1">
-                  <wp:extent cx="3727818" cy="3267075"/>
-                  <wp:effectExtent l="0" t="0" r="6350" b="0"/>
+                <wp:inline distT="0" distB="0" distL="0" distR="0" wp14:anchorId="25722D1B" wp14:editId="59F0A555">
+                  <wp:extent cx="3727450" cy="3686175"/>
+                  <wp:effectExtent l="0" t="0" r="6350" b="9525"/>
                   <wp:docPr id="1067615215" name="Picture 1"/>
                   <wp:cNvGraphicFramePr>
                     <a:graphicFrameLocks xmlns:a="http://schemas.openxmlformats.org/drawingml/2006/main" noChangeAspect="1"/>
@@ -8544,7 +8926,7 @@
                         <pic:spPr>
                           <a:xfrm>
                             <a:off x="0" y="0"/>
-                            <a:ext cx="3747638" cy="3284445"/>
+                            <a:ext cx="3747643" cy="3706144"/>
                           </a:xfrm>
                           <a:prstGeom prst="rect">
                             <a:avLst/>
@@ -8567,8 +8949,16 @@
             <w:pPr>
               <w:jc w:val="left"/>
               <w:cnfStyle w:val="000000000000" w:firstRow="0" w:lastRow="0" w:firstColumn="0" w:lastColumn="0" w:oddVBand="0" w:evenVBand="0" w:oddHBand="0" w:evenHBand="0" w:firstRowFirstColumn="0" w:firstRowLastColumn="0" w:lastRowFirstColumn="0" w:lastRowLastColumn="0"/>
-            </w:pPr>
-            <w:r>
+              <w:rPr>
+                <w:b/>
+                <w:bCs/>
+              </w:rPr>
+            </w:pPr>
+            <w:r>
+              <w:rPr>
+                <w:b/>
+                <w:bCs/>
+              </w:rPr>
               <w:t>Private members to class “Game”, as declared in the header file.</w:t>
             </w:r>
           </w:p>
@@ -8577,8 +8967,16 @@
               <w:keepNext/>
               <w:jc w:val="left"/>
               <w:cnfStyle w:val="000000000000" w:firstRow="0" w:lastRow="0" w:firstColumn="0" w:lastColumn="0" w:oddVBand="0" w:evenVBand="0" w:oddHBand="0" w:evenHBand="0" w:firstRowFirstColumn="0" w:firstRowLastColumn="0" w:lastRowFirstColumn="0" w:lastRowLastColumn="0"/>
-            </w:pPr>
-            <w:r>
+              <w:rPr>
+                <w:b/>
+                <w:bCs/>
+              </w:rPr>
+            </w:pPr>
+            <w:r>
+              <w:rPr>
+                <w:b/>
+                <w:bCs/>
+              </w:rPr>
               <w:t>Part B</w:t>
             </w:r>
           </w:p>
@@ -8627,7 +9025,7 @@
           <w:iCs w:val="0"/>
         </w:rPr>
       </w:pPr>
-      <w:bookmarkStart w:id="5" w:name="_Toc133339292"/>
+      <w:bookmarkStart w:id="6" w:name="_Toc133340785"/>
       <w:r>
         <w:rPr>
           <w:i w:val="0"/>
@@ -8734,89 +9132,257 @@
           <w:iCs w:val="0"/>
         </w:rPr>
         <w:t xml:space="preserve"> The Code</w:t>
-      </w:r>
-      <w:bookmarkEnd w:id="5"/>
-    </w:p>
-    <w:p>
-      <w:pPr>
-        <w:spacing w:before="0" w:after="0" w:line="240" w:lineRule="auto"/>
-        <w:jc w:val="left"/>
-      </w:pPr>
-      <w:r>
-        <w:br w:type="page"/>
-      </w:r>
-    </w:p>
-    <w:p>
-      <w:pPr>
-        <w:pStyle w:val="Heading2"/>
-      </w:pPr>
-      <w:bookmarkStart w:id="6" w:name="_Toc133339315"/>
-      <w:r>
-        <w:lastRenderedPageBreak/>
-        <w:t>Storing of Data</w:t>
       </w:r>
       <w:bookmarkEnd w:id="6"/>
     </w:p>
     <w:p>
       <w:pPr>
-        <w:pStyle w:val="Heading3"/>
-      </w:pPr>
-      <w:bookmarkStart w:id="7" w:name="_Toc133339316"/>
-      <w:r>
-        <w:t>How is the Data Stored</w:t>
-      </w:r>
-      <w:r>
-        <w:t>?</w:t>
+        <w:pStyle w:val="Heading2"/>
+      </w:pPr>
+      <w:bookmarkStart w:id="7" w:name="_Toc133340794"/>
+      <w:r>
+        <w:t>Data structures used</w:t>
       </w:r>
       <w:bookmarkEnd w:id="7"/>
     </w:p>
     <w:p>
-      <w:pPr>
-        <w:ind w:left="432"/>
-      </w:pPr>
-      <w:r>
-        <w:t xml:space="preserve">The Data is stored inside of an excel file for each </w:t>
-      </w:r>
-      <w:r>
-        <w:t>algorithm. It</w:t>
-      </w:r>
-      <w:r>
-        <w:t xml:space="preserve"> sores the time which it takes for the algorithm to complete the path in seconds</w:t>
-      </w:r>
-      <w:r>
-        <w:t>.</w:t>
-      </w:r>
-      <w:r>
-        <w:t xml:space="preserve"> </w:t>
-      </w:r>
-      <w:r>
-        <w:t>Each algorithm has three separate excel file</w:t>
-      </w:r>
-      <w:r>
-        <w:t xml:space="preserve">s for the times stored on the three separate grid sizes </w:t>
-      </w:r>
-      <w:r>
-        <w:t xml:space="preserve">from small, </w:t>
-      </w:r>
-      <w:r>
-        <w:t>medium,</w:t>
-      </w:r>
-      <w:r>
-        <w:t xml:space="preserve"> and large grid sizes</w:t>
-      </w:r>
-      <w:r>
-        <w:t xml:space="preserve"> and as such the times stored reflect this.</w:t>
+      <w:r>
+        <w:t>The different types of data structures used in the projects are as follows:</w:t>
       </w:r>
     </w:p>
     <w:p>
       <w:pPr>
+        <w:pStyle w:val="ListParagraph"/>
+        <w:numPr>
+          <w:ilvl w:val="0"/>
+          <w:numId w:val="27"/>
+        </w:numPr>
+      </w:pPr>
+      <w:r>
+        <w:t>Std::vector&lt;Cell*&gt;</w:t>
+      </w:r>
+    </w:p>
+    <w:p>
+      <w:pPr>
+        <w:pStyle w:val="ListParagraph"/>
+        <w:numPr>
+          <w:ilvl w:val="0"/>
+          <w:numId w:val="27"/>
+        </w:numPr>
+      </w:pPr>
+      <w:r>
+        <w:t>Std::vector&lt;Std::vector&lt;Cell*&gt;&gt;</w:t>
+      </w:r>
+    </w:p>
+    <w:p>
+      <w:pPr>
+        <w:pStyle w:val="ListParagraph"/>
+        <w:numPr>
+          <w:ilvl w:val="0"/>
+          <w:numId w:val="27"/>
+        </w:numPr>
+      </w:pPr>
+      <w:r>
+        <w:t>Std::stack&lt;Cell*&gt;</w:t>
+      </w:r>
+    </w:p>
+    <w:p>
+      <w:pPr>
+        <w:pStyle w:val="ListParagraph"/>
+        <w:numPr>
+          <w:ilvl w:val="0"/>
+          <w:numId w:val="27"/>
+        </w:numPr>
+      </w:pPr>
+      <w:r>
+        <w:t>Std::list&lt;Cell*&gt;</w:t>
+      </w:r>
+    </w:p>
+    <w:p>
+      <w:pPr>
+        <w:pStyle w:val="ListParagraph"/>
+        <w:numPr>
+          <w:ilvl w:val="0"/>
+          <w:numId w:val="27"/>
+        </w:numPr>
+      </w:pPr>
+      <w:r>
+        <w:t>Static array of type text and int</w:t>
+      </w:r>
+    </w:p>
+    <w:p>
+      <w:pPr>
+        <w:pStyle w:val="ListParagraph"/>
+        <w:numPr>
+          <w:ilvl w:val="0"/>
+          <w:numId w:val="27"/>
+        </w:numPr>
+      </w:pPr>
+      <w:r>
+        <w:t>Static Struct</w:t>
+      </w:r>
+    </w:p>
+    <w:p>
+      <w:pPr>
+        <w:pStyle w:val="ListParagraph"/>
+        <w:numPr>
+          <w:ilvl w:val="0"/>
+          <w:numId w:val="27"/>
+        </w:numPr>
+      </w:pPr>
+      <w:r>
+        <w:t xml:space="preserve">Object </w:t>
+      </w:r>
+      <w:r>
+        <w:t>Class</w:t>
+      </w:r>
+      <w:r>
+        <w:t xml:space="preserve"> – used for algorithms menu, </w:t>
+      </w:r>
+      <w:r>
+        <w:t>game and grid</w:t>
+      </w:r>
+    </w:p>
+    <w:p>
+      <w:pPr>
+        <w:pStyle w:val="ListParagraph"/>
+        <w:numPr>
+          <w:ilvl w:val="0"/>
+          <w:numId w:val="27"/>
+        </w:numPr>
+      </w:pPr>
+      <w:r>
+        <w:t xml:space="preserve">Static </w:t>
+      </w:r>
+      <w:r>
+        <w:t xml:space="preserve">Enum </w:t>
+      </w:r>
+      <w:r>
+        <w:t>C</w:t>
+      </w:r>
+      <w:r>
+        <w:t>lass</w:t>
+      </w:r>
+      <w:r>
+        <w:t xml:space="preserve"> </w:t>
+      </w:r>
+    </w:p>
+    <w:p>
+      <w:pPr>
+        <w:pStyle w:val="ListParagraph"/>
+        <w:numPr>
+          <w:ilvl w:val="0"/>
+          <w:numId w:val="27"/>
+        </w:numPr>
+      </w:pPr>
+      <w:r>
+        <w:t>Std::queue&lt;Cell*&gt;</w:t>
+      </w:r>
+    </w:p>
+    <w:p>
+      <w:pPr>
+        <w:pStyle w:val="ListParagraph"/>
+        <w:numPr>
+          <w:ilvl w:val="0"/>
+          <w:numId w:val="27"/>
+        </w:numPr>
+      </w:pPr>
+      <w:r>
+        <w:t xml:space="preserve">std::priority_queue&lt;Cell*, std::vector&lt;Cell*&gt;, </w:t>
+      </w:r>
+      <w:r>
+        <w:t>functor</w:t>
+      </w:r>
+      <w:r>
+        <w:t xml:space="preserve"> used</w:t>
+      </w:r>
+      <w:r>
+        <w:t xml:space="preserve"> </w:t>
+      </w:r>
+      <w:r>
+        <w:t>&gt;</w:t>
+      </w:r>
+    </w:p>
+    <w:p>
+      <w:pPr>
+        <w:spacing w:before="0" w:after="0" w:line="240" w:lineRule="auto"/>
+        <w:jc w:val="left"/>
+      </w:pPr>
+      <w:r>
+        <w:br w:type="page"/>
+      </w:r>
+    </w:p>
+    <w:p>
+      <w:pPr>
+        <w:pStyle w:val="Heading2"/>
+      </w:pPr>
+      <w:bookmarkStart w:id="8" w:name="_Toc133340795"/>
+      <w:r>
+        <w:lastRenderedPageBreak/>
+        <w:t>Storing of Data</w:t>
+      </w:r>
+      <w:bookmarkEnd w:id="8"/>
+    </w:p>
+    <w:p>
+      <w:pPr>
         <w:pStyle w:val="Heading3"/>
       </w:pPr>
-      <w:bookmarkStart w:id="8" w:name="_Toc133339317"/>
+      <w:bookmarkStart w:id="9" w:name="_Toc133340796"/>
+      <w:r>
+        <w:t>How is the Data Stored</w:t>
+      </w:r>
+      <w:r>
+        <w:t>?</w:t>
+      </w:r>
+      <w:bookmarkEnd w:id="9"/>
+    </w:p>
+    <w:p>
+      <w:pPr>
+        <w:ind w:left="432"/>
+      </w:pPr>
+      <w:r>
+        <w:t xml:space="preserve">The Data is stored inside of an excel file for each </w:t>
+      </w:r>
+      <w:r>
+        <w:t>algorithm. It</w:t>
+      </w:r>
+      <w:r>
+        <w:t xml:space="preserve"> sores the time which it takes for the algorithm to complete the path in seconds</w:t>
+      </w:r>
+      <w:r>
+        <w:t>.</w:t>
+      </w:r>
+      <w:r>
+        <w:t xml:space="preserve"> </w:t>
+      </w:r>
+      <w:r>
+        <w:t>Each algorithm has three separate excel file</w:t>
+      </w:r>
+      <w:r>
+        <w:t xml:space="preserve">s for the times stored on the three separate grid sizes </w:t>
+      </w:r>
+      <w:r>
+        <w:t xml:space="preserve">from small, </w:t>
+      </w:r>
+      <w:r>
+        <w:t>medium,</w:t>
+      </w:r>
+      <w:r>
+        <w:t xml:space="preserve"> and large grid sizes</w:t>
+      </w:r>
+      <w:r>
+        <w:t xml:space="preserve"> and as such the times stored reflect this.</w:t>
+      </w:r>
+    </w:p>
+    <w:p>
+      <w:pPr>
+        <w:pStyle w:val="Heading3"/>
+      </w:pPr>
+      <w:bookmarkStart w:id="10" w:name="_Toc133340797"/>
       <w:r>
         <w:t>When is the Data Stored?</w:t>
       </w:r>
-      <w:bookmarkEnd w:id="8"/>
+      <w:bookmarkEnd w:id="10"/>
     </w:p>
     <w:p>
       <w:pPr>
@@ -9184,7 +9750,7 @@
           <w:iCs w:val="0"/>
         </w:rPr>
       </w:pPr>
-      <w:bookmarkStart w:id="9" w:name="_Toc133339293"/>
+      <w:bookmarkStart w:id="11" w:name="_Toc133340786"/>
       <w:r>
         <w:rPr>
           <w:i w:val="0"/>
@@ -9292,7 +9858,7 @@
         </w:rPr>
         <w:t xml:space="preserve"> The Data</w:t>
       </w:r>
-      <w:bookmarkEnd w:id="9"/>
+      <w:bookmarkEnd w:id="11"/>
     </w:p>
     <w:p>
       <w:pPr>
@@ -9303,16 +9869,16 @@
         <w:br w:type="page"/>
       </w:r>
     </w:p>
-    <w:p/>
     <w:p>
       <w:pPr>
         <w:pStyle w:val="Heading1"/>
       </w:pPr>
-      <w:bookmarkStart w:id="10" w:name="_Toc133339318"/>
-      <w:r>
+      <w:bookmarkStart w:id="12" w:name="_Toc133340798"/>
+      <w:r>
+        <w:lastRenderedPageBreak/>
         <w:t>Class Diagram</w:t>
       </w:r>
-      <w:bookmarkEnd w:id="10"/>
+      <w:bookmarkEnd w:id="12"/>
     </w:p>
     <w:p>
       <w:pPr>
@@ -9382,7 +9948,7 @@
           <w:iCs w:val="0"/>
         </w:rPr>
       </w:pPr>
-      <w:bookmarkStart w:id="11" w:name="_Toc133339295"/>
+      <w:bookmarkStart w:id="13" w:name="_Toc133340801"/>
       <w:r>
         <w:rPr>
           <w:i w:val="0"/>
@@ -9476,7 +10042,7 @@
         </w:rPr>
         <w:t xml:space="preserve"> Class Diagram</w:t>
       </w:r>
-      <w:bookmarkEnd w:id="11"/>
+      <w:bookmarkEnd w:id="13"/>
     </w:p>
     <w:p>
       <w:pPr>
@@ -9491,12 +10057,12 @@
       <w:pPr>
         <w:pStyle w:val="Heading1"/>
       </w:pPr>
-      <w:bookmarkStart w:id="12" w:name="_Toc133339319"/>
+      <w:bookmarkStart w:id="14" w:name="_Toc133340799"/>
       <w:r>
         <w:lastRenderedPageBreak/>
         <w:t>CRC Cards</w:t>
       </w:r>
-      <w:bookmarkEnd w:id="12"/>
+      <w:bookmarkEnd w:id="14"/>
     </w:p>
     <w:p>
       <w:pPr>
@@ -9552,7 +10118,7 @@
           <w:iCs w:val="0"/>
         </w:rPr>
       </w:pPr>
-      <w:bookmarkStart w:id="13" w:name="_Toc133339296"/>
+      <w:bookmarkStart w:id="15" w:name="_Toc133340802"/>
       <w:r>
         <w:rPr>
           <w:i w:val="0"/>
@@ -9646,7 +10212,7 @@
         </w:rPr>
         <w:t xml:space="preserve"> CRC Card "Grid"</w:t>
       </w:r>
-      <w:bookmarkEnd w:id="13"/>
+      <w:bookmarkEnd w:id="15"/>
     </w:p>
     <w:p>
       <w:pPr>
@@ -9702,7 +10268,7 @@
           <w:iCs w:val="0"/>
         </w:rPr>
       </w:pPr>
-      <w:bookmarkStart w:id="14" w:name="_Toc133339297"/>
+      <w:bookmarkStart w:id="16" w:name="_Toc133340803"/>
       <w:r>
         <w:rPr>
           <w:i w:val="0"/>
@@ -9810,7 +10376,7 @@
         </w:rPr>
         <w:t>"</w:t>
       </w:r>
-      <w:bookmarkEnd w:id="14"/>
+      <w:bookmarkEnd w:id="16"/>
     </w:p>
     <w:p>
       <w:pPr>
@@ -9866,7 +10432,7 @@
           <w:iCs w:val="0"/>
         </w:rPr>
       </w:pPr>
-      <w:bookmarkStart w:id="15" w:name="_Toc133339298"/>
+      <w:bookmarkStart w:id="17" w:name="_Toc133340804"/>
       <w:r>
         <w:rPr>
           <w:i w:val="0"/>
@@ -9960,7 +10526,7 @@
         </w:rPr>
         <w:t xml:space="preserve"> CRC Card "Menu"</w:t>
       </w:r>
-      <w:bookmarkEnd w:id="15"/>
+      <w:bookmarkEnd w:id="17"/>
     </w:p>
     <w:p>
       <w:pPr>
@@ -10016,7 +10582,7 @@
           <w:iCs w:val="0"/>
         </w:rPr>
       </w:pPr>
-      <w:bookmarkStart w:id="16" w:name="_Toc133339299"/>
+      <w:bookmarkStart w:id="18" w:name="_Toc133340805"/>
       <w:r>
         <w:rPr>
           <w:i w:val="0"/>
@@ -10110,7 +10676,7 @@
         </w:rPr>
         <w:t xml:space="preserve"> CRC Card "Astar"</w:t>
       </w:r>
-      <w:bookmarkEnd w:id="16"/>
+      <w:bookmarkEnd w:id="18"/>
     </w:p>
     <w:p>
       <w:pPr>
@@ -10167,7 +10733,7 @@
           <w:iCs w:val="0"/>
         </w:rPr>
       </w:pPr>
-      <w:bookmarkStart w:id="17" w:name="_Toc133339300"/>
+      <w:bookmarkStart w:id="19" w:name="_Toc133340806"/>
       <w:r>
         <w:rPr>
           <w:i w:val="0"/>
@@ -10261,7 +10827,7 @@
         </w:rPr>
         <w:t xml:space="preserve"> CRC Card "Dstar Lite"</w:t>
       </w:r>
-      <w:bookmarkEnd w:id="17"/>
+      <w:bookmarkEnd w:id="19"/>
     </w:p>
     <w:p/>
     <w:p>
@@ -10318,7 +10884,7 @@
           <w:iCs w:val="0"/>
         </w:rPr>
       </w:pPr>
-      <w:bookmarkStart w:id="18" w:name="_Toc133339301"/>
+      <w:bookmarkStart w:id="20" w:name="_Toc133340807"/>
       <w:r>
         <w:rPr>
           <w:i w:val="0"/>
@@ -10412,7 +10978,7 @@
         </w:rPr>
         <w:t xml:space="preserve"> CRC Card "Dijkstras"</w:t>
       </w:r>
-      <w:bookmarkEnd w:id="18"/>
+      <w:bookmarkEnd w:id="20"/>
     </w:p>
     <w:p>
       <w:pPr>
@@ -10468,7 +11034,7 @@
           <w:iCs w:val="0"/>
         </w:rPr>
       </w:pPr>
-      <w:bookmarkStart w:id="19" w:name="_Toc133339302"/>
+      <w:bookmarkStart w:id="21" w:name="_Toc133340808"/>
       <w:r>
         <w:rPr>
           <w:i w:val="0"/>
@@ -10562,7 +11128,7 @@
         </w:rPr>
         <w:t xml:space="preserve"> CRC Card "Depth First Search"</w:t>
       </w:r>
-      <w:bookmarkEnd w:id="19"/>
+      <w:bookmarkEnd w:id="21"/>
     </w:p>
     <w:p>
       <w:pPr>
@@ -10618,7 +11184,7 @@
           <w:iCs w:val="0"/>
         </w:rPr>
       </w:pPr>
-      <w:bookmarkStart w:id="20" w:name="_Toc133339303"/>
+      <w:bookmarkStart w:id="22" w:name="_Toc133340809"/>
       <w:r>
         <w:rPr>
           <w:i w:val="0"/>
@@ -10712,7 +11278,7 @@
         </w:rPr>
         <w:t xml:space="preserve"> CRC Card "Lpa Star"</w:t>
       </w:r>
-      <w:bookmarkEnd w:id="20"/>
+      <w:bookmarkEnd w:id="22"/>
     </w:p>
     <w:p>
       <w:pPr>
@@ -10768,7 +11334,7 @@
           <w:iCs w:val="0"/>
         </w:rPr>
       </w:pPr>
-      <w:bookmarkStart w:id="21" w:name="_Toc133339304"/>
+      <w:bookmarkStart w:id="23" w:name="_Toc133340810"/>
       <w:r>
         <w:rPr>
           <w:i w:val="0"/>
@@ -10862,7 +11428,7 @@
         </w:rPr>
         <w:t xml:space="preserve"> CRC Card "Cell"</w:t>
       </w:r>
-      <w:bookmarkEnd w:id="21"/>
+      <w:bookmarkEnd w:id="23"/>
     </w:p>
     <w:p>
       <w:pPr>
@@ -10919,7 +11485,7 @@
           <w:iCs w:val="0"/>
         </w:rPr>
       </w:pPr>
-      <w:bookmarkStart w:id="22" w:name="_Toc133339305"/>
+      <w:bookmarkStart w:id="24" w:name="_Toc133340811"/>
       <w:r>
         <w:rPr>
           <w:i w:val="0"/>
@@ -11013,7 +11579,7 @@
         </w:rPr>
         <w:t xml:space="preserve">  CRC Card "Screen Size"</w:t>
       </w:r>
-      <w:bookmarkEnd w:id="22"/>
+      <w:bookmarkEnd w:id="24"/>
     </w:p>
     <w:p/>
     <w:p>
@@ -11070,7 +11636,7 @@
           <w:iCs w:val="0"/>
         </w:rPr>
       </w:pPr>
-      <w:bookmarkStart w:id="23" w:name="_Toc133339306"/>
+      <w:bookmarkStart w:id="25" w:name="_Toc133340812"/>
       <w:r>
         <w:rPr>
           <w:i w:val="0"/>
@@ -11164,7 +11730,7 @@
         </w:rPr>
         <w:t xml:space="preserve"> CRC Card "Mode"</w:t>
       </w:r>
-      <w:bookmarkEnd w:id="23"/>
+      <w:bookmarkEnd w:id="25"/>
     </w:p>
     <w:p>
       <w:pPr>
@@ -11220,7 +11786,7 @@
           <w:iCs w:val="0"/>
         </w:rPr>
       </w:pPr>
-      <w:bookmarkStart w:id="24" w:name="_Toc133339307"/>
+      <w:bookmarkStart w:id="26" w:name="_Toc133340813"/>
       <w:r>
         <w:rPr>
           <w:i w:val="0"/>
@@ -11314,7 +11880,7 @@
         </w:rPr>
         <w:t xml:space="preserve"> CRC Card "Debug"</w:t>
       </w:r>
-      <w:bookmarkEnd w:id="24"/>
+      <w:bookmarkEnd w:id="26"/>
     </w:p>
     <w:p>
       <w:pPr>
@@ -11370,7 +11936,7 @@
           <w:iCs w:val="0"/>
         </w:rPr>
       </w:pPr>
-      <w:bookmarkStart w:id="25" w:name="_Toc133339308"/>
+      <w:bookmarkStart w:id="27" w:name="_Toc133340814"/>
       <w:r>
         <w:rPr>
           <w:i w:val="0"/>
@@ -11464,7 +12030,7 @@
         </w:rPr>
         <w:t xml:space="preserve"> CRC Card "Race"</w:t>
       </w:r>
-      <w:bookmarkEnd w:id="25"/>
+      <w:bookmarkEnd w:id="27"/>
     </w:p>
     <w:p>
       <w:pPr>
@@ -11520,7 +12086,7 @@
           <w:iCs w:val="0"/>
         </w:rPr>
       </w:pPr>
-      <w:bookmarkStart w:id="26" w:name="_Toc133339309"/>
+      <w:bookmarkStart w:id="28" w:name="_Toc133340815"/>
       <w:r>
         <w:rPr>
           <w:i w:val="0"/>
@@ -11614,7 +12180,7 @@
         </w:rPr>
         <w:t xml:space="preserve"> CRC Card "Grid Size"</w:t>
       </w:r>
-      <w:bookmarkEnd w:id="26"/>
+      <w:bookmarkEnd w:id="28"/>
     </w:p>
     <w:p>
       <w:pPr>
@@ -11670,7 +12236,7 @@
           <w:iCs w:val="0"/>
         </w:rPr>
       </w:pPr>
-      <w:bookmarkStart w:id="27" w:name="_Toc133339310"/>
+      <w:bookmarkStart w:id="29" w:name="_Toc133340816"/>
       <w:r>
         <w:rPr>
           <w:i w:val="0"/>
@@ -11764,7 +12330,7 @@
         </w:rPr>
         <w:t xml:space="preserve"> CRC Card "Which Algorithm"</w:t>
       </w:r>
-      <w:bookmarkEnd w:id="27"/>
+      <w:bookmarkEnd w:id="29"/>
     </w:p>
     <w:p>
       <w:pPr>
@@ -11779,12 +12345,12 @@
       <w:pPr>
         <w:pStyle w:val="Heading1"/>
       </w:pPr>
-      <w:bookmarkStart w:id="28" w:name="_Toc133339320"/>
+      <w:bookmarkStart w:id="30" w:name="_Toc133340800"/>
       <w:r>
         <w:lastRenderedPageBreak/>
         <w:t>Sequence Diagram</w:t>
       </w:r>
-      <w:bookmarkEnd w:id="28"/>
+      <w:bookmarkEnd w:id="30"/>
     </w:p>
     <w:p>
       <w:pPr>
@@ -11841,7 +12407,7 @@
           <w:iCs w:val="0"/>
         </w:rPr>
       </w:pPr>
-      <w:bookmarkStart w:id="29" w:name="_Toc133339311"/>
+      <w:bookmarkStart w:id="31" w:name="_Toc133340817"/>
       <w:r>
         <w:rPr>
           <w:i w:val="0"/>
@@ -11935,34 +12501,7 @@
         </w:rPr>
         <w:t xml:space="preserve"> Sequence Diagram</w:t>
       </w:r>
-      <w:bookmarkEnd w:id="29"/>
-    </w:p>
-    <w:p>
-      <w:pPr>
-        <w:spacing w:before="0" w:after="0" w:line="240" w:lineRule="auto"/>
-        <w:jc w:val="left"/>
-      </w:pPr>
-      <w:r>
-        <w:br w:type="page"/>
-      </w:r>
-    </w:p>
-    <w:p>
-      <w:pPr>
-        <w:spacing w:before="100" w:beforeAutospacing="1" w:after="100" w:afterAutospacing="1" w:line="240" w:lineRule="auto"/>
-        <w:rPr>
-          <w:rFonts w:eastAsia="Times New Roman"/>
-          <w:szCs w:val="24"/>
-        </w:rPr>
-      </w:pPr>
-      <w:r>
-        <w:rPr>
-          <w:rFonts w:eastAsia="Times New Roman"/>
-          <w:szCs w:val="24"/>
-          <w:lang w:eastAsia="en-IE"/>
-        </w:rPr>
-        <w:lastRenderedPageBreak/>
-        <w:t xml:space="preserve"> </w:t>
-      </w:r>
+      <w:bookmarkEnd w:id="31"/>
     </w:p>
     <w:sectPr>
       <w:pgSz w:w="11906" w:h="16838"/>
@@ -13351,6 +13890,95 @@
     </w:lvl>
   </w:abstractNum>
   <w:abstractNum w:abstractNumId="10" w15:restartNumberingAfterBreak="0">
+    <w:nsid w:val="3E2F631F"/>
+    <w:multiLevelType w:val="hybridMultilevel"/>
+    <w:tmpl w:val="B8B0CC92"/>
+    <w:lvl w:ilvl="0" w:tplc="1809000F">
+      <w:start w:val="1"/>
+      <w:numFmt w:val="decimal"/>
+      <w:lvlText w:val="%1."/>
+      <w:lvlJc w:val="left"/>
+      <w:pPr>
+        <w:ind w:left="720" w:hanging="360"/>
+      </w:pPr>
+      <w:rPr>
+        <w:rFonts w:hint="default"/>
+      </w:rPr>
+    </w:lvl>
+    <w:lvl w:ilvl="1" w:tplc="18090019" w:tentative="1">
+      <w:start w:val="1"/>
+      <w:numFmt w:val="lowerLetter"/>
+      <w:lvlText w:val="%2."/>
+      <w:lvlJc w:val="left"/>
+      <w:pPr>
+        <w:ind w:left="1440" w:hanging="360"/>
+      </w:pPr>
+    </w:lvl>
+    <w:lvl w:ilvl="2" w:tplc="1809001B" w:tentative="1">
+      <w:start w:val="1"/>
+      <w:numFmt w:val="lowerRoman"/>
+      <w:lvlText w:val="%3."/>
+      <w:lvlJc w:val="right"/>
+      <w:pPr>
+        <w:ind w:left="2160" w:hanging="180"/>
+      </w:pPr>
+    </w:lvl>
+    <w:lvl w:ilvl="3" w:tplc="1809000F" w:tentative="1">
+      <w:start w:val="1"/>
+      <w:numFmt w:val="decimal"/>
+      <w:lvlText w:val="%4."/>
+      <w:lvlJc w:val="left"/>
+      <w:pPr>
+        <w:ind w:left="2880" w:hanging="360"/>
+      </w:pPr>
+    </w:lvl>
+    <w:lvl w:ilvl="4" w:tplc="18090019" w:tentative="1">
+      <w:start w:val="1"/>
+      <w:numFmt w:val="lowerLetter"/>
+      <w:lvlText w:val="%5."/>
+      <w:lvlJc w:val="left"/>
+      <w:pPr>
+        <w:ind w:left="3600" w:hanging="360"/>
+      </w:pPr>
+    </w:lvl>
+    <w:lvl w:ilvl="5" w:tplc="1809001B" w:tentative="1">
+      <w:start w:val="1"/>
+      <w:numFmt w:val="lowerRoman"/>
+      <w:lvlText w:val="%6."/>
+      <w:lvlJc w:val="right"/>
+      <w:pPr>
+        <w:ind w:left="4320" w:hanging="180"/>
+      </w:pPr>
+    </w:lvl>
+    <w:lvl w:ilvl="6" w:tplc="1809000F" w:tentative="1">
+      <w:start w:val="1"/>
+      <w:numFmt w:val="decimal"/>
+      <w:lvlText w:val="%7."/>
+      <w:lvlJc w:val="left"/>
+      <w:pPr>
+        <w:ind w:left="5040" w:hanging="360"/>
+      </w:pPr>
+    </w:lvl>
+    <w:lvl w:ilvl="7" w:tplc="18090019" w:tentative="1">
+      <w:start w:val="1"/>
+      <w:numFmt w:val="lowerLetter"/>
+      <w:lvlText w:val="%8."/>
+      <w:lvlJc w:val="left"/>
+      <w:pPr>
+        <w:ind w:left="5760" w:hanging="360"/>
+      </w:pPr>
+    </w:lvl>
+    <w:lvl w:ilvl="8" w:tplc="1809001B" w:tentative="1">
+      <w:start w:val="1"/>
+      <w:numFmt w:val="lowerRoman"/>
+      <w:lvlText w:val="%9."/>
+      <w:lvlJc w:val="right"/>
+      <w:pPr>
+        <w:ind w:left="6480" w:hanging="180"/>
+      </w:pPr>
+    </w:lvl>
+  </w:abstractNum>
+  <w:abstractNum w:abstractNumId="11" w15:restartNumberingAfterBreak="0">
     <w:nsid w:val="3E481F8E"/>
     <w:multiLevelType w:val="multilevel"/>
     <w:tmpl w:val="BD9697B2"/>
@@ -13499,7 +14127,7 @@
       </w:rPr>
     </w:lvl>
   </w:abstractNum>
-  <w:abstractNum w:abstractNumId="11" w15:restartNumberingAfterBreak="0">
+  <w:abstractNum w:abstractNumId="12" w15:restartNumberingAfterBreak="0">
     <w:nsid w:val="3F3F18EB"/>
     <w:multiLevelType w:val="multilevel"/>
     <w:tmpl w:val="2D3E19D8"/>
@@ -13648,7 +14276,7 @@
       </w:rPr>
     </w:lvl>
   </w:abstractNum>
-  <w:abstractNum w:abstractNumId="12" w15:restartNumberingAfterBreak="0">
+  <w:abstractNum w:abstractNumId="13" w15:restartNumberingAfterBreak="0">
     <w:nsid w:val="3FDB0915"/>
     <w:multiLevelType w:val="hybridMultilevel"/>
     <w:tmpl w:val="6172AF28"/>
@@ -13737,7 +14365,7 @@
       </w:pPr>
     </w:lvl>
   </w:abstractNum>
-  <w:abstractNum w:abstractNumId="13" w15:restartNumberingAfterBreak="0">
+  <w:abstractNum w:abstractNumId="14" w15:restartNumberingAfterBreak="0">
     <w:nsid w:val="41477993"/>
     <w:multiLevelType w:val="multilevel"/>
     <w:tmpl w:val="7EFE3D28"/>
@@ -13886,7 +14514,7 @@
       </w:rPr>
     </w:lvl>
   </w:abstractNum>
-  <w:abstractNum w:abstractNumId="14" w15:restartNumberingAfterBreak="0">
+  <w:abstractNum w:abstractNumId="15" w15:restartNumberingAfterBreak="0">
     <w:nsid w:val="469164DF"/>
     <w:multiLevelType w:val="hybridMultilevel"/>
     <w:tmpl w:val="713C81DA"/>
@@ -13975,7 +14603,7 @@
       </w:pPr>
     </w:lvl>
   </w:abstractNum>
-  <w:abstractNum w:abstractNumId="15" w15:restartNumberingAfterBreak="0">
+  <w:abstractNum w:abstractNumId="16" w15:restartNumberingAfterBreak="0">
     <w:nsid w:val="5EA53BDE"/>
     <w:multiLevelType w:val="multilevel"/>
     <w:tmpl w:val="E4504F12"/>
@@ -14124,7 +14752,7 @@
       </w:rPr>
     </w:lvl>
   </w:abstractNum>
-  <w:abstractNum w:abstractNumId="16" w15:restartNumberingAfterBreak="0">
+  <w:abstractNum w:abstractNumId="17" w15:restartNumberingAfterBreak="0">
     <w:nsid w:val="62E37CC6"/>
     <w:multiLevelType w:val="multilevel"/>
     <w:tmpl w:val="02583AB6"/>
@@ -14264,7 +14892,7 @@
       </w:rPr>
     </w:lvl>
   </w:abstractNum>
-  <w:abstractNum w:abstractNumId="17" w15:restartNumberingAfterBreak="0">
+  <w:abstractNum w:abstractNumId="18" w15:restartNumberingAfterBreak="0">
     <w:nsid w:val="634218E0"/>
     <w:multiLevelType w:val="multilevel"/>
     <w:tmpl w:val="18E2F8F2"/>
@@ -14413,7 +15041,7 @@
       </w:rPr>
     </w:lvl>
   </w:abstractNum>
-  <w:abstractNum w:abstractNumId="18" w15:restartNumberingAfterBreak="0">
+  <w:abstractNum w:abstractNumId="19" w15:restartNumberingAfterBreak="0">
     <w:nsid w:val="638B1BF4"/>
     <w:multiLevelType w:val="multilevel"/>
     <w:tmpl w:val="273A3D06"/>
@@ -14562,7 +15190,7 @@
       </w:rPr>
     </w:lvl>
   </w:abstractNum>
-  <w:abstractNum w:abstractNumId="19" w15:restartNumberingAfterBreak="0">
+  <w:abstractNum w:abstractNumId="20" w15:restartNumberingAfterBreak="0">
     <w:nsid w:val="65C50FEC"/>
     <w:multiLevelType w:val="hybridMultilevel"/>
     <w:tmpl w:val="CB8A110C"/>
@@ -14651,7 +15279,7 @@
       </w:pPr>
     </w:lvl>
   </w:abstractNum>
-  <w:abstractNum w:abstractNumId="20" w15:restartNumberingAfterBreak="0">
+  <w:abstractNum w:abstractNumId="21" w15:restartNumberingAfterBreak="0">
     <w:nsid w:val="689D1D1F"/>
     <w:multiLevelType w:val="hybridMultilevel"/>
     <w:tmpl w:val="81D65A3E"/>
@@ -14740,7 +15368,7 @@
       </w:pPr>
     </w:lvl>
   </w:abstractNum>
-  <w:abstractNum w:abstractNumId="21" w15:restartNumberingAfterBreak="0">
+  <w:abstractNum w:abstractNumId="22" w15:restartNumberingAfterBreak="0">
     <w:nsid w:val="6B585873"/>
     <w:multiLevelType w:val="hybridMultilevel"/>
     <w:tmpl w:val="B56A374E"/>
@@ -14831,7 +15459,7 @@
       </w:pPr>
     </w:lvl>
   </w:abstractNum>
-  <w:abstractNum w:abstractNumId="22" w15:restartNumberingAfterBreak="0">
+  <w:abstractNum w:abstractNumId="23" w15:restartNumberingAfterBreak="0">
     <w:nsid w:val="6FCC4780"/>
     <w:multiLevelType w:val="hybridMultilevel"/>
     <w:tmpl w:val="2E3C17F2"/>
@@ -14920,7 +15548,7 @@
       </w:pPr>
     </w:lvl>
   </w:abstractNum>
-  <w:abstractNum w:abstractNumId="23" w15:restartNumberingAfterBreak="0">
+  <w:abstractNum w:abstractNumId="24" w15:restartNumberingAfterBreak="0">
     <w:nsid w:val="74967EE5"/>
     <w:multiLevelType w:val="multilevel"/>
     <w:tmpl w:val="C1B26516"/>
@@ -15069,7 +15697,7 @@
       </w:rPr>
     </w:lvl>
   </w:abstractNum>
-  <w:abstractNum w:abstractNumId="24" w15:restartNumberingAfterBreak="0">
+  <w:abstractNum w:abstractNumId="25" w15:restartNumberingAfterBreak="0">
     <w:nsid w:val="76864E66"/>
     <w:multiLevelType w:val="multilevel"/>
     <w:tmpl w:val="D6C499C0"/>
@@ -15218,7 +15846,7 @@
       </w:rPr>
     </w:lvl>
   </w:abstractNum>
-  <w:abstractNum w:abstractNumId="25" w15:restartNumberingAfterBreak="0">
+  <w:abstractNum w:abstractNumId="26" w15:restartNumberingAfterBreak="0">
     <w:nsid w:val="7EDB5D24"/>
     <w:multiLevelType w:val="multilevel"/>
     <w:tmpl w:val="9656E3BA"/>
@@ -15313,7 +15941,7 @@
     </w:lvl>
   </w:abstractNum>
   <w:num w:numId="1" w16cid:durableId="485129517">
-    <w:abstractNumId w:val="10"/>
+    <w:abstractNumId w:val="11"/>
   </w:num>
   <w:num w:numId="2" w16cid:durableId="1062410812">
     <w:abstractNumId w:val="4"/>
@@ -15325,10 +15953,10 @@
     <w:abstractNumId w:val="6"/>
   </w:num>
   <w:num w:numId="5" w16cid:durableId="418215125">
-    <w:abstractNumId w:val="15"/>
+    <w:abstractNumId w:val="16"/>
   </w:num>
   <w:num w:numId="6" w16cid:durableId="2058359301">
-    <w:abstractNumId w:val="23"/>
+    <w:abstractNumId w:val="24"/>
   </w:num>
   <w:num w:numId="7" w16cid:durableId="1101142020">
     <w:abstractNumId w:val="7"/>
@@ -15337,46 +15965,46 @@
     <w:abstractNumId w:val="9"/>
   </w:num>
   <w:num w:numId="9" w16cid:durableId="1398093614">
-    <w:abstractNumId w:val="11"/>
+    <w:abstractNumId w:val="12"/>
   </w:num>
   <w:num w:numId="10" w16cid:durableId="836262498">
-    <w:abstractNumId w:val="18"/>
+    <w:abstractNumId w:val="19"/>
   </w:num>
   <w:num w:numId="11" w16cid:durableId="16126643">
-    <w:abstractNumId w:val="13"/>
+    <w:abstractNumId w:val="14"/>
   </w:num>
   <w:num w:numId="12" w16cid:durableId="440609514">
-    <w:abstractNumId w:val="16"/>
+    <w:abstractNumId w:val="17"/>
   </w:num>
   <w:num w:numId="13" w16cid:durableId="1593736403">
     <w:abstractNumId w:val="1"/>
   </w:num>
   <w:num w:numId="14" w16cid:durableId="1103305453">
-    <w:abstractNumId w:val="14"/>
+    <w:abstractNumId w:val="15"/>
   </w:num>
   <w:num w:numId="15" w16cid:durableId="511800249">
-    <w:abstractNumId w:val="22"/>
+    <w:abstractNumId w:val="23"/>
   </w:num>
   <w:num w:numId="16" w16cid:durableId="1758667686">
-    <w:abstractNumId w:val="21"/>
+    <w:abstractNumId w:val="22"/>
   </w:num>
   <w:num w:numId="17" w16cid:durableId="1709137481">
     <w:abstractNumId w:val="8"/>
   </w:num>
   <w:num w:numId="18" w16cid:durableId="1807895367">
-    <w:abstractNumId w:val="17"/>
+    <w:abstractNumId w:val="18"/>
   </w:num>
   <w:num w:numId="19" w16cid:durableId="351960091">
-    <w:abstractNumId w:val="24"/>
+    <w:abstractNumId w:val="25"/>
   </w:num>
   <w:num w:numId="20" w16cid:durableId="2108042424">
     <w:abstractNumId w:val="0"/>
   </w:num>
   <w:num w:numId="21" w16cid:durableId="342443804">
-    <w:abstractNumId w:val="20"/>
+    <w:abstractNumId w:val="21"/>
   </w:num>
   <w:num w:numId="22" w16cid:durableId="1717074411">
-    <w:abstractNumId w:val="19"/>
+    <w:abstractNumId w:val="20"/>
   </w:num>
   <w:num w:numId="23" w16cid:durableId="778381097">
     <w:abstractNumId w:val="2"/>
@@ -15385,10 +16013,13 @@
     <w:abstractNumId w:val="5"/>
   </w:num>
   <w:num w:numId="25" w16cid:durableId="1312447436">
-    <w:abstractNumId w:val="12"/>
+    <w:abstractNumId w:val="13"/>
   </w:num>
   <w:num w:numId="26" w16cid:durableId="747845781">
-    <w:abstractNumId w:val="25"/>
+    <w:abstractNumId w:val="26"/>
+  </w:num>
+  <w:num w:numId="27" w16cid:durableId="1909681137">
+    <w:abstractNumId w:val="10"/>
   </w:num>
 </w:numbering>
 </file>
@@ -16031,7 +16662,6 @@
   <w:style w:type="character" w:default="1" w:styleId="DefaultParagraphFont">
     <w:name w:val="Default Paragraph Font"/>
     <w:uiPriority w:val="1"/>
-    <w:semiHidden/>
     <w:unhideWhenUsed/>
   </w:style>
   <w:style w:type="table" w:default="1" w:styleId="TableNormal">
@@ -17214,16 +17844,6 @@
 </file>
 
 <file path=customXml/item1.xml><?xml version="1.0" encoding="utf-8"?>
-<b:Sources xmlns:b="http://schemas.openxmlformats.org/officeDocument/2006/bibliography" xmlns="http://schemas.openxmlformats.org/officeDocument/2006/bibliography" SelectedStyle="\APASixthEditionOfficeOnline.xsl" StyleName="APA" Version="6"/>
-</file>
-
-<file path=customXml/item2.xml><?xml version="1.0" encoding="utf-8"?>
-<p:properties xmlns:p="http://schemas.microsoft.com/office/2006/metadata/properties" xmlns:xsi="http://www.w3.org/2001/XMLSchema-instance" xmlns:pc="http://schemas.microsoft.com/office/infopath/2007/PartnerControls">
-  <documentManagement/>
-</p:properties>
-</file>
-
-<file path=customXml/item3.xml><?xml version="1.0" encoding="utf-8"?>
 <ct:contentTypeSchema xmlns:ct="http://schemas.microsoft.com/office/2006/metadata/contentType" xmlns:ma="http://schemas.microsoft.com/office/2006/metadata/properties/metaAttributes" ct:_="" ma:_="" ma:contentTypeName="Document" ma:contentTypeID="0x010100B4B3963D136B89489C303B1F134CDEFE" ma:contentTypeVersion="2" ma:contentTypeDescription="Create a new document." ma:contentTypeScope="" ma:versionID="308c9ae795ee33ed826f6ffffe232275">
   <xsd:schema xmlns:xsd="http://www.w3.org/2001/XMLSchema" xmlns:xs="http://www.w3.org/2001/XMLSchema" xmlns:p="http://schemas.microsoft.com/office/2006/metadata/properties" xmlns:ns2="3d09ae41-e7b8-4678-82ce-f613907bc86b" targetNamespace="http://schemas.microsoft.com/office/2006/metadata/properties" ma:root="true" ma:fieldsID="ae9e1e531943a4b87ea1040b939bb65d" ns2:_="">
     <xsd:import namespace="3d09ae41-e7b8-4678-82ce-f613907bc86b"/>
@@ -17355,7 +17975,11 @@
 </ct:contentTypeSchema>
 </file>
 
-<file path=customXml/item4.xml><?xml version="1.0" encoding="utf-8"?>
+<file path=customXml/item2.xml><?xml version="1.0" encoding="utf-8"?>
+<b:Sources xmlns:b="http://schemas.openxmlformats.org/officeDocument/2006/bibliography" xmlns="http://schemas.openxmlformats.org/officeDocument/2006/bibliography" SelectedStyle="\APASixthEditionOfficeOnline.xsl" StyleName="APA" Version="6"/>
+</file>
+
+<file path=customXml/item3.xml><?xml version="1.0" encoding="utf-8"?>
 <?mso-contentType ?>
 <FormTemplates xmlns="http://schemas.microsoft.com/sharepoint/v3/contenttype/forms">
   <Display>DocumentLibraryForm</Display>
@@ -17364,24 +17988,13 @@
 </FormTemplates>
 </file>
 
-<file path=customXml/itemProps1.xml><?xml version="1.0" encoding="utf-8"?>
-<ds:datastoreItem xmlns:ds="http://schemas.openxmlformats.org/officeDocument/2006/customXml" ds:itemID="{6524EC38-AC30-4011-9356-E64C23A0631D}">
-  <ds:schemaRefs>
-    <ds:schemaRef ds:uri="http://schemas.openxmlformats.org/officeDocument/2006/bibliography"/>
-  </ds:schemaRefs>
-</ds:datastoreItem>
+<file path=customXml/item4.xml><?xml version="1.0" encoding="utf-8"?>
+<p:properties xmlns:p="http://schemas.microsoft.com/office/2006/metadata/properties" xmlns:xsi="http://www.w3.org/2001/XMLSchema-instance" xmlns:pc="http://schemas.microsoft.com/office/infopath/2007/PartnerControls">
+  <documentManagement/>
+</p:properties>
 </file>
 
-<file path=customXml/itemProps2.xml><?xml version="1.0" encoding="utf-8"?>
-<ds:datastoreItem xmlns:ds="http://schemas.openxmlformats.org/officeDocument/2006/customXml" ds:itemID="{B81975BD-F3A5-4B76-88D3-92416F194EA7}">
-  <ds:schemaRefs>
-    <ds:schemaRef ds:uri="http://schemas.microsoft.com/office/2006/metadata/properties"/>
-    <ds:schemaRef ds:uri="http://schemas.microsoft.com/office/infopath/2007/PartnerControls"/>
-  </ds:schemaRefs>
-</ds:datastoreItem>
-</file>
-
-<file path=customXml/itemProps3.xml><?xml version="1.0" encoding="utf-8"?>
+<file path=customXml/itemProps1.xml><?xml version="1.0" encoding="utf-8"?>
 <ds:datastoreItem xmlns:ds="http://schemas.openxmlformats.org/officeDocument/2006/customXml" ds:itemID="{2565A03E-28DF-494F-BAE7-C32272330B83}">
   <ds:schemaRefs>
     <ds:schemaRef ds:uri="http://schemas.microsoft.com/office/2006/metadata/contentType"/>
@@ -17399,10 +18012,27 @@
 </ds:datastoreItem>
 </file>
 
-<file path=customXml/itemProps4.xml><?xml version="1.0" encoding="utf-8"?>
+<file path=customXml/itemProps2.xml><?xml version="1.0" encoding="utf-8"?>
+<ds:datastoreItem xmlns:ds="http://schemas.openxmlformats.org/officeDocument/2006/customXml" ds:itemID="{6524EC38-AC30-4011-9356-E64C23A0631D}">
+  <ds:schemaRefs>
+    <ds:schemaRef ds:uri="http://schemas.openxmlformats.org/officeDocument/2006/bibliography"/>
+  </ds:schemaRefs>
+</ds:datastoreItem>
+</file>
+
+<file path=customXml/itemProps3.xml><?xml version="1.0" encoding="utf-8"?>
 <ds:datastoreItem xmlns:ds="http://schemas.openxmlformats.org/officeDocument/2006/customXml" ds:itemID="{62938047-4573-473E-BF0E-290566D59595}">
   <ds:schemaRefs>
     <ds:schemaRef ds:uri="http://schemas.microsoft.com/sharepoint/v3/contenttype/forms"/>
+  </ds:schemaRefs>
+</ds:datastoreItem>
+</file>
+
+<file path=customXml/itemProps4.xml><?xml version="1.0" encoding="utf-8"?>
+<ds:datastoreItem xmlns:ds="http://schemas.openxmlformats.org/officeDocument/2006/customXml" ds:itemID="{B81975BD-F3A5-4B76-88D3-92416F194EA7}">
+  <ds:schemaRefs>
+    <ds:schemaRef ds:uri="http://schemas.microsoft.com/office/2006/metadata/properties"/>
+    <ds:schemaRef ds:uri="http://schemas.microsoft.com/office/infopath/2007/PartnerControls"/>
   </ds:schemaRefs>
 </ds:datastoreItem>
 </file>

</xml_diff>

<commit_message>
updated the technical document
</commit_message>
<xml_diff>
--- a/Documents/tdd.docx
+++ b/Documents/tdd.docx
@@ -534,7 +534,7 @@
         </w:rPr>
         <w:fldChar w:fldCharType="separate"/>
       </w:r>
-      <w:hyperlink w:anchor="_Toc133340790" w:history="1">
+      <w:hyperlink w:anchor="_Toc133343859" w:history="1">
         <w:r>
           <w:rPr>
             <w:rStyle w:val="Hyperlink"/>
@@ -577,7 +577,7 @@
             <w:noProof/>
             <w:webHidden/>
           </w:rPr>
-          <w:instrText xml:space="preserve"> PAGEREF _Toc133340790 \h </w:instrText>
+          <w:instrText xml:space="preserve"> PAGEREF _Toc133343859 \h </w:instrText>
         </w:r>
         <w:r>
           <w:rPr>
@@ -622,7 +622,7 @@
           <w:lang w:eastAsia="en-IE"/>
         </w:rPr>
       </w:pPr>
-      <w:hyperlink w:anchor="_Toc133340791" w:history="1">
+      <w:hyperlink w:anchor="_Toc133343860" w:history="1">
         <w:r>
           <w:rPr>
             <w:rStyle w:val="Hyperlink"/>
@@ -665,7 +665,7 @@
             <w:noProof/>
             <w:webHidden/>
           </w:rPr>
-          <w:instrText xml:space="preserve"> PAGEREF _Toc133340791 \h </w:instrText>
+          <w:instrText xml:space="preserve"> PAGEREF _Toc133343860 \h </w:instrText>
         </w:r>
         <w:r>
           <w:rPr>
@@ -709,7 +709,7 @@
           <w:lang w:eastAsia="en-IE"/>
         </w:rPr>
       </w:pPr>
-      <w:hyperlink w:anchor="_Toc133340792" w:history="1">
+      <w:hyperlink w:anchor="_Toc133343861" w:history="1">
         <w:r>
           <w:rPr>
             <w:rStyle w:val="Hyperlink"/>
@@ -752,7 +752,7 @@
             <w:noProof/>
             <w:webHidden/>
           </w:rPr>
-          <w:instrText xml:space="preserve"> PAGEREF _Toc133340792 \h </w:instrText>
+          <w:instrText xml:space="preserve"> PAGEREF _Toc133343861 \h </w:instrText>
         </w:r>
         <w:r>
           <w:rPr>
@@ -796,7 +796,7 @@
           <w:lang w:eastAsia="en-IE"/>
         </w:rPr>
       </w:pPr>
-      <w:hyperlink w:anchor="_Toc133340793" w:history="1">
+      <w:hyperlink w:anchor="_Toc133343862" w:history="1">
         <w:r>
           <w:rPr>
             <w:rStyle w:val="Hyperlink"/>
@@ -839,7 +839,7 @@
             <w:noProof/>
             <w:webHidden/>
           </w:rPr>
-          <w:instrText xml:space="preserve"> PAGEREF _Toc133340793 \h </w:instrText>
+          <w:instrText xml:space="preserve"> PAGEREF _Toc133343862 \h </w:instrText>
         </w:r>
         <w:r>
           <w:rPr>
@@ -883,7 +883,7 @@
           <w:lang w:eastAsia="en-IE"/>
         </w:rPr>
       </w:pPr>
-      <w:hyperlink w:anchor="_Toc133340794" w:history="1">
+      <w:hyperlink w:anchor="_Toc133343863" w:history="1">
         <w:r>
           <w:rPr>
             <w:rStyle w:val="Hyperlink"/>
@@ -926,7 +926,7 @@
             <w:noProof/>
             <w:webHidden/>
           </w:rPr>
-          <w:instrText xml:space="preserve"> PAGEREF _Toc133340794 \h </w:instrText>
+          <w:instrText xml:space="preserve"> PAGEREF _Toc133343863 \h </w:instrText>
         </w:r>
         <w:r>
           <w:rPr>
@@ -970,7 +970,7 @@
           <w:lang w:eastAsia="en-IE"/>
         </w:rPr>
       </w:pPr>
-      <w:hyperlink w:anchor="_Toc133340795" w:history="1">
+      <w:hyperlink w:anchor="_Toc133343864" w:history="1">
         <w:r>
           <w:rPr>
             <w:rStyle w:val="Hyperlink"/>
@@ -1013,7 +1013,7 @@
             <w:noProof/>
             <w:webHidden/>
           </w:rPr>
-          <w:instrText xml:space="preserve"> PAGEREF _Toc133340795 \h </w:instrText>
+          <w:instrText xml:space="preserve"> PAGEREF _Toc133343864 \h </w:instrText>
         </w:r>
         <w:r>
           <w:rPr>
@@ -1058,7 +1058,7 @@
           <w:lang w:eastAsia="en-IE"/>
         </w:rPr>
       </w:pPr>
-      <w:hyperlink w:anchor="_Toc133340796" w:history="1">
+      <w:hyperlink w:anchor="_Toc133343865" w:history="1">
         <w:r>
           <w:rPr>
             <w:rStyle w:val="Hyperlink"/>
@@ -1101,7 +1101,7 @@
             <w:noProof/>
             <w:webHidden/>
           </w:rPr>
-          <w:instrText xml:space="preserve"> PAGEREF _Toc133340796 \h </w:instrText>
+          <w:instrText xml:space="preserve"> PAGEREF _Toc133343865 \h </w:instrText>
         </w:r>
         <w:r>
           <w:rPr>
@@ -1146,7 +1146,7 @@
           <w:lang w:eastAsia="en-IE"/>
         </w:rPr>
       </w:pPr>
-      <w:hyperlink w:anchor="_Toc133340797" w:history="1">
+      <w:hyperlink w:anchor="_Toc133343866" w:history="1">
         <w:r>
           <w:rPr>
             <w:rStyle w:val="Hyperlink"/>
@@ -1189,7 +1189,7 @@
             <w:noProof/>
             <w:webHidden/>
           </w:rPr>
-          <w:instrText xml:space="preserve"> PAGEREF _Toc133340797 \h </w:instrText>
+          <w:instrText xml:space="preserve"> PAGEREF _Toc133343866 \h </w:instrText>
         </w:r>
         <w:r>
           <w:rPr>
@@ -1234,7 +1234,7 @@
           <w:lang w:eastAsia="en-IE"/>
         </w:rPr>
       </w:pPr>
-      <w:hyperlink w:anchor="_Toc133340798" w:history="1">
+      <w:hyperlink w:anchor="_Toc133343867" w:history="1">
         <w:r>
           <w:rPr>
             <w:rStyle w:val="Hyperlink"/>
@@ -1256,7 +1256,7 @@
             <w:rStyle w:val="Hyperlink"/>
             <w:noProof/>
           </w:rPr>
-          <w:t>Class Diagram</w:t>
+          <w:t>User Flow</w:t>
         </w:r>
         <w:r>
           <w:rPr>
@@ -1277,7 +1277,7 @@
             <w:noProof/>
             <w:webHidden/>
           </w:rPr>
-          <w:instrText xml:space="preserve"> PAGEREF _Toc133340798 \h </w:instrText>
+          <w:instrText xml:space="preserve"> PAGEREF _Toc133343867 \h </w:instrText>
         </w:r>
         <w:r>
           <w:rPr>
@@ -1322,7 +1322,7 @@
           <w:lang w:eastAsia="en-IE"/>
         </w:rPr>
       </w:pPr>
-      <w:hyperlink w:anchor="_Toc133340799" w:history="1">
+      <w:hyperlink w:anchor="_Toc133343868" w:history="1">
         <w:r>
           <w:rPr>
             <w:rStyle w:val="Hyperlink"/>
@@ -1344,7 +1344,7 @@
             <w:rStyle w:val="Hyperlink"/>
             <w:noProof/>
           </w:rPr>
-          <w:t>CRC Cards</w:t>
+          <w:t>Class Diagram</w:t>
         </w:r>
         <w:r>
           <w:rPr>
@@ -1365,7 +1365,7 @@
             <w:noProof/>
             <w:webHidden/>
           </w:rPr>
-          <w:instrText xml:space="preserve"> PAGEREF _Toc133340799 \h </w:instrText>
+          <w:instrText xml:space="preserve"> PAGEREF _Toc133343868 \h </w:instrText>
         </w:r>
         <w:r>
           <w:rPr>
@@ -1410,7 +1410,7 @@
           <w:lang w:eastAsia="en-IE"/>
         </w:rPr>
       </w:pPr>
-      <w:hyperlink w:anchor="_Toc133340800" w:history="1">
+      <w:hyperlink w:anchor="_Toc133343869" w:history="1">
         <w:r>
           <w:rPr>
             <w:rStyle w:val="Hyperlink"/>
@@ -1432,6 +1432,94 @@
             <w:rStyle w:val="Hyperlink"/>
             <w:noProof/>
           </w:rPr>
+          <w:t>CRC Cards</w:t>
+        </w:r>
+        <w:r>
+          <w:rPr>
+            <w:noProof/>
+            <w:webHidden/>
+          </w:rPr>
+          <w:tab/>
+        </w:r>
+        <w:r>
+          <w:rPr>
+            <w:noProof/>
+            <w:webHidden/>
+          </w:rPr>
+          <w:fldChar w:fldCharType="begin"/>
+        </w:r>
+        <w:r>
+          <w:rPr>
+            <w:noProof/>
+            <w:webHidden/>
+          </w:rPr>
+          <w:instrText xml:space="preserve"> PAGEREF _Toc133343869 \h </w:instrText>
+        </w:r>
+        <w:r>
+          <w:rPr>
+            <w:noProof/>
+            <w:webHidden/>
+          </w:rPr>
+        </w:r>
+        <w:r>
+          <w:rPr>
+            <w:noProof/>
+            <w:webHidden/>
+          </w:rPr>
+          <w:fldChar w:fldCharType="separate"/>
+        </w:r>
+        <w:r>
+          <w:rPr>
+            <w:noProof/>
+            <w:webHidden/>
+          </w:rPr>
+          <w:t>23</w:t>
+        </w:r>
+        <w:r>
+          <w:rPr>
+            <w:noProof/>
+            <w:webHidden/>
+          </w:rPr>
+          <w:fldChar w:fldCharType="end"/>
+        </w:r>
+      </w:hyperlink>
+    </w:p>
+    <w:p>
+      <w:pPr>
+        <w:pStyle w:val="TOC1"/>
+        <w:tabs>
+          <w:tab w:val="left" w:pos="480"/>
+          <w:tab w:val="right" w:leader="dot" w:pos="9016"/>
+        </w:tabs>
+        <w:rPr>
+          <w:rFonts w:asciiTheme="minorHAnsi" w:eastAsiaTheme="minorEastAsia" w:hAnsiTheme="minorHAnsi" w:cstheme="minorBidi"/>
+          <w:noProof/>
+          <w:sz w:val="22"/>
+          <w:lang w:eastAsia="en-IE"/>
+        </w:rPr>
+      </w:pPr>
+      <w:hyperlink w:anchor="_Toc133343870" w:history="1">
+        <w:r>
+          <w:rPr>
+            <w:rStyle w:val="Hyperlink"/>
+            <w:noProof/>
+          </w:rPr>
+          <w:t>6</w:t>
+        </w:r>
+        <w:r>
+          <w:rPr>
+            <w:rFonts w:asciiTheme="minorHAnsi" w:eastAsiaTheme="minorEastAsia" w:hAnsiTheme="minorHAnsi" w:cstheme="minorBidi"/>
+            <w:noProof/>
+            <w:sz w:val="22"/>
+            <w:lang w:eastAsia="en-IE"/>
+          </w:rPr>
+          <w:tab/>
+        </w:r>
+        <w:r>
+          <w:rPr>
+            <w:rStyle w:val="Hyperlink"/>
+            <w:noProof/>
+          </w:rPr>
           <w:t>Sequence Diagram</w:t>
         </w:r>
         <w:r>
@@ -1453,7 +1541,7 @@
             <w:noProof/>
             <w:webHidden/>
           </w:rPr>
-          <w:instrText xml:space="preserve"> PAGEREF _Toc133340800 \h </w:instrText>
+          <w:instrText xml:space="preserve"> PAGEREF _Toc133343870 \h </w:instrText>
         </w:r>
         <w:r>
           <w:rPr>
@@ -1473,7 +1561,95 @@
             <w:noProof/>
             <w:webHidden/>
           </w:rPr>
-          <w:t>25</w:t>
+          <w:t>26</w:t>
+        </w:r>
+        <w:r>
+          <w:rPr>
+            <w:noProof/>
+            <w:webHidden/>
+          </w:rPr>
+          <w:fldChar w:fldCharType="end"/>
+        </w:r>
+      </w:hyperlink>
+    </w:p>
+    <w:p>
+      <w:pPr>
+        <w:pStyle w:val="TOC1"/>
+        <w:tabs>
+          <w:tab w:val="left" w:pos="480"/>
+          <w:tab w:val="right" w:leader="dot" w:pos="9016"/>
+        </w:tabs>
+        <w:rPr>
+          <w:rFonts w:asciiTheme="minorHAnsi" w:eastAsiaTheme="minorEastAsia" w:hAnsiTheme="minorHAnsi" w:cstheme="minorBidi"/>
+          <w:noProof/>
+          <w:sz w:val="22"/>
+          <w:lang w:eastAsia="en-IE"/>
+        </w:rPr>
+      </w:pPr>
+      <w:hyperlink w:anchor="_Toc133343871" w:history="1">
+        <w:r>
+          <w:rPr>
+            <w:rStyle w:val="Hyperlink"/>
+            <w:noProof/>
+          </w:rPr>
+          <w:t>7</w:t>
+        </w:r>
+        <w:r>
+          <w:rPr>
+            <w:rFonts w:asciiTheme="minorHAnsi" w:eastAsiaTheme="minorEastAsia" w:hAnsiTheme="minorHAnsi" w:cstheme="minorBidi"/>
+            <w:noProof/>
+            <w:sz w:val="22"/>
+            <w:lang w:eastAsia="en-IE"/>
+          </w:rPr>
+          <w:tab/>
+        </w:r>
+        <w:r>
+          <w:rPr>
+            <w:rStyle w:val="Hyperlink"/>
+            <w:noProof/>
+          </w:rPr>
+          <w:t>Technologies</w:t>
+        </w:r>
+        <w:r>
+          <w:rPr>
+            <w:noProof/>
+            <w:webHidden/>
+          </w:rPr>
+          <w:tab/>
+        </w:r>
+        <w:r>
+          <w:rPr>
+            <w:noProof/>
+            <w:webHidden/>
+          </w:rPr>
+          <w:fldChar w:fldCharType="begin"/>
+        </w:r>
+        <w:r>
+          <w:rPr>
+            <w:noProof/>
+            <w:webHidden/>
+          </w:rPr>
+          <w:instrText xml:space="preserve"> PAGEREF _Toc133343871 \h </w:instrText>
+        </w:r>
+        <w:r>
+          <w:rPr>
+            <w:noProof/>
+            <w:webHidden/>
+          </w:rPr>
+        </w:r>
+        <w:r>
+          <w:rPr>
+            <w:noProof/>
+            <w:webHidden/>
+          </w:rPr>
+          <w:fldChar w:fldCharType="separate"/>
+        </w:r>
+        <w:r>
+          <w:rPr>
+            <w:noProof/>
+            <w:webHidden/>
+          </w:rPr>
+          <w:t>27</w:t>
         </w:r>
         <w:r>
           <w:rPr>
@@ -1538,7 +1714,7 @@
       <w:r>
         <w:fldChar w:fldCharType="separate"/>
       </w:r>
-      <w:hyperlink w:anchor="_Toc133340801" w:history="1">
+      <w:hyperlink w:anchor="_Toc133343903" w:history="1">
         <w:r>
           <w:rPr>
             <w:rStyle w:val="Hyperlink"/>
@@ -1573,7 +1749,7 @@
             <w:noProof/>
             <w:webHidden/>
           </w:rPr>
-          <w:instrText xml:space="preserve"> PAGEREF _Toc133340801 \h </w:instrText>
+          <w:instrText xml:space="preserve"> PAGEREF _Toc133343903 \h </w:instrText>
         </w:r>
         <w:r>
           <w:rPr>
@@ -1593,7 +1769,7 @@
             <w:noProof/>
             <w:webHidden/>
           </w:rPr>
-          <w:t>21</w:t>
+          <w:t>22</w:t>
         </w:r>
         <w:r>
           <w:rPr>
@@ -1617,7 +1793,7 @@
           <w:lang w:eastAsia="en-IE"/>
         </w:rPr>
       </w:pPr>
-      <w:hyperlink w:anchor="_Toc133340802" w:history="1">
+      <w:hyperlink w:anchor="_Toc133343904" w:history="1">
         <w:r>
           <w:rPr>
             <w:rStyle w:val="Hyperlink"/>
@@ -1652,7 +1828,7 @@
             <w:noProof/>
             <w:webHidden/>
           </w:rPr>
-          <w:instrText xml:space="preserve"> PAGEREF _Toc133340802 \h </w:instrText>
+          <w:instrText xml:space="preserve"> PAGEREF _Toc133343904 \h </w:instrText>
         </w:r>
         <w:r>
           <w:rPr>
@@ -1672,7 +1848,7 @@
             <w:noProof/>
             <w:webHidden/>
           </w:rPr>
-          <w:t>22</w:t>
+          <w:t>23</w:t>
         </w:r>
         <w:r>
           <w:rPr>
@@ -1696,7 +1872,7 @@
           <w:lang w:eastAsia="en-IE"/>
         </w:rPr>
       </w:pPr>
-      <w:hyperlink w:anchor="_Toc133340803" w:history="1">
+      <w:hyperlink w:anchor="_Toc133343905" w:history="1">
         <w:r>
           <w:rPr>
             <w:rStyle w:val="Hyperlink"/>
@@ -1731,7 +1907,7 @@
             <w:noProof/>
             <w:webHidden/>
           </w:rPr>
-          <w:instrText xml:space="preserve"> PAGEREF _Toc133340803 \h </w:instrText>
+          <w:instrText xml:space="preserve"> PAGEREF _Toc133343905 \h </w:instrText>
         </w:r>
         <w:r>
           <w:rPr>
@@ -1751,7 +1927,7 @@
             <w:noProof/>
             <w:webHidden/>
           </w:rPr>
-          <w:t>22</w:t>
+          <w:t>23</w:t>
         </w:r>
         <w:r>
           <w:rPr>
@@ -1775,7 +1951,7 @@
           <w:lang w:eastAsia="en-IE"/>
         </w:rPr>
       </w:pPr>
-      <w:hyperlink w:anchor="_Toc133340804" w:history="1">
+      <w:hyperlink w:anchor="_Toc133343906" w:history="1">
         <w:r>
           <w:rPr>
             <w:rStyle w:val="Hyperlink"/>
@@ -1810,7 +1986,7 @@
             <w:noProof/>
             <w:webHidden/>
           </w:rPr>
-          <w:instrText xml:space="preserve"> PAGEREF _Toc133340804 \h </w:instrText>
+          <w:instrText xml:space="preserve"> PAGEREF _Toc133343906 \h </w:instrText>
         </w:r>
         <w:r>
           <w:rPr>
@@ -1830,7 +2006,7 @@
             <w:noProof/>
             <w:webHidden/>
           </w:rPr>
-          <w:t>22</w:t>
+          <w:t>23</w:t>
         </w:r>
         <w:r>
           <w:rPr>
@@ -1854,7 +2030,7 @@
           <w:lang w:eastAsia="en-IE"/>
         </w:rPr>
       </w:pPr>
-      <w:hyperlink w:anchor="_Toc133340805" w:history="1">
+      <w:hyperlink w:anchor="_Toc133343907" w:history="1">
         <w:r>
           <w:rPr>
             <w:rStyle w:val="Hyperlink"/>
@@ -1889,7 +2065,7 @@
             <w:noProof/>
             <w:webHidden/>
           </w:rPr>
-          <w:instrText xml:space="preserve"> PAGEREF _Toc133340805 \h </w:instrText>
+          <w:instrText xml:space="preserve"> PAGEREF _Toc133343907 \h </w:instrText>
         </w:r>
         <w:r>
           <w:rPr>
@@ -1909,7 +2085,7 @@
             <w:noProof/>
             <w:webHidden/>
           </w:rPr>
-          <w:t>22</w:t>
+          <w:t>23</w:t>
         </w:r>
         <w:r>
           <w:rPr>
@@ -1933,7 +2109,7 @@
           <w:lang w:eastAsia="en-IE"/>
         </w:rPr>
       </w:pPr>
-      <w:hyperlink w:anchor="_Toc133340806" w:history="1">
+      <w:hyperlink w:anchor="_Toc133343908" w:history="1">
         <w:r>
           <w:rPr>
             <w:rStyle w:val="Hyperlink"/>
@@ -1968,7 +2144,7 @@
             <w:noProof/>
             <w:webHidden/>
           </w:rPr>
-          <w:instrText xml:space="preserve"> PAGEREF _Toc133340806 \h </w:instrText>
+          <w:instrText xml:space="preserve"> PAGEREF _Toc133343908 \h </w:instrText>
         </w:r>
         <w:r>
           <w:rPr>
@@ -1988,7 +2164,7 @@
             <w:noProof/>
             <w:webHidden/>
           </w:rPr>
-          <w:t>23</w:t>
+          <w:t>24</w:t>
         </w:r>
         <w:r>
           <w:rPr>
@@ -2012,7 +2188,7 @@
           <w:lang w:eastAsia="en-IE"/>
         </w:rPr>
       </w:pPr>
-      <w:hyperlink w:anchor="_Toc133340807" w:history="1">
+      <w:hyperlink w:anchor="_Toc133343909" w:history="1">
         <w:r>
           <w:rPr>
             <w:rStyle w:val="Hyperlink"/>
@@ -2047,7 +2223,7 @@
             <w:noProof/>
             <w:webHidden/>
           </w:rPr>
-          <w:instrText xml:space="preserve"> PAGEREF _Toc133340807 \h </w:instrText>
+          <w:instrText xml:space="preserve"> PAGEREF _Toc133343909 \h </w:instrText>
         </w:r>
         <w:r>
           <w:rPr>
@@ -2067,7 +2243,7 @@
             <w:noProof/>
             <w:webHidden/>
           </w:rPr>
-          <w:t>23</w:t>
+          <w:t>24</w:t>
         </w:r>
         <w:r>
           <w:rPr>
@@ -2091,7 +2267,7 @@
           <w:lang w:eastAsia="en-IE"/>
         </w:rPr>
       </w:pPr>
-      <w:hyperlink w:anchor="_Toc133340808" w:history="1">
+      <w:hyperlink w:anchor="_Toc133343910" w:history="1">
         <w:r>
           <w:rPr>
             <w:rStyle w:val="Hyperlink"/>
@@ -2126,7 +2302,7 @@
             <w:noProof/>
             <w:webHidden/>
           </w:rPr>
-          <w:instrText xml:space="preserve"> PAGEREF _Toc133340808 \h </w:instrText>
+          <w:instrText xml:space="preserve"> PAGEREF _Toc133343910 \h </w:instrText>
         </w:r>
         <w:r>
           <w:rPr>
@@ -2146,7 +2322,7 @@
             <w:noProof/>
             <w:webHidden/>
           </w:rPr>
-          <w:t>23</w:t>
+          <w:t>24</w:t>
         </w:r>
         <w:r>
           <w:rPr>
@@ -2170,7 +2346,7 @@
           <w:lang w:eastAsia="en-IE"/>
         </w:rPr>
       </w:pPr>
-      <w:hyperlink w:anchor="_Toc133340809" w:history="1">
+      <w:hyperlink w:anchor="_Toc133343911" w:history="1">
         <w:r>
           <w:rPr>
             <w:rStyle w:val="Hyperlink"/>
@@ -2205,7 +2381,7 @@
             <w:noProof/>
             <w:webHidden/>
           </w:rPr>
-          <w:instrText xml:space="preserve"> PAGEREF _Toc133340809 \h </w:instrText>
+          <w:instrText xml:space="preserve"> PAGEREF _Toc133343911 \h </w:instrText>
         </w:r>
         <w:r>
           <w:rPr>
@@ -2225,7 +2401,7 @@
             <w:noProof/>
             <w:webHidden/>
           </w:rPr>
-          <w:t>23</w:t>
+          <w:t>24</w:t>
         </w:r>
         <w:r>
           <w:rPr>
@@ -2249,7 +2425,7 @@
           <w:lang w:eastAsia="en-IE"/>
         </w:rPr>
       </w:pPr>
-      <w:hyperlink w:anchor="_Toc133340810" w:history="1">
+      <w:hyperlink w:anchor="_Toc133343912" w:history="1">
         <w:r>
           <w:rPr>
             <w:rStyle w:val="Hyperlink"/>
@@ -2284,7 +2460,7 @@
             <w:noProof/>
             <w:webHidden/>
           </w:rPr>
-          <w:instrText xml:space="preserve"> PAGEREF _Toc133340810 \h </w:instrText>
+          <w:instrText xml:space="preserve"> PAGEREF _Toc133343912 \h </w:instrText>
         </w:r>
         <w:r>
           <w:rPr>
@@ -2304,7 +2480,7 @@
             <w:noProof/>
             <w:webHidden/>
           </w:rPr>
-          <w:t>23</w:t>
+          <w:t>24</w:t>
         </w:r>
         <w:r>
           <w:rPr>
@@ -2328,7 +2504,7 @@
           <w:lang w:eastAsia="en-IE"/>
         </w:rPr>
       </w:pPr>
-      <w:hyperlink w:anchor="_Toc133340811" w:history="1">
+      <w:hyperlink w:anchor="_Toc133343913" w:history="1">
         <w:r>
           <w:rPr>
             <w:rStyle w:val="Hyperlink"/>
@@ -2363,7 +2539,7 @@
             <w:noProof/>
             <w:webHidden/>
           </w:rPr>
-          <w:instrText xml:space="preserve"> PAGEREF _Toc133340811 \h </w:instrText>
+          <w:instrText xml:space="preserve"> PAGEREF _Toc133343913 \h </w:instrText>
         </w:r>
         <w:r>
           <w:rPr>
@@ -2383,7 +2559,7 @@
             <w:noProof/>
             <w:webHidden/>
           </w:rPr>
-          <w:t>24</w:t>
+          <w:t>25</w:t>
         </w:r>
         <w:r>
           <w:rPr>
@@ -2407,7 +2583,7 @@
           <w:lang w:eastAsia="en-IE"/>
         </w:rPr>
       </w:pPr>
-      <w:hyperlink w:anchor="_Toc133340812" w:history="1">
+      <w:hyperlink w:anchor="_Toc133343914" w:history="1">
         <w:r>
           <w:rPr>
             <w:rStyle w:val="Hyperlink"/>
@@ -2442,7 +2618,7 @@
             <w:noProof/>
             <w:webHidden/>
           </w:rPr>
-          <w:instrText xml:space="preserve"> PAGEREF _Toc133340812 \h </w:instrText>
+          <w:instrText xml:space="preserve"> PAGEREF _Toc133343914 \h </w:instrText>
         </w:r>
         <w:r>
           <w:rPr>
@@ -2462,7 +2638,7 @@
             <w:noProof/>
             <w:webHidden/>
           </w:rPr>
-          <w:t>24</w:t>
+          <w:t>25</w:t>
         </w:r>
         <w:r>
           <w:rPr>
@@ -2486,7 +2662,7 @@
           <w:lang w:eastAsia="en-IE"/>
         </w:rPr>
       </w:pPr>
-      <w:hyperlink w:anchor="_Toc133340813" w:history="1">
+      <w:hyperlink w:anchor="_Toc133343915" w:history="1">
         <w:r>
           <w:rPr>
             <w:rStyle w:val="Hyperlink"/>
@@ -2521,7 +2697,7 @@
             <w:noProof/>
             <w:webHidden/>
           </w:rPr>
-          <w:instrText xml:space="preserve"> PAGEREF _Toc133340813 \h </w:instrText>
+          <w:instrText xml:space="preserve"> PAGEREF _Toc133343915 \h </w:instrText>
         </w:r>
         <w:r>
           <w:rPr>
@@ -2541,7 +2717,7 @@
             <w:noProof/>
             <w:webHidden/>
           </w:rPr>
-          <w:t>24</w:t>
+          <w:t>25</w:t>
         </w:r>
         <w:r>
           <w:rPr>
@@ -2565,7 +2741,7 @@
           <w:lang w:eastAsia="en-IE"/>
         </w:rPr>
       </w:pPr>
-      <w:hyperlink w:anchor="_Toc133340814" w:history="1">
+      <w:hyperlink w:anchor="_Toc133343916" w:history="1">
         <w:r>
           <w:rPr>
             <w:rStyle w:val="Hyperlink"/>
@@ -2600,7 +2776,7 @@
             <w:noProof/>
             <w:webHidden/>
           </w:rPr>
-          <w:instrText xml:space="preserve"> PAGEREF _Toc133340814 \h </w:instrText>
+          <w:instrText xml:space="preserve"> PAGEREF _Toc133343916 \h </w:instrText>
         </w:r>
         <w:r>
           <w:rPr>
@@ -2620,7 +2796,7 @@
             <w:noProof/>
             <w:webHidden/>
           </w:rPr>
-          <w:t>24</w:t>
+          <w:t>25</w:t>
         </w:r>
         <w:r>
           <w:rPr>
@@ -2644,7 +2820,7 @@
           <w:lang w:eastAsia="en-IE"/>
         </w:rPr>
       </w:pPr>
-      <w:hyperlink w:anchor="_Toc133340815" w:history="1">
+      <w:hyperlink w:anchor="_Toc133343917" w:history="1">
         <w:r>
           <w:rPr>
             <w:rStyle w:val="Hyperlink"/>
@@ -2679,7 +2855,7 @@
             <w:noProof/>
             <w:webHidden/>
           </w:rPr>
-          <w:instrText xml:space="preserve"> PAGEREF _Toc133340815 \h </w:instrText>
+          <w:instrText xml:space="preserve"> PAGEREF _Toc133343917 \h </w:instrText>
         </w:r>
         <w:r>
           <w:rPr>
@@ -2699,7 +2875,7 @@
             <w:noProof/>
             <w:webHidden/>
           </w:rPr>
-          <w:t>24</w:t>
+          <w:t>25</w:t>
         </w:r>
         <w:r>
           <w:rPr>
@@ -2723,7 +2899,7 @@
           <w:lang w:eastAsia="en-IE"/>
         </w:rPr>
       </w:pPr>
-      <w:hyperlink w:anchor="_Toc133340816" w:history="1">
+      <w:hyperlink w:anchor="_Toc133343918" w:history="1">
         <w:r>
           <w:rPr>
             <w:rStyle w:val="Hyperlink"/>
@@ -2758,7 +2934,7 @@
             <w:noProof/>
             <w:webHidden/>
           </w:rPr>
-          <w:instrText xml:space="preserve"> PAGEREF _Toc133340816 \h </w:instrText>
+          <w:instrText xml:space="preserve"> PAGEREF _Toc133343918 \h </w:instrText>
         </w:r>
         <w:r>
           <w:rPr>
@@ -2778,7 +2954,7 @@
             <w:noProof/>
             <w:webHidden/>
           </w:rPr>
-          <w:t>24</w:t>
+          <w:t>25</w:t>
         </w:r>
         <w:r>
           <w:rPr>
@@ -2802,7 +2978,7 @@
           <w:lang w:eastAsia="en-IE"/>
         </w:rPr>
       </w:pPr>
-      <w:hyperlink w:anchor="_Toc133340817" w:history="1">
+      <w:hyperlink w:anchor="_Toc133343919" w:history="1">
         <w:r>
           <w:rPr>
             <w:rStyle w:val="Hyperlink"/>
@@ -2837,7 +3013,7 @@
             <w:noProof/>
             <w:webHidden/>
           </w:rPr>
-          <w:instrText xml:space="preserve"> PAGEREF _Toc133340817 \h </w:instrText>
+          <w:instrText xml:space="preserve"> PAGEREF _Toc133343919 \h </w:instrText>
         </w:r>
         <w:r>
           <w:rPr>
@@ -2857,7 +3033,7 @@
             <w:noProof/>
             <w:webHidden/>
           </w:rPr>
-          <w:t>25</w:t>
+          <w:t>26</w:t>
         </w:r>
         <w:r>
           <w:rPr>
@@ -2931,7 +3107,7 @@
         </w:rPr>
         <w:fldChar w:fldCharType="separate"/>
       </w:r>
-      <w:hyperlink w:anchor="_Toc133340783" w:history="1">
+      <w:hyperlink w:anchor="_Toc133343898" w:history="1">
         <w:r>
           <w:rPr>
             <w:rStyle w:val="Hyperlink"/>
@@ -2966,7 +3142,7 @@
             <w:noProof/>
             <w:webHidden/>
           </w:rPr>
-          <w:instrText xml:space="preserve"> PAGEREF _Toc133340783 \h </w:instrText>
+          <w:instrText xml:space="preserve"> PAGEREF _Toc133343898 \h </w:instrText>
         </w:r>
         <w:r>
           <w:rPr>
@@ -3010,7 +3186,7 @@
           <w:lang w:eastAsia="en-IE"/>
         </w:rPr>
       </w:pPr>
-      <w:hyperlink w:anchor="_Toc133340784" w:history="1">
+      <w:hyperlink w:anchor="_Toc133343899" w:history="1">
         <w:r>
           <w:rPr>
             <w:rStyle w:val="Hyperlink"/>
@@ -3045,7 +3221,7 @@
             <w:noProof/>
             <w:webHidden/>
           </w:rPr>
-          <w:instrText xml:space="preserve"> PAGEREF _Toc133340784 \h </w:instrText>
+          <w:instrText xml:space="preserve"> PAGEREF _Toc133343899 \h </w:instrText>
         </w:r>
         <w:r>
           <w:rPr>
@@ -3089,7 +3265,7 @@
           <w:lang w:eastAsia="en-IE"/>
         </w:rPr>
       </w:pPr>
-      <w:hyperlink w:anchor="_Toc133340785" w:history="1">
+      <w:hyperlink w:anchor="_Toc133343900" w:history="1">
         <w:r>
           <w:rPr>
             <w:rStyle w:val="Hyperlink"/>
@@ -3124,7 +3300,7 @@
             <w:noProof/>
             <w:webHidden/>
           </w:rPr>
-          <w:instrText xml:space="preserve"> PAGEREF _Toc133340785 \h </w:instrText>
+          <w:instrText xml:space="preserve"> PAGEREF _Toc133343900 \h </w:instrText>
         </w:r>
         <w:r>
           <w:rPr>
@@ -3168,7 +3344,7 @@
           <w:lang w:eastAsia="en-IE"/>
         </w:rPr>
       </w:pPr>
-      <w:hyperlink w:anchor="_Toc133340786" w:history="1">
+      <w:hyperlink w:anchor="_Toc133343901" w:history="1">
         <w:r>
           <w:rPr>
             <w:rStyle w:val="Hyperlink"/>
@@ -3203,7 +3379,7 @@
             <w:noProof/>
             <w:webHidden/>
           </w:rPr>
-          <w:instrText xml:space="preserve"> PAGEREF _Toc133340786 \h </w:instrText>
+          <w:instrText xml:space="preserve"> PAGEREF _Toc133343901 \h </w:instrText>
         </w:r>
         <w:r>
           <w:rPr>
@@ -3224,6 +3400,85 @@
             <w:webHidden/>
           </w:rPr>
           <w:t>20</w:t>
+        </w:r>
+        <w:r>
+          <w:rPr>
+            <w:noProof/>
+            <w:webHidden/>
+          </w:rPr>
+          <w:fldChar w:fldCharType="end"/>
+        </w:r>
+      </w:hyperlink>
+    </w:p>
+    <w:p>
+      <w:pPr>
+        <w:pStyle w:val="TableofFigures"/>
+        <w:tabs>
+          <w:tab w:val="right" w:leader="dot" w:pos="9016"/>
+        </w:tabs>
+        <w:rPr>
+          <w:rFonts w:asciiTheme="minorHAnsi" w:eastAsiaTheme="minorEastAsia" w:hAnsiTheme="minorHAnsi" w:cstheme="minorBidi"/>
+          <w:noProof/>
+          <w:sz w:val="22"/>
+          <w:lang w:eastAsia="en-IE"/>
+        </w:rPr>
+      </w:pPr>
+      <w:hyperlink w:anchor="_Toc133343902" w:history="1">
+        <w:r>
+          <w:rPr>
+            <w:rStyle w:val="Hyperlink"/>
+            <w:noProof/>
+          </w:rPr>
+          <w:t>Table 6</w:t>
+        </w:r>
+        <w:r>
+          <w:rPr>
+            <w:rStyle w:val="Hyperlink"/>
+            <w:noProof/>
+          </w:rPr>
+          <w:noBreakHyphen/>
+          <w:t>1Technologies used</w:t>
+        </w:r>
+        <w:r>
+          <w:rPr>
+            <w:noProof/>
+            <w:webHidden/>
+          </w:rPr>
+          <w:tab/>
+        </w:r>
+        <w:r>
+          <w:rPr>
+            <w:noProof/>
+            <w:webHidden/>
+          </w:rPr>
+          <w:fldChar w:fldCharType="begin"/>
+        </w:r>
+        <w:r>
+          <w:rPr>
+            <w:noProof/>
+            <w:webHidden/>
+          </w:rPr>
+          <w:instrText xml:space="preserve"> PAGEREF _Toc133343902 \h </w:instrText>
+        </w:r>
+        <w:r>
+          <w:rPr>
+            <w:noProof/>
+            <w:webHidden/>
+          </w:rPr>
+        </w:r>
+        <w:r>
+          <w:rPr>
+            <w:noProof/>
+            <w:webHidden/>
+          </w:rPr>
+          <w:fldChar w:fldCharType="separate"/>
+        </w:r>
+        <w:r>
+          <w:rPr>
+            <w:noProof/>
+            <w:webHidden/>
+          </w:rPr>
+          <w:t>27</w:t>
         </w:r>
         <w:r>
           <w:rPr>
@@ -3264,7 +3519,7 @@
       <w:pPr>
         <w:pStyle w:val="Heading1"/>
       </w:pPr>
-      <w:bookmarkStart w:id="0" w:name="_Toc133340790"/>
+      <w:bookmarkStart w:id="0" w:name="_Toc133343859"/>
       <w:r>
         <w:lastRenderedPageBreak/>
         <w:t>Introduction</w:t>
@@ -3309,7 +3564,7 @@
       <w:pPr>
         <w:pStyle w:val="Heading1"/>
       </w:pPr>
-      <w:bookmarkStart w:id="1" w:name="_Toc133340791"/>
+      <w:bookmarkStart w:id="1" w:name="_Toc133343860"/>
       <w:r>
         <w:lastRenderedPageBreak/>
         <w:t>Technical Design</w:t>
@@ -3330,7 +3585,7 @@
       <w:pPr>
         <w:pStyle w:val="Heading2"/>
       </w:pPr>
-      <w:bookmarkStart w:id="2" w:name="_Toc133340792"/>
+      <w:bookmarkStart w:id="2" w:name="_Toc133343861"/>
       <w:r>
         <w:t>Introduction</w:t>
       </w:r>
@@ -3351,7 +3606,7 @@
       <w:pPr>
         <w:pStyle w:val="Heading2"/>
       </w:pPr>
-      <w:bookmarkStart w:id="3" w:name="_Toc133340793"/>
+      <w:bookmarkStart w:id="3" w:name="_Toc133343862"/>
       <w:r>
         <w:t>Header File</w:t>
       </w:r>
@@ -3901,7 +4156,7 @@
           <w:iCs w:val="0"/>
         </w:rPr>
       </w:pPr>
-      <w:bookmarkStart w:id="4" w:name="_Toc133340783"/>
+      <w:bookmarkStart w:id="4" w:name="_Toc133343898"/>
       <w:r>
         <w:rPr>
           <w:i w:val="0"/>
@@ -5839,7 +6094,7 @@
           <w:szCs w:val="32"/>
         </w:rPr>
       </w:pPr>
-      <w:bookmarkStart w:id="5" w:name="_Toc133340784"/>
+      <w:bookmarkStart w:id="5" w:name="_Toc133343899"/>
       <w:r>
         <w:rPr>
           <w:i w:val="0"/>
@@ -9025,7 +9280,7 @@
           <w:iCs w:val="0"/>
         </w:rPr>
       </w:pPr>
-      <w:bookmarkStart w:id="6" w:name="_Toc133340785"/>
+      <w:bookmarkStart w:id="6" w:name="_Toc133343900"/>
       <w:r>
         <w:rPr>
           <w:i w:val="0"/>
@@ -9139,7 +9394,7 @@
       <w:pPr>
         <w:pStyle w:val="Heading2"/>
       </w:pPr>
-      <w:bookmarkStart w:id="7" w:name="_Toc133340794"/>
+      <w:bookmarkStart w:id="7" w:name="_Toc133343863"/>
       <w:r>
         <w:t>Data structures used</w:t>
       </w:r>
@@ -9161,6 +9416,14 @@
       <w:r>
         <w:t>Std::vector&lt;Cell*&gt;</w:t>
       </w:r>
+      <w:r>
+        <w:t xml:space="preserve"> - generally used in the application for the building of the 2D grid</w:t>
+      </w:r>
+    </w:p>
+    <w:p>
+      <w:pPr>
+        <w:pStyle w:val="ListParagraph"/>
+      </w:pPr>
     </w:p>
     <w:p>
       <w:pPr>
@@ -9173,6 +9436,14 @@
       <w:r>
         <w:t>Std::vector&lt;Std::vector&lt;Cell*&gt;&gt;</w:t>
       </w:r>
+      <w:r>
+        <w:t xml:space="preserve"> - is used to store the entire grid </w:t>
+      </w:r>
+    </w:p>
+    <w:p>
+      <w:pPr>
+        <w:pStyle w:val="ListParagraph"/>
+      </w:pPr>
     </w:p>
     <w:p>
       <w:pPr>
@@ -9185,6 +9456,14 @@
       <w:r>
         <w:t>Std::stack&lt;Cell*&gt;</w:t>
       </w:r>
+      <w:r>
+        <w:t xml:space="preserve"> - this is used to store the paths in the application </w:t>
+      </w:r>
+    </w:p>
+    <w:p>
+      <w:pPr>
+        <w:pStyle w:val="ListParagraph"/>
+      </w:pPr>
     </w:p>
     <w:p>
       <w:pPr>
@@ -9197,6 +9476,14 @@
       <w:r>
         <w:t>Std::list&lt;Cell*&gt;</w:t>
       </w:r>
+      <w:r>
+        <w:t xml:space="preserve"> - this is used to store the neighbours and predecessors of a cell</w:t>
+      </w:r>
+    </w:p>
+    <w:p>
+      <w:pPr>
+        <w:pStyle w:val="ListParagraph"/>
+      </w:pPr>
     </w:p>
     <w:p>
       <w:pPr>
@@ -9209,6 +9496,14 @@
       <w:r>
         <w:t>Static array of type text and int</w:t>
       </w:r>
+      <w:r>
+        <w:t xml:space="preserve"> – used for text and rectangles shapes</w:t>
+      </w:r>
+    </w:p>
+    <w:p>
+      <w:pPr>
+        <w:pStyle w:val="ListParagraph"/>
+      </w:pPr>
     </w:p>
     <w:p>
       <w:pPr>
@@ -9221,6 +9516,17 @@
       <w:r>
         <w:t>Static Struct</w:t>
       </w:r>
+      <w:r>
+        <w:t xml:space="preserve"> </w:t>
+      </w:r>
+      <w:r>
+        <w:t>– used for the screen sizes</w:t>
+      </w:r>
+    </w:p>
+    <w:p>
+      <w:pPr>
+        <w:pStyle w:val="ListParagraph"/>
+      </w:pPr>
     </w:p>
     <w:p>
       <w:pPr>
@@ -9246,26 +9552,7 @@
     <w:p>
       <w:pPr>
         <w:pStyle w:val="ListParagraph"/>
-        <w:numPr>
-          <w:ilvl w:val="0"/>
-          <w:numId w:val="27"/>
-        </w:numPr>
-      </w:pPr>
-      <w:r>
-        <w:t xml:space="preserve">Static </w:t>
-      </w:r>
-      <w:r>
-        <w:t xml:space="preserve">Enum </w:t>
-      </w:r>
-      <w:r>
-        <w:t>C</w:t>
-      </w:r>
-      <w:r>
-        <w:t>lass</w:t>
-      </w:r>
-      <w:r>
-        <w:t xml:space="preserve"> </w:t>
-      </w:r>
+      </w:pPr>
     </w:p>
     <w:p>
       <w:pPr>
@@ -9276,8 +9563,28 @@
         </w:numPr>
       </w:pPr>
       <w:r>
-        <w:t>Std::queue&lt;Cell*&gt;</w:t>
-      </w:r>
+        <w:t xml:space="preserve">Static </w:t>
+      </w:r>
+      <w:r>
+        <w:t xml:space="preserve">Enum </w:t>
+      </w:r>
+      <w:r>
+        <w:t>C</w:t>
+      </w:r>
+      <w:r>
+        <w:t>lass</w:t>
+      </w:r>
+      <w:r>
+        <w:t xml:space="preserve"> </w:t>
+      </w:r>
+      <w:r>
+        <w:t>– used for different functions in the application</w:t>
+      </w:r>
+    </w:p>
+    <w:p>
+      <w:pPr>
+        <w:pStyle w:val="ListParagraph"/>
+      </w:pPr>
     </w:p>
     <w:p>
       <w:pPr>
@@ -9288,35 +9595,61 @@
         </w:numPr>
       </w:pPr>
       <w:r>
-        <w:t xml:space="preserve">std::priority_queue&lt;Cell*, std::vector&lt;Cell*&gt;, </w:t>
-      </w:r>
-      <w:r>
-        <w:t>functor</w:t>
-      </w:r>
-      <w:r>
-        <w:t xml:space="preserve"> used</w:t>
-      </w:r>
-      <w:r>
-        <w:t xml:space="preserve"> </w:t>
-      </w:r>
-      <w:r>
-        <w:t>&gt;</w:t>
+        <w:t>Std::queue&lt;Cell*&gt;</w:t>
+      </w:r>
+      <w:r>
+        <w:t xml:space="preserve"> - used during the </w:t>
+      </w:r>
+      <w:r>
+        <w:t>s</w:t>
+      </w:r>
+      <w:r>
+        <w:t>earches</w:t>
       </w:r>
     </w:p>
     <w:p>
       <w:pPr>
-        <w:spacing w:before="0" w:after="0" w:line="240" w:lineRule="auto"/>
-        <w:jc w:val="left"/>
-      </w:pPr>
-      <w:r>
-        <w:br w:type="page"/>
-      </w:r>
+        <w:pStyle w:val="ListParagraph"/>
+      </w:pPr>
     </w:p>
     <w:p>
       <w:pPr>
+        <w:pStyle w:val="ListParagraph"/>
+        <w:numPr>
+          <w:ilvl w:val="0"/>
+          <w:numId w:val="27"/>
+        </w:numPr>
+      </w:pPr>
+      <w:r>
+        <w:t xml:space="preserve">std::priority_queue&lt;Cell*, std::vector&lt;Cell*&gt;, </w:t>
+      </w:r>
+      <w:r>
+        <w:t>functor</w:t>
+      </w:r>
+      <w:r>
+        <w:t xml:space="preserve"> used</w:t>
+      </w:r>
+      <w:r>
+        <w:t xml:space="preserve"> </w:t>
+      </w:r>
+      <w:r>
+        <w:t>&gt;</w:t>
+      </w:r>
+      <w:r>
+        <w:t xml:space="preserve"> </w:t>
+      </w:r>
+      <w:r>
+        <w:t xml:space="preserve">- </w:t>
+      </w:r>
+      <w:r>
+        <w:t>used during the searches for different algorithm</w:t>
+      </w:r>
+    </w:p>
+    <w:p>
+      <w:pPr>
         <w:pStyle w:val="Heading2"/>
       </w:pPr>
-      <w:bookmarkStart w:id="8" w:name="_Toc133340795"/>
+      <w:bookmarkStart w:id="8" w:name="_Toc133343864"/>
       <w:r>
         <w:lastRenderedPageBreak/>
         <w:t>Storing of Data</w:t>
@@ -9327,7 +9660,7 @@
       <w:pPr>
         <w:pStyle w:val="Heading3"/>
       </w:pPr>
-      <w:bookmarkStart w:id="9" w:name="_Toc133340796"/>
+      <w:bookmarkStart w:id="9" w:name="_Toc133343865"/>
       <w:r>
         <w:t>How is the Data Stored</w:t>
       </w:r>
@@ -9378,7 +9711,7 @@
       <w:pPr>
         <w:pStyle w:val="Heading3"/>
       </w:pPr>
-      <w:bookmarkStart w:id="10" w:name="_Toc133340797"/>
+      <w:bookmarkStart w:id="10" w:name="_Toc133343866"/>
       <w:r>
         <w:t>When is the Data Stored?</w:t>
       </w:r>
@@ -9750,7 +10083,7 @@
           <w:iCs w:val="0"/>
         </w:rPr>
       </w:pPr>
-      <w:bookmarkStart w:id="11" w:name="_Toc133340786"/>
+      <w:bookmarkStart w:id="11" w:name="_Toc133343901"/>
       <w:r>
         <w:rPr>
           <w:i w:val="0"/>
@@ -9873,12 +10206,284 @@
       <w:pPr>
         <w:pStyle w:val="Heading1"/>
       </w:pPr>
-      <w:bookmarkStart w:id="12" w:name="_Toc133340798"/>
+      <w:bookmarkStart w:id="12" w:name="_Toc133343867"/>
+      <w:r>
+        <w:lastRenderedPageBreak/>
+        <w:t>User Flow</w:t>
+      </w:r>
+      <w:bookmarkEnd w:id="12"/>
+    </w:p>
+    <w:p>
+      <w:pPr>
+        <w:pStyle w:val="ListParagraph"/>
+        <w:numPr>
+          <w:ilvl w:val="0"/>
+          <w:numId w:val="28"/>
+        </w:numPr>
+      </w:pPr>
+      <w:r>
+        <w:t>The user opens the application</w:t>
+      </w:r>
+    </w:p>
+    <w:p>
+      <w:pPr>
+        <w:pStyle w:val="ListParagraph"/>
+      </w:pPr>
+    </w:p>
+    <w:p>
+      <w:pPr>
+        <w:pStyle w:val="ListParagraph"/>
+        <w:numPr>
+          <w:ilvl w:val="0"/>
+          <w:numId w:val="28"/>
+        </w:numPr>
+      </w:pPr>
+      <w:r>
+        <w:t xml:space="preserve">The user selects the grid size they want to run their algorithms on </w:t>
+      </w:r>
+    </w:p>
+    <w:p>
+      <w:pPr>
+        <w:pStyle w:val="ListParagraph"/>
+      </w:pPr>
+    </w:p>
+    <w:p>
+      <w:pPr>
+        <w:pStyle w:val="ListParagraph"/>
+        <w:numPr>
+          <w:ilvl w:val="0"/>
+          <w:numId w:val="28"/>
+        </w:numPr>
+      </w:pPr>
+      <w:r>
+        <w:t>The user selects the algorithm that they want to use</w:t>
+      </w:r>
+    </w:p>
+    <w:p>
+      <w:pPr>
+        <w:pStyle w:val="ListParagraph"/>
+      </w:pPr>
+    </w:p>
+    <w:p>
+      <w:pPr>
+        <w:pStyle w:val="ListParagraph"/>
+        <w:numPr>
+          <w:ilvl w:val="0"/>
+          <w:numId w:val="28"/>
+        </w:numPr>
+      </w:pPr>
+      <w:r>
+        <w:t>The user selects the start and end points of the search on the graph</w:t>
+      </w:r>
+      <w:r>
+        <w:t xml:space="preserve"> (start point selcted with mouse left click and end point selected with mouse right click</w:t>
+      </w:r>
+      <w:r>
+        <w:t>)</w:t>
+      </w:r>
+      <w:r>
+        <w:t xml:space="preserve"> </w:t>
+      </w:r>
+    </w:p>
+    <w:p>
+      <w:pPr>
+        <w:pStyle w:val="ListParagraph"/>
+      </w:pPr>
+    </w:p>
+    <w:p>
+      <w:pPr>
+        <w:pStyle w:val="ListParagraph"/>
+        <w:numPr>
+          <w:ilvl w:val="0"/>
+          <w:numId w:val="28"/>
+        </w:numPr>
+      </w:pPr>
+      <w:r>
+        <w:t>The user will then see the path the algorithm takes</w:t>
+      </w:r>
+    </w:p>
+    <w:p>
+      <w:pPr>
+        <w:pStyle w:val="ListParagraph"/>
+      </w:pPr>
+    </w:p>
+    <w:p>
+      <w:pPr>
+        <w:pStyle w:val="ListParagraph"/>
+        <w:numPr>
+          <w:ilvl w:val="0"/>
+          <w:numId w:val="28"/>
+        </w:numPr>
+      </w:pPr>
+      <w:r>
+        <w:t>The user can place down walls on the grid and see how the algorithm reacts</w:t>
+      </w:r>
+      <w:r>
+        <w:t xml:space="preserve"> Note. This can be done before step 4</w:t>
+      </w:r>
+      <w:r>
+        <w:t xml:space="preserve"> ( wall placed will scroll whe</w:t>
+      </w:r>
+      <w:r>
+        <w:t>e</w:t>
+      </w:r>
+      <w:r>
+        <w:t>l on the mouse)</w:t>
+      </w:r>
+    </w:p>
+    <w:p>
+      <w:pPr>
+        <w:pStyle w:val="ListParagraph"/>
+      </w:pPr>
+    </w:p>
+    <w:p>
+      <w:pPr>
+        <w:pStyle w:val="ListParagraph"/>
+        <w:numPr>
+          <w:ilvl w:val="0"/>
+          <w:numId w:val="28"/>
+        </w:numPr>
+      </w:pPr>
+      <w:r>
+        <w:t>The user will then see how the algorithm reacts to changes in the path</w:t>
+      </w:r>
+    </w:p>
+    <w:p>
+      <w:pPr>
+        <w:pStyle w:val="ListParagraph"/>
+      </w:pPr>
+    </w:p>
+    <w:p>
+      <w:pPr>
+        <w:pStyle w:val="ListParagraph"/>
+        <w:numPr>
+          <w:ilvl w:val="0"/>
+          <w:numId w:val="28"/>
+        </w:numPr>
+      </w:pPr>
+      <w:r>
+        <w:t>The user will then select to race the algorithm</w:t>
+      </w:r>
+      <w:r>
+        <w:t xml:space="preserve"> and will see the path Dstar Lite used</w:t>
+      </w:r>
+    </w:p>
+    <w:p>
+      <w:pPr>
+        <w:pStyle w:val="ListParagraph"/>
+      </w:pPr>
+    </w:p>
+    <w:p>
+      <w:pPr>
+        <w:pStyle w:val="ListParagraph"/>
+        <w:numPr>
+          <w:ilvl w:val="0"/>
+          <w:numId w:val="28"/>
+        </w:numPr>
+      </w:pPr>
+      <w:r>
+        <w:t>The user will then select to run debug and run a new path</w:t>
+      </w:r>
+    </w:p>
+    <w:p>
+      <w:pPr>
+        <w:pStyle w:val="ListParagraph"/>
+      </w:pPr>
+    </w:p>
+    <w:p>
+      <w:pPr>
+        <w:pStyle w:val="ListParagraph"/>
+        <w:numPr>
+          <w:ilvl w:val="0"/>
+          <w:numId w:val="28"/>
+        </w:numPr>
+      </w:pPr>
+      <w:r>
+        <w:t xml:space="preserve">The user will then see how Dstar Lite makes changes to the grid </w:t>
+      </w:r>
+    </w:p>
+    <w:p>
+      <w:pPr>
+        <w:pStyle w:val="ListParagraph"/>
+      </w:pPr>
+    </w:p>
+    <w:p>
+      <w:pPr>
+        <w:pStyle w:val="ListParagraph"/>
+        <w:numPr>
+          <w:ilvl w:val="0"/>
+          <w:numId w:val="28"/>
+        </w:numPr>
+      </w:pPr>
+      <w:r>
+        <w:t>The user will then select a different algorithm to see how it compares to Dstar Lite</w:t>
+      </w:r>
+    </w:p>
+    <w:p>
+      <w:pPr>
+        <w:pStyle w:val="ListParagraph"/>
+      </w:pPr>
+    </w:p>
+    <w:p>
+      <w:pPr>
+        <w:pStyle w:val="ListParagraph"/>
+        <w:numPr>
+          <w:ilvl w:val="0"/>
+          <w:numId w:val="28"/>
+        </w:numPr>
+      </w:pPr>
+      <w:r>
+        <w:t>Repeat step 11 until the user is finished with the application</w:t>
+      </w:r>
+    </w:p>
+    <w:p>
+      <w:pPr>
+        <w:pStyle w:val="ListParagraph"/>
+      </w:pPr>
+    </w:p>
+    <w:p>
+      <w:pPr>
+        <w:pStyle w:val="ListParagraph"/>
+        <w:numPr>
+          <w:ilvl w:val="0"/>
+          <w:numId w:val="28"/>
+        </w:numPr>
+      </w:pPr>
+      <w:r>
+        <w:t xml:space="preserve">The user can then see the times </w:t>
+      </w:r>
+      <w:r>
+        <w:t>taken for each algorithm in their own</w:t>
+      </w:r>
+      <w:r>
+        <w:t xml:space="preserve"> excel sheet</w:t>
+      </w:r>
+      <w:r>
+        <w:t>s</w:t>
+      </w:r>
+      <w:r>
+        <w:t xml:space="preserve"> </w:t>
+      </w:r>
+    </w:p>
+    <w:p>
+      <w:pPr>
+        <w:spacing w:before="0" w:after="0" w:line="240" w:lineRule="auto"/>
+        <w:jc w:val="left"/>
+      </w:pPr>
+      <w:r>
+        <w:br w:type="page"/>
+      </w:r>
+    </w:p>
+    <w:p>
+      <w:pPr>
+        <w:pStyle w:val="Heading1"/>
+      </w:pPr>
+      <w:bookmarkStart w:id="13" w:name="_Toc133343868"/>
       <w:r>
         <w:lastRenderedPageBreak/>
         <w:t>Class Diagram</w:t>
       </w:r>
-      <w:bookmarkEnd w:id="12"/>
+      <w:bookmarkEnd w:id="13"/>
     </w:p>
     <w:p>
       <w:pPr>
@@ -9948,7 +10553,7 @@
           <w:iCs w:val="0"/>
         </w:rPr>
       </w:pPr>
-      <w:bookmarkStart w:id="13" w:name="_Toc133340801"/>
+      <w:bookmarkStart w:id="14" w:name="_Toc133343903"/>
       <w:r>
         <w:rPr>
           <w:i w:val="0"/>
@@ -10042,7 +10647,7 @@
         </w:rPr>
         <w:t xml:space="preserve"> Class Diagram</w:t>
       </w:r>
-      <w:bookmarkEnd w:id="13"/>
+      <w:bookmarkEnd w:id="14"/>
     </w:p>
     <w:p>
       <w:pPr>
@@ -10057,12 +10662,12 @@
       <w:pPr>
         <w:pStyle w:val="Heading1"/>
       </w:pPr>
-      <w:bookmarkStart w:id="14" w:name="_Toc133340799"/>
+      <w:bookmarkStart w:id="15" w:name="_Toc133343869"/>
       <w:r>
         <w:lastRenderedPageBreak/>
         <w:t>CRC Cards</w:t>
       </w:r>
-      <w:bookmarkEnd w:id="14"/>
+      <w:bookmarkEnd w:id="15"/>
     </w:p>
     <w:p>
       <w:pPr>
@@ -10118,7 +10723,7 @@
           <w:iCs w:val="0"/>
         </w:rPr>
       </w:pPr>
-      <w:bookmarkStart w:id="15" w:name="_Toc133340802"/>
+      <w:bookmarkStart w:id="16" w:name="_Toc133343904"/>
       <w:r>
         <w:rPr>
           <w:i w:val="0"/>
@@ -10212,7 +10817,7 @@
         </w:rPr>
         <w:t xml:space="preserve"> CRC Card "Grid"</w:t>
       </w:r>
-      <w:bookmarkEnd w:id="15"/>
+      <w:bookmarkEnd w:id="16"/>
     </w:p>
     <w:p>
       <w:pPr>
@@ -10268,7 +10873,7 @@
           <w:iCs w:val="0"/>
         </w:rPr>
       </w:pPr>
-      <w:bookmarkStart w:id="16" w:name="_Toc133340803"/>
+      <w:bookmarkStart w:id="17" w:name="_Toc133343905"/>
       <w:r>
         <w:rPr>
           <w:i w:val="0"/>
@@ -10376,7 +10981,7 @@
         </w:rPr>
         <w:t>"</w:t>
       </w:r>
-      <w:bookmarkEnd w:id="16"/>
+      <w:bookmarkEnd w:id="17"/>
     </w:p>
     <w:p>
       <w:pPr>
@@ -10432,7 +11037,7 @@
           <w:iCs w:val="0"/>
         </w:rPr>
       </w:pPr>
-      <w:bookmarkStart w:id="17" w:name="_Toc133340804"/>
+      <w:bookmarkStart w:id="18" w:name="_Toc133343906"/>
       <w:r>
         <w:rPr>
           <w:i w:val="0"/>
@@ -10526,7 +11131,7 @@
         </w:rPr>
         <w:t xml:space="preserve"> CRC Card "Menu"</w:t>
       </w:r>
-      <w:bookmarkEnd w:id="17"/>
+      <w:bookmarkEnd w:id="18"/>
     </w:p>
     <w:p>
       <w:pPr>
@@ -10582,7 +11187,7 @@
           <w:iCs w:val="0"/>
         </w:rPr>
       </w:pPr>
-      <w:bookmarkStart w:id="18" w:name="_Toc133340805"/>
+      <w:bookmarkStart w:id="19" w:name="_Toc133343907"/>
       <w:r>
         <w:rPr>
           <w:i w:val="0"/>
@@ -10676,7 +11281,7 @@
         </w:rPr>
         <w:t xml:space="preserve"> CRC Card "Astar"</w:t>
       </w:r>
-      <w:bookmarkEnd w:id="18"/>
+      <w:bookmarkEnd w:id="19"/>
     </w:p>
     <w:p>
       <w:pPr>
@@ -10733,7 +11338,7 @@
           <w:iCs w:val="0"/>
         </w:rPr>
       </w:pPr>
-      <w:bookmarkStart w:id="19" w:name="_Toc133340806"/>
+      <w:bookmarkStart w:id="20" w:name="_Toc133343908"/>
       <w:r>
         <w:rPr>
           <w:i w:val="0"/>
@@ -10827,7 +11432,7 @@
         </w:rPr>
         <w:t xml:space="preserve"> CRC Card "Dstar Lite"</w:t>
       </w:r>
-      <w:bookmarkEnd w:id="19"/>
+      <w:bookmarkEnd w:id="20"/>
     </w:p>
     <w:p/>
     <w:p>
@@ -10884,7 +11489,7 @@
           <w:iCs w:val="0"/>
         </w:rPr>
       </w:pPr>
-      <w:bookmarkStart w:id="20" w:name="_Toc133340807"/>
+      <w:bookmarkStart w:id="21" w:name="_Toc133343909"/>
       <w:r>
         <w:rPr>
           <w:i w:val="0"/>
@@ -10978,7 +11583,7 @@
         </w:rPr>
         <w:t xml:space="preserve"> CRC Card "Dijkstras"</w:t>
       </w:r>
-      <w:bookmarkEnd w:id="20"/>
+      <w:bookmarkEnd w:id="21"/>
     </w:p>
     <w:p>
       <w:pPr>
@@ -11034,7 +11639,7 @@
           <w:iCs w:val="0"/>
         </w:rPr>
       </w:pPr>
-      <w:bookmarkStart w:id="21" w:name="_Toc133340808"/>
+      <w:bookmarkStart w:id="22" w:name="_Toc133343910"/>
       <w:r>
         <w:rPr>
           <w:i w:val="0"/>
@@ -11128,7 +11733,7 @@
         </w:rPr>
         <w:t xml:space="preserve"> CRC Card "Depth First Search"</w:t>
       </w:r>
-      <w:bookmarkEnd w:id="21"/>
+      <w:bookmarkEnd w:id="22"/>
     </w:p>
     <w:p>
       <w:pPr>
@@ -11184,7 +11789,7 @@
           <w:iCs w:val="0"/>
         </w:rPr>
       </w:pPr>
-      <w:bookmarkStart w:id="22" w:name="_Toc133340809"/>
+      <w:bookmarkStart w:id="23" w:name="_Toc133343911"/>
       <w:r>
         <w:rPr>
           <w:i w:val="0"/>
@@ -11278,7 +11883,7 @@
         </w:rPr>
         <w:t xml:space="preserve"> CRC Card "Lpa Star"</w:t>
       </w:r>
-      <w:bookmarkEnd w:id="22"/>
+      <w:bookmarkEnd w:id="23"/>
     </w:p>
     <w:p>
       <w:pPr>
@@ -11334,7 +11939,7 @@
           <w:iCs w:val="0"/>
         </w:rPr>
       </w:pPr>
-      <w:bookmarkStart w:id="23" w:name="_Toc133340810"/>
+      <w:bookmarkStart w:id="24" w:name="_Toc133343912"/>
       <w:r>
         <w:rPr>
           <w:i w:val="0"/>
@@ -11428,7 +12033,7 @@
         </w:rPr>
         <w:t xml:space="preserve"> CRC Card "Cell"</w:t>
       </w:r>
-      <w:bookmarkEnd w:id="23"/>
+      <w:bookmarkEnd w:id="24"/>
     </w:p>
     <w:p>
       <w:pPr>
@@ -11485,7 +12090,7 @@
           <w:iCs w:val="0"/>
         </w:rPr>
       </w:pPr>
-      <w:bookmarkStart w:id="24" w:name="_Toc133340811"/>
+      <w:bookmarkStart w:id="25" w:name="_Toc133343913"/>
       <w:r>
         <w:rPr>
           <w:i w:val="0"/>
@@ -11579,7 +12184,7 @@
         </w:rPr>
         <w:t xml:space="preserve">  CRC Card "Screen Size"</w:t>
       </w:r>
-      <w:bookmarkEnd w:id="24"/>
+      <w:bookmarkEnd w:id="25"/>
     </w:p>
     <w:p/>
     <w:p>
@@ -11636,7 +12241,7 @@
           <w:iCs w:val="0"/>
         </w:rPr>
       </w:pPr>
-      <w:bookmarkStart w:id="25" w:name="_Toc133340812"/>
+      <w:bookmarkStart w:id="26" w:name="_Toc133343914"/>
       <w:r>
         <w:rPr>
           <w:i w:val="0"/>
@@ -11730,7 +12335,7 @@
         </w:rPr>
         <w:t xml:space="preserve"> CRC Card "Mode"</w:t>
       </w:r>
-      <w:bookmarkEnd w:id="25"/>
+      <w:bookmarkEnd w:id="26"/>
     </w:p>
     <w:p>
       <w:pPr>
@@ -11786,7 +12391,7 @@
           <w:iCs w:val="0"/>
         </w:rPr>
       </w:pPr>
-      <w:bookmarkStart w:id="26" w:name="_Toc133340813"/>
+      <w:bookmarkStart w:id="27" w:name="_Toc133343915"/>
       <w:r>
         <w:rPr>
           <w:i w:val="0"/>
@@ -11880,7 +12485,7 @@
         </w:rPr>
         <w:t xml:space="preserve"> CRC Card "Debug"</w:t>
       </w:r>
-      <w:bookmarkEnd w:id="26"/>
+      <w:bookmarkEnd w:id="27"/>
     </w:p>
     <w:p>
       <w:pPr>
@@ -11936,7 +12541,7 @@
           <w:iCs w:val="0"/>
         </w:rPr>
       </w:pPr>
-      <w:bookmarkStart w:id="27" w:name="_Toc133340814"/>
+      <w:bookmarkStart w:id="28" w:name="_Toc133343916"/>
       <w:r>
         <w:rPr>
           <w:i w:val="0"/>
@@ -12030,7 +12635,7 @@
         </w:rPr>
         <w:t xml:space="preserve"> CRC Card "Race"</w:t>
       </w:r>
-      <w:bookmarkEnd w:id="27"/>
+      <w:bookmarkEnd w:id="28"/>
     </w:p>
     <w:p>
       <w:pPr>
@@ -12086,7 +12691,7 @@
           <w:iCs w:val="0"/>
         </w:rPr>
       </w:pPr>
-      <w:bookmarkStart w:id="28" w:name="_Toc133340815"/>
+      <w:bookmarkStart w:id="29" w:name="_Toc133343917"/>
       <w:r>
         <w:rPr>
           <w:i w:val="0"/>
@@ -12180,7 +12785,7 @@
         </w:rPr>
         <w:t xml:space="preserve"> CRC Card "Grid Size"</w:t>
       </w:r>
-      <w:bookmarkEnd w:id="28"/>
+      <w:bookmarkEnd w:id="29"/>
     </w:p>
     <w:p>
       <w:pPr>
@@ -12236,7 +12841,7 @@
           <w:iCs w:val="0"/>
         </w:rPr>
       </w:pPr>
-      <w:bookmarkStart w:id="29" w:name="_Toc133340816"/>
+      <w:bookmarkStart w:id="30" w:name="_Toc133343918"/>
       <w:r>
         <w:rPr>
           <w:i w:val="0"/>
@@ -12330,7 +12935,7 @@
         </w:rPr>
         <w:t xml:space="preserve"> CRC Card "Which Algorithm"</w:t>
       </w:r>
-      <w:bookmarkEnd w:id="29"/>
+      <w:bookmarkEnd w:id="30"/>
     </w:p>
     <w:p>
       <w:pPr>
@@ -12345,12 +12950,12 @@
       <w:pPr>
         <w:pStyle w:val="Heading1"/>
       </w:pPr>
-      <w:bookmarkStart w:id="30" w:name="_Toc133340800"/>
+      <w:bookmarkStart w:id="31" w:name="_Toc133343870"/>
       <w:r>
         <w:lastRenderedPageBreak/>
         <w:t>Sequence Diagram</w:t>
       </w:r>
-      <w:bookmarkEnd w:id="30"/>
+      <w:bookmarkEnd w:id="31"/>
     </w:p>
     <w:p>
       <w:pPr>
@@ -12407,7 +13012,7 @@
           <w:iCs w:val="0"/>
         </w:rPr>
       </w:pPr>
-      <w:bookmarkStart w:id="31" w:name="_Toc133340817"/>
+      <w:bookmarkStart w:id="32" w:name="_Toc133343919"/>
       <w:r>
         <w:rPr>
           <w:i w:val="0"/>
@@ -12501,7 +13106,476 @@
         </w:rPr>
         <w:t xml:space="preserve"> Sequence Diagram</w:t>
       </w:r>
-      <w:bookmarkEnd w:id="31"/>
+      <w:bookmarkEnd w:id="32"/>
+    </w:p>
+    <w:p>
+      <w:pPr>
+        <w:spacing w:before="0" w:after="0" w:line="240" w:lineRule="auto"/>
+        <w:jc w:val="left"/>
+      </w:pPr>
+      <w:r>
+        <w:br w:type="page"/>
+      </w:r>
+    </w:p>
+    <w:p>
+      <w:pPr>
+        <w:pStyle w:val="Heading1"/>
+      </w:pPr>
+      <w:bookmarkStart w:id="33" w:name="_Toc133343871"/>
+      <w:r>
+        <w:lastRenderedPageBreak/>
+        <w:t>Technologies</w:t>
+      </w:r>
+      <w:bookmarkEnd w:id="33"/>
+    </w:p>
+    <w:p>
+      <w:r>
+        <w:t>These are the technologies used for the completion of this application</w:t>
+      </w:r>
+    </w:p>
+    <w:tbl>
+      <w:tblPr>
+        <w:tblStyle w:val="PlainTable4"/>
+        <w:tblW w:w="0" w:type="auto"/>
+        <w:tblLook w:val="04A0" w:firstRow="1" w:lastRow="0" w:firstColumn="1" w:lastColumn="0" w:noHBand="0" w:noVBand="1"/>
+      </w:tblPr>
+      <w:tblGrid>
+        <w:gridCol w:w="4030"/>
+        <w:gridCol w:w="4986"/>
+      </w:tblGrid>
+      <w:tr>
+        <w:trPr>
+          <w:cnfStyle w:val="100000000000" w:firstRow="1" w:lastRow="0" w:firstColumn="0" w:lastColumn="0" w:oddVBand="0" w:evenVBand="0" w:oddHBand="0" w:evenHBand="0" w:firstRowFirstColumn="0" w:firstRowLastColumn="0" w:lastRowFirstColumn="0" w:lastRowLastColumn="0"/>
+        </w:trPr>
+        <w:tc>
+          <w:tcPr>
+            <w:cnfStyle w:val="001000000000" w:firstRow="0" w:lastRow="0" w:firstColumn="1" w:lastColumn="0" w:oddVBand="0" w:evenVBand="0" w:oddHBand="0" w:evenHBand="0" w:firstRowFirstColumn="0" w:firstRowLastColumn="0" w:lastRowFirstColumn="0" w:lastRowLastColumn="0"/>
+            <w:tcW w:w="4030" w:type="dxa"/>
+          </w:tcPr>
+          <w:p>
+            <w:r>
+              <w:t>Technology</w:t>
+            </w:r>
+          </w:p>
+        </w:tc>
+        <w:tc>
+          <w:tcPr>
+            <w:tcW w:w="4986" w:type="dxa"/>
+          </w:tcPr>
+          <w:p>
+            <w:pPr>
+              <w:cnfStyle w:val="100000000000" w:firstRow="1" w:lastRow="0" w:firstColumn="0" w:lastColumn="0" w:oddVBand="0" w:evenVBand="0" w:oddHBand="0" w:evenHBand="0" w:firstRowFirstColumn="0" w:firstRowLastColumn="0" w:lastRowFirstColumn="0" w:lastRowLastColumn="0"/>
+            </w:pPr>
+            <w:r>
+              <w:t>Image</w:t>
+            </w:r>
+          </w:p>
+        </w:tc>
+      </w:tr>
+      <w:tr>
+        <w:trPr>
+          <w:cnfStyle w:val="000000100000" w:firstRow="0" w:lastRow="0" w:firstColumn="0" w:lastColumn="0" w:oddVBand="0" w:evenVBand="0" w:oddHBand="1" w:evenHBand="0" w:firstRowFirstColumn="0" w:firstRowLastColumn="0" w:lastRowFirstColumn="0" w:lastRowLastColumn="0"/>
+        </w:trPr>
+        <w:tc>
+          <w:tcPr>
+            <w:cnfStyle w:val="001000000000" w:firstRow="0" w:lastRow="0" w:firstColumn="1" w:lastColumn="0" w:oddVBand="0" w:evenVBand="0" w:oddHBand="0" w:evenHBand="0" w:firstRowFirstColumn="0" w:firstRowLastColumn="0" w:lastRowFirstColumn="0" w:lastRowLastColumn="0"/>
+            <w:tcW w:w="4030" w:type="dxa"/>
+          </w:tcPr>
+          <w:p>
+            <w:pPr>
+              <w:rPr>
+                <w:b w:val="0"/>
+                <w:bCs w:val="0"/>
+              </w:rPr>
+            </w:pPr>
+            <w:r>
+              <w:rPr>
+                <w:b w:val="0"/>
+                <w:bCs w:val="0"/>
+              </w:rPr>
+              <w:t>SFML 2.5.1</w:t>
+            </w:r>
+          </w:p>
+        </w:tc>
+        <w:tc>
+          <w:tcPr>
+            <w:tcW w:w="4986" w:type="dxa"/>
+          </w:tcPr>
+          <w:p>
+            <w:pPr>
+              <w:cnfStyle w:val="000000100000" w:firstRow="0" w:lastRow="0" w:firstColumn="0" w:lastColumn="0" w:oddVBand="0" w:evenVBand="0" w:oddHBand="1" w:evenHBand="0" w:firstRowFirstColumn="0" w:firstRowLastColumn="0" w:lastRowFirstColumn="0" w:lastRowLastColumn="0"/>
+            </w:pPr>
+            <w:r>
+              <w:rPr>
+                <w:noProof/>
+              </w:rPr>
+              <w:drawing>
+                <wp:inline distT="0" distB="0" distL="0" distR="0" wp14:anchorId="09A9E10E" wp14:editId="36D40482">
+                  <wp:extent cx="3026166" cy="1019175"/>
+                  <wp:effectExtent l="0" t="0" r="3175" b="0"/>
+                  <wp:docPr id="514554130" name="Picture 4"/>
+                  <wp:cNvGraphicFramePr>
+                    <a:graphicFrameLocks xmlns:a="http://schemas.openxmlformats.org/drawingml/2006/main" noChangeAspect="1"/>
+                  </wp:cNvGraphicFramePr>
+                  <a:graphic xmlns:a="http://schemas.openxmlformats.org/drawingml/2006/main">
+                    <a:graphicData uri="http://schemas.openxmlformats.org/drawingml/2006/picture">
+                      <pic:pic xmlns:pic="http://schemas.openxmlformats.org/drawingml/2006/picture">
+                        <pic:nvPicPr>
+                          <pic:cNvPr id="0" name="Picture 7"/>
+                          <pic:cNvPicPr>
+                            <a:picLocks noChangeAspect="1" noChangeArrowheads="1"/>
+                          </pic:cNvPicPr>
+                        </pic:nvPicPr>
+                        <pic:blipFill>
+                          <a:blip r:embed="rId68">
+                            <a:extLst>
+                              <a:ext uri="{28A0092B-C50C-407E-A947-70E740481C1C}">
+                                <a14:useLocalDpi xmlns:a14="http://schemas.microsoft.com/office/drawing/2010/main" val="0"/>
+                              </a:ext>
+                            </a:extLst>
+                          </a:blip>
+                          <a:srcRect/>
+                          <a:stretch>
+                            <a:fillRect/>
+                          </a:stretch>
+                        </pic:blipFill>
+                        <pic:spPr bwMode="auto">
+                          <a:xfrm>
+                            <a:off x="0" y="0"/>
+                            <a:ext cx="3030498" cy="1020634"/>
+                          </a:xfrm>
+                          <a:prstGeom prst="rect">
+                            <a:avLst/>
+                          </a:prstGeom>
+                          <a:noFill/>
+                          <a:ln>
+                            <a:noFill/>
+                          </a:ln>
+                        </pic:spPr>
+                      </pic:pic>
+                    </a:graphicData>
+                  </a:graphic>
+                </wp:inline>
+              </w:drawing>
+            </w:r>
+          </w:p>
+        </w:tc>
+      </w:tr>
+      <w:tr>
+        <w:tc>
+          <w:tcPr>
+            <w:cnfStyle w:val="001000000000" w:firstRow="0" w:lastRow="0" w:firstColumn="1" w:lastColumn="0" w:oddVBand="0" w:evenVBand="0" w:oddHBand="0" w:evenHBand="0" w:firstRowFirstColumn="0" w:firstRowLastColumn="0" w:lastRowFirstColumn="0" w:lastRowLastColumn="0"/>
+            <w:tcW w:w="4030" w:type="dxa"/>
+          </w:tcPr>
+          <w:p>
+            <w:pPr>
+              <w:rPr>
+                <w:b w:val="0"/>
+                <w:bCs w:val="0"/>
+              </w:rPr>
+            </w:pPr>
+            <w:r>
+              <w:rPr>
+                <w:b w:val="0"/>
+                <w:bCs w:val="0"/>
+              </w:rPr>
+              <w:t>C++</w:t>
+            </w:r>
+          </w:p>
+        </w:tc>
+        <w:tc>
+          <w:tcPr>
+            <w:tcW w:w="4986" w:type="dxa"/>
+          </w:tcPr>
+          <w:p>
+            <w:pPr>
+              <w:cnfStyle w:val="000000000000" w:firstRow="0" w:lastRow="0" w:firstColumn="0" w:lastColumn="0" w:oddVBand="0" w:evenVBand="0" w:oddHBand="0" w:evenHBand="0" w:firstRowFirstColumn="0" w:firstRowLastColumn="0" w:lastRowFirstColumn="0" w:lastRowLastColumn="0"/>
+            </w:pPr>
+            <w:r>
+              <w:rPr>
+                <w:noProof/>
+              </w:rPr>
+              <w:drawing>
+                <wp:inline distT="0" distB="0" distL="0" distR="0" wp14:anchorId="25C90A30" wp14:editId="43D12744">
+                  <wp:extent cx="1647825" cy="1849917"/>
+                  <wp:effectExtent l="0" t="0" r="0" b="0"/>
+                  <wp:docPr id="1534939493" name="Picture 3"/>
+                  <wp:cNvGraphicFramePr>
+                    <a:graphicFrameLocks xmlns:a="http://schemas.openxmlformats.org/drawingml/2006/main" noChangeAspect="1"/>
+                  </wp:cNvGraphicFramePr>
+                  <a:graphic xmlns:a="http://schemas.openxmlformats.org/drawingml/2006/main">
+                    <a:graphicData uri="http://schemas.openxmlformats.org/drawingml/2006/picture">
+                      <pic:pic xmlns:pic="http://schemas.openxmlformats.org/drawingml/2006/picture">
+                        <pic:nvPicPr>
+                          <pic:cNvPr id="0" name="Picture 5"/>
+                          <pic:cNvPicPr>
+                            <a:picLocks noChangeAspect="1" noChangeArrowheads="1"/>
+                          </pic:cNvPicPr>
+                        </pic:nvPicPr>
+                        <pic:blipFill>
+                          <a:blip r:embed="rId69">
+                            <a:extLst>
+                              <a:ext uri="{28A0092B-C50C-407E-A947-70E740481C1C}">
+                                <a14:useLocalDpi xmlns:a14="http://schemas.microsoft.com/office/drawing/2010/main" val="0"/>
+                              </a:ext>
+                            </a:extLst>
+                          </a:blip>
+                          <a:srcRect/>
+                          <a:stretch>
+                            <a:fillRect/>
+                          </a:stretch>
+                        </pic:blipFill>
+                        <pic:spPr bwMode="auto">
+                          <a:xfrm>
+                            <a:off x="0" y="0"/>
+                            <a:ext cx="1651646" cy="1854206"/>
+                          </a:xfrm>
+                          <a:prstGeom prst="rect">
+                            <a:avLst/>
+                          </a:prstGeom>
+                          <a:noFill/>
+                          <a:ln>
+                            <a:noFill/>
+                          </a:ln>
+                        </pic:spPr>
+                      </pic:pic>
+                    </a:graphicData>
+                  </a:graphic>
+                </wp:inline>
+              </w:drawing>
+            </w:r>
+          </w:p>
+        </w:tc>
+      </w:tr>
+      <w:tr>
+        <w:trPr>
+          <w:cnfStyle w:val="000000100000" w:firstRow="0" w:lastRow="0" w:firstColumn="0" w:lastColumn="0" w:oddVBand="0" w:evenVBand="0" w:oddHBand="1" w:evenHBand="0" w:firstRowFirstColumn="0" w:firstRowLastColumn="0" w:lastRowFirstColumn="0" w:lastRowLastColumn="0"/>
+        </w:trPr>
+        <w:tc>
+          <w:tcPr>
+            <w:cnfStyle w:val="001000000000" w:firstRow="0" w:lastRow="0" w:firstColumn="1" w:lastColumn="0" w:oddVBand="0" w:evenVBand="0" w:oddHBand="0" w:evenHBand="0" w:firstRowFirstColumn="0" w:firstRowLastColumn="0" w:lastRowFirstColumn="0" w:lastRowLastColumn="0"/>
+            <w:tcW w:w="4030" w:type="dxa"/>
+          </w:tcPr>
+          <w:p>
+            <w:pPr>
+              <w:rPr>
+                <w:b w:val="0"/>
+                <w:bCs w:val="0"/>
+              </w:rPr>
+            </w:pPr>
+            <w:r>
+              <w:rPr>
+                <w:b w:val="0"/>
+                <w:bCs w:val="0"/>
+              </w:rPr>
+              <w:t>Visual Studio 2022</w:t>
+            </w:r>
+          </w:p>
+        </w:tc>
+        <w:tc>
+          <w:tcPr>
+            <w:tcW w:w="4986" w:type="dxa"/>
+          </w:tcPr>
+          <w:p>
+            <w:pPr>
+              <w:cnfStyle w:val="000000100000" w:firstRow="0" w:lastRow="0" w:firstColumn="0" w:lastColumn="0" w:oddVBand="0" w:evenVBand="0" w:oddHBand="1" w:evenHBand="0" w:firstRowFirstColumn="0" w:firstRowLastColumn="0" w:lastRowFirstColumn="0" w:lastRowLastColumn="0"/>
+            </w:pPr>
+            <w:r>
+              <w:rPr>
+                <w:noProof/>
+              </w:rPr>
+              <w:drawing>
+                <wp:inline distT="0" distB="0" distL="0" distR="0" wp14:anchorId="060C6E31" wp14:editId="04659553">
+                  <wp:extent cx="1743075" cy="1657350"/>
+                  <wp:effectExtent l="0" t="0" r="9525" b="0"/>
+                  <wp:docPr id="1233985478" name="Picture 2"/>
+                  <wp:cNvGraphicFramePr>
+                    <a:graphicFrameLocks xmlns:a="http://schemas.openxmlformats.org/drawingml/2006/main" noChangeAspect="1"/>
+                  </wp:cNvGraphicFramePr>
+                  <a:graphic xmlns:a="http://schemas.openxmlformats.org/drawingml/2006/main">
+                    <a:graphicData uri="http://schemas.openxmlformats.org/drawingml/2006/picture">
+                      <pic:pic xmlns:pic="http://schemas.openxmlformats.org/drawingml/2006/picture">
+                        <pic:nvPicPr>
+                          <pic:cNvPr id="0" name="Picture 3"/>
+                          <pic:cNvPicPr>
+                            <a:picLocks noChangeAspect="1" noChangeArrowheads="1"/>
+                          </pic:cNvPicPr>
+                        </pic:nvPicPr>
+                        <pic:blipFill>
+                          <a:blip r:embed="rId70">
+                            <a:extLst>
+                              <a:ext uri="{28A0092B-C50C-407E-A947-70E740481C1C}">
+                                <a14:useLocalDpi xmlns:a14="http://schemas.microsoft.com/office/drawing/2010/main" val="0"/>
+                              </a:ext>
+                            </a:extLst>
+                          </a:blip>
+                          <a:srcRect/>
+                          <a:stretch>
+                            <a:fillRect/>
+                          </a:stretch>
+                        </pic:blipFill>
+                        <pic:spPr bwMode="auto">
+                          <a:xfrm>
+                            <a:off x="0" y="0"/>
+                            <a:ext cx="1743075" cy="1657350"/>
+                          </a:xfrm>
+                          <a:prstGeom prst="rect">
+                            <a:avLst/>
+                          </a:prstGeom>
+                          <a:noFill/>
+                          <a:ln>
+                            <a:noFill/>
+                          </a:ln>
+                        </pic:spPr>
+                      </pic:pic>
+                    </a:graphicData>
+                  </a:graphic>
+                </wp:inline>
+              </w:drawing>
+            </w:r>
+          </w:p>
+        </w:tc>
+      </w:tr>
+      <w:tr>
+        <w:tc>
+          <w:tcPr>
+            <w:cnfStyle w:val="001000000000" w:firstRow="0" w:lastRow="0" w:firstColumn="1" w:lastColumn="0" w:oddVBand="0" w:evenVBand="0" w:oddHBand="0" w:evenHBand="0" w:firstRowFirstColumn="0" w:firstRowLastColumn="0" w:lastRowFirstColumn="0" w:lastRowLastColumn="0"/>
+            <w:tcW w:w="4030" w:type="dxa"/>
+          </w:tcPr>
+          <w:p>
+            <w:pPr>
+              <w:rPr>
+                <w:b w:val="0"/>
+                <w:bCs w:val="0"/>
+              </w:rPr>
+            </w:pPr>
+            <w:r>
+              <w:rPr>
+                <w:b w:val="0"/>
+                <w:bCs w:val="0"/>
+              </w:rPr>
+              <w:t>Excel</w:t>
+            </w:r>
+          </w:p>
+        </w:tc>
+        <w:tc>
+          <w:tcPr>
+            <w:tcW w:w="4986" w:type="dxa"/>
+          </w:tcPr>
+          <w:p>
+            <w:pPr>
+              <w:keepNext/>
+              <w:cnfStyle w:val="000000000000" w:firstRow="0" w:lastRow="0" w:firstColumn="0" w:lastColumn="0" w:oddVBand="0" w:evenVBand="0" w:oddHBand="0" w:evenHBand="0" w:firstRowFirstColumn="0" w:firstRowLastColumn="0" w:lastRowFirstColumn="0" w:lastRowLastColumn="0"/>
+            </w:pPr>
+            <w:r>
+              <w:rPr>
+                <w:noProof/>
+              </w:rPr>
+              <w:drawing>
+                <wp:inline distT="0" distB="0" distL="0" distR="0" wp14:anchorId="14FC4B18" wp14:editId="00130799">
+                  <wp:extent cx="2247900" cy="1450258"/>
+                  <wp:effectExtent l="0" t="0" r="0" b="0"/>
+                  <wp:docPr id="819510117" name="Picture 1"/>
+                  <wp:cNvGraphicFramePr>
+                    <a:graphicFrameLocks xmlns:a="http://schemas.openxmlformats.org/drawingml/2006/main" noChangeAspect="1"/>
+                  </wp:cNvGraphicFramePr>
+                  <a:graphic xmlns:a="http://schemas.openxmlformats.org/drawingml/2006/main">
+                    <a:graphicData uri="http://schemas.openxmlformats.org/drawingml/2006/picture">
+                      <pic:pic xmlns:pic="http://schemas.openxmlformats.org/drawingml/2006/picture">
+                        <pic:nvPicPr>
+                          <pic:cNvPr id="0" name="Picture 1"/>
+                          <pic:cNvPicPr>
+                            <a:picLocks noChangeAspect="1" noChangeArrowheads="1"/>
+                          </pic:cNvPicPr>
+                        </pic:nvPicPr>
+                        <pic:blipFill>
+                          <a:blip r:embed="rId71">
+                            <a:extLst>
+                              <a:ext uri="{28A0092B-C50C-407E-A947-70E740481C1C}">
+                                <a14:useLocalDpi xmlns:a14="http://schemas.microsoft.com/office/drawing/2010/main" val="0"/>
+                              </a:ext>
+                            </a:extLst>
+                          </a:blip>
+                          <a:srcRect/>
+                          <a:stretch>
+                            <a:fillRect/>
+                          </a:stretch>
+                        </pic:blipFill>
+                        <pic:spPr bwMode="auto">
+                          <a:xfrm>
+                            <a:off x="0" y="0"/>
+                            <a:ext cx="2259866" cy="1457978"/>
+                          </a:xfrm>
+                          <a:prstGeom prst="rect">
+                            <a:avLst/>
+                          </a:prstGeom>
+                          <a:noFill/>
+                          <a:ln>
+                            <a:noFill/>
+                          </a:ln>
+                        </pic:spPr>
+                      </pic:pic>
+                    </a:graphicData>
+                  </a:graphic>
+                </wp:inline>
+              </w:drawing>
+            </w:r>
+          </w:p>
+        </w:tc>
+      </w:tr>
+    </w:tbl>
+    <w:p>
+      <w:pPr>
+        <w:pStyle w:val="Caption"/>
+        <w:jc w:val="center"/>
+      </w:pPr>
+      <w:bookmarkStart w:id="34" w:name="_Toc133343902"/>
+      <w:r>
+        <w:t xml:space="preserve">Table </w:t>
+      </w:r>
+      <w:r>
+        <w:fldChar w:fldCharType="begin"/>
+      </w:r>
+      <w:r>
+        <w:instrText xml:space="preserve"> STYLEREF 1 \s </w:instrText>
+      </w:r>
+      <w:r>
+        <w:fldChar w:fldCharType="separate"/>
+      </w:r>
+      <w:r>
+        <w:rPr>
+          <w:noProof/>
+        </w:rPr>
+        <w:t>6</w:t>
+      </w:r>
+      <w:r>
+        <w:fldChar w:fldCharType="end"/>
+      </w:r>
+      <w:r>
+        <w:noBreakHyphen/>
+      </w:r>
+      <w:r>
+        <w:fldChar w:fldCharType="begin"/>
+      </w:r>
+      <w:r>
+        <w:instrText xml:space="preserve"> SEQ Table \* ARABIC \s 1 </w:instrText>
+      </w:r>
+      <w:r>
+        <w:fldChar w:fldCharType="separate"/>
+      </w:r>
+      <w:r>
+        <w:rPr>
+          <w:noProof/>
+        </w:rPr>
+        <w:t>1</w:t>
+      </w:r>
+      <w:r>
+        <w:fldChar w:fldCharType="end"/>
+      </w:r>
+      <w:r>
+        <w:t>Technologies used</w:t>
+      </w:r>
+      <w:bookmarkEnd w:id="34"/>
     </w:p>
     <w:sectPr>
       <w:pgSz w:w="11906" w:h="16838"/>
@@ -12967,6 +14041,95 @@
     </w:lvl>
   </w:abstractNum>
   <w:abstractNum w:abstractNumId="3" w15:restartNumberingAfterBreak="0">
+    <w:nsid w:val="144C5619"/>
+    <w:multiLevelType w:val="hybridMultilevel"/>
+    <w:tmpl w:val="24345F5C"/>
+    <w:lvl w:ilvl="0" w:tplc="1809000F">
+      <w:start w:val="1"/>
+      <w:numFmt w:val="decimal"/>
+      <w:lvlText w:val="%1."/>
+      <w:lvlJc w:val="left"/>
+      <w:pPr>
+        <w:ind w:left="720" w:hanging="360"/>
+      </w:pPr>
+      <w:rPr>
+        <w:rFonts w:hint="default"/>
+      </w:rPr>
+    </w:lvl>
+    <w:lvl w:ilvl="1" w:tplc="18090019" w:tentative="1">
+      <w:start w:val="1"/>
+      <w:numFmt w:val="lowerLetter"/>
+      <w:lvlText w:val="%2."/>
+      <w:lvlJc w:val="left"/>
+      <w:pPr>
+        <w:ind w:left="1440" w:hanging="360"/>
+      </w:pPr>
+    </w:lvl>
+    <w:lvl w:ilvl="2" w:tplc="1809001B" w:tentative="1">
+      <w:start w:val="1"/>
+      <w:numFmt w:val="lowerRoman"/>
+      <w:lvlText w:val="%3."/>
+      <w:lvlJc w:val="right"/>
+      <w:pPr>
+        <w:ind w:left="2160" w:hanging="180"/>
+      </w:pPr>
+    </w:lvl>
+    <w:lvl w:ilvl="3" w:tplc="1809000F" w:tentative="1">
+      <w:start w:val="1"/>
+      <w:numFmt w:val="decimal"/>
+      <w:lvlText w:val="%4."/>
+      <w:lvlJc w:val="left"/>
+      <w:pPr>
+        <w:ind w:left="2880" w:hanging="360"/>
+      </w:pPr>
+    </w:lvl>
+    <w:lvl w:ilvl="4" w:tplc="18090019" w:tentative="1">
+      <w:start w:val="1"/>
+      <w:numFmt w:val="lowerLetter"/>
+      <w:lvlText w:val="%5."/>
+      <w:lvlJc w:val="left"/>
+      <w:pPr>
+        <w:ind w:left="3600" w:hanging="360"/>
+      </w:pPr>
+    </w:lvl>
+    <w:lvl w:ilvl="5" w:tplc="1809001B" w:tentative="1">
+      <w:start w:val="1"/>
+      <w:numFmt w:val="lowerRoman"/>
+      <w:lvlText w:val="%6."/>
+      <w:lvlJc w:val="right"/>
+      <w:pPr>
+        <w:ind w:left="4320" w:hanging="180"/>
+      </w:pPr>
+    </w:lvl>
+    <w:lvl w:ilvl="6" w:tplc="1809000F" w:tentative="1">
+      <w:start w:val="1"/>
+      <w:numFmt w:val="decimal"/>
+      <w:lvlText w:val="%7."/>
+      <w:lvlJc w:val="left"/>
+      <w:pPr>
+        <w:ind w:left="5040" w:hanging="360"/>
+      </w:pPr>
+    </w:lvl>
+    <w:lvl w:ilvl="7" w:tplc="18090019" w:tentative="1">
+      <w:start w:val="1"/>
+      <w:numFmt w:val="lowerLetter"/>
+      <w:lvlText w:val="%8."/>
+      <w:lvlJc w:val="left"/>
+      <w:pPr>
+        <w:ind w:left="5760" w:hanging="360"/>
+      </w:pPr>
+    </w:lvl>
+    <w:lvl w:ilvl="8" w:tplc="1809001B" w:tentative="1">
+      <w:start w:val="1"/>
+      <w:numFmt w:val="lowerRoman"/>
+      <w:lvlText w:val="%9."/>
+      <w:lvlJc w:val="right"/>
+      <w:pPr>
+        <w:ind w:left="6480" w:hanging="180"/>
+      </w:pPr>
+    </w:lvl>
+  </w:abstractNum>
+  <w:abstractNum w:abstractNumId="4" w15:restartNumberingAfterBreak="0">
     <w:nsid w:val="188B3C0F"/>
     <w:multiLevelType w:val="multilevel"/>
     <w:tmpl w:val="8CF4008C"/>
@@ -13115,7 +14278,7 @@
       </w:rPr>
     </w:lvl>
   </w:abstractNum>
-  <w:abstractNum w:abstractNumId="4" w15:restartNumberingAfterBreak="0">
+  <w:abstractNum w:abstractNumId="5" w15:restartNumberingAfterBreak="0">
     <w:nsid w:val="1969776D"/>
     <w:multiLevelType w:val="multilevel"/>
     <w:tmpl w:val="C24A115A"/>
@@ -13264,7 +14427,7 @@
       </w:rPr>
     </w:lvl>
   </w:abstractNum>
-  <w:abstractNum w:abstractNumId="5" w15:restartNumberingAfterBreak="0">
+  <w:abstractNum w:abstractNumId="6" w15:restartNumberingAfterBreak="0">
     <w:nsid w:val="22BC4915"/>
     <w:multiLevelType w:val="hybridMultilevel"/>
     <w:tmpl w:val="72D60D60"/>
@@ -13353,7 +14516,7 @@
       </w:pPr>
     </w:lvl>
   </w:abstractNum>
-  <w:abstractNum w:abstractNumId="6" w15:restartNumberingAfterBreak="0">
+  <w:abstractNum w:abstractNumId="7" w15:restartNumberingAfterBreak="0">
     <w:nsid w:val="270E02DC"/>
     <w:multiLevelType w:val="multilevel"/>
     <w:tmpl w:val="E236DFDC"/>
@@ -13502,7 +14665,7 @@
       </w:rPr>
     </w:lvl>
   </w:abstractNum>
-  <w:abstractNum w:abstractNumId="7" w15:restartNumberingAfterBreak="0">
+  <w:abstractNum w:abstractNumId="8" w15:restartNumberingAfterBreak="0">
     <w:nsid w:val="2C1A1CE6"/>
     <w:multiLevelType w:val="multilevel"/>
     <w:tmpl w:val="BAC0F534"/>
@@ -13651,7 +14814,7 @@
       </w:rPr>
     </w:lvl>
   </w:abstractNum>
-  <w:abstractNum w:abstractNumId="8" w15:restartNumberingAfterBreak="0">
+  <w:abstractNum w:abstractNumId="9" w15:restartNumberingAfterBreak="0">
     <w:nsid w:val="2D9C703B"/>
     <w:multiLevelType w:val="hybridMultilevel"/>
     <w:tmpl w:val="5BBC9F0C"/>
@@ -13740,7 +14903,7 @@
       </w:pPr>
     </w:lvl>
   </w:abstractNum>
-  <w:abstractNum w:abstractNumId="9" w15:restartNumberingAfterBreak="0">
+  <w:abstractNum w:abstractNumId="10" w15:restartNumberingAfterBreak="0">
     <w:nsid w:val="3A726288"/>
     <w:multiLevelType w:val="multilevel"/>
     <w:tmpl w:val="A6520288"/>
@@ -13889,7 +15052,7 @@
       </w:rPr>
     </w:lvl>
   </w:abstractNum>
-  <w:abstractNum w:abstractNumId="10" w15:restartNumberingAfterBreak="0">
+  <w:abstractNum w:abstractNumId="11" w15:restartNumberingAfterBreak="0">
     <w:nsid w:val="3E2F631F"/>
     <w:multiLevelType w:val="hybridMultilevel"/>
     <w:tmpl w:val="B8B0CC92"/>
@@ -13978,7 +15141,7 @@
       </w:pPr>
     </w:lvl>
   </w:abstractNum>
-  <w:abstractNum w:abstractNumId="11" w15:restartNumberingAfterBreak="0">
+  <w:abstractNum w:abstractNumId="12" w15:restartNumberingAfterBreak="0">
     <w:nsid w:val="3E481F8E"/>
     <w:multiLevelType w:val="multilevel"/>
     <w:tmpl w:val="BD9697B2"/>
@@ -14127,7 +15290,7 @@
       </w:rPr>
     </w:lvl>
   </w:abstractNum>
-  <w:abstractNum w:abstractNumId="12" w15:restartNumberingAfterBreak="0">
+  <w:abstractNum w:abstractNumId="13" w15:restartNumberingAfterBreak="0">
     <w:nsid w:val="3F3F18EB"/>
     <w:multiLevelType w:val="multilevel"/>
     <w:tmpl w:val="2D3E19D8"/>
@@ -14276,7 +15439,7 @@
       </w:rPr>
     </w:lvl>
   </w:abstractNum>
-  <w:abstractNum w:abstractNumId="13" w15:restartNumberingAfterBreak="0">
+  <w:abstractNum w:abstractNumId="14" w15:restartNumberingAfterBreak="0">
     <w:nsid w:val="3FDB0915"/>
     <w:multiLevelType w:val="hybridMultilevel"/>
     <w:tmpl w:val="6172AF28"/>
@@ -14365,7 +15528,7 @@
       </w:pPr>
     </w:lvl>
   </w:abstractNum>
-  <w:abstractNum w:abstractNumId="14" w15:restartNumberingAfterBreak="0">
+  <w:abstractNum w:abstractNumId="15" w15:restartNumberingAfterBreak="0">
     <w:nsid w:val="41477993"/>
     <w:multiLevelType w:val="multilevel"/>
     <w:tmpl w:val="7EFE3D28"/>
@@ -14514,7 +15677,7 @@
       </w:rPr>
     </w:lvl>
   </w:abstractNum>
-  <w:abstractNum w:abstractNumId="15" w15:restartNumberingAfterBreak="0">
+  <w:abstractNum w:abstractNumId="16" w15:restartNumberingAfterBreak="0">
     <w:nsid w:val="469164DF"/>
     <w:multiLevelType w:val="hybridMultilevel"/>
     <w:tmpl w:val="713C81DA"/>
@@ -14603,7 +15766,96 @@
       </w:pPr>
     </w:lvl>
   </w:abstractNum>
-  <w:abstractNum w:abstractNumId="16" w15:restartNumberingAfterBreak="0">
+  <w:abstractNum w:abstractNumId="17" w15:restartNumberingAfterBreak="0">
+    <w:nsid w:val="4E9F5DC1"/>
+    <w:multiLevelType w:val="hybridMultilevel"/>
+    <w:tmpl w:val="975E80E4"/>
+    <w:lvl w:ilvl="0" w:tplc="1809000F">
+      <w:start w:val="1"/>
+      <w:numFmt w:val="decimal"/>
+      <w:lvlText w:val="%1."/>
+      <w:lvlJc w:val="left"/>
+      <w:pPr>
+        <w:ind w:left="720" w:hanging="360"/>
+      </w:pPr>
+      <w:rPr>
+        <w:rFonts w:hint="default"/>
+      </w:rPr>
+    </w:lvl>
+    <w:lvl w:ilvl="1" w:tplc="18090019" w:tentative="1">
+      <w:start w:val="1"/>
+      <w:numFmt w:val="lowerLetter"/>
+      <w:lvlText w:val="%2."/>
+      <w:lvlJc w:val="left"/>
+      <w:pPr>
+        <w:ind w:left="1440" w:hanging="360"/>
+      </w:pPr>
+    </w:lvl>
+    <w:lvl w:ilvl="2" w:tplc="1809001B" w:tentative="1">
+      <w:start w:val="1"/>
+      <w:numFmt w:val="lowerRoman"/>
+      <w:lvlText w:val="%3."/>
+      <w:lvlJc w:val="right"/>
+      <w:pPr>
+        <w:ind w:left="2160" w:hanging="180"/>
+      </w:pPr>
+    </w:lvl>
+    <w:lvl w:ilvl="3" w:tplc="1809000F" w:tentative="1">
+      <w:start w:val="1"/>
+      <w:numFmt w:val="decimal"/>
+      <w:lvlText w:val="%4."/>
+      <w:lvlJc w:val="left"/>
+      <w:pPr>
+        <w:ind w:left="2880" w:hanging="360"/>
+      </w:pPr>
+    </w:lvl>
+    <w:lvl w:ilvl="4" w:tplc="18090019" w:tentative="1">
+      <w:start w:val="1"/>
+      <w:numFmt w:val="lowerLetter"/>
+      <w:lvlText w:val="%5."/>
+      <w:lvlJc w:val="left"/>
+      <w:pPr>
+        <w:ind w:left="3600" w:hanging="360"/>
+      </w:pPr>
+    </w:lvl>
+    <w:lvl w:ilvl="5" w:tplc="1809001B" w:tentative="1">
+      <w:start w:val="1"/>
+      <w:numFmt w:val="lowerRoman"/>
+      <w:lvlText w:val="%6."/>
+      <w:lvlJc w:val="right"/>
+      <w:pPr>
+        <w:ind w:left="4320" w:hanging="180"/>
+      </w:pPr>
+    </w:lvl>
+    <w:lvl w:ilvl="6" w:tplc="1809000F" w:tentative="1">
+      <w:start w:val="1"/>
+      <w:numFmt w:val="decimal"/>
+      <w:lvlText w:val="%7."/>
+      <w:lvlJc w:val="left"/>
+      <w:pPr>
+        <w:ind w:left="5040" w:hanging="360"/>
+      </w:pPr>
+    </w:lvl>
+    <w:lvl w:ilvl="7" w:tplc="18090019" w:tentative="1">
+      <w:start w:val="1"/>
+      <w:numFmt w:val="lowerLetter"/>
+      <w:lvlText w:val="%8."/>
+      <w:lvlJc w:val="left"/>
+      <w:pPr>
+        <w:ind w:left="5760" w:hanging="360"/>
+      </w:pPr>
+    </w:lvl>
+    <w:lvl w:ilvl="8" w:tplc="1809001B" w:tentative="1">
+      <w:start w:val="1"/>
+      <w:numFmt w:val="lowerRoman"/>
+      <w:lvlText w:val="%9."/>
+      <w:lvlJc w:val="right"/>
+      <w:pPr>
+        <w:ind w:left="6480" w:hanging="180"/>
+      </w:pPr>
+    </w:lvl>
+  </w:abstractNum>
+  <w:abstractNum w:abstractNumId="18" w15:restartNumberingAfterBreak="0">
     <w:nsid w:val="5EA53BDE"/>
     <w:multiLevelType w:val="multilevel"/>
     <w:tmpl w:val="E4504F12"/>
@@ -14752,7 +16004,7 @@
       </w:rPr>
     </w:lvl>
   </w:abstractNum>
-  <w:abstractNum w:abstractNumId="17" w15:restartNumberingAfterBreak="0">
+  <w:abstractNum w:abstractNumId="19" w15:restartNumberingAfterBreak="0">
     <w:nsid w:val="62E37CC6"/>
     <w:multiLevelType w:val="multilevel"/>
     <w:tmpl w:val="02583AB6"/>
@@ -14892,7 +16144,7 @@
       </w:rPr>
     </w:lvl>
   </w:abstractNum>
-  <w:abstractNum w:abstractNumId="18" w15:restartNumberingAfterBreak="0">
+  <w:abstractNum w:abstractNumId="20" w15:restartNumberingAfterBreak="0">
     <w:nsid w:val="634218E0"/>
     <w:multiLevelType w:val="multilevel"/>
     <w:tmpl w:val="18E2F8F2"/>
@@ -15041,7 +16293,7 @@
       </w:rPr>
     </w:lvl>
   </w:abstractNum>
-  <w:abstractNum w:abstractNumId="19" w15:restartNumberingAfterBreak="0">
+  <w:abstractNum w:abstractNumId="21" w15:restartNumberingAfterBreak="0">
     <w:nsid w:val="638B1BF4"/>
     <w:multiLevelType w:val="multilevel"/>
     <w:tmpl w:val="273A3D06"/>
@@ -15190,7 +16442,7 @@
       </w:rPr>
     </w:lvl>
   </w:abstractNum>
-  <w:abstractNum w:abstractNumId="20" w15:restartNumberingAfterBreak="0">
+  <w:abstractNum w:abstractNumId="22" w15:restartNumberingAfterBreak="0">
     <w:nsid w:val="65C50FEC"/>
     <w:multiLevelType w:val="hybridMultilevel"/>
     <w:tmpl w:val="CB8A110C"/>
@@ -15279,7 +16531,7 @@
       </w:pPr>
     </w:lvl>
   </w:abstractNum>
-  <w:abstractNum w:abstractNumId="21" w15:restartNumberingAfterBreak="0">
+  <w:abstractNum w:abstractNumId="23" w15:restartNumberingAfterBreak="0">
     <w:nsid w:val="689D1D1F"/>
     <w:multiLevelType w:val="hybridMultilevel"/>
     <w:tmpl w:val="81D65A3E"/>
@@ -15368,7 +16620,7 @@
       </w:pPr>
     </w:lvl>
   </w:abstractNum>
-  <w:abstractNum w:abstractNumId="22" w15:restartNumberingAfterBreak="0">
+  <w:abstractNum w:abstractNumId="24" w15:restartNumberingAfterBreak="0">
     <w:nsid w:val="6B585873"/>
     <w:multiLevelType w:val="hybridMultilevel"/>
     <w:tmpl w:val="B56A374E"/>
@@ -15459,7 +16711,7 @@
       </w:pPr>
     </w:lvl>
   </w:abstractNum>
-  <w:abstractNum w:abstractNumId="23" w15:restartNumberingAfterBreak="0">
+  <w:abstractNum w:abstractNumId="25" w15:restartNumberingAfterBreak="0">
     <w:nsid w:val="6FCC4780"/>
     <w:multiLevelType w:val="hybridMultilevel"/>
     <w:tmpl w:val="2E3C17F2"/>
@@ -15548,7 +16800,7 @@
       </w:pPr>
     </w:lvl>
   </w:abstractNum>
-  <w:abstractNum w:abstractNumId="24" w15:restartNumberingAfterBreak="0">
+  <w:abstractNum w:abstractNumId="26" w15:restartNumberingAfterBreak="0">
     <w:nsid w:val="74967EE5"/>
     <w:multiLevelType w:val="multilevel"/>
     <w:tmpl w:val="C1B26516"/>
@@ -15697,7 +16949,7 @@
       </w:rPr>
     </w:lvl>
   </w:abstractNum>
-  <w:abstractNum w:abstractNumId="25" w15:restartNumberingAfterBreak="0">
+  <w:abstractNum w:abstractNumId="27" w15:restartNumberingAfterBreak="0">
     <w:nsid w:val="76864E66"/>
     <w:multiLevelType w:val="multilevel"/>
     <w:tmpl w:val="D6C499C0"/>
@@ -15846,7 +17098,7 @@
       </w:rPr>
     </w:lvl>
   </w:abstractNum>
-  <w:abstractNum w:abstractNumId="26" w15:restartNumberingAfterBreak="0">
+  <w:abstractNum w:abstractNumId="28" w15:restartNumberingAfterBreak="0">
     <w:nsid w:val="7EDB5D24"/>
     <w:multiLevelType w:val="multilevel"/>
     <w:tmpl w:val="9656E3BA"/>
@@ -15941,85 +17193,91 @@
     </w:lvl>
   </w:abstractNum>
   <w:num w:numId="1" w16cid:durableId="485129517">
-    <w:abstractNumId w:val="11"/>
+    <w:abstractNumId w:val="12"/>
   </w:num>
   <w:num w:numId="2" w16cid:durableId="1062410812">
+    <w:abstractNumId w:val="5"/>
+  </w:num>
+  <w:num w:numId="3" w16cid:durableId="506141528">
     <w:abstractNumId w:val="4"/>
   </w:num>
-  <w:num w:numId="3" w16cid:durableId="506141528">
-    <w:abstractNumId w:val="3"/>
-  </w:num>
   <w:num w:numId="4" w16cid:durableId="315650325">
-    <w:abstractNumId w:val="6"/>
+    <w:abstractNumId w:val="7"/>
   </w:num>
   <w:num w:numId="5" w16cid:durableId="418215125">
-    <w:abstractNumId w:val="16"/>
+    <w:abstractNumId w:val="18"/>
   </w:num>
   <w:num w:numId="6" w16cid:durableId="2058359301">
-    <w:abstractNumId w:val="24"/>
+    <w:abstractNumId w:val="26"/>
   </w:num>
   <w:num w:numId="7" w16cid:durableId="1101142020">
-    <w:abstractNumId w:val="7"/>
+    <w:abstractNumId w:val="8"/>
   </w:num>
   <w:num w:numId="8" w16cid:durableId="241574991">
-    <w:abstractNumId w:val="9"/>
+    <w:abstractNumId w:val="10"/>
   </w:num>
   <w:num w:numId="9" w16cid:durableId="1398093614">
-    <w:abstractNumId w:val="12"/>
+    <w:abstractNumId w:val="13"/>
   </w:num>
   <w:num w:numId="10" w16cid:durableId="836262498">
-    <w:abstractNumId w:val="19"/>
+    <w:abstractNumId w:val="21"/>
   </w:num>
   <w:num w:numId="11" w16cid:durableId="16126643">
-    <w:abstractNumId w:val="14"/>
+    <w:abstractNumId w:val="15"/>
   </w:num>
   <w:num w:numId="12" w16cid:durableId="440609514">
-    <w:abstractNumId w:val="17"/>
+    <w:abstractNumId w:val="19"/>
   </w:num>
   <w:num w:numId="13" w16cid:durableId="1593736403">
     <w:abstractNumId w:val="1"/>
   </w:num>
   <w:num w:numId="14" w16cid:durableId="1103305453">
-    <w:abstractNumId w:val="15"/>
+    <w:abstractNumId w:val="16"/>
   </w:num>
   <w:num w:numId="15" w16cid:durableId="511800249">
-    <w:abstractNumId w:val="23"/>
+    <w:abstractNumId w:val="25"/>
   </w:num>
   <w:num w:numId="16" w16cid:durableId="1758667686">
-    <w:abstractNumId w:val="22"/>
+    <w:abstractNumId w:val="24"/>
   </w:num>
   <w:num w:numId="17" w16cid:durableId="1709137481">
-    <w:abstractNumId w:val="8"/>
+    <w:abstractNumId w:val="9"/>
   </w:num>
   <w:num w:numId="18" w16cid:durableId="1807895367">
-    <w:abstractNumId w:val="18"/>
+    <w:abstractNumId w:val="20"/>
   </w:num>
   <w:num w:numId="19" w16cid:durableId="351960091">
-    <w:abstractNumId w:val="25"/>
+    <w:abstractNumId w:val="27"/>
   </w:num>
   <w:num w:numId="20" w16cid:durableId="2108042424">
     <w:abstractNumId w:val="0"/>
   </w:num>
   <w:num w:numId="21" w16cid:durableId="342443804">
-    <w:abstractNumId w:val="21"/>
+    <w:abstractNumId w:val="23"/>
   </w:num>
   <w:num w:numId="22" w16cid:durableId="1717074411">
-    <w:abstractNumId w:val="20"/>
+    <w:abstractNumId w:val="22"/>
   </w:num>
   <w:num w:numId="23" w16cid:durableId="778381097">
     <w:abstractNumId w:val="2"/>
   </w:num>
   <w:num w:numId="24" w16cid:durableId="1920865115">
-    <w:abstractNumId w:val="5"/>
+    <w:abstractNumId w:val="6"/>
   </w:num>
   <w:num w:numId="25" w16cid:durableId="1312447436">
-    <w:abstractNumId w:val="13"/>
+    <w:abstractNumId w:val="14"/>
   </w:num>
   <w:num w:numId="26" w16cid:durableId="747845781">
-    <w:abstractNumId w:val="26"/>
+    <w:abstractNumId w:val="28"/>
   </w:num>
   <w:num w:numId="27" w16cid:durableId="1909681137">
-    <w:abstractNumId w:val="10"/>
+    <w:abstractNumId w:val="11"/>
+  </w:num>
+  <w:num w:numId="28" w16cid:durableId="459111137">
+    <w:abstractNumId w:val="17"/>
+  </w:num>
+  <w:num w:numId="29" w16cid:durableId="1797286438">
+    <w:abstractNumId w:val="3"/>
   </w:num>
 </w:numbering>
 </file>
@@ -16662,6 +17920,7 @@
   <w:style w:type="character" w:default="1" w:styleId="DefaultParagraphFont">
     <w:name w:val="Default Paragraph Font"/>
     <w:uiPriority w:val="1"/>
+    <w:semiHidden/>
     <w:unhideWhenUsed/>
   </w:style>
   <w:style w:type="table" w:default="1" w:styleId="TableNormal">
@@ -17844,6 +19103,15 @@
 </file>
 
 <file path=customXml/item1.xml><?xml version="1.0" encoding="utf-8"?>
+<?mso-contentType ?>
+<FormTemplates xmlns="http://schemas.microsoft.com/sharepoint/v3/contenttype/forms">
+  <Display>DocumentLibraryForm</Display>
+  <Edit>DocumentLibraryForm</Edit>
+  <New>DocumentLibraryForm</New>
+</FormTemplates>
+</file>
+
+<file path=customXml/item2.xml><?xml version="1.0" encoding="utf-8"?>
 <ct:contentTypeSchema xmlns:ct="http://schemas.microsoft.com/office/2006/metadata/contentType" xmlns:ma="http://schemas.microsoft.com/office/2006/metadata/properties/metaAttributes" ct:_="" ma:_="" ma:contentTypeName="Document" ma:contentTypeID="0x010100B4B3963D136B89489C303B1F134CDEFE" ma:contentTypeVersion="2" ma:contentTypeDescription="Create a new document." ma:contentTypeScope="" ma:versionID="308c9ae795ee33ed826f6ffffe232275">
   <xsd:schema xmlns:xsd="http://www.w3.org/2001/XMLSchema" xmlns:xs="http://www.w3.org/2001/XMLSchema" xmlns:p="http://schemas.microsoft.com/office/2006/metadata/properties" xmlns:ns2="3d09ae41-e7b8-4678-82ce-f613907bc86b" targetNamespace="http://schemas.microsoft.com/office/2006/metadata/properties" ma:root="true" ma:fieldsID="ae9e1e531943a4b87ea1040b939bb65d" ns2:_="">
     <xsd:import namespace="3d09ae41-e7b8-4678-82ce-f613907bc86b"/>
@@ -17975,26 +19243,25 @@
 </ct:contentTypeSchema>
 </file>
 
-<file path=customXml/item2.xml><?xml version="1.0" encoding="utf-8"?>
-<b:Sources xmlns:b="http://schemas.openxmlformats.org/officeDocument/2006/bibliography" xmlns="http://schemas.openxmlformats.org/officeDocument/2006/bibliography" SelectedStyle="\APASixthEditionOfficeOnline.xsl" StyleName="APA" Version="6"/>
-</file>
-
 <file path=customXml/item3.xml><?xml version="1.0" encoding="utf-8"?>
-<?mso-contentType ?>
-<FormTemplates xmlns="http://schemas.microsoft.com/sharepoint/v3/contenttype/forms">
-  <Display>DocumentLibraryForm</Display>
-  <Edit>DocumentLibraryForm</Edit>
-  <New>DocumentLibraryForm</New>
-</FormTemplates>
-</file>
-
-<file path=customXml/item4.xml><?xml version="1.0" encoding="utf-8"?>
 <p:properties xmlns:p="http://schemas.microsoft.com/office/2006/metadata/properties" xmlns:xsi="http://www.w3.org/2001/XMLSchema-instance" xmlns:pc="http://schemas.microsoft.com/office/infopath/2007/PartnerControls">
   <documentManagement/>
 </p:properties>
 </file>
 
+<file path=customXml/item4.xml><?xml version="1.0" encoding="utf-8"?>
+<b:Sources xmlns:b="http://schemas.openxmlformats.org/officeDocument/2006/bibliography" xmlns="http://schemas.openxmlformats.org/officeDocument/2006/bibliography" SelectedStyle="\APASixthEditionOfficeOnline.xsl" StyleName="APA" Version="6"/>
+</file>
+
 <file path=customXml/itemProps1.xml><?xml version="1.0" encoding="utf-8"?>
+<ds:datastoreItem xmlns:ds="http://schemas.openxmlformats.org/officeDocument/2006/customXml" ds:itemID="{62938047-4573-473E-BF0E-290566D59595}">
+  <ds:schemaRefs>
+    <ds:schemaRef ds:uri="http://schemas.microsoft.com/sharepoint/v3/contenttype/forms"/>
+  </ds:schemaRefs>
+</ds:datastoreItem>
+</file>
+
+<file path=customXml/itemProps2.xml><?xml version="1.0" encoding="utf-8"?>
 <ds:datastoreItem xmlns:ds="http://schemas.openxmlformats.org/officeDocument/2006/customXml" ds:itemID="{2565A03E-28DF-494F-BAE7-C32272330B83}">
   <ds:schemaRefs>
     <ds:schemaRef ds:uri="http://schemas.microsoft.com/office/2006/metadata/contentType"/>
@@ -18012,27 +19279,19 @@
 </ds:datastoreItem>
 </file>
 
-<file path=customXml/itemProps2.xml><?xml version="1.0" encoding="utf-8"?>
-<ds:datastoreItem xmlns:ds="http://schemas.openxmlformats.org/officeDocument/2006/customXml" ds:itemID="{6524EC38-AC30-4011-9356-E64C23A0631D}">
+<file path=customXml/itemProps3.xml><?xml version="1.0" encoding="utf-8"?>
+<ds:datastoreItem xmlns:ds="http://schemas.openxmlformats.org/officeDocument/2006/customXml" ds:itemID="{B81975BD-F3A5-4B76-88D3-92416F194EA7}">
   <ds:schemaRefs>
-    <ds:schemaRef ds:uri="http://schemas.openxmlformats.org/officeDocument/2006/bibliography"/>
-  </ds:schemaRefs>
-</ds:datastoreItem>
-</file>
-
-<file path=customXml/itemProps3.xml><?xml version="1.0" encoding="utf-8"?>
-<ds:datastoreItem xmlns:ds="http://schemas.openxmlformats.org/officeDocument/2006/customXml" ds:itemID="{62938047-4573-473E-BF0E-290566D59595}">
-  <ds:schemaRefs>
-    <ds:schemaRef ds:uri="http://schemas.microsoft.com/sharepoint/v3/contenttype/forms"/>
+    <ds:schemaRef ds:uri="http://schemas.microsoft.com/office/2006/metadata/properties"/>
+    <ds:schemaRef ds:uri="http://schemas.microsoft.com/office/infopath/2007/PartnerControls"/>
   </ds:schemaRefs>
 </ds:datastoreItem>
 </file>
 
 <file path=customXml/itemProps4.xml><?xml version="1.0" encoding="utf-8"?>
-<ds:datastoreItem xmlns:ds="http://schemas.openxmlformats.org/officeDocument/2006/customXml" ds:itemID="{B81975BD-F3A5-4B76-88D3-92416F194EA7}">
+<ds:datastoreItem xmlns:ds="http://schemas.openxmlformats.org/officeDocument/2006/customXml" ds:itemID="{6524EC38-AC30-4011-9356-E64C23A0631D}">
   <ds:schemaRefs>
-    <ds:schemaRef ds:uri="http://schemas.microsoft.com/office/2006/metadata/properties"/>
-    <ds:schemaRef ds:uri="http://schemas.microsoft.com/office/infopath/2007/PartnerControls"/>
+    <ds:schemaRef ds:uri="http://schemas.openxmlformats.org/officeDocument/2006/bibliography"/>
   </ds:schemaRefs>
 </ds:datastoreItem>
 </file>

</xml_diff>